<commit_message>
Added Limitation of Lambda Expresson in the Notes
</commit_message>
<xml_diff>
--- a/Java8Notes.docx
+++ b/Java8Notes.docx
@@ -31,12 +31,14 @@
       <w:pPr>
         <w:jc w:val="center"/>
         <w:rPr>
+          <w:rFonts w:ascii="Segoe UI" w:hAnsi="Segoe UI"/>
           <w:b/>
           <w:sz w:val="28"/>
         </w:rPr>
       </w:pPr>
       <w:r>
         <w:rPr>
+          <w:rFonts w:ascii="Segoe UI" w:hAnsi="Segoe UI"/>
           <w:b/>
           <w:sz w:val="28"/>
         </w:rPr>
@@ -46,27 +48,37 @@
     <w:p>
       <w:pPr>
         <w:rPr>
-          <w:b/>
-          <w:sz w:val="20"/>
-        </w:rPr>
-      </w:pPr>
-      <w:r>
-        <w:rPr>
-          <w:b/>
-          <w:sz w:val="20"/>
-        </w:rPr>
-        <w:t>It is used to simply the code written inside {} of Lambda Expression.</w:t>
-      </w:r>
-    </w:p>
-    <w:p>
-      <w:pPr>
-        <w:rPr>
-          <w:b/>
-          <w:sz w:val="20"/>
-        </w:rPr>
-      </w:pPr>
-      <w:r>
-        <w:rPr>
+          <w:rFonts w:ascii="Segoe UI" w:hAnsi="Segoe UI"/>
+          <w:sz w:val="20"/>
+        </w:rPr>
+      </w:pPr>
+      <w:r>
+        <w:rPr>
+          <w:rFonts w:ascii="Segoe UI" w:hAnsi="Segoe UI"/>
+          <w:b/>
+          <w:sz w:val="20"/>
+        </w:rPr>
+        <w:t>It is used to simply the code written inside {} of Lambda Expression</w:t>
+      </w:r>
+      <w:r>
+        <w:rPr>
+          <w:rFonts w:ascii="Segoe UI" w:hAnsi="Segoe UI"/>
+          <w:sz w:val="20"/>
+        </w:rPr>
+        <w:t>.</w:t>
+      </w:r>
+    </w:p>
+    <w:p>
+      <w:pPr>
+        <w:rPr>
+          <w:rFonts w:ascii="Segoe UI" w:hAnsi="Segoe UI"/>
+          <w:b/>
+          <w:sz w:val="20"/>
+        </w:rPr>
+      </w:pPr>
+      <w:r>
+        <w:rPr>
+          <w:rFonts w:ascii="Segoe UI" w:hAnsi="Segoe UI"/>
           <w:b/>
           <w:sz w:val="20"/>
         </w:rPr>
@@ -75,15 +87,19 @@
     </w:p>
     <w:p>
       <w:pPr>
-        <w:rPr>
-          <w:b/>
-          <w:sz w:val="20"/>
-        </w:rPr>
-      </w:pPr>
-      <w:r>
-        <w:rPr>
-          <w:b/>
-          <w:sz w:val="20"/>
+        <w:pStyle w:val="HTMLPreformatted"/>
+        <w:shd w:val="clear" w:color="auto" w:fill="2B2B2B"/>
+        <w:rPr>
+          <w:b/>
+          <w:color w:val="A9B7C6"/>
+          <w:szCs w:val="14"/>
+        </w:rPr>
+      </w:pPr>
+      <w:r>
+        <w:rPr>
+          <w:b/>
+          <w:color w:val="A9B7C6"/>
+          <w:szCs w:val="14"/>
         </w:rPr>
         <w:t>ClassName::methodName</w:t>
       </w:r>
@@ -91,6 +107,14 @@
     <w:p>
       <w:pPr>
         <w:rPr>
+          <w:sz w:val="20"/>
+        </w:rPr>
+      </w:pPr>
+    </w:p>
+    <w:p>
+      <w:pPr>
+        <w:rPr>
+          <w:b/>
           <w:sz w:val="20"/>
         </w:rPr>
       </w:pPr>
@@ -1335,6 +1359,14 @@
           <w:szCs w:val="14"/>
         </w:rPr>
         <w:br/>
+      </w:r>
+      <w:r>
+        <w:rPr>
+          <w:color w:val="808080"/>
+          <w:sz w:val="18"/>
+          <w:szCs w:val="14"/>
+        </w:rPr>
+        <w:lastRenderedPageBreak/>
         <w:t xml:space="preserve">    </w:t>
       </w:r>
       <w:r>
@@ -1409,14 +1441,6 @@
           <w:szCs w:val="14"/>
         </w:rPr>
         <w:br/>
-      </w:r>
-      <w:r>
-        <w:rPr>
-          <w:color w:val="CC7832"/>
-          <w:sz w:val="18"/>
-          <w:szCs w:val="14"/>
-        </w:rPr>
-        <w:lastRenderedPageBreak/>
         <w:t xml:space="preserve">    </w:t>
       </w:r>
       <w:r>
@@ -1761,19 +1785,1367 @@
       <w:r>
         <w:rPr>
           <w:b/>
+          <w:sz w:val="20"/>
+        </w:rPr>
+        <w:t>It is used to create</w:t>
+      </w:r>
+      <w:r>
+        <w:rPr>
+          <w:b/>
+          <w:sz w:val="20"/>
+        </w:rPr>
+        <w:t xml:space="preserve"> a</w:t>
+      </w:r>
+      <w:r>
+        <w:rPr>
+          <w:b/>
+          <w:sz w:val="20"/>
+        </w:rPr>
+        <w:t xml:space="preserve"> new object of a class</w:t>
+      </w:r>
+      <w:r>
+        <w:rPr>
+          <w:b/>
+          <w:sz w:val="20"/>
+        </w:rPr>
+        <w:t xml:space="preserve"> but only using Functional Interface</w:t>
+      </w:r>
+      <w:r>
+        <w:rPr>
+          <w:b/>
+          <w:sz w:val="20"/>
+        </w:rPr>
+        <w:t>. Bss itna hi.</w:t>
+      </w:r>
+    </w:p>
+    <w:p>
+      <w:pPr>
+        <w:rPr>
+          <w:b/>
+          <w:sz w:val="20"/>
+        </w:rPr>
+      </w:pPr>
+      <w:r>
+        <w:rPr>
+          <w:b/>
+          <w:sz w:val="20"/>
+        </w:rPr>
+        <w:t xml:space="preserve">Syntax: </w:t>
+      </w:r>
+    </w:p>
+    <w:p>
+      <w:pPr>
+        <w:pStyle w:val="HTMLPreformatted"/>
+        <w:shd w:val="clear" w:color="auto" w:fill="2B2B2B"/>
+        <w:rPr>
+          <w:b/>
+          <w:color w:val="A9B7C6"/>
+          <w:szCs w:val="14"/>
+        </w:rPr>
+      </w:pPr>
+      <w:r>
+        <w:rPr>
+          <w:b/>
+          <w:color w:val="A9B7C6"/>
+          <w:szCs w:val="14"/>
+        </w:rPr>
+        <w:t>ClassName::</w:t>
+      </w:r>
+      <w:r>
+        <w:rPr>
+          <w:b/>
+          <w:color w:val="CC7832"/>
+          <w:szCs w:val="14"/>
+        </w:rPr>
+        <w:t>new</w:t>
+      </w:r>
+    </w:p>
+    <w:p>
+      <w:pPr>
+        <w:rPr>
+          <w:b/>
+          <w:sz w:val="20"/>
+        </w:rPr>
+      </w:pPr>
+    </w:p>
+    <w:p>
+      <w:pPr>
+        <w:rPr>
+          <w:rStyle w:val="Emphasis"/>
+        </w:rPr>
+      </w:pPr>
+      <w:r>
+        <w:rPr>
+          <w:sz w:val="20"/>
+        </w:rPr>
+        <w:t>Eg,</w:t>
+      </w:r>
+    </w:p>
+    <w:p>
+      <w:pPr>
+        <w:pStyle w:val="HTMLPreformatted"/>
+        <w:shd w:val="clear" w:color="auto" w:fill="2B2B2B"/>
+        <w:rPr>
+          <w:color w:val="A9B7C6"/>
+          <w:sz w:val="18"/>
+          <w:szCs w:val="14"/>
+        </w:rPr>
+      </w:pPr>
+      <w:r>
+        <w:rPr>
+          <w:color w:val="A9B7C6"/>
+          <w:sz w:val="18"/>
+          <w:szCs w:val="14"/>
+        </w:rPr>
+        <w:t>Supplier&lt;Student&gt; newStudent = Student::</w:t>
+      </w:r>
+      <w:r>
+        <w:rPr>
+          <w:color w:val="CC7832"/>
+          <w:sz w:val="18"/>
+          <w:szCs w:val="14"/>
+        </w:rPr>
+        <w:t>new;</w:t>
+      </w:r>
+      <w:r>
+        <w:rPr>
+          <w:color w:val="CC7832"/>
+          <w:sz w:val="18"/>
+          <w:szCs w:val="14"/>
+        </w:rPr>
+        <w:br/>
+      </w:r>
+      <w:r>
+        <w:rPr>
+          <w:color w:val="808080"/>
+          <w:sz w:val="18"/>
+          <w:szCs w:val="14"/>
+        </w:rPr>
+        <w:t>// Note upar koi input parameter nhi h. Therefore, we must have a Default Constructor in that mentioned class. (here in Student Class).</w:t>
+      </w:r>
+    </w:p>
+    <w:p>
+      <w:pPr>
+        <w:pStyle w:val="HTMLPreformatted"/>
+        <w:shd w:val="clear" w:color="auto" w:fill="2B2B2B"/>
+        <w:rPr>
+          <w:color w:val="A9B7C6"/>
+          <w:sz w:val="14"/>
+          <w:szCs w:val="14"/>
+        </w:rPr>
+      </w:pPr>
+      <w:r>
+        <w:rPr>
+          <w:color w:val="A9B7C6"/>
+          <w:sz w:val="18"/>
+          <w:szCs w:val="14"/>
+        </w:rPr>
+        <w:t>System.</w:t>
+      </w:r>
+      <w:r>
+        <w:rPr>
+          <w:i/>
+          <w:iCs/>
+          <w:color w:val="9876AA"/>
+          <w:sz w:val="18"/>
+          <w:szCs w:val="14"/>
+        </w:rPr>
+        <w:t>out</w:t>
+      </w:r>
+      <w:r>
+        <w:rPr>
+          <w:color w:val="A9B7C6"/>
+          <w:sz w:val="18"/>
+          <w:szCs w:val="14"/>
+        </w:rPr>
+        <w:t>.println(newStudent.get())</w:t>
+      </w:r>
+      <w:r>
+        <w:rPr>
+          <w:color w:val="CC7832"/>
+          <w:sz w:val="18"/>
+          <w:szCs w:val="14"/>
+        </w:rPr>
+        <w:t>;</w:t>
+      </w:r>
+      <w:r>
+        <w:rPr>
+          <w:color w:val="CC7832"/>
+          <w:sz w:val="18"/>
+          <w:szCs w:val="14"/>
+        </w:rPr>
+        <w:br/>
+      </w:r>
+      <w:r>
+        <w:rPr>
+          <w:color w:val="CC7832"/>
+          <w:sz w:val="18"/>
+          <w:szCs w:val="14"/>
+        </w:rPr>
+        <w:br/>
+      </w:r>
+      <w:r>
+        <w:rPr>
+          <w:color w:val="A9B7C6"/>
+          <w:sz w:val="18"/>
+          <w:szCs w:val="14"/>
+        </w:rPr>
+        <w:t>Function&lt;String</w:t>
+      </w:r>
+      <w:r>
+        <w:rPr>
+          <w:color w:val="CC7832"/>
+          <w:sz w:val="18"/>
+          <w:szCs w:val="14"/>
+        </w:rPr>
+        <w:t>,</w:t>
+      </w:r>
+      <w:r>
+        <w:rPr>
+          <w:color w:val="A9B7C6"/>
+          <w:sz w:val="18"/>
+          <w:szCs w:val="14"/>
+        </w:rPr>
+        <w:t>Student&gt; newStu = Student::</w:t>
+      </w:r>
+      <w:r>
+        <w:rPr>
+          <w:color w:val="CC7832"/>
+          <w:sz w:val="18"/>
+          <w:szCs w:val="14"/>
+        </w:rPr>
+        <w:t xml:space="preserve">new; </w:t>
+      </w:r>
+      <w:r>
+        <w:rPr>
+          <w:color w:val="808080"/>
+          <w:sz w:val="18"/>
+          <w:szCs w:val="14"/>
+        </w:rPr>
+        <w:t>// Created a new object which takes</w:t>
+      </w:r>
+      <w:r>
+        <w:rPr>
+          <w:color w:val="808080"/>
+          <w:sz w:val="18"/>
+          <w:szCs w:val="14"/>
+        </w:rPr>
+        <w:br/>
+        <w:t>//  Note upar ek input parameter h. Therefore, we must have a parameterized constructor with one parameter in that mentioned class (here in Student Class).</w:t>
+      </w:r>
+    </w:p>
+    <w:p>
+      <w:pPr>
+        <w:pStyle w:val="HTMLPreformatted"/>
+        <w:shd w:val="clear" w:color="auto" w:fill="2B2B2B"/>
+        <w:rPr>
+          <w:color w:val="A9B7C6"/>
+          <w:sz w:val="18"/>
+          <w:szCs w:val="14"/>
+        </w:rPr>
+      </w:pPr>
+      <w:r>
+        <w:rPr>
+          <w:color w:val="A9B7C6"/>
+          <w:sz w:val="18"/>
+          <w:szCs w:val="14"/>
+        </w:rPr>
+        <w:t>System.</w:t>
+      </w:r>
+      <w:r>
+        <w:rPr>
+          <w:i/>
+          <w:iCs/>
+          <w:color w:val="9876AA"/>
+          <w:sz w:val="18"/>
+          <w:szCs w:val="14"/>
+        </w:rPr>
+        <w:t>out</w:t>
+      </w:r>
+      <w:r>
+        <w:rPr>
+          <w:color w:val="A9B7C6"/>
+          <w:sz w:val="18"/>
+          <w:szCs w:val="14"/>
+        </w:rPr>
+        <w:t>.println(newStu.apply(</w:t>
+      </w:r>
+      <w:r>
+        <w:rPr>
+          <w:color w:val="6A8759"/>
+          <w:sz w:val="18"/>
+          <w:szCs w:val="14"/>
+        </w:rPr>
+        <w:t>"champak"</w:t>
+      </w:r>
+      <w:r>
+        <w:rPr>
+          <w:color w:val="A9B7C6"/>
+          <w:sz w:val="18"/>
+          <w:szCs w:val="14"/>
+        </w:rPr>
+        <w:t>))</w:t>
+      </w:r>
+      <w:r>
+        <w:rPr>
+          <w:color w:val="CC7832"/>
+          <w:sz w:val="18"/>
+          <w:szCs w:val="14"/>
+        </w:rPr>
+        <w:t>;</w:t>
+      </w:r>
+    </w:p>
+    <w:p>
+      <w:pPr>
+        <w:rPr>
+          <w:b/>
+          <w:sz w:val="20"/>
+        </w:rPr>
+      </w:pPr>
+      <w:r>
+        <w:rPr>
+          <w:noProof/>
+          <w:sz w:val="18"/>
+        </w:rPr>
+        <w:drawing>
+          <wp:anchor distT="0" distB="0" distL="114300" distR="114300" simplePos="0" relativeHeight="251658240" behindDoc="0" locked="0" layoutInCell="1" allowOverlap="1" wp14:anchorId="51AA913F">
+            <wp:simplePos x="0" y="0"/>
+            <wp:positionH relativeFrom="margin">
+              <wp:posOffset>598170</wp:posOffset>
+            </wp:positionH>
+            <wp:positionV relativeFrom="paragraph">
+              <wp:posOffset>86995</wp:posOffset>
+            </wp:positionV>
+            <wp:extent cx="4724400" cy="508000"/>
+            <wp:effectExtent l="0" t="0" r="0" b="6350"/>
+            <wp:wrapSquare wrapText="bothSides"/>
+            <wp:docPr id="1" name="Picture 1"/>
+            <wp:cNvGraphicFramePr>
+              <a:graphicFrameLocks xmlns:a="http://schemas.openxmlformats.org/drawingml/2006/main" noChangeAspect="1"/>
+            </wp:cNvGraphicFramePr>
+            <a:graphic xmlns:a="http://schemas.openxmlformats.org/drawingml/2006/main">
+              <a:graphicData uri="http://schemas.openxmlformats.org/drawingml/2006/picture">
+                <pic:pic xmlns:pic="http://schemas.openxmlformats.org/drawingml/2006/picture">
+                  <pic:nvPicPr>
+                    <pic:cNvPr id="1" name=""/>
+                    <pic:cNvPicPr/>
+                  </pic:nvPicPr>
+                  <pic:blipFill>
+                    <a:blip r:embed="rId5">
+                      <a:extLst>
+                        <a:ext uri="{28A0092B-C50C-407E-A947-70E740481C1C}">
+                          <a14:useLocalDpi xmlns:a14="http://schemas.microsoft.com/office/drawing/2010/main" val="0"/>
+                        </a:ext>
+                      </a:extLst>
+                    </a:blip>
+                    <a:stretch>
+                      <a:fillRect/>
+                    </a:stretch>
+                  </pic:blipFill>
+                  <pic:spPr>
+                    <a:xfrm>
+                      <a:off x="0" y="0"/>
+                      <a:ext cx="4724400" cy="508000"/>
+                    </a:xfrm>
+                    <a:prstGeom prst="rect">
+                      <a:avLst/>
+                    </a:prstGeom>
+                  </pic:spPr>
+                </pic:pic>
+              </a:graphicData>
+            </a:graphic>
+            <wp14:sizeRelH relativeFrom="margin">
+              <wp14:pctWidth>0</wp14:pctWidth>
+            </wp14:sizeRelH>
+            <wp14:sizeRelV relativeFrom="margin">
+              <wp14:pctHeight>0</wp14:pctHeight>
+            </wp14:sizeRelV>
+          </wp:anchor>
+        </w:drawing>
+      </w:r>
+    </w:p>
+    <w:p>
+      <w:pPr>
+        <w:rPr>
+          <w:sz w:val="18"/>
+        </w:rPr>
+      </w:pPr>
+      <w:r>
+        <w:rPr>
+          <w:sz w:val="18"/>
+        </w:rPr>
+        <w:t xml:space="preserve">Output -&gt; </w:t>
+      </w:r>
+    </w:p>
+    <w:p>
+      <w:pPr>
+        <w:rPr>
+          <w:b/>
+          <w:sz w:val="20"/>
+        </w:rPr>
+      </w:pPr>
+    </w:p>
+    <w:p>
+      <w:pPr>
+        <w:rPr>
+          <w:b/>
+          <w:sz w:val="20"/>
+        </w:rPr>
+      </w:pPr>
+    </w:p>
+    <w:p>
+      <w:pPr>
+        <w:jc w:val="center"/>
+        <w:rPr>
+          <w:b/>
+          <w:sz w:val="24"/>
+        </w:rPr>
+      </w:pPr>
+      <w:r>
+        <w:rPr>
+          <w:b/>
+          <w:sz w:val="24"/>
+        </w:rPr>
+        <w:t>Limitation using Lamda Expression</w:t>
+      </w:r>
+    </w:p>
+    <w:p>
+      <w:pPr>
+        <w:pStyle w:val="transcript--underline-cue--3osdw"/>
+        <w:numPr>
+          <w:ilvl w:val="0"/>
+          <w:numId w:val="3"/>
+        </w:numPr>
+        <w:spacing w:before="0" w:beforeAutospacing="0" w:after="0" w:afterAutospacing="0"/>
+        <w:rPr>
+          <w:rFonts w:ascii="Segoe UI" w:hAnsi="Segoe UI" w:cs="Segoe UI"/>
+          <w:color w:val="2D2F31"/>
+          <w:sz w:val="19"/>
+          <w:szCs w:val="19"/>
+        </w:rPr>
+      </w:pPr>
+      <w:r>
+        <w:rPr>
+          <w:rFonts w:ascii="Segoe UI" w:hAnsi="Segoe UI" w:cs="Segoe UI"/>
+          <w:sz w:val="19"/>
+          <w:szCs w:val="19"/>
+        </w:rPr>
+        <w:t>It’s n</w:t>
+      </w:r>
+      <w:r>
+        <w:rPr>
+          <w:rFonts w:ascii="Segoe UI" w:hAnsi="Segoe UI" w:cs="Segoe UI"/>
+          <w:sz w:val="19"/>
+          <w:szCs w:val="19"/>
+        </w:rPr>
+        <w:t>ot allowed to use the same local variable name as a lambda parameter or inside</w:t>
+      </w:r>
+      <w:r>
+        <w:rPr>
+          <w:b/>
+          <w:sz w:val="19"/>
+          <w:szCs w:val="19"/>
+        </w:rPr>
+        <w:t xml:space="preserve"> </w:t>
+      </w:r>
+      <w:r>
+        <w:rPr>
+          <w:rFonts w:ascii="Segoe UI" w:hAnsi="Segoe UI" w:cs="Segoe UI"/>
+          <w:color w:val="2D2F31"/>
+          <w:sz w:val="19"/>
+          <w:szCs w:val="19"/>
+        </w:rPr>
+        <w:t>the lambda body.</w:t>
+      </w:r>
+      <w:r>
+        <w:rPr>
+          <w:rFonts w:ascii="Segoe UI" w:hAnsi="Segoe UI" w:cs="Segoe UI"/>
+          <w:color w:val="2D2F31"/>
+          <w:sz w:val="19"/>
+          <w:szCs w:val="19"/>
+        </w:rPr>
+        <w:t xml:space="preserve"> Eg,</w:t>
+      </w:r>
+    </w:p>
+    <w:p>
+      <w:pPr>
+        <w:pStyle w:val="HTMLPreformatted"/>
+        <w:shd w:val="clear" w:color="auto" w:fill="2B2B2B"/>
+        <w:ind w:left="720"/>
+        <w:rPr>
+          <w:color w:val="A9B7C6"/>
+          <w:sz w:val="17"/>
+          <w:szCs w:val="14"/>
+        </w:rPr>
+      </w:pPr>
+      <w:r>
+        <w:rPr>
+          <w:color w:val="CC7832"/>
+          <w:sz w:val="17"/>
+          <w:szCs w:val="14"/>
+        </w:rPr>
+        <w:t xml:space="preserve">public static void </w:t>
+      </w:r>
+      <w:r>
+        <w:rPr>
+          <w:color w:val="FFC66D"/>
+          <w:sz w:val="17"/>
+          <w:szCs w:val="14"/>
+        </w:rPr>
+        <w:t>main</w:t>
+      </w:r>
+      <w:r>
+        <w:rPr>
+          <w:color w:val="A9B7C6"/>
+          <w:sz w:val="17"/>
+          <w:szCs w:val="14"/>
+        </w:rPr>
+        <w:t>(String[] args) {</w:t>
+      </w:r>
+      <w:r>
+        <w:rPr>
+          <w:color w:val="A9B7C6"/>
+          <w:sz w:val="17"/>
+          <w:szCs w:val="14"/>
+        </w:rPr>
+        <w:br/>
+        <w:t xml:space="preserve">    </w:t>
+      </w:r>
+      <w:r>
+        <w:rPr>
+          <w:color w:val="CC7832"/>
+          <w:sz w:val="17"/>
+          <w:szCs w:val="14"/>
+        </w:rPr>
+        <w:t xml:space="preserve">int </w:t>
+      </w:r>
+      <w:r>
+        <w:rPr>
+          <w:color w:val="A9B7C6"/>
+          <w:sz w:val="17"/>
+          <w:szCs w:val="14"/>
+        </w:rPr>
+        <w:t xml:space="preserve">i = </w:t>
+      </w:r>
+      <w:r>
+        <w:rPr>
+          <w:color w:val="6897BB"/>
+          <w:sz w:val="17"/>
+          <w:szCs w:val="14"/>
+        </w:rPr>
+        <w:t>5</w:t>
+      </w:r>
+      <w:r>
+        <w:rPr>
+          <w:color w:val="CC7832"/>
+          <w:sz w:val="17"/>
+          <w:szCs w:val="14"/>
+        </w:rPr>
+        <w:t>;</w:t>
+      </w:r>
+      <w:r>
+        <w:rPr>
+          <w:color w:val="CC7832"/>
+          <w:sz w:val="17"/>
+          <w:szCs w:val="14"/>
+        </w:rPr>
+        <w:br/>
+        <w:t xml:space="preserve">    </w:t>
+      </w:r>
+      <w:r>
+        <w:rPr>
+          <w:color w:val="A9B7C6"/>
+          <w:sz w:val="17"/>
+          <w:szCs w:val="14"/>
+        </w:rPr>
+        <w:t>Consumer&lt;Integer&gt; cs = i -&gt; System.</w:t>
+      </w:r>
+      <w:r>
+        <w:rPr>
+          <w:i/>
+          <w:iCs/>
+          <w:color w:val="9876AA"/>
+          <w:sz w:val="17"/>
+          <w:szCs w:val="14"/>
+        </w:rPr>
+        <w:t>out</w:t>
+      </w:r>
+      <w:r>
+        <w:rPr>
+          <w:color w:val="A9B7C6"/>
+          <w:sz w:val="17"/>
+          <w:szCs w:val="14"/>
+        </w:rPr>
+        <w:t>.println(i)</w:t>
+      </w:r>
+      <w:r>
+        <w:rPr>
+          <w:color w:val="CC7832"/>
+          <w:sz w:val="17"/>
+          <w:szCs w:val="14"/>
+        </w:rPr>
+        <w:t xml:space="preserve">; </w:t>
+      </w:r>
+      <w:r>
+        <w:rPr>
+          <w:color w:val="808080"/>
+          <w:sz w:val="17"/>
+          <w:szCs w:val="14"/>
+        </w:rPr>
+        <w:t>// Error -&gt; java: variable i is already defined in method main</w:t>
+      </w:r>
+      <w:r>
+        <w:rPr>
+          <w:color w:val="808080"/>
+          <w:sz w:val="17"/>
+          <w:szCs w:val="14"/>
+        </w:rPr>
+        <w:br/>
+        <w:t xml:space="preserve">    </w:t>
+      </w:r>
+      <w:r>
+        <w:rPr>
+          <w:color w:val="A9B7C6"/>
+          <w:sz w:val="17"/>
+          <w:szCs w:val="14"/>
+        </w:rPr>
+        <w:t>cs.accept(</w:t>
+      </w:r>
+      <w:r>
+        <w:rPr>
+          <w:color w:val="6897BB"/>
+          <w:sz w:val="17"/>
+          <w:szCs w:val="14"/>
+        </w:rPr>
+        <w:t>34</w:t>
+      </w:r>
+      <w:r>
+        <w:rPr>
+          <w:color w:val="A9B7C6"/>
+          <w:sz w:val="17"/>
+          <w:szCs w:val="14"/>
+        </w:rPr>
+        <w:t>)</w:t>
+      </w:r>
+      <w:r>
+        <w:rPr>
+          <w:color w:val="CC7832"/>
+          <w:sz w:val="17"/>
+          <w:szCs w:val="14"/>
+        </w:rPr>
+        <w:t>;</w:t>
+      </w:r>
+      <w:r>
+        <w:rPr>
+          <w:color w:val="CC7832"/>
+          <w:sz w:val="17"/>
+          <w:szCs w:val="14"/>
+        </w:rPr>
+        <w:br/>
+      </w:r>
+      <w:r>
+        <w:rPr>
+          <w:color w:val="A9B7C6"/>
+          <w:sz w:val="17"/>
+          <w:szCs w:val="14"/>
+        </w:rPr>
+        <w:t>}</w:t>
+      </w:r>
+    </w:p>
+    <w:p>
+      <w:pPr>
+        <w:pStyle w:val="HTMLPreformatted"/>
+        <w:shd w:val="clear" w:color="auto" w:fill="2B2B2B"/>
+        <w:ind w:left="720"/>
+        <w:rPr>
+          <w:color w:val="A9B7C6"/>
+          <w:sz w:val="17"/>
+          <w:szCs w:val="14"/>
+        </w:rPr>
+      </w:pPr>
+    </w:p>
+    <w:p>
+      <w:pPr>
+        <w:pStyle w:val="ListParagraph"/>
+        <w:rPr>
+          <w:sz w:val="20"/>
+        </w:rPr>
+      </w:pPr>
+    </w:p>
+    <w:p>
+      <w:pPr>
+        <w:pStyle w:val="ListParagraph"/>
+        <w:numPr>
+          <w:ilvl w:val="0"/>
+          <w:numId w:val="3"/>
+        </w:numPr>
+        <w:rPr>
+          <w:sz w:val="20"/>
+        </w:rPr>
+      </w:pPr>
+      <w:r>
+        <w:rPr>
+          <w:sz w:val="20"/>
+        </w:rPr>
+        <w:t>It’s not allowed to reassign a new value to a local variable in the lambda expression.</w:t>
+      </w:r>
+      <w:r>
+        <w:rPr>
+          <w:sz w:val="20"/>
+        </w:rPr>
+        <w:t xml:space="preserve"> Eg,</w:t>
+      </w:r>
+    </w:p>
+    <w:p>
+      <w:pPr>
+        <w:pStyle w:val="HTMLPreformatted"/>
+        <w:shd w:val="clear" w:color="auto" w:fill="2B2B2B"/>
+        <w:ind w:left="360"/>
+        <w:rPr>
+          <w:color w:val="A9B7C6"/>
+          <w:sz w:val="17"/>
+          <w:szCs w:val="14"/>
+        </w:rPr>
+      </w:pPr>
+      <w:r>
+        <w:rPr>
+          <w:color w:val="CC7832"/>
+          <w:sz w:val="17"/>
+          <w:szCs w:val="14"/>
+        </w:rPr>
+        <w:t xml:space="preserve">public static void </w:t>
+      </w:r>
+      <w:r>
+        <w:rPr>
+          <w:color w:val="FFC66D"/>
+          <w:sz w:val="17"/>
+          <w:szCs w:val="14"/>
+        </w:rPr>
+        <w:t>main</w:t>
+      </w:r>
+      <w:r>
+        <w:rPr>
+          <w:color w:val="A9B7C6"/>
+          <w:sz w:val="17"/>
+          <w:szCs w:val="14"/>
+        </w:rPr>
+        <w:t>(String[] args) {</w:t>
+      </w:r>
+      <w:r>
+        <w:rPr>
+          <w:color w:val="A9B7C6"/>
+          <w:sz w:val="17"/>
+          <w:szCs w:val="14"/>
+        </w:rPr>
+        <w:br/>
+        <w:t xml:space="preserve">        </w:t>
+      </w:r>
+      <w:r>
+        <w:rPr>
+          <w:color w:val="CC7832"/>
+          <w:sz w:val="17"/>
+          <w:szCs w:val="14"/>
+        </w:rPr>
+        <w:t xml:space="preserve">int </w:t>
+      </w:r>
+      <w:r>
+        <w:rPr>
+          <w:color w:val="A9B7C6"/>
+          <w:sz w:val="17"/>
+          <w:szCs w:val="14"/>
+        </w:rPr>
+        <w:t xml:space="preserve">i = </w:t>
+      </w:r>
+      <w:r>
+        <w:rPr>
+          <w:color w:val="6897BB"/>
+          <w:sz w:val="17"/>
+          <w:szCs w:val="14"/>
+        </w:rPr>
+        <w:t>5</w:t>
+      </w:r>
+      <w:r>
+        <w:rPr>
+          <w:color w:val="CC7832"/>
+          <w:sz w:val="17"/>
+          <w:szCs w:val="14"/>
+        </w:rPr>
+        <w:t>;</w:t>
+      </w:r>
+      <w:r>
+        <w:rPr>
+          <w:color w:val="808080"/>
+          <w:sz w:val="17"/>
+          <w:szCs w:val="14"/>
+        </w:rPr>
+        <w:br/>
+        <w:t xml:space="preserve">         </w:t>
+      </w:r>
+      <w:r>
+        <w:rPr>
+          <w:color w:val="A9B7C6"/>
+          <w:sz w:val="17"/>
+          <w:szCs w:val="14"/>
+        </w:rPr>
+        <w:t>Consumer&lt;Integer&gt; cs = j -&gt; {</w:t>
+      </w:r>
+      <w:r>
+        <w:rPr>
+          <w:color w:val="A9B7C6"/>
+          <w:sz w:val="17"/>
+          <w:szCs w:val="14"/>
+        </w:rPr>
+        <w:br/>
+        <w:t xml:space="preserve">             </w:t>
+      </w:r>
+      <w:r>
+        <w:rPr>
+          <w:color w:val="B389C5"/>
+          <w:sz w:val="17"/>
+          <w:szCs w:val="14"/>
+        </w:rPr>
+        <w:t xml:space="preserve">i </w:t>
+      </w:r>
+      <w:r>
+        <w:rPr>
+          <w:color w:val="A9B7C6"/>
+          <w:sz w:val="17"/>
+          <w:szCs w:val="14"/>
+        </w:rPr>
+        <w:t>=</w:t>
+      </w:r>
+      <w:r>
+        <w:rPr>
+          <w:color w:val="6897BB"/>
+          <w:sz w:val="17"/>
+          <w:szCs w:val="14"/>
+        </w:rPr>
+        <w:t>10</w:t>
+      </w:r>
+      <w:r>
+        <w:rPr>
+          <w:color w:val="CC7832"/>
+          <w:sz w:val="17"/>
+          <w:szCs w:val="14"/>
+        </w:rPr>
+        <w:t xml:space="preserve">; </w:t>
+      </w:r>
+      <w:r>
+        <w:rPr>
+          <w:color w:val="808080"/>
+          <w:sz w:val="17"/>
+          <w:szCs w:val="14"/>
+        </w:rPr>
+        <w:t>// Error dega</w:t>
+      </w:r>
+      <w:r>
+        <w:rPr>
+          <w:color w:val="808080"/>
+          <w:sz w:val="17"/>
+          <w:szCs w:val="14"/>
+        </w:rPr>
+        <w:br/>
+        <w:t xml:space="preserve">             </w:t>
+      </w:r>
+      <w:r>
+        <w:rPr>
+          <w:color w:val="A9B7C6"/>
+          <w:sz w:val="17"/>
+          <w:szCs w:val="14"/>
+        </w:rPr>
+        <w:t>System.</w:t>
+      </w:r>
+      <w:r>
+        <w:rPr>
+          <w:i/>
+          <w:iCs/>
+          <w:color w:val="9876AA"/>
+          <w:sz w:val="17"/>
+          <w:szCs w:val="14"/>
+        </w:rPr>
+        <w:t>out</w:t>
+      </w:r>
+      <w:r>
+        <w:rPr>
+          <w:color w:val="A9B7C6"/>
+          <w:sz w:val="17"/>
+          <w:szCs w:val="14"/>
+        </w:rPr>
+        <w:t>.println(j)</w:t>
+      </w:r>
+      <w:r>
+        <w:rPr>
+          <w:color w:val="CC7832"/>
+          <w:sz w:val="17"/>
+          <w:szCs w:val="14"/>
+        </w:rPr>
+        <w:t>;</w:t>
+      </w:r>
+      <w:r>
+        <w:rPr>
+          <w:color w:val="CC7832"/>
+          <w:sz w:val="17"/>
+          <w:szCs w:val="14"/>
+        </w:rPr>
+        <w:br/>
+        <w:t xml:space="preserve">         </w:t>
+      </w:r>
+      <w:r>
+        <w:rPr>
+          <w:color w:val="A9B7C6"/>
+          <w:sz w:val="17"/>
+          <w:szCs w:val="14"/>
+        </w:rPr>
+        <w:t>}</w:t>
+      </w:r>
+      <w:r>
+        <w:rPr>
+          <w:color w:val="CC7832"/>
+          <w:sz w:val="17"/>
+          <w:szCs w:val="14"/>
+        </w:rPr>
+        <w:t>;</w:t>
+      </w:r>
+    </w:p>
+    <w:p>
+      <w:pPr>
+        <w:rPr>
+          <w:sz w:val="20"/>
+        </w:rPr>
+      </w:pPr>
+      <w:r>
+        <w:rPr>
+          <w:sz w:val="20"/>
+        </w:rPr>
+        <w:lastRenderedPageBreak/>
+        <w:t>.</w:t>
+      </w:r>
+    </w:p>
+    <w:p>
+      <w:pPr>
+        <w:rPr>
+          <w:sz w:val="20"/>
+        </w:rPr>
+      </w:pPr>
+      <w:r>
+        <w:rPr>
+          <w:sz w:val="20"/>
+        </w:rPr>
+        <w:t>But we can reassign Reference Variable in Lambda Body.</w:t>
+      </w:r>
+    </w:p>
+    <w:p>
+      <w:pPr>
+        <w:pStyle w:val="HTMLPreformatted"/>
+        <w:shd w:val="clear" w:color="auto" w:fill="2B2B2B"/>
+        <w:rPr>
+          <w:color w:val="A9B7C6"/>
+          <w:sz w:val="17"/>
+          <w:szCs w:val="14"/>
+        </w:rPr>
+      </w:pPr>
+      <w:r>
+        <w:rPr>
+          <w:color w:val="CC7832"/>
+          <w:sz w:val="17"/>
+          <w:szCs w:val="14"/>
+        </w:rPr>
+        <w:t xml:space="preserve">public class </w:t>
+      </w:r>
+      <w:r>
+        <w:rPr>
+          <w:color w:val="A9B7C6"/>
+          <w:sz w:val="17"/>
+          <w:szCs w:val="14"/>
+        </w:rPr>
+        <w:t>LamdaRestriction {</w:t>
+      </w:r>
+      <w:r>
+        <w:rPr>
+          <w:color w:val="A9B7C6"/>
+          <w:sz w:val="17"/>
+          <w:szCs w:val="14"/>
+        </w:rPr>
+        <w:br/>
+        <w:t xml:space="preserve">    </w:t>
+      </w:r>
+      <w:r>
+        <w:rPr>
+          <w:color w:val="CC7832"/>
+          <w:sz w:val="17"/>
+          <w:szCs w:val="14"/>
+        </w:rPr>
+        <w:t xml:space="preserve">static int </w:t>
+      </w:r>
+      <w:r>
+        <w:rPr>
+          <w:i/>
+          <w:iCs/>
+          <w:color w:val="9876AA"/>
+          <w:sz w:val="17"/>
+          <w:szCs w:val="14"/>
+        </w:rPr>
+        <w:t xml:space="preserve">z </w:t>
+      </w:r>
+      <w:r>
+        <w:rPr>
+          <w:color w:val="A9B7C6"/>
+          <w:sz w:val="17"/>
+          <w:szCs w:val="14"/>
+        </w:rPr>
+        <w:t xml:space="preserve">= </w:t>
+      </w:r>
+      <w:r>
+        <w:rPr>
+          <w:color w:val="6897BB"/>
+          <w:sz w:val="17"/>
+          <w:szCs w:val="14"/>
+        </w:rPr>
+        <w:t>6</w:t>
+      </w:r>
+      <w:r>
+        <w:rPr>
+          <w:color w:val="CC7832"/>
+          <w:sz w:val="17"/>
+          <w:szCs w:val="14"/>
+        </w:rPr>
+        <w:t>;</w:t>
+      </w:r>
+      <w:r>
+        <w:rPr>
+          <w:color w:val="CC7832"/>
+          <w:sz w:val="17"/>
+          <w:szCs w:val="14"/>
+        </w:rPr>
+        <w:br/>
+        <w:t xml:space="preserve">    public static void </w:t>
+      </w:r>
+      <w:r>
+        <w:rPr>
+          <w:color w:val="FFC66D"/>
+          <w:sz w:val="17"/>
+          <w:szCs w:val="14"/>
+        </w:rPr>
+        <w:t>main</w:t>
+      </w:r>
+      <w:r>
+        <w:rPr>
+          <w:color w:val="A9B7C6"/>
+          <w:sz w:val="17"/>
+          <w:szCs w:val="14"/>
+        </w:rPr>
+        <w:t>(String[] args) {</w:t>
+      </w:r>
+      <w:r>
+        <w:rPr>
+          <w:color w:val="808080"/>
+          <w:sz w:val="17"/>
+          <w:szCs w:val="14"/>
+        </w:rPr>
+        <w:br/>
+        <w:t xml:space="preserve">        </w:t>
+      </w:r>
+      <w:r>
+        <w:rPr>
+          <w:color w:val="A9B7C6"/>
+          <w:sz w:val="17"/>
+          <w:szCs w:val="14"/>
+        </w:rPr>
+        <w:t>Consumer&lt;Integer&gt; c = x -&gt; {</w:t>
+      </w:r>
+      <w:r>
+        <w:rPr>
+          <w:color w:val="A9B7C6"/>
+          <w:sz w:val="17"/>
+          <w:szCs w:val="14"/>
+        </w:rPr>
+        <w:br/>
+        <w:t xml:space="preserve">            </w:t>
+      </w:r>
+      <w:r>
+        <w:rPr>
+          <w:i/>
+          <w:iCs/>
+          <w:color w:val="9876AA"/>
+          <w:sz w:val="17"/>
+          <w:szCs w:val="14"/>
+        </w:rPr>
+        <w:t>z</w:t>
+      </w:r>
+      <w:r>
+        <w:rPr>
+          <w:color w:val="A9B7C6"/>
+          <w:sz w:val="17"/>
+          <w:szCs w:val="14"/>
+        </w:rPr>
+        <w:t>++</w:t>
+      </w:r>
+      <w:r>
+        <w:rPr>
+          <w:color w:val="CC7832"/>
+          <w:sz w:val="17"/>
+          <w:szCs w:val="14"/>
+        </w:rPr>
+        <w:t xml:space="preserve">; </w:t>
+      </w:r>
+      <w:r>
+        <w:rPr>
+          <w:color w:val="808080"/>
+          <w:sz w:val="17"/>
+          <w:szCs w:val="14"/>
+        </w:rPr>
+        <w:t>// chalega</w:t>
+      </w:r>
+      <w:r>
+        <w:rPr>
+          <w:color w:val="808080"/>
+          <w:sz w:val="17"/>
+          <w:szCs w:val="14"/>
+        </w:rPr>
+        <w:br/>
+        <w:t xml:space="preserve">            </w:t>
+      </w:r>
+      <w:r>
+        <w:rPr>
+          <w:color w:val="A9B7C6"/>
+          <w:sz w:val="17"/>
+          <w:szCs w:val="14"/>
+        </w:rPr>
+        <w:t>System.</w:t>
+      </w:r>
+      <w:r>
+        <w:rPr>
+          <w:i/>
+          <w:iCs/>
+          <w:color w:val="9876AA"/>
+          <w:sz w:val="17"/>
+          <w:szCs w:val="14"/>
+        </w:rPr>
+        <w:t>out</w:t>
+      </w:r>
+      <w:r>
+        <w:rPr>
+          <w:color w:val="A9B7C6"/>
+          <w:sz w:val="17"/>
+          <w:szCs w:val="14"/>
+        </w:rPr>
+        <w:t>.println(</w:t>
+      </w:r>
+      <w:r>
+        <w:rPr>
+          <w:color w:val="B389C5"/>
+          <w:sz w:val="17"/>
+          <w:szCs w:val="14"/>
+        </w:rPr>
+        <w:t>i</w:t>
+      </w:r>
+      <w:r>
+        <w:rPr>
+          <w:color w:val="A9B7C6"/>
+          <w:sz w:val="17"/>
+          <w:szCs w:val="14"/>
+        </w:rPr>
+        <w:t>)</w:t>
+      </w:r>
+      <w:r>
+        <w:rPr>
+          <w:color w:val="CC7832"/>
+          <w:sz w:val="17"/>
+          <w:szCs w:val="14"/>
+        </w:rPr>
+        <w:t>;</w:t>
+      </w:r>
+      <w:r>
+        <w:rPr>
+          <w:color w:val="CC7832"/>
+          <w:sz w:val="17"/>
+          <w:szCs w:val="14"/>
+        </w:rPr>
+        <w:br/>
+        <w:t xml:space="preserve">        </w:t>
+      </w:r>
+      <w:r>
+        <w:rPr>
+          <w:color w:val="A9B7C6"/>
+          <w:sz w:val="17"/>
+          <w:szCs w:val="14"/>
+        </w:rPr>
+        <w:t>}</w:t>
+      </w:r>
+      <w:r>
+        <w:rPr>
+          <w:color w:val="CC7832"/>
+          <w:sz w:val="17"/>
+          <w:szCs w:val="14"/>
+        </w:rPr>
+        <w:t>;</w:t>
+      </w:r>
+      <w:r>
+        <w:rPr>
+          <w:color w:val="CC7832"/>
+          <w:sz w:val="17"/>
+          <w:szCs w:val="14"/>
+        </w:rPr>
+        <w:br/>
+        <w:t xml:space="preserve">    </w:t>
+      </w:r>
+      <w:r>
+        <w:rPr>
+          <w:color w:val="A9B7C6"/>
+          <w:sz w:val="17"/>
+          <w:szCs w:val="14"/>
+        </w:rPr>
+        <w:t>}</w:t>
+      </w:r>
+      <w:r>
+        <w:rPr>
+          <w:color w:val="A9B7C6"/>
+          <w:sz w:val="17"/>
+          <w:szCs w:val="14"/>
+        </w:rPr>
+        <w:br/>
+        <w:t>}</w:t>
+      </w:r>
+    </w:p>
+    <w:p>
+      <w:pPr>
+        <w:rPr>
+          <w:b/>
+          <w:sz w:val="20"/>
+        </w:rPr>
+      </w:pPr>
+      <w:r>
+        <w:rPr>
+          <w:b/>
+          <w:sz w:val="20"/>
+        </w:rPr>
+        <w:drawing>
+          <wp:anchor distT="0" distB="0" distL="114300" distR="114300" simplePos="0" relativeHeight="251659264" behindDoc="0" locked="0" layoutInCell="1" allowOverlap="1" wp14:anchorId="4A78B03C">
+            <wp:simplePos x="0" y="0"/>
+            <wp:positionH relativeFrom="page">
+              <wp:posOffset>4689475</wp:posOffset>
+            </wp:positionH>
+            <wp:positionV relativeFrom="paragraph">
+              <wp:posOffset>122555</wp:posOffset>
+            </wp:positionV>
+            <wp:extent cx="2598420" cy="1055370"/>
+            <wp:effectExtent l="0" t="0" r="0" b="0"/>
+            <wp:wrapSquare wrapText="bothSides"/>
+            <wp:docPr id="2" name="Picture 2"/>
+            <wp:cNvGraphicFramePr>
+              <a:graphicFrameLocks xmlns:a="http://schemas.openxmlformats.org/drawingml/2006/main" noChangeAspect="1"/>
+            </wp:cNvGraphicFramePr>
+            <a:graphic xmlns:a="http://schemas.openxmlformats.org/drawingml/2006/main">
+              <a:graphicData uri="http://schemas.openxmlformats.org/drawingml/2006/picture">
+                <pic:pic xmlns:pic="http://schemas.openxmlformats.org/drawingml/2006/picture">
+                  <pic:nvPicPr>
+                    <pic:cNvPr id="1" name=""/>
+                    <pic:cNvPicPr/>
+                  </pic:nvPicPr>
+                  <pic:blipFill>
+                    <a:blip r:embed="rId6">
+                      <a:extLst>
+                        <a:ext uri="{28A0092B-C50C-407E-A947-70E740481C1C}">
+                          <a14:useLocalDpi xmlns:a14="http://schemas.microsoft.com/office/drawing/2010/main" val="0"/>
+                        </a:ext>
+                      </a:extLst>
+                    </a:blip>
+                    <a:stretch>
+                      <a:fillRect/>
+                    </a:stretch>
+                  </pic:blipFill>
+                  <pic:spPr>
+                    <a:xfrm>
+                      <a:off x="0" y="0"/>
+                      <a:ext cx="2598420" cy="1055370"/>
+                    </a:xfrm>
+                    <a:prstGeom prst="rect">
+                      <a:avLst/>
+                    </a:prstGeom>
+                  </pic:spPr>
+                </pic:pic>
+              </a:graphicData>
+            </a:graphic>
+            <wp14:sizeRelH relativeFrom="margin">
+              <wp14:pctWidth>0</wp14:pctWidth>
+            </wp14:sizeRelH>
+            <wp14:sizeRelV relativeFrom="margin">
+              <wp14:pctHeight>0</wp14:pctHeight>
+            </wp14:sizeRelV>
+          </wp:anchor>
+        </w:drawing>
+      </w:r>
+    </w:p>
+    <w:p>
+      <w:pPr>
+        <w:rPr>
+          <w:b/>
+          <w:sz w:val="20"/>
+        </w:rPr>
+      </w:pPr>
+      <w:r>
+        <w:rPr>
+          <w:b/>
+          <w:sz w:val="24"/>
+        </w:rPr>
+        <w:t xml:space="preserve">Effectively Final: </w:t>
+      </w:r>
+      <w:r>
+        <w:rPr>
+          <w:sz w:val="20"/>
+        </w:rPr>
+        <w:t>Even though the local variables are not declared final, they are still not allowed to be modified in the Lamda Body. Bss issi ko bolte Effectively Final</w:t>
+      </w:r>
+    </w:p>
+    <w:p>
+      <w:pPr>
+        <w:rPr>
+          <w:b/>
+          <w:sz w:val="20"/>
+        </w:rPr>
+      </w:pPr>
+    </w:p>
+    <w:p>
+      <w:pPr>
+        <w:rPr>
+          <w:b/>
+          <w:sz w:val="20"/>
+        </w:rPr>
+      </w:pPr>
+    </w:p>
+    <w:p>
+      <w:pPr>
+        <w:jc w:val="center"/>
+        <w:rPr>
+          <w:b/>
           <w:sz w:val="28"/>
         </w:rPr>
-        <w:tab/>
-      </w:r>
-      <w:r>
-        <w:rPr>
-          <w:b/>
-          <w:sz w:val="20"/>
-        </w:rPr>
-        <w:t>It is used to create new object of a class. Bss itna hi.</w:t>
+      </w:pPr>
+      <w:r>
+        <w:rPr>
+          <w:b/>
+          <w:sz w:val="28"/>
+        </w:rPr>
+        <w:t>Streams API</w:t>
       </w:r>
       <w:bookmarkStart w:id="0" w:name="_GoBack"/>
       <w:bookmarkEnd w:id="0"/>
+    </w:p>
+    <w:p>
+      <w:pPr>
+        <w:rPr>
+          <w:b/>
+          <w:sz w:val="20"/>
+        </w:rPr>
+      </w:pPr>
+    </w:p>
+    <w:p>
+      <w:pPr>
+        <w:rPr>
+          <w:b/>
+          <w:sz w:val="20"/>
+        </w:rPr>
+      </w:pPr>
     </w:p>
     <w:sectPr>
       <w:pgSz w:w="11906" w:h="16838"/>
@@ -1783,6 +3155,289 @@
     </w:sectPr>
   </w:body>
 </w:document>
+</file>
+
+<file path=word/numbering.xml><?xml version="1.0" encoding="utf-8"?>
+<w:numbering xmlns:wpc="http://schemas.microsoft.com/office/word/2010/wordprocessingCanvas" xmlns:cx="http://schemas.microsoft.com/office/drawing/2014/chartex" xmlns:cx1="http://schemas.microsoft.com/office/drawing/2015/9/8/chartex" xmlns:cx2="http://schemas.microsoft.com/office/drawing/2015/10/21/chartex" xmlns:cx3="http://schemas.microsoft.com/office/drawing/2016/5/9/chartex" xmlns:cx4="http://schemas.microsoft.com/office/drawing/2016/5/10/chartex" xmlns:cx5="http://schemas.microsoft.com/office/drawing/2016/5/11/chartex" xmlns:cx6="http://schemas.microsoft.com/office/drawing/2016/5/12/chartex" xmlns:cx7="http://schemas.microsoft.com/office/drawing/2016/5/13/chartex" xmlns:cx8="http://schemas.microsoft.com/office/drawing/2016/5/14/chartex" xmlns:mc="http://schemas.openxmlformats.org/markup-compatibility/2006" xmlns:aink="http://schemas.microsoft.com/office/drawing/2016/ink" xmlns:am3d="http://schemas.microsoft.com/office/drawing/2017/model3d" xmlns:o="urn:schemas-microsoft-com:office:office" xmlns:r="http://schemas.openxmlformats.org/officeDocument/2006/relationships" xmlns:m="http://schemas.openxmlformats.org/officeDocument/2006/math" xmlns:v="urn:schemas-microsoft-com:vml" xmlns:wp14="http://schemas.microsoft.com/office/word/2010/wordprocessingDrawing" xmlns:wp="http://schemas.openxmlformats.org/drawingml/2006/wordprocessingDrawing" xmlns:w10="urn:schemas-microsoft-com:office:word" xmlns:w="http://schemas.openxmlformats.org/wordprocessingml/2006/main" xmlns:w14="http://schemas.microsoft.com/office/word/2010/wordml" xmlns:w15="http://schemas.microsoft.com/office/word/2012/wordml" xmlns:w16cid="http://schemas.microsoft.com/office/word/2016/wordml/cid" xmlns:w16se="http://schemas.microsoft.com/office/word/2015/wordml/symex" xmlns:wpg="http://schemas.microsoft.com/office/word/2010/wordprocessingGroup" xmlns:wpi="http://schemas.microsoft.com/office/word/2010/wordprocessingInk" xmlns:wne="http://schemas.microsoft.com/office/word/2006/wordml" xmlns:wps="http://schemas.microsoft.com/office/word/2010/wordprocessingShape" mc:Ignorable="w14 w15 w16se w16cid wp14">
+  <w:abstractNum w:abstractNumId="0" w15:restartNumberingAfterBreak="0">
+    <w:nsid w:val="0E9C3533"/>
+    <w:multiLevelType w:val="hybridMultilevel"/>
+    <w:tmpl w:val="77289F2A"/>
+    <w:lvl w:ilvl="0" w:tplc="4009000F">
+      <w:start w:val="1"/>
+      <w:numFmt w:val="decimal"/>
+      <w:lvlText w:val="%1."/>
+      <w:lvlJc w:val="left"/>
+      <w:pPr>
+        <w:ind w:left="720" w:hanging="360"/>
+      </w:pPr>
+      <w:rPr>
+        <w:rFonts w:hint="default"/>
+      </w:rPr>
+    </w:lvl>
+    <w:lvl w:ilvl="1" w:tplc="40090019" w:tentative="1">
+      <w:start w:val="1"/>
+      <w:numFmt w:val="lowerLetter"/>
+      <w:lvlText w:val="%2."/>
+      <w:lvlJc w:val="left"/>
+      <w:pPr>
+        <w:ind w:left="1440" w:hanging="360"/>
+      </w:pPr>
+    </w:lvl>
+    <w:lvl w:ilvl="2" w:tplc="4009001B" w:tentative="1">
+      <w:start w:val="1"/>
+      <w:numFmt w:val="lowerRoman"/>
+      <w:lvlText w:val="%3."/>
+      <w:lvlJc w:val="right"/>
+      <w:pPr>
+        <w:ind w:left="2160" w:hanging="180"/>
+      </w:pPr>
+    </w:lvl>
+    <w:lvl w:ilvl="3" w:tplc="4009000F" w:tentative="1">
+      <w:start w:val="1"/>
+      <w:numFmt w:val="decimal"/>
+      <w:lvlText w:val="%4."/>
+      <w:lvlJc w:val="left"/>
+      <w:pPr>
+        <w:ind w:left="2880" w:hanging="360"/>
+      </w:pPr>
+    </w:lvl>
+    <w:lvl w:ilvl="4" w:tplc="40090019" w:tentative="1">
+      <w:start w:val="1"/>
+      <w:numFmt w:val="lowerLetter"/>
+      <w:lvlText w:val="%5."/>
+      <w:lvlJc w:val="left"/>
+      <w:pPr>
+        <w:ind w:left="3600" w:hanging="360"/>
+      </w:pPr>
+    </w:lvl>
+    <w:lvl w:ilvl="5" w:tplc="4009001B" w:tentative="1">
+      <w:start w:val="1"/>
+      <w:numFmt w:val="lowerRoman"/>
+      <w:lvlText w:val="%6."/>
+      <w:lvlJc w:val="right"/>
+      <w:pPr>
+        <w:ind w:left="4320" w:hanging="180"/>
+      </w:pPr>
+    </w:lvl>
+    <w:lvl w:ilvl="6" w:tplc="4009000F" w:tentative="1">
+      <w:start w:val="1"/>
+      <w:numFmt w:val="decimal"/>
+      <w:lvlText w:val="%7."/>
+      <w:lvlJc w:val="left"/>
+      <w:pPr>
+        <w:ind w:left="5040" w:hanging="360"/>
+      </w:pPr>
+    </w:lvl>
+    <w:lvl w:ilvl="7" w:tplc="40090019" w:tentative="1">
+      <w:start w:val="1"/>
+      <w:numFmt w:val="lowerLetter"/>
+      <w:lvlText w:val="%8."/>
+      <w:lvlJc w:val="left"/>
+      <w:pPr>
+        <w:ind w:left="5760" w:hanging="360"/>
+      </w:pPr>
+    </w:lvl>
+    <w:lvl w:ilvl="8" w:tplc="4009001B" w:tentative="1">
+      <w:start w:val="1"/>
+      <w:numFmt w:val="lowerRoman"/>
+      <w:lvlText w:val="%9."/>
+      <w:lvlJc w:val="right"/>
+      <w:pPr>
+        <w:ind w:left="6480" w:hanging="180"/>
+      </w:pPr>
+    </w:lvl>
+  </w:abstractNum>
+  <w:abstractNum w:abstractNumId="1" w15:restartNumberingAfterBreak="0">
+    <w:nsid w:val="39F93F5A"/>
+    <w:multiLevelType w:val="hybridMultilevel"/>
+    <w:tmpl w:val="D7F211AC"/>
+    <w:lvl w:ilvl="0" w:tplc="4009000F">
+      <w:start w:val="1"/>
+      <w:numFmt w:val="decimal"/>
+      <w:lvlText w:val="%1."/>
+      <w:lvlJc w:val="left"/>
+      <w:pPr>
+        <w:ind w:left="720" w:hanging="360"/>
+      </w:pPr>
+      <w:rPr>
+        <w:rFonts w:hint="default"/>
+      </w:rPr>
+    </w:lvl>
+    <w:lvl w:ilvl="1" w:tplc="40090019" w:tentative="1">
+      <w:start w:val="1"/>
+      <w:numFmt w:val="lowerLetter"/>
+      <w:lvlText w:val="%2."/>
+      <w:lvlJc w:val="left"/>
+      <w:pPr>
+        <w:ind w:left="1440" w:hanging="360"/>
+      </w:pPr>
+    </w:lvl>
+    <w:lvl w:ilvl="2" w:tplc="4009001B" w:tentative="1">
+      <w:start w:val="1"/>
+      <w:numFmt w:val="lowerRoman"/>
+      <w:lvlText w:val="%3."/>
+      <w:lvlJc w:val="right"/>
+      <w:pPr>
+        <w:ind w:left="2160" w:hanging="180"/>
+      </w:pPr>
+    </w:lvl>
+    <w:lvl w:ilvl="3" w:tplc="4009000F" w:tentative="1">
+      <w:start w:val="1"/>
+      <w:numFmt w:val="decimal"/>
+      <w:lvlText w:val="%4."/>
+      <w:lvlJc w:val="left"/>
+      <w:pPr>
+        <w:ind w:left="2880" w:hanging="360"/>
+      </w:pPr>
+    </w:lvl>
+    <w:lvl w:ilvl="4" w:tplc="40090019" w:tentative="1">
+      <w:start w:val="1"/>
+      <w:numFmt w:val="lowerLetter"/>
+      <w:lvlText w:val="%5."/>
+      <w:lvlJc w:val="left"/>
+      <w:pPr>
+        <w:ind w:left="3600" w:hanging="360"/>
+      </w:pPr>
+    </w:lvl>
+    <w:lvl w:ilvl="5" w:tplc="4009001B" w:tentative="1">
+      <w:start w:val="1"/>
+      <w:numFmt w:val="lowerRoman"/>
+      <w:lvlText w:val="%6."/>
+      <w:lvlJc w:val="right"/>
+      <w:pPr>
+        <w:ind w:left="4320" w:hanging="180"/>
+      </w:pPr>
+    </w:lvl>
+    <w:lvl w:ilvl="6" w:tplc="4009000F" w:tentative="1">
+      <w:start w:val="1"/>
+      <w:numFmt w:val="decimal"/>
+      <w:lvlText w:val="%7."/>
+      <w:lvlJc w:val="left"/>
+      <w:pPr>
+        <w:ind w:left="5040" w:hanging="360"/>
+      </w:pPr>
+    </w:lvl>
+    <w:lvl w:ilvl="7" w:tplc="40090019" w:tentative="1">
+      <w:start w:val="1"/>
+      <w:numFmt w:val="lowerLetter"/>
+      <w:lvlText w:val="%8."/>
+      <w:lvlJc w:val="left"/>
+      <w:pPr>
+        <w:ind w:left="5760" w:hanging="360"/>
+      </w:pPr>
+    </w:lvl>
+    <w:lvl w:ilvl="8" w:tplc="4009001B" w:tentative="1">
+      <w:start w:val="1"/>
+      <w:numFmt w:val="lowerRoman"/>
+      <w:lvlText w:val="%9."/>
+      <w:lvlJc w:val="right"/>
+      <w:pPr>
+        <w:ind w:left="6480" w:hanging="180"/>
+      </w:pPr>
+    </w:lvl>
+  </w:abstractNum>
+  <w:abstractNum w:abstractNumId="2" w15:restartNumberingAfterBreak="0">
+    <w:nsid w:val="47571C3C"/>
+    <w:multiLevelType w:val="hybridMultilevel"/>
+    <w:tmpl w:val="BBA89EAA"/>
+    <w:lvl w:ilvl="0" w:tplc="7C1236B2">
+      <w:start w:val="1"/>
+      <w:numFmt w:val="decimal"/>
+      <w:lvlText w:val="%1."/>
+      <w:lvlJc w:val="left"/>
+      <w:pPr>
+        <w:ind w:left="720" w:hanging="360"/>
+      </w:pPr>
+      <w:rPr>
+        <w:rFonts w:ascii="Times New Roman" w:hAnsi="Times New Roman" w:cs="Times New Roman" w:hint="default"/>
+        <w:b/>
+        <w:color w:val="auto"/>
+      </w:rPr>
+    </w:lvl>
+    <w:lvl w:ilvl="1" w:tplc="40090019" w:tentative="1">
+      <w:start w:val="1"/>
+      <w:numFmt w:val="lowerLetter"/>
+      <w:lvlText w:val="%2."/>
+      <w:lvlJc w:val="left"/>
+      <w:pPr>
+        <w:ind w:left="1440" w:hanging="360"/>
+      </w:pPr>
+    </w:lvl>
+    <w:lvl w:ilvl="2" w:tplc="4009001B" w:tentative="1">
+      <w:start w:val="1"/>
+      <w:numFmt w:val="lowerRoman"/>
+      <w:lvlText w:val="%3."/>
+      <w:lvlJc w:val="right"/>
+      <w:pPr>
+        <w:ind w:left="2160" w:hanging="180"/>
+      </w:pPr>
+    </w:lvl>
+    <w:lvl w:ilvl="3" w:tplc="4009000F" w:tentative="1">
+      <w:start w:val="1"/>
+      <w:numFmt w:val="decimal"/>
+      <w:lvlText w:val="%4."/>
+      <w:lvlJc w:val="left"/>
+      <w:pPr>
+        <w:ind w:left="2880" w:hanging="360"/>
+      </w:pPr>
+    </w:lvl>
+    <w:lvl w:ilvl="4" w:tplc="40090019" w:tentative="1">
+      <w:start w:val="1"/>
+      <w:numFmt w:val="lowerLetter"/>
+      <w:lvlText w:val="%5."/>
+      <w:lvlJc w:val="left"/>
+      <w:pPr>
+        <w:ind w:left="3600" w:hanging="360"/>
+      </w:pPr>
+    </w:lvl>
+    <w:lvl w:ilvl="5" w:tplc="4009001B" w:tentative="1">
+      <w:start w:val="1"/>
+      <w:numFmt w:val="lowerRoman"/>
+      <w:lvlText w:val="%6."/>
+      <w:lvlJc w:val="right"/>
+      <w:pPr>
+        <w:ind w:left="4320" w:hanging="180"/>
+      </w:pPr>
+    </w:lvl>
+    <w:lvl w:ilvl="6" w:tplc="4009000F" w:tentative="1">
+      <w:start w:val="1"/>
+      <w:numFmt w:val="decimal"/>
+      <w:lvlText w:val="%7."/>
+      <w:lvlJc w:val="left"/>
+      <w:pPr>
+        <w:ind w:left="5040" w:hanging="360"/>
+      </w:pPr>
+    </w:lvl>
+    <w:lvl w:ilvl="7" w:tplc="40090019" w:tentative="1">
+      <w:start w:val="1"/>
+      <w:numFmt w:val="lowerLetter"/>
+      <w:lvlText w:val="%8."/>
+      <w:lvlJc w:val="left"/>
+      <w:pPr>
+        <w:ind w:left="5760" w:hanging="360"/>
+      </w:pPr>
+    </w:lvl>
+    <w:lvl w:ilvl="8" w:tplc="4009001B" w:tentative="1">
+      <w:start w:val="1"/>
+      <w:numFmt w:val="lowerRoman"/>
+      <w:lvlText w:val="%9."/>
+      <w:lvlJc w:val="right"/>
+      <w:pPr>
+        <w:ind w:left="6480" w:hanging="180"/>
+      </w:pPr>
+    </w:lvl>
+  </w:abstractNum>
+  <w:num w:numId="1">
+    <w:abstractNumId w:val="1"/>
+  </w:num>
+  <w:num w:numId="2">
+    <w:abstractNumId w:val="0"/>
+  </w:num>
+  <w:num w:numId="3">
+    <w:abstractNumId w:val="2"/>
+  </w:num>
+</w:numbering>
 </file>
 
 <file path=word/styles.xml><?xml version="1.0" encoding="utf-8"?>
@@ -2186,7 +3841,6 @@
   <w:style w:type="character" w:default="1" w:styleId="DefaultParagraphFont">
     <w:name w:val="Default Paragraph Font"/>
     <w:uiPriority w:val="1"/>
-    <w:semiHidden/>
     <w:unhideWhenUsed/>
   </w:style>
   <w:style w:type="table" w:default="1" w:styleId="TableNormal">
@@ -2257,6 +3911,42 @@
       <w:rFonts w:ascii="Courier New" w:eastAsia="Times New Roman" w:hAnsi="Courier New" w:cs="Courier New"/>
       <w:sz w:val="20"/>
       <w:szCs w:val="20"/>
+      <w:lang w:eastAsia="en-IN"/>
+    </w:rPr>
+  </w:style>
+  <w:style w:type="character" w:styleId="Emphasis">
+    <w:name w:val="Emphasis"/>
+    <w:basedOn w:val="DefaultParagraphFont"/>
+    <w:uiPriority w:val="20"/>
+    <w:qFormat/>
+    <w:rsid w:val="00705DB8"/>
+    <w:rPr>
+      <w:i/>
+      <w:iCs/>
+    </w:rPr>
+  </w:style>
+  <w:style w:type="paragraph" w:styleId="ListParagraph">
+    <w:name w:val="List Paragraph"/>
+    <w:basedOn w:val="Normal"/>
+    <w:uiPriority w:val="34"/>
+    <w:qFormat/>
+    <w:rsid w:val="006A5DD3"/>
+    <w:pPr>
+      <w:ind w:left="720"/>
+      <w:contextualSpacing/>
+    </w:pPr>
+  </w:style>
+  <w:style w:type="paragraph" w:customStyle="1" w:styleId="transcript--underline-cue--3osdw">
+    <w:name w:val="transcript--underline-cue--3osdw"/>
+    <w:basedOn w:val="Normal"/>
+    <w:rsid w:val="006A5DD3"/>
+    <w:pPr>
+      <w:spacing w:before="100" w:beforeAutospacing="1" w:after="100" w:afterAutospacing="1" w:line="240" w:lineRule="auto"/>
+    </w:pPr>
+    <w:rPr>
+      <w:rFonts w:ascii="Times New Roman" w:eastAsia="Times New Roman" w:hAnsi="Times New Roman" w:cs="Times New Roman"/>
+      <w:sz w:val="24"/>
+      <w:szCs w:val="24"/>
       <w:lang w:eastAsia="en-IN"/>
     </w:rPr>
   </w:style>

</xml_diff>

<commit_message>
minor updation in notes
</commit_message>
<xml_diff>
--- a/Java8Notes.docx
+++ b/Java8Notes.docx
@@ -90,13 +90,15 @@
         <w:pStyle w:val="HTMLPreformatted"/>
         <w:shd w:val="clear" w:color="auto" w:fill="2B2B2B"/>
         <w:rPr>
-          <w:b/>
-          <w:color w:val="A9B7C6"/>
-          <w:szCs w:val="14"/>
-        </w:rPr>
-      </w:pPr>
-      <w:r>
-        <w:rPr>
+          <w:rFonts w:ascii="Consolas" w:hAnsi="Consolas"/>
+          <w:b/>
+          <w:color w:val="A9B7C6"/>
+          <w:szCs w:val="14"/>
+        </w:rPr>
+      </w:pPr>
+      <w:r>
+        <w:rPr>
+          <w:rFonts w:ascii="Consolas" w:hAnsi="Consolas"/>
           <w:b/>
           <w:color w:val="A9B7C6"/>
           <w:szCs w:val="14"/>
@@ -154,28 +156,30 @@
         </w:tabs>
         <w:spacing w:after="0" w:line="240" w:lineRule="auto"/>
         <w:rPr>
-          <w:rFonts w:ascii="Courier New" w:eastAsia="Times New Roman" w:hAnsi="Courier New" w:cs="Courier New"/>
-          <w:color w:val="A9B7C6"/>
-          <w:sz w:val="18"/>
+          <w:rFonts w:ascii="Consolas" w:eastAsia="Times New Roman" w:hAnsi="Consolas" w:cs="Courier New"/>
+          <w:color w:val="A9B7C6"/>
+          <w:sz w:val="17"/>
           <w:szCs w:val="14"/>
           <w:lang w:eastAsia="en-IN"/>
         </w:rPr>
       </w:pPr>
       <w:r>
         <w:rPr>
-          <w:rFonts w:ascii="Courier New" w:eastAsia="Times New Roman" w:hAnsi="Courier New" w:cs="Courier New"/>
+          <w:rFonts w:ascii="Consolas" w:eastAsia="Times New Roman" w:hAnsi="Consolas" w:cs="Courier New"/>
           <w:color w:val="808080"/>
-          <w:sz w:val="18"/>
+          <w:sz w:val="17"/>
           <w:szCs w:val="14"/>
           <w:lang w:eastAsia="en-IN"/>
         </w:rPr>
         <w:t>// Using Lambda Expression</w:t>
       </w:r>
-      <w:r>
-        <w:rPr>
-          <w:rFonts w:ascii="Courier New" w:eastAsia="Times New Roman" w:hAnsi="Courier New" w:cs="Courier New"/>
+      <w:bookmarkStart w:id="0" w:name="_GoBack"/>
+      <w:bookmarkEnd w:id="0"/>
+      <w:r>
+        <w:rPr>
+          <w:rFonts w:ascii="Consolas" w:eastAsia="Times New Roman" w:hAnsi="Consolas" w:cs="Courier New"/>
           <w:color w:val="808080"/>
-          <w:sz w:val="18"/>
+          <w:sz w:val="17"/>
           <w:szCs w:val="14"/>
           <w:lang w:eastAsia="en-IN"/>
         </w:rPr>
@@ -183,9 +187,9 @@
       </w:r>
       <w:r>
         <w:rPr>
-          <w:rFonts w:ascii="Courier New" w:eastAsia="Times New Roman" w:hAnsi="Courier New" w:cs="Courier New"/>
-          <w:color w:val="A9B7C6"/>
-          <w:sz w:val="18"/>
+          <w:rFonts w:ascii="Consolas" w:eastAsia="Times New Roman" w:hAnsi="Consolas" w:cs="Courier New"/>
+          <w:color w:val="A9B7C6"/>
+          <w:sz w:val="17"/>
           <w:szCs w:val="14"/>
           <w:lang w:eastAsia="en-IN"/>
         </w:rPr>
@@ -193,9 +197,9 @@
       </w:r>
       <w:r>
         <w:rPr>
-          <w:rFonts w:ascii="Courier New" w:eastAsia="Times New Roman" w:hAnsi="Courier New" w:cs="Courier New"/>
-          <w:color w:val="CC7832"/>
-          <w:sz w:val="18"/>
+          <w:rFonts w:ascii="Consolas" w:eastAsia="Times New Roman" w:hAnsi="Consolas" w:cs="Courier New"/>
+          <w:color w:val="CC7832"/>
+          <w:sz w:val="17"/>
           <w:szCs w:val="14"/>
           <w:lang w:eastAsia="en-IN"/>
         </w:rPr>
@@ -203,9 +207,9 @@
       </w:r>
       <w:r>
         <w:rPr>
-          <w:rFonts w:ascii="Courier New" w:eastAsia="Times New Roman" w:hAnsi="Courier New" w:cs="Courier New"/>
-          <w:color w:val="A9B7C6"/>
-          <w:sz w:val="18"/>
+          <w:rFonts w:ascii="Consolas" w:eastAsia="Times New Roman" w:hAnsi="Consolas" w:cs="Courier New"/>
+          <w:color w:val="A9B7C6"/>
+          <w:sz w:val="17"/>
           <w:szCs w:val="14"/>
           <w:lang w:eastAsia="en-IN"/>
         </w:rPr>
@@ -213,9 +217,9 @@
       </w:r>
       <w:r>
         <w:rPr>
-          <w:rFonts w:ascii="Courier New" w:eastAsia="Times New Roman" w:hAnsi="Courier New" w:cs="Courier New"/>
-          <w:color w:val="CC7832"/>
-          <w:sz w:val="18"/>
+          <w:rFonts w:ascii="Consolas" w:eastAsia="Times New Roman" w:hAnsi="Consolas" w:cs="Courier New"/>
+          <w:color w:val="CC7832"/>
+          <w:sz w:val="17"/>
           <w:szCs w:val="14"/>
           <w:lang w:eastAsia="en-IN"/>
         </w:rPr>
@@ -223,9 +227,9 @@
       </w:r>
       <w:r>
         <w:rPr>
-          <w:rFonts w:ascii="Courier New" w:eastAsia="Times New Roman" w:hAnsi="Courier New" w:cs="Courier New"/>
-          <w:color w:val="CC7832"/>
-          <w:sz w:val="18"/>
+          <w:rFonts w:ascii="Consolas" w:eastAsia="Times New Roman" w:hAnsi="Consolas" w:cs="Courier New"/>
+          <w:color w:val="CC7832"/>
+          <w:sz w:val="17"/>
           <w:szCs w:val="14"/>
           <w:lang w:eastAsia="en-IN"/>
         </w:rPr>
@@ -233,9 +237,9 @@
       </w:r>
       <w:r>
         <w:rPr>
-          <w:rFonts w:ascii="Courier New" w:eastAsia="Times New Roman" w:hAnsi="Courier New" w:cs="Courier New"/>
-          <w:color w:val="CC7832"/>
-          <w:sz w:val="18"/>
+          <w:rFonts w:ascii="Consolas" w:eastAsia="Times New Roman" w:hAnsi="Consolas" w:cs="Courier New"/>
+          <w:color w:val="CC7832"/>
+          <w:sz w:val="17"/>
           <w:szCs w:val="14"/>
           <w:lang w:eastAsia="en-IN"/>
         </w:rPr>
@@ -243,9 +247,9 @@
       </w:r>
       <w:r>
         <w:rPr>
-          <w:rFonts w:ascii="Courier New" w:eastAsia="Times New Roman" w:hAnsi="Courier New" w:cs="Courier New"/>
+          <w:rFonts w:ascii="Consolas" w:eastAsia="Times New Roman" w:hAnsi="Consolas" w:cs="Courier New"/>
           <w:color w:val="808080"/>
-          <w:sz w:val="18"/>
+          <w:sz w:val="17"/>
           <w:szCs w:val="14"/>
           <w:lang w:eastAsia="en-IN"/>
         </w:rPr>
@@ -253,9 +257,9 @@
       </w:r>
       <w:r>
         <w:rPr>
-          <w:rFonts w:ascii="Courier New" w:eastAsia="Times New Roman" w:hAnsi="Courier New" w:cs="Courier New"/>
+          <w:rFonts w:ascii="Consolas" w:eastAsia="Times New Roman" w:hAnsi="Consolas" w:cs="Courier New"/>
           <w:color w:val="808080"/>
-          <w:sz w:val="18"/>
+          <w:sz w:val="17"/>
           <w:szCs w:val="14"/>
           <w:lang w:eastAsia="en-IN"/>
         </w:rPr>
@@ -263,10 +267,10 @@
       </w:r>
       <w:r>
         <w:rPr>
-          <w:rFonts w:ascii="Courier New" w:eastAsia="Times New Roman" w:hAnsi="Courier New" w:cs="Courier New"/>
-          <w:b/>
-          <w:color w:val="A9B7C6"/>
-          <w:sz w:val="18"/>
+          <w:rFonts w:ascii="Consolas" w:eastAsia="Times New Roman" w:hAnsi="Consolas" w:cs="Courier New"/>
+          <w:b/>
+          <w:color w:val="A9B7C6"/>
+          <w:sz w:val="17"/>
           <w:szCs w:val="14"/>
           <w:lang w:eastAsia="en-IN"/>
         </w:rPr>
@@ -274,10 +278,10 @@
       </w:r>
       <w:r>
         <w:rPr>
-          <w:rFonts w:ascii="Courier New" w:eastAsia="Times New Roman" w:hAnsi="Courier New" w:cs="Courier New"/>
-          <w:b/>
-          <w:color w:val="CC7832"/>
-          <w:sz w:val="18"/>
+          <w:rFonts w:ascii="Consolas" w:eastAsia="Times New Roman" w:hAnsi="Consolas" w:cs="Courier New"/>
+          <w:b/>
+          <w:color w:val="CC7832"/>
+          <w:sz w:val="17"/>
           <w:szCs w:val="14"/>
           <w:lang w:eastAsia="en-IN"/>
         </w:rPr>
@@ -285,10 +289,10 @@
       </w:r>
       <w:r>
         <w:rPr>
-          <w:rFonts w:ascii="Courier New" w:eastAsia="Times New Roman" w:hAnsi="Courier New" w:cs="Courier New"/>
-          <w:b/>
-          <w:color w:val="A9B7C6"/>
-          <w:sz w:val="18"/>
+          <w:rFonts w:ascii="Consolas" w:eastAsia="Times New Roman" w:hAnsi="Consolas" w:cs="Courier New"/>
+          <w:b/>
+          <w:color w:val="A9B7C6"/>
+          <w:sz w:val="17"/>
           <w:szCs w:val="14"/>
           <w:lang w:eastAsia="en-IN"/>
         </w:rPr>
@@ -296,10 +300,10 @@
       </w:r>
       <w:r>
         <w:rPr>
-          <w:rFonts w:ascii="Courier New" w:eastAsia="Times New Roman" w:hAnsi="Courier New" w:cs="Courier New"/>
-          <w:b/>
-          <w:color w:val="CC7832"/>
-          <w:sz w:val="18"/>
+          <w:rFonts w:ascii="Consolas" w:eastAsia="Times New Roman" w:hAnsi="Consolas" w:cs="Courier New"/>
+          <w:b/>
+          <w:color w:val="CC7832"/>
+          <w:sz w:val="17"/>
           <w:szCs w:val="14"/>
           <w:lang w:eastAsia="en-IN"/>
         </w:rPr>
@@ -309,6 +313,7 @@
     <w:p>
       <w:pPr>
         <w:rPr>
+          <w:rFonts w:ascii="Consolas" w:hAnsi="Consolas"/>
           <w:sz w:val="20"/>
         </w:rPr>
       </w:pPr>
@@ -326,23 +331,26 @@
         <w:pStyle w:val="HTMLPreformatted"/>
         <w:shd w:val="clear" w:color="auto" w:fill="2B2B2B"/>
         <w:rPr>
-          <w:color w:val="A9B7C6"/>
-          <w:sz w:val="18"/>
-          <w:szCs w:val="14"/>
-        </w:rPr>
-      </w:pPr>
-      <w:r>
-        <w:rPr>
+          <w:rFonts w:ascii="Consolas" w:hAnsi="Consolas"/>
+          <w:color w:val="A9B7C6"/>
+          <w:sz w:val="17"/>
+          <w:szCs w:val="14"/>
+        </w:rPr>
+      </w:pPr>
+      <w:r>
+        <w:rPr>
+          <w:rFonts w:ascii="Consolas" w:hAnsi="Consolas"/>
           <w:color w:val="808080"/>
-          <w:sz w:val="14"/>
+          <w:sz w:val="17"/>
           <w:szCs w:val="14"/>
         </w:rPr>
         <w:t>//         In Functional Interface</w:t>
       </w:r>
       <w:r>
         <w:rPr>
+          <w:rFonts w:ascii="Consolas" w:hAnsi="Consolas"/>
           <w:color w:val="808080"/>
-          <w:sz w:val="14"/>
+          <w:sz w:val="17"/>
           <w:szCs w:val="14"/>
         </w:rPr>
         <w:br/>
@@ -350,56 +358,55 @@
       </w:r>
       <w:r>
         <w:rPr>
+          <w:rFonts w:ascii="Consolas" w:hAnsi="Consolas"/>
           <w:color w:val="808080"/>
-          <w:sz w:val="14"/>
-          <w:szCs w:val="14"/>
-        </w:rPr>
-        <w:br/>
-      </w:r>
-      <w:r>
-        <w:rPr>
-          <w:color w:val="808080"/>
-          <w:sz w:val="18"/>
-          <w:szCs w:val="14"/>
-        </w:rPr>
+          <w:sz w:val="17"/>
+          <w:szCs w:val="14"/>
+        </w:rPr>
+        <w:br/>
         <w:t xml:space="preserve">        </w:t>
       </w:r>
       <w:r>
         <w:rPr>
-          <w:color w:val="A9B7C6"/>
-          <w:sz w:val="18"/>
+          <w:rFonts w:ascii="Consolas" w:hAnsi="Consolas"/>
+          <w:color w:val="A9B7C6"/>
+          <w:sz w:val="17"/>
           <w:szCs w:val="14"/>
         </w:rPr>
         <w:t>Function&lt;String</w:t>
       </w:r>
       <w:r>
         <w:rPr>
-          <w:color w:val="CC7832"/>
-          <w:sz w:val="18"/>
+          <w:rFonts w:ascii="Consolas" w:hAnsi="Consolas"/>
+          <w:color w:val="CC7832"/>
+          <w:sz w:val="17"/>
           <w:szCs w:val="14"/>
         </w:rPr>
         <w:t>,</w:t>
       </w:r>
       <w:r>
         <w:rPr>
-          <w:color w:val="A9B7C6"/>
-          <w:sz w:val="18"/>
+          <w:rFonts w:ascii="Consolas" w:hAnsi="Consolas"/>
+          <w:color w:val="A9B7C6"/>
+          <w:sz w:val="17"/>
           <w:szCs w:val="14"/>
         </w:rPr>
         <w:t>String&gt; usingLambda = word -&gt; word.toUpperCase()</w:t>
       </w:r>
       <w:r>
         <w:rPr>
-          <w:color w:val="CC7832"/>
-          <w:sz w:val="18"/>
+          <w:rFonts w:ascii="Consolas" w:hAnsi="Consolas"/>
+          <w:color w:val="CC7832"/>
+          <w:sz w:val="17"/>
           <w:szCs w:val="14"/>
         </w:rPr>
         <w:t>;</w:t>
       </w:r>
       <w:r>
         <w:rPr>
-          <w:color w:val="CC7832"/>
-          <w:sz w:val="18"/>
+          <w:rFonts w:ascii="Consolas" w:hAnsi="Consolas"/>
+          <w:color w:val="CC7832"/>
+          <w:sz w:val="17"/>
           <w:szCs w:val="14"/>
         </w:rPr>
         <w:br/>
@@ -407,66 +414,74 @@
       </w:r>
       <w:r>
         <w:rPr>
-          <w:color w:val="A9B7C6"/>
-          <w:sz w:val="18"/>
+          <w:rFonts w:ascii="Consolas" w:hAnsi="Consolas"/>
+          <w:color w:val="A9B7C6"/>
+          <w:sz w:val="17"/>
           <w:szCs w:val="14"/>
         </w:rPr>
         <w:t>System.</w:t>
       </w:r>
       <w:r>
         <w:rPr>
+          <w:rFonts w:ascii="Consolas" w:hAnsi="Consolas"/>
           <w:i/>
           <w:iCs/>
           <w:color w:val="9876AA"/>
-          <w:sz w:val="18"/>
+          <w:sz w:val="17"/>
           <w:szCs w:val="14"/>
         </w:rPr>
         <w:t>out</w:t>
       </w:r>
       <w:r>
         <w:rPr>
-          <w:color w:val="A9B7C6"/>
-          <w:sz w:val="18"/>
+          <w:rFonts w:ascii="Consolas" w:hAnsi="Consolas"/>
+          <w:color w:val="A9B7C6"/>
+          <w:sz w:val="17"/>
           <w:szCs w:val="14"/>
         </w:rPr>
         <w:t>.println(usingLambda.apply(</w:t>
       </w:r>
       <w:r>
         <w:rPr>
+          <w:rFonts w:ascii="Consolas" w:hAnsi="Consolas"/>
           <w:color w:val="6A8759"/>
-          <w:sz w:val="18"/>
+          <w:sz w:val="17"/>
           <w:szCs w:val="14"/>
         </w:rPr>
         <w:t>"AadaPadaKonPada"</w:t>
       </w:r>
       <w:r>
         <w:rPr>
-          <w:color w:val="A9B7C6"/>
-          <w:sz w:val="18"/>
+          <w:rFonts w:ascii="Consolas" w:hAnsi="Consolas"/>
+          <w:color w:val="A9B7C6"/>
+          <w:sz w:val="17"/>
           <w:szCs w:val="14"/>
         </w:rPr>
         <w:t>))</w:t>
       </w:r>
       <w:r>
         <w:rPr>
-          <w:color w:val="CC7832"/>
-          <w:sz w:val="18"/>
+          <w:rFonts w:ascii="Consolas" w:hAnsi="Consolas"/>
+          <w:color w:val="CC7832"/>
+          <w:sz w:val="17"/>
           <w:szCs w:val="14"/>
         </w:rPr>
         <w:t>;</w:t>
       </w:r>
       <w:r>
         <w:rPr>
-          <w:color w:val="CC7832"/>
-          <w:sz w:val="18"/>
-          <w:szCs w:val="14"/>
-        </w:rPr>
-        <w:br/>
-      </w:r>
-      <w:r>
-        <w:rPr>
-          <w:color w:val="CC7832"/>
-          <w:sz w:val="18"/>
+          <w:rFonts w:ascii="Consolas" w:hAnsi="Consolas"/>
+          <w:color w:val="CC7832"/>
+          <w:sz w:val="17"/>
+          <w:szCs w:val="14"/>
+        </w:rPr>
+        <w:br/>
+      </w:r>
+      <w:r>
+        <w:rPr>
+          <w:rFonts w:ascii="Consolas" w:hAnsi="Consolas"/>
+          <w:color w:val="CC7832"/>
+          <w:sz w:val="17"/>
           <w:szCs w:val="14"/>
         </w:rPr>
         <w:br/>
@@ -474,69 +489,77 @@
       </w:r>
       <w:r>
         <w:rPr>
+          <w:rFonts w:ascii="Consolas" w:hAnsi="Consolas"/>
           <w:color w:val="808080"/>
-          <w:sz w:val="18"/>
+          <w:sz w:val="17"/>
           <w:szCs w:val="14"/>
         </w:rPr>
         <w:t>// Using Method Reference</w:t>
       </w:r>
       <w:r>
         <w:rPr>
+          <w:rFonts w:ascii="Consolas" w:hAnsi="Consolas"/>
           <w:color w:val="808080"/>
-          <w:sz w:val="18"/>
-          <w:szCs w:val="14"/>
-        </w:rPr>
-        <w:br/>
-      </w:r>
-      <w:r>
-        <w:rPr>
+          <w:sz w:val="17"/>
+          <w:szCs w:val="14"/>
+        </w:rPr>
+        <w:br/>
+      </w:r>
+      <w:r>
+        <w:rPr>
+          <w:rFonts w:ascii="Consolas" w:hAnsi="Consolas"/>
           <w:b/>
           <w:color w:val="808080"/>
-          <w:sz w:val="18"/>
+          <w:sz w:val="17"/>
           <w:szCs w:val="14"/>
         </w:rPr>
         <w:t xml:space="preserve">        </w:t>
       </w:r>
       <w:r>
         <w:rPr>
-          <w:b/>
-          <w:color w:val="A9B7C6"/>
-          <w:sz w:val="18"/>
+          <w:rFonts w:ascii="Consolas" w:hAnsi="Consolas"/>
+          <w:b/>
+          <w:color w:val="A9B7C6"/>
+          <w:sz w:val="17"/>
           <w:szCs w:val="14"/>
         </w:rPr>
         <w:t>Function&lt;String</w:t>
       </w:r>
       <w:r>
         <w:rPr>
-          <w:b/>
-          <w:color w:val="CC7832"/>
-          <w:sz w:val="18"/>
+          <w:rFonts w:ascii="Consolas" w:hAnsi="Consolas"/>
+          <w:b/>
+          <w:color w:val="CC7832"/>
+          <w:sz w:val="17"/>
           <w:szCs w:val="14"/>
         </w:rPr>
         <w:t>,</w:t>
       </w:r>
       <w:r>
         <w:rPr>
-          <w:b/>
-          <w:color w:val="A9B7C6"/>
-          <w:sz w:val="18"/>
+          <w:rFonts w:ascii="Consolas" w:hAnsi="Consolas"/>
+          <w:b/>
+          <w:color w:val="A9B7C6"/>
+          <w:sz w:val="17"/>
           <w:szCs w:val="14"/>
         </w:rPr>
         <w:t>String&gt; usingMethodReference = String::toUpperCase</w:t>
       </w:r>
       <w:r>
         <w:rPr>
-          <w:b/>
-          <w:color w:val="CC7832"/>
-          <w:sz w:val="18"/>
+          <w:rFonts w:ascii="Consolas" w:hAnsi="Consolas"/>
+          <w:b/>
+          <w:color w:val="CC7832"/>
+          <w:sz w:val="17"/>
           <w:szCs w:val="14"/>
         </w:rPr>
         <w:t>;</w:t>
       </w:r>
       <w:r>
         <w:rPr>
-          <w:color w:val="CC7832"/>
-          <w:sz w:val="18"/>
+          <w:rFonts w:ascii="Consolas" w:hAnsi="Consolas"/>
+          <w:color w:val="CC7832"/>
+          <w:sz w:val="17"/>
           <w:szCs w:val="14"/>
         </w:rPr>
         <w:br/>
@@ -544,66 +567,74 @@
       </w:r>
       <w:r>
         <w:rPr>
-          <w:color w:val="A9B7C6"/>
-          <w:sz w:val="18"/>
+          <w:rFonts w:ascii="Consolas" w:hAnsi="Consolas"/>
+          <w:color w:val="A9B7C6"/>
+          <w:sz w:val="17"/>
           <w:szCs w:val="14"/>
         </w:rPr>
         <w:t>System.</w:t>
       </w:r>
       <w:r>
         <w:rPr>
+          <w:rFonts w:ascii="Consolas" w:hAnsi="Consolas"/>
           <w:i/>
           <w:iCs/>
           <w:color w:val="9876AA"/>
-          <w:sz w:val="18"/>
+          <w:sz w:val="17"/>
           <w:szCs w:val="14"/>
         </w:rPr>
         <w:t>out</w:t>
       </w:r>
       <w:r>
         <w:rPr>
-          <w:color w:val="A9B7C6"/>
-          <w:sz w:val="18"/>
+          <w:rFonts w:ascii="Consolas" w:hAnsi="Consolas"/>
+          <w:color w:val="A9B7C6"/>
+          <w:sz w:val="17"/>
           <w:szCs w:val="14"/>
         </w:rPr>
         <w:t>.println(usingMethodReference.apply(</w:t>
       </w:r>
       <w:r>
         <w:rPr>
+          <w:rFonts w:ascii="Consolas" w:hAnsi="Consolas"/>
           <w:color w:val="6A8759"/>
-          <w:sz w:val="18"/>
+          <w:sz w:val="17"/>
           <w:szCs w:val="14"/>
         </w:rPr>
         <w:t>"bantiWedsBabli"</w:t>
       </w:r>
       <w:r>
         <w:rPr>
-          <w:color w:val="A9B7C6"/>
-          <w:sz w:val="18"/>
+          <w:rFonts w:ascii="Consolas" w:hAnsi="Consolas"/>
+          <w:color w:val="A9B7C6"/>
+          <w:sz w:val="17"/>
           <w:szCs w:val="14"/>
         </w:rPr>
         <w:t>))</w:t>
       </w:r>
       <w:r>
         <w:rPr>
-          <w:color w:val="CC7832"/>
-          <w:sz w:val="18"/>
+          <w:rFonts w:ascii="Consolas" w:hAnsi="Consolas"/>
+          <w:color w:val="CC7832"/>
+          <w:sz w:val="17"/>
           <w:szCs w:val="14"/>
         </w:rPr>
         <w:t>;</w:t>
       </w:r>
       <w:r>
         <w:rPr>
-          <w:color w:val="CC7832"/>
-          <w:sz w:val="18"/>
-          <w:szCs w:val="14"/>
-        </w:rPr>
-        <w:br/>
-      </w:r>
-      <w:r>
-        <w:rPr>
-          <w:color w:val="CC7832"/>
-          <w:sz w:val="18"/>
+          <w:rFonts w:ascii="Consolas" w:hAnsi="Consolas"/>
+          <w:color w:val="CC7832"/>
+          <w:sz w:val="17"/>
+          <w:szCs w:val="14"/>
+        </w:rPr>
+        <w:br/>
+      </w:r>
+      <w:r>
+        <w:rPr>
+          <w:rFonts w:ascii="Consolas" w:hAnsi="Consolas"/>
+          <w:color w:val="CC7832"/>
+          <w:sz w:val="17"/>
           <w:szCs w:val="14"/>
         </w:rPr>
         <w:br/>
@@ -611,16 +642,18 @@
       </w:r>
       <w:r>
         <w:rPr>
+          <w:rFonts w:ascii="Consolas" w:hAnsi="Consolas"/>
           <w:color w:val="808080"/>
-          <w:sz w:val="18"/>
+          <w:sz w:val="17"/>
           <w:szCs w:val="14"/>
         </w:rPr>
         <w:t>// In Consumer Interface</w:t>
       </w:r>
       <w:r>
         <w:rPr>
+          <w:rFonts w:ascii="Consolas" w:hAnsi="Consolas"/>
           <w:color w:val="808080"/>
-          <w:sz w:val="18"/>
+          <w:sz w:val="17"/>
           <w:szCs w:val="14"/>
         </w:rPr>
         <w:br/>
@@ -628,42 +661,47 @@
       </w:r>
       <w:r>
         <w:rPr>
-          <w:color w:val="A9B7C6"/>
-          <w:sz w:val="18"/>
+          <w:rFonts w:ascii="Consolas" w:hAnsi="Consolas"/>
+          <w:color w:val="A9B7C6"/>
+          <w:sz w:val="17"/>
           <w:szCs w:val="14"/>
         </w:rPr>
         <w:t>List&lt;Student&gt; studentList = StudentDataBase.</w:t>
       </w:r>
       <w:r>
         <w:rPr>
+          <w:rFonts w:ascii="Consolas" w:hAnsi="Consolas"/>
           <w:i/>
           <w:iCs/>
           <w:color w:val="A9B7C6"/>
-          <w:sz w:val="18"/>
+          <w:sz w:val="17"/>
           <w:szCs w:val="14"/>
         </w:rPr>
         <w:t>getAllStudents</w:t>
       </w:r>
       <w:r>
         <w:rPr>
-          <w:color w:val="A9B7C6"/>
-          <w:sz w:val="18"/>
+          <w:rFonts w:ascii="Consolas" w:hAnsi="Consolas"/>
+          <w:color w:val="A9B7C6"/>
+          <w:sz w:val="17"/>
           <w:szCs w:val="14"/>
         </w:rPr>
         <w:t>()</w:t>
       </w:r>
       <w:r>
         <w:rPr>
-          <w:color w:val="CC7832"/>
-          <w:sz w:val="18"/>
+          <w:rFonts w:ascii="Consolas" w:hAnsi="Consolas"/>
+          <w:color w:val="CC7832"/>
+          <w:sz w:val="17"/>
           <w:szCs w:val="14"/>
         </w:rPr>
         <w:t>;</w:t>
       </w:r>
       <w:r>
         <w:rPr>
-          <w:color w:val="CC7832"/>
-          <w:sz w:val="18"/>
+          <w:rFonts w:ascii="Consolas" w:hAnsi="Consolas"/>
+          <w:color w:val="CC7832"/>
+          <w:sz w:val="17"/>
           <w:szCs w:val="14"/>
         </w:rPr>
         <w:br/>
@@ -671,16 +709,18 @@
       </w:r>
       <w:r>
         <w:rPr>
+          <w:rFonts w:ascii="Consolas" w:hAnsi="Consolas"/>
           <w:color w:val="808080"/>
-          <w:sz w:val="18"/>
+          <w:sz w:val="17"/>
           <w:szCs w:val="14"/>
         </w:rPr>
         <w:t>// Using Lambda Expression</w:t>
       </w:r>
       <w:r>
         <w:rPr>
+          <w:rFonts w:ascii="Consolas" w:hAnsi="Consolas"/>
           <w:color w:val="808080"/>
-          <w:sz w:val="18"/>
+          <w:sz w:val="17"/>
           <w:szCs w:val="14"/>
         </w:rPr>
         <w:br/>
@@ -688,42 +728,47 @@
       </w:r>
       <w:r>
         <w:rPr>
-          <w:color w:val="A9B7C6"/>
-          <w:sz w:val="18"/>
+          <w:rFonts w:ascii="Consolas" w:hAnsi="Consolas"/>
+          <w:color w:val="A9B7C6"/>
+          <w:sz w:val="17"/>
           <w:szCs w:val="14"/>
         </w:rPr>
         <w:t>Consumer&lt;Student&gt; usingLambda1 = curStudent -&gt; System.</w:t>
       </w:r>
       <w:r>
         <w:rPr>
+          <w:rFonts w:ascii="Consolas" w:hAnsi="Consolas"/>
           <w:i/>
           <w:iCs/>
           <w:color w:val="9876AA"/>
-          <w:sz w:val="18"/>
+          <w:sz w:val="17"/>
           <w:szCs w:val="14"/>
         </w:rPr>
         <w:t>out</w:t>
       </w:r>
       <w:r>
         <w:rPr>
-          <w:color w:val="A9B7C6"/>
-          <w:sz w:val="18"/>
+          <w:rFonts w:ascii="Consolas" w:hAnsi="Consolas"/>
+          <w:color w:val="A9B7C6"/>
+          <w:sz w:val="17"/>
           <w:szCs w:val="14"/>
         </w:rPr>
         <w:t>.println(curStudent)</w:t>
       </w:r>
       <w:r>
         <w:rPr>
-          <w:color w:val="CC7832"/>
-          <w:sz w:val="18"/>
+          <w:rFonts w:ascii="Consolas" w:hAnsi="Consolas"/>
+          <w:color w:val="CC7832"/>
+          <w:sz w:val="17"/>
           <w:szCs w:val="14"/>
         </w:rPr>
         <w:t>;</w:t>
       </w:r>
       <w:r>
         <w:rPr>
-          <w:color w:val="CC7832"/>
-          <w:sz w:val="18"/>
+          <w:rFonts w:ascii="Consolas" w:hAnsi="Consolas"/>
+          <w:color w:val="CC7832"/>
+          <w:sz w:val="17"/>
           <w:szCs w:val="14"/>
         </w:rPr>
         <w:br/>
@@ -731,32 +776,36 @@
       </w:r>
       <w:r>
         <w:rPr>
-          <w:color w:val="A9B7C6"/>
-          <w:sz w:val="18"/>
+          <w:rFonts w:ascii="Consolas" w:hAnsi="Consolas"/>
+          <w:color w:val="A9B7C6"/>
+          <w:sz w:val="17"/>
           <w:szCs w:val="14"/>
         </w:rPr>
         <w:t>studentList.forEach(usingLambda1)</w:t>
       </w:r>
       <w:r>
         <w:rPr>
-          <w:color w:val="CC7832"/>
-          <w:sz w:val="18"/>
+          <w:rFonts w:ascii="Consolas" w:hAnsi="Consolas"/>
+          <w:color w:val="CC7832"/>
+          <w:sz w:val="17"/>
           <w:szCs w:val="14"/>
         </w:rPr>
         <w:t>;</w:t>
       </w:r>
       <w:r>
         <w:rPr>
-          <w:color w:val="CC7832"/>
-          <w:sz w:val="18"/>
-          <w:szCs w:val="14"/>
-        </w:rPr>
-        <w:br/>
-      </w:r>
-      <w:r>
-        <w:rPr>
-          <w:color w:val="CC7832"/>
-          <w:sz w:val="18"/>
+          <w:rFonts w:ascii="Consolas" w:hAnsi="Consolas"/>
+          <w:color w:val="CC7832"/>
+          <w:sz w:val="17"/>
+          <w:szCs w:val="14"/>
+        </w:rPr>
+        <w:br/>
+      </w:r>
+      <w:r>
+        <w:rPr>
+          <w:rFonts w:ascii="Consolas" w:hAnsi="Consolas"/>
+          <w:color w:val="CC7832"/>
+          <w:sz w:val="17"/>
           <w:szCs w:val="14"/>
         </w:rPr>
         <w:br/>
@@ -764,16 +813,18 @@
       </w:r>
       <w:r>
         <w:rPr>
+          <w:rFonts w:ascii="Consolas" w:hAnsi="Consolas"/>
           <w:color w:val="808080"/>
-          <w:sz w:val="18"/>
+          <w:sz w:val="17"/>
           <w:szCs w:val="14"/>
         </w:rPr>
         <w:t>// Using Method Reference</w:t>
       </w:r>
       <w:r>
         <w:rPr>
+          <w:rFonts w:ascii="Consolas" w:hAnsi="Consolas"/>
           <w:color w:val="808080"/>
-          <w:sz w:val="18"/>
+          <w:sz w:val="17"/>
           <w:szCs w:val="14"/>
         </w:rPr>
         <w:br/>
@@ -781,42 +832,47 @@
       </w:r>
       <w:r>
         <w:rPr>
-          <w:color w:val="A9B7C6"/>
-          <w:sz w:val="18"/>
+          <w:rFonts w:ascii="Consolas" w:hAnsi="Consolas"/>
+          <w:color w:val="A9B7C6"/>
+          <w:sz w:val="17"/>
           <w:szCs w:val="14"/>
         </w:rPr>
         <w:t>Consumer&lt;Student&gt; usingMethodReference1 = System.</w:t>
       </w:r>
       <w:r>
         <w:rPr>
+          <w:rFonts w:ascii="Consolas" w:hAnsi="Consolas"/>
           <w:i/>
           <w:iCs/>
           <w:color w:val="9876AA"/>
-          <w:sz w:val="18"/>
+          <w:sz w:val="17"/>
           <w:szCs w:val="14"/>
         </w:rPr>
         <w:t>out</w:t>
       </w:r>
       <w:r>
         <w:rPr>
-          <w:color w:val="A9B7C6"/>
-          <w:sz w:val="18"/>
+          <w:rFonts w:ascii="Consolas" w:hAnsi="Consolas"/>
+          <w:color w:val="A9B7C6"/>
+          <w:sz w:val="17"/>
           <w:szCs w:val="14"/>
         </w:rPr>
         <w:t>::println</w:t>
       </w:r>
       <w:r>
         <w:rPr>
-          <w:color w:val="CC7832"/>
-          <w:sz w:val="18"/>
+          <w:rFonts w:ascii="Consolas" w:hAnsi="Consolas"/>
+          <w:color w:val="CC7832"/>
+          <w:sz w:val="17"/>
           <w:szCs w:val="14"/>
         </w:rPr>
         <w:t>;</w:t>
       </w:r>
       <w:r>
         <w:rPr>
-          <w:color w:val="CC7832"/>
-          <w:sz w:val="18"/>
+          <w:rFonts w:ascii="Consolas" w:hAnsi="Consolas"/>
+          <w:color w:val="CC7832"/>
+          <w:sz w:val="17"/>
           <w:szCs w:val="14"/>
         </w:rPr>
         <w:br/>
@@ -824,32 +880,36 @@
       </w:r>
       <w:r>
         <w:rPr>
-          <w:color w:val="A9B7C6"/>
-          <w:sz w:val="18"/>
+          <w:rFonts w:ascii="Consolas" w:hAnsi="Consolas"/>
+          <w:color w:val="A9B7C6"/>
+          <w:sz w:val="17"/>
           <w:szCs w:val="14"/>
         </w:rPr>
         <w:t>studentList.forEach(usingMethodReference1)</w:t>
       </w:r>
       <w:r>
         <w:rPr>
-          <w:color w:val="CC7832"/>
-          <w:sz w:val="18"/>
+          <w:rFonts w:ascii="Consolas" w:hAnsi="Consolas"/>
+          <w:color w:val="CC7832"/>
+          <w:sz w:val="17"/>
           <w:szCs w:val="14"/>
         </w:rPr>
         <w:t>;</w:t>
       </w:r>
       <w:r>
         <w:rPr>
-          <w:color w:val="CC7832"/>
-          <w:sz w:val="18"/>
-          <w:szCs w:val="14"/>
-        </w:rPr>
-        <w:br/>
-      </w:r>
-      <w:r>
-        <w:rPr>
-          <w:color w:val="CC7832"/>
-          <w:sz w:val="18"/>
+          <w:rFonts w:ascii="Consolas" w:hAnsi="Consolas"/>
+          <w:color w:val="CC7832"/>
+          <w:sz w:val="17"/>
+          <w:szCs w:val="14"/>
+        </w:rPr>
+        <w:br/>
+      </w:r>
+      <w:r>
+        <w:rPr>
+          <w:rFonts w:ascii="Consolas" w:hAnsi="Consolas"/>
+          <w:color w:val="CC7832"/>
+          <w:sz w:val="17"/>
           <w:szCs w:val="14"/>
         </w:rPr>
         <w:br/>
@@ -857,24 +917,27 @@
       </w:r>
       <w:r>
         <w:rPr>
-          <w:color w:val="A9B7C6"/>
-          <w:sz w:val="18"/>
+          <w:rFonts w:ascii="Consolas" w:hAnsi="Consolas"/>
+          <w:color w:val="A9B7C6"/>
+          <w:sz w:val="17"/>
           <w:szCs w:val="14"/>
         </w:rPr>
         <w:t>Consumer&lt;Student&gt; usingLambda2 = curStudent -&gt; curStudent.printActivities()</w:t>
       </w:r>
       <w:r>
         <w:rPr>
-          <w:color w:val="CC7832"/>
-          <w:sz w:val="18"/>
+          <w:rFonts w:ascii="Consolas" w:hAnsi="Consolas"/>
+          <w:color w:val="CC7832"/>
+          <w:sz w:val="17"/>
           <w:szCs w:val="14"/>
         </w:rPr>
         <w:t>;</w:t>
       </w:r>
       <w:r>
         <w:rPr>
-          <w:color w:val="CC7832"/>
-          <w:sz w:val="18"/>
+          <w:rFonts w:ascii="Consolas" w:hAnsi="Consolas"/>
+          <w:color w:val="CC7832"/>
+          <w:sz w:val="17"/>
           <w:szCs w:val="14"/>
         </w:rPr>
         <w:br/>
@@ -882,32 +945,36 @@
       </w:r>
       <w:r>
         <w:rPr>
-          <w:color w:val="A9B7C6"/>
-          <w:sz w:val="18"/>
+          <w:rFonts w:ascii="Consolas" w:hAnsi="Consolas"/>
+          <w:color w:val="A9B7C6"/>
+          <w:sz w:val="17"/>
           <w:szCs w:val="14"/>
         </w:rPr>
         <w:t>studentList.forEach(usingLambda2)</w:t>
       </w:r>
       <w:r>
         <w:rPr>
-          <w:color w:val="CC7832"/>
-          <w:sz w:val="18"/>
+          <w:rFonts w:ascii="Consolas" w:hAnsi="Consolas"/>
+          <w:color w:val="CC7832"/>
+          <w:sz w:val="17"/>
           <w:szCs w:val="14"/>
         </w:rPr>
         <w:t>;</w:t>
       </w:r>
       <w:r>
         <w:rPr>
-          <w:color w:val="CC7832"/>
-          <w:sz w:val="18"/>
-          <w:szCs w:val="14"/>
-        </w:rPr>
-        <w:br/>
-      </w:r>
-      <w:r>
-        <w:rPr>
-          <w:color w:val="CC7832"/>
-          <w:sz w:val="18"/>
+          <w:rFonts w:ascii="Consolas" w:hAnsi="Consolas"/>
+          <w:color w:val="CC7832"/>
+          <w:sz w:val="17"/>
+          <w:szCs w:val="14"/>
+        </w:rPr>
+        <w:br/>
+      </w:r>
+      <w:r>
+        <w:rPr>
+          <w:rFonts w:ascii="Consolas" w:hAnsi="Consolas"/>
+          <w:color w:val="CC7832"/>
+          <w:sz w:val="17"/>
           <w:szCs w:val="14"/>
         </w:rPr>
         <w:br/>
@@ -915,24 +982,27 @@
       </w:r>
       <w:r>
         <w:rPr>
-          <w:color w:val="A9B7C6"/>
-          <w:sz w:val="18"/>
+          <w:rFonts w:ascii="Consolas" w:hAnsi="Consolas"/>
+          <w:color w:val="A9B7C6"/>
+          <w:sz w:val="17"/>
           <w:szCs w:val="14"/>
         </w:rPr>
         <w:t>Consumer&lt;Student&gt; usingMethodReference2 = Student::printActivities</w:t>
       </w:r>
       <w:r>
         <w:rPr>
-          <w:color w:val="CC7832"/>
-          <w:sz w:val="18"/>
+          <w:rFonts w:ascii="Consolas" w:hAnsi="Consolas"/>
+          <w:color w:val="CC7832"/>
+          <w:sz w:val="17"/>
           <w:szCs w:val="14"/>
         </w:rPr>
         <w:t>;</w:t>
       </w:r>
       <w:r>
         <w:rPr>
-          <w:color w:val="CC7832"/>
-          <w:sz w:val="18"/>
+          <w:rFonts w:ascii="Consolas" w:hAnsi="Consolas"/>
+          <w:color w:val="CC7832"/>
+          <w:sz w:val="17"/>
           <w:szCs w:val="14"/>
         </w:rPr>
         <w:br/>
@@ -940,16 +1010,18 @@
       </w:r>
       <w:r>
         <w:rPr>
-          <w:color w:val="A9B7C6"/>
-          <w:sz w:val="18"/>
+          <w:rFonts w:ascii="Consolas" w:hAnsi="Consolas"/>
+          <w:color w:val="A9B7C6"/>
+          <w:sz w:val="17"/>
           <w:szCs w:val="14"/>
         </w:rPr>
         <w:t>studentList.forEach(usingMethodReference2)</w:t>
       </w:r>
       <w:r>
         <w:rPr>
-          <w:color w:val="CC7832"/>
-          <w:sz w:val="18"/>
+          <w:rFonts w:ascii="Consolas" w:hAnsi="Consolas"/>
+          <w:color w:val="CC7832"/>
+          <w:sz w:val="17"/>
           <w:szCs w:val="14"/>
         </w:rPr>
         <w:t>;</w:t>
@@ -983,31 +1055,35 @@
         <w:pStyle w:val="HTMLPreformatted"/>
         <w:shd w:val="clear" w:color="auto" w:fill="2B2B2B"/>
         <w:rPr>
-          <w:color w:val="A9B7C6"/>
-          <w:sz w:val="18"/>
-          <w:szCs w:val="14"/>
-        </w:rPr>
-      </w:pPr>
-      <w:r>
-        <w:rPr>
-          <w:color w:val="CC7832"/>
-          <w:sz w:val="18"/>
+          <w:rFonts w:ascii="Consolas" w:hAnsi="Consolas"/>
+          <w:color w:val="A9B7C6"/>
+          <w:sz w:val="17"/>
+          <w:szCs w:val="14"/>
+        </w:rPr>
+      </w:pPr>
+      <w:r>
+        <w:rPr>
+          <w:rFonts w:ascii="Consolas" w:hAnsi="Consolas"/>
+          <w:color w:val="CC7832"/>
+          <w:sz w:val="17"/>
           <w:szCs w:val="14"/>
         </w:rPr>
         <w:t xml:space="preserve">public class </w:t>
       </w:r>
       <w:r>
         <w:rPr>
-          <w:color w:val="A9B7C6"/>
-          <w:sz w:val="18"/>
+          <w:rFonts w:ascii="Consolas" w:hAnsi="Consolas"/>
+          <w:color w:val="A9B7C6"/>
+          <w:sz w:val="17"/>
           <w:szCs w:val="14"/>
         </w:rPr>
         <w:t>MethodReferenceIndirectImplementation {</w:t>
       </w:r>
       <w:r>
         <w:rPr>
-          <w:color w:val="A9B7C6"/>
-          <w:sz w:val="18"/>
+          <w:rFonts w:ascii="Consolas" w:hAnsi="Consolas"/>
+          <w:color w:val="A9B7C6"/>
+          <w:sz w:val="17"/>
           <w:szCs w:val="14"/>
         </w:rPr>
         <w:br/>
@@ -1015,16 +1091,18 @@
       </w:r>
       <w:r>
         <w:rPr>
+          <w:rFonts w:ascii="Consolas" w:hAnsi="Consolas"/>
           <w:color w:val="808080"/>
-          <w:sz w:val="18"/>
+          <w:sz w:val="17"/>
           <w:szCs w:val="14"/>
         </w:rPr>
         <w:t>// Implementing Method Reference where it cannot be directly implemented</w:t>
       </w:r>
       <w:r>
         <w:rPr>
+          <w:rFonts w:ascii="Consolas" w:hAnsi="Consolas"/>
           <w:color w:val="808080"/>
-          <w:sz w:val="18"/>
+          <w:sz w:val="17"/>
           <w:szCs w:val="14"/>
         </w:rPr>
         <w:br/>
@@ -1032,220 +1110,247 @@
       </w:r>
       <w:r>
         <w:rPr>
-          <w:color w:val="CC7832"/>
-          <w:sz w:val="18"/>
+          <w:rFonts w:ascii="Consolas" w:hAnsi="Consolas"/>
+          <w:color w:val="CC7832"/>
+          <w:sz w:val="17"/>
           <w:szCs w:val="14"/>
         </w:rPr>
         <w:t xml:space="preserve">static </w:t>
       </w:r>
       <w:r>
         <w:rPr>
-          <w:color w:val="A9B7C6"/>
-          <w:sz w:val="18"/>
+          <w:rFonts w:ascii="Consolas" w:hAnsi="Consolas"/>
+          <w:color w:val="A9B7C6"/>
+          <w:sz w:val="17"/>
           <w:szCs w:val="14"/>
         </w:rPr>
         <w:t xml:space="preserve">Supplier&lt;Student&gt; </w:t>
       </w:r>
       <w:r>
         <w:rPr>
+          <w:rFonts w:ascii="Consolas" w:hAnsi="Consolas"/>
           <w:i/>
           <w:iCs/>
           <w:color w:val="9876AA"/>
-          <w:sz w:val="18"/>
+          <w:sz w:val="17"/>
           <w:szCs w:val="14"/>
         </w:rPr>
         <w:t xml:space="preserve">studentSupplier </w:t>
       </w:r>
       <w:r>
         <w:rPr>
-          <w:color w:val="A9B7C6"/>
-          <w:sz w:val="18"/>
+          <w:rFonts w:ascii="Consolas" w:hAnsi="Consolas"/>
+          <w:color w:val="A9B7C6"/>
+          <w:sz w:val="17"/>
           <w:szCs w:val="14"/>
         </w:rPr>
         <w:t xml:space="preserve">= () -&gt; </w:t>
       </w:r>
       <w:r>
         <w:rPr>
-          <w:color w:val="CC7832"/>
-          <w:sz w:val="18"/>
+          <w:rFonts w:ascii="Consolas" w:hAnsi="Consolas"/>
+          <w:color w:val="CC7832"/>
+          <w:sz w:val="17"/>
           <w:szCs w:val="14"/>
         </w:rPr>
         <w:t xml:space="preserve">new </w:t>
       </w:r>
       <w:r>
         <w:rPr>
-          <w:color w:val="A9B7C6"/>
-          <w:sz w:val="18"/>
+          <w:rFonts w:ascii="Consolas" w:hAnsi="Consolas"/>
+          <w:color w:val="A9B7C6"/>
+          <w:sz w:val="17"/>
           <w:szCs w:val="14"/>
         </w:rPr>
         <w:t>Student(</w:t>
       </w:r>
       <w:r>
         <w:rPr>
+          <w:rFonts w:ascii="Consolas" w:hAnsi="Consolas"/>
           <w:color w:val="6A8759"/>
-          <w:sz w:val="18"/>
+          <w:sz w:val="17"/>
           <w:szCs w:val="14"/>
         </w:rPr>
         <w:t>"bimlesh"</w:t>
       </w:r>
       <w:r>
         <w:rPr>
-          <w:color w:val="CC7832"/>
-          <w:sz w:val="18"/>
+          <w:rFonts w:ascii="Consolas" w:hAnsi="Consolas"/>
+          <w:color w:val="CC7832"/>
+          <w:sz w:val="17"/>
           <w:szCs w:val="14"/>
         </w:rPr>
         <w:t>,</w:t>
       </w:r>
       <w:r>
         <w:rPr>
+          <w:rFonts w:ascii="Consolas" w:hAnsi="Consolas"/>
           <w:color w:val="6897BB"/>
-          <w:sz w:val="18"/>
+          <w:sz w:val="17"/>
           <w:szCs w:val="14"/>
         </w:rPr>
         <w:t>3</w:t>
       </w:r>
       <w:r>
         <w:rPr>
-          <w:color w:val="CC7832"/>
-          <w:sz w:val="18"/>
+          <w:rFonts w:ascii="Consolas" w:hAnsi="Consolas"/>
+          <w:color w:val="CC7832"/>
+          <w:sz w:val="17"/>
           <w:szCs w:val="14"/>
         </w:rPr>
         <w:t>,</w:t>
       </w:r>
       <w:r>
         <w:rPr>
+          <w:rFonts w:ascii="Consolas" w:hAnsi="Consolas"/>
           <w:color w:val="6897BB"/>
-          <w:sz w:val="18"/>
+          <w:sz w:val="17"/>
           <w:szCs w:val="14"/>
         </w:rPr>
         <w:t>4.4</w:t>
       </w:r>
       <w:r>
         <w:rPr>
-          <w:color w:val="CC7832"/>
-          <w:sz w:val="18"/>
+          <w:rFonts w:ascii="Consolas" w:hAnsi="Consolas"/>
+          <w:color w:val="CC7832"/>
+          <w:sz w:val="17"/>
           <w:szCs w:val="14"/>
         </w:rPr>
         <w:t>,</w:t>
       </w:r>
       <w:r>
         <w:rPr>
+          <w:rFonts w:ascii="Consolas" w:hAnsi="Consolas"/>
           <w:color w:val="6A8759"/>
-          <w:sz w:val="18"/>
+          <w:sz w:val="17"/>
           <w:szCs w:val="14"/>
         </w:rPr>
         <w:t>"male"</w:t>
       </w:r>
       <w:r>
         <w:rPr>
-          <w:color w:val="CC7832"/>
-          <w:sz w:val="18"/>
+          <w:rFonts w:ascii="Consolas" w:hAnsi="Consolas"/>
+          <w:color w:val="CC7832"/>
+          <w:sz w:val="17"/>
           <w:szCs w:val="14"/>
         </w:rPr>
         <w:t xml:space="preserve">, </w:t>
       </w:r>
       <w:r>
         <w:rPr>
-          <w:color w:val="A9B7C6"/>
-          <w:sz w:val="18"/>
+          <w:rFonts w:ascii="Consolas" w:hAnsi="Consolas"/>
+          <w:color w:val="A9B7C6"/>
+          <w:sz w:val="17"/>
           <w:szCs w:val="14"/>
         </w:rPr>
         <w:t>Arrays.</w:t>
       </w:r>
       <w:r>
         <w:rPr>
+          <w:rFonts w:ascii="Consolas" w:hAnsi="Consolas"/>
           <w:i/>
           <w:iCs/>
           <w:color w:val="A9B7C6"/>
-          <w:sz w:val="18"/>
+          <w:sz w:val="17"/>
           <w:szCs w:val="14"/>
         </w:rPr>
         <w:t>asList</w:t>
       </w:r>
       <w:r>
         <w:rPr>
-          <w:color w:val="A9B7C6"/>
-          <w:sz w:val="18"/>
+          <w:rFonts w:ascii="Consolas" w:hAnsi="Consolas"/>
+          <w:color w:val="A9B7C6"/>
+          <w:sz w:val="17"/>
           <w:szCs w:val="14"/>
         </w:rPr>
         <w:t>(</w:t>
       </w:r>
       <w:r>
         <w:rPr>
+          <w:rFonts w:ascii="Consolas" w:hAnsi="Consolas"/>
           <w:color w:val="6A8759"/>
-          <w:sz w:val="18"/>
+          <w:sz w:val="17"/>
           <w:szCs w:val="14"/>
         </w:rPr>
         <w:t>"kirket"</w:t>
       </w:r>
       <w:r>
         <w:rPr>
-          <w:color w:val="CC7832"/>
-          <w:sz w:val="18"/>
+          <w:rFonts w:ascii="Consolas" w:hAnsi="Consolas"/>
+          <w:color w:val="CC7832"/>
+          <w:sz w:val="17"/>
           <w:szCs w:val="14"/>
         </w:rPr>
         <w:t xml:space="preserve">, </w:t>
       </w:r>
       <w:r>
         <w:rPr>
+          <w:rFonts w:ascii="Consolas" w:hAnsi="Consolas"/>
           <w:color w:val="6A8759"/>
-          <w:sz w:val="18"/>
+          <w:sz w:val="17"/>
           <w:szCs w:val="14"/>
         </w:rPr>
         <w:t>"tebal tanis"</w:t>
       </w:r>
       <w:r>
         <w:rPr>
-          <w:color w:val="CC7832"/>
-          <w:sz w:val="18"/>
+          <w:rFonts w:ascii="Consolas" w:hAnsi="Consolas"/>
+          <w:color w:val="CC7832"/>
+          <w:sz w:val="17"/>
           <w:szCs w:val="14"/>
         </w:rPr>
         <w:t>,</w:t>
       </w:r>
       <w:r>
         <w:rPr>
+          <w:rFonts w:ascii="Consolas" w:hAnsi="Consolas"/>
           <w:color w:val="6A8759"/>
-          <w:sz w:val="18"/>
+          <w:sz w:val="17"/>
           <w:szCs w:val="14"/>
         </w:rPr>
         <w:t>"fud"</w:t>
       </w:r>
       <w:r>
         <w:rPr>
-          <w:color w:val="A9B7C6"/>
-          <w:sz w:val="18"/>
+          <w:rFonts w:ascii="Consolas" w:hAnsi="Consolas"/>
+          <w:color w:val="A9B7C6"/>
+          <w:sz w:val="17"/>
           <w:szCs w:val="14"/>
         </w:rPr>
         <w:t>))</w:t>
       </w:r>
       <w:r>
         <w:rPr>
-          <w:color w:val="CC7832"/>
-          <w:sz w:val="18"/>
+          <w:rFonts w:ascii="Consolas" w:hAnsi="Consolas"/>
+          <w:color w:val="CC7832"/>
+          <w:sz w:val="17"/>
           <w:szCs w:val="14"/>
         </w:rPr>
         <w:t>;</w:t>
       </w:r>
       <w:r>
         <w:rPr>
-          <w:color w:val="CC7832"/>
-          <w:sz w:val="18"/>
-          <w:szCs w:val="14"/>
-        </w:rPr>
-        <w:br/>
-      </w:r>
-      <w:r>
-        <w:rPr>
-          <w:color w:val="CC7832"/>
-          <w:sz w:val="18"/>
-          <w:szCs w:val="14"/>
-        </w:rPr>
-        <w:br/>
-      </w:r>
-      <w:r>
-        <w:rPr>
-          <w:color w:val="CC7832"/>
-          <w:sz w:val="18"/>
+          <w:rFonts w:ascii="Consolas" w:hAnsi="Consolas"/>
+          <w:color w:val="CC7832"/>
+          <w:sz w:val="17"/>
+          <w:szCs w:val="14"/>
+        </w:rPr>
+        <w:br/>
+      </w:r>
+      <w:r>
+        <w:rPr>
+          <w:rFonts w:ascii="Consolas" w:hAnsi="Consolas"/>
+          <w:color w:val="CC7832"/>
+          <w:sz w:val="17"/>
+          <w:szCs w:val="14"/>
+        </w:rPr>
+        <w:br/>
+      </w:r>
+      <w:r>
+        <w:rPr>
+          <w:rFonts w:ascii="Consolas" w:hAnsi="Consolas"/>
+          <w:color w:val="CC7832"/>
+          <w:sz w:val="17"/>
           <w:szCs w:val="14"/>
         </w:rPr>
         <w:br/>
@@ -1253,16 +1358,18 @@
       </w:r>
       <w:r>
         <w:rPr>
+          <w:rFonts w:ascii="Consolas" w:hAnsi="Consolas"/>
           <w:color w:val="808080"/>
-          <w:sz w:val="18"/>
+          <w:sz w:val="17"/>
           <w:szCs w:val="14"/>
         </w:rPr>
         <w:t>// We cannot directly create method reference for Predicate Interface. But we can create boolean method and use it.</w:t>
       </w:r>
       <w:r>
         <w:rPr>
+          <w:rFonts w:ascii="Consolas" w:hAnsi="Consolas"/>
           <w:color w:val="808080"/>
-          <w:sz w:val="18"/>
+          <w:sz w:val="17"/>
           <w:szCs w:val="14"/>
         </w:rPr>
         <w:br/>
@@ -1270,8 +1377,9 @@
       </w:r>
       <w:r>
         <w:rPr>
+          <w:rFonts w:ascii="Consolas" w:hAnsi="Consolas"/>
           <w:color w:val="808080"/>
-          <w:sz w:val="18"/>
+          <w:sz w:val="17"/>
           <w:szCs w:val="14"/>
         </w:rPr>
         <w:br/>
@@ -1279,66 +1387,74 @@
       </w:r>
       <w:r>
         <w:rPr>
-          <w:color w:val="CC7832"/>
-          <w:sz w:val="18"/>
+          <w:rFonts w:ascii="Consolas" w:hAnsi="Consolas"/>
+          <w:color w:val="CC7832"/>
+          <w:sz w:val="17"/>
           <w:szCs w:val="14"/>
         </w:rPr>
         <w:t xml:space="preserve">static </w:t>
       </w:r>
       <w:r>
         <w:rPr>
-          <w:color w:val="A9B7C6"/>
-          <w:sz w:val="18"/>
+          <w:rFonts w:ascii="Consolas" w:hAnsi="Consolas"/>
+          <w:color w:val="A9B7C6"/>
+          <w:sz w:val="17"/>
           <w:szCs w:val="14"/>
         </w:rPr>
         <w:t xml:space="preserve">Predicate&lt;Student&gt; </w:t>
       </w:r>
       <w:r>
         <w:rPr>
+          <w:rFonts w:ascii="Consolas" w:hAnsi="Consolas"/>
           <w:i/>
           <w:iCs/>
           <w:color w:val="9876AA"/>
-          <w:sz w:val="18"/>
+          <w:sz w:val="17"/>
           <w:szCs w:val="14"/>
         </w:rPr>
         <w:t xml:space="preserve">usingLamda </w:t>
       </w:r>
       <w:r>
         <w:rPr>
-          <w:color w:val="A9B7C6"/>
-          <w:sz w:val="18"/>
+          <w:rFonts w:ascii="Consolas" w:hAnsi="Consolas"/>
+          <w:color w:val="A9B7C6"/>
+          <w:sz w:val="17"/>
           <w:szCs w:val="14"/>
         </w:rPr>
         <w:t xml:space="preserve">= student -&gt; student.getGpa() &gt; </w:t>
       </w:r>
       <w:r>
         <w:rPr>
+          <w:rFonts w:ascii="Consolas" w:hAnsi="Consolas"/>
           <w:color w:val="6897BB"/>
-          <w:sz w:val="18"/>
+          <w:sz w:val="17"/>
           <w:szCs w:val="14"/>
         </w:rPr>
         <w:t>3</w:t>
       </w:r>
       <w:r>
         <w:rPr>
-          <w:color w:val="CC7832"/>
-          <w:sz w:val="18"/>
+          <w:rFonts w:ascii="Consolas" w:hAnsi="Consolas"/>
+          <w:color w:val="CC7832"/>
+          <w:sz w:val="17"/>
           <w:szCs w:val="14"/>
         </w:rPr>
         <w:t>;</w:t>
       </w:r>
       <w:r>
         <w:rPr>
-          <w:color w:val="CC7832"/>
-          <w:sz w:val="18"/>
-          <w:szCs w:val="14"/>
-        </w:rPr>
-        <w:br/>
-      </w:r>
-      <w:r>
-        <w:rPr>
-          <w:color w:val="CC7832"/>
-          <w:sz w:val="18"/>
+          <w:rFonts w:ascii="Consolas" w:hAnsi="Consolas"/>
+          <w:color w:val="CC7832"/>
+          <w:sz w:val="17"/>
+          <w:szCs w:val="14"/>
+        </w:rPr>
+        <w:br/>
+      </w:r>
+      <w:r>
+        <w:rPr>
+          <w:rFonts w:ascii="Consolas" w:hAnsi="Consolas"/>
+          <w:color w:val="CC7832"/>
+          <w:sz w:val="17"/>
           <w:szCs w:val="14"/>
         </w:rPr>
         <w:br/>
@@ -1346,24 +1462,129 @@
       </w:r>
       <w:r>
         <w:rPr>
+          <w:rFonts w:ascii="Consolas" w:hAnsi="Consolas"/>
           <w:color w:val="808080"/>
-          <w:sz w:val="18"/>
+          <w:sz w:val="17"/>
           <w:szCs w:val="14"/>
         </w:rPr>
         <w:t>// Using Method Reference Expression</w:t>
       </w:r>
       <w:r>
         <w:rPr>
+          <w:rFonts w:ascii="Consolas" w:hAnsi="Consolas"/>
           <w:color w:val="808080"/>
-          <w:sz w:val="18"/>
-          <w:szCs w:val="14"/>
-        </w:rPr>
-        <w:br/>
-      </w:r>
-      <w:r>
-        <w:rPr>
-          <w:color w:val="808080"/>
-          <w:sz w:val="18"/>
+          <w:sz w:val="17"/>
+          <w:szCs w:val="14"/>
+        </w:rPr>
+        <w:br/>
+        <w:t xml:space="preserve">    </w:t>
+      </w:r>
+      <w:r>
+        <w:rPr>
+          <w:rFonts w:ascii="Consolas" w:hAnsi="Consolas"/>
+          <w:color w:val="CC7832"/>
+          <w:sz w:val="17"/>
+          <w:szCs w:val="14"/>
+        </w:rPr>
+        <w:t xml:space="preserve">static boolean </w:t>
+      </w:r>
+      <w:r>
+        <w:rPr>
+          <w:rFonts w:ascii="Consolas" w:hAnsi="Consolas"/>
+          <w:color w:val="FFC66D"/>
+          <w:sz w:val="17"/>
+          <w:szCs w:val="14"/>
+        </w:rPr>
+        <w:t xml:space="preserve">gpaGreater3 </w:t>
+      </w:r>
+      <w:r>
+        <w:rPr>
+          <w:rFonts w:ascii="Consolas" w:hAnsi="Consolas"/>
+          <w:color w:val="A9B7C6"/>
+          <w:sz w:val="17"/>
+          <w:szCs w:val="14"/>
+        </w:rPr>
+        <w:t>(Student s){</w:t>
+      </w:r>
+      <w:r>
+        <w:rPr>
+          <w:rFonts w:ascii="Consolas" w:hAnsi="Consolas"/>
+          <w:color w:val="A9B7C6"/>
+          <w:sz w:val="17"/>
+          <w:szCs w:val="14"/>
+        </w:rPr>
+        <w:br/>
+        <w:t xml:space="preserve">        </w:t>
+      </w:r>
+      <w:r>
+        <w:rPr>
+          <w:rFonts w:ascii="Consolas" w:hAnsi="Consolas"/>
+          <w:color w:val="CC7832"/>
+          <w:sz w:val="17"/>
+          <w:szCs w:val="14"/>
+        </w:rPr>
+        <w:t xml:space="preserve">return </w:t>
+      </w:r>
+      <w:r>
+        <w:rPr>
+          <w:rFonts w:ascii="Consolas" w:hAnsi="Consolas"/>
+          <w:color w:val="A9B7C6"/>
+          <w:sz w:val="17"/>
+          <w:szCs w:val="14"/>
+        </w:rPr>
+        <w:t xml:space="preserve">s.getGpa() &gt; </w:t>
+      </w:r>
+      <w:r>
+        <w:rPr>
+          <w:rFonts w:ascii="Consolas" w:hAnsi="Consolas"/>
+          <w:color w:val="6897BB"/>
+          <w:sz w:val="17"/>
+          <w:szCs w:val="14"/>
+        </w:rPr>
+        <w:t>3</w:t>
+      </w:r>
+      <w:r>
+        <w:rPr>
+          <w:rFonts w:ascii="Consolas" w:hAnsi="Consolas"/>
+          <w:color w:val="CC7832"/>
+          <w:sz w:val="17"/>
+          <w:szCs w:val="14"/>
+        </w:rPr>
+        <w:t>;</w:t>
+      </w:r>
+      <w:r>
+        <w:rPr>
+          <w:rFonts w:ascii="Consolas" w:hAnsi="Consolas"/>
+          <w:color w:val="CC7832"/>
+          <w:sz w:val="17"/>
+          <w:szCs w:val="14"/>
+        </w:rPr>
+        <w:br/>
+        <w:t xml:space="preserve">    </w:t>
+      </w:r>
+      <w:r>
+        <w:rPr>
+          <w:rFonts w:ascii="Consolas" w:hAnsi="Consolas"/>
+          <w:color w:val="A9B7C6"/>
+          <w:sz w:val="17"/>
+          <w:szCs w:val="14"/>
+        </w:rPr>
+        <w:t>}</w:t>
+      </w:r>
+      <w:r>
+        <w:rPr>
+          <w:rFonts w:ascii="Consolas" w:hAnsi="Consolas"/>
+          <w:color w:val="A9B7C6"/>
+          <w:sz w:val="17"/>
+          <w:szCs w:val="14"/>
+        </w:rPr>
+        <w:br/>
+      </w:r>
+      <w:r>
+        <w:rPr>
+          <w:rFonts w:ascii="Consolas" w:hAnsi="Consolas"/>
+          <w:color w:val="A9B7C6"/>
+          <w:sz w:val="17"/>
           <w:szCs w:val="14"/>
         </w:rPr>
         <w:lastRenderedPageBreak/>
@@ -1371,159 +1592,76 @@
       </w:r>
       <w:r>
         <w:rPr>
-          <w:color w:val="CC7832"/>
-          <w:sz w:val="18"/>
-          <w:szCs w:val="14"/>
-        </w:rPr>
-        <w:t xml:space="preserve">static boolean </w:t>
-      </w:r>
-      <w:r>
-        <w:rPr>
-          <w:color w:val="FFC66D"/>
-          <w:sz w:val="18"/>
-          <w:szCs w:val="14"/>
-        </w:rPr>
-        <w:t xml:space="preserve">gpaGreater3 </w:t>
-      </w:r>
-      <w:r>
-        <w:rPr>
-          <w:color w:val="A9B7C6"/>
-          <w:sz w:val="18"/>
-          <w:szCs w:val="14"/>
-        </w:rPr>
-        <w:t>(Student s){</w:t>
-      </w:r>
-      <w:r>
-        <w:rPr>
-          <w:color w:val="A9B7C6"/>
-          <w:sz w:val="18"/>
-          <w:szCs w:val="14"/>
-        </w:rPr>
-        <w:br/>
-        <w:t xml:space="preserve">        </w:t>
-      </w:r>
-      <w:r>
-        <w:rPr>
-          <w:color w:val="CC7832"/>
-          <w:sz w:val="18"/>
-          <w:szCs w:val="14"/>
-        </w:rPr>
-        <w:t xml:space="preserve">return </w:t>
-      </w:r>
-      <w:r>
-        <w:rPr>
-          <w:color w:val="A9B7C6"/>
-          <w:sz w:val="18"/>
-          <w:szCs w:val="14"/>
-        </w:rPr>
-        <w:t xml:space="preserve">s.getGpa() &gt; </w:t>
-      </w:r>
-      <w:r>
-        <w:rPr>
-          <w:color w:val="6897BB"/>
-          <w:sz w:val="18"/>
-          <w:szCs w:val="14"/>
-        </w:rPr>
-        <w:t>3</w:t>
-      </w:r>
-      <w:r>
-        <w:rPr>
-          <w:color w:val="CC7832"/>
-          <w:sz w:val="18"/>
-          <w:szCs w:val="14"/>
-        </w:rPr>
-        <w:t>;</w:t>
-      </w:r>
-      <w:r>
-        <w:rPr>
-          <w:color w:val="CC7832"/>
-          <w:sz w:val="18"/>
-          <w:szCs w:val="14"/>
-        </w:rPr>
-        <w:br/>
-        <w:t xml:space="preserve">    </w:t>
-      </w:r>
-      <w:r>
-        <w:rPr>
-          <w:color w:val="A9B7C6"/>
-          <w:sz w:val="18"/>
-          <w:szCs w:val="14"/>
-        </w:rPr>
-        <w:t>}</w:t>
-      </w:r>
-      <w:r>
-        <w:rPr>
-          <w:color w:val="A9B7C6"/>
-          <w:sz w:val="18"/>
-          <w:szCs w:val="14"/>
-        </w:rPr>
-        <w:br/>
-        <w:t xml:space="preserve">    </w:t>
-      </w:r>
-      <w:r>
-        <w:rPr>
-          <w:color w:val="CC7832"/>
-          <w:sz w:val="18"/>
+          <w:rFonts w:ascii="Consolas" w:hAnsi="Consolas"/>
+          <w:color w:val="CC7832"/>
+          <w:sz w:val="17"/>
           <w:szCs w:val="14"/>
         </w:rPr>
         <w:t xml:space="preserve">static </w:t>
       </w:r>
       <w:r>
         <w:rPr>
-          <w:color w:val="A9B7C6"/>
-          <w:sz w:val="18"/>
+          <w:rFonts w:ascii="Consolas" w:hAnsi="Consolas"/>
+          <w:color w:val="A9B7C6"/>
+          <w:sz w:val="17"/>
           <w:szCs w:val="14"/>
         </w:rPr>
         <w:t xml:space="preserve">Predicate&lt;Student&gt; </w:t>
       </w:r>
       <w:r>
         <w:rPr>
+          <w:rFonts w:ascii="Consolas" w:hAnsi="Consolas"/>
           <w:i/>
           <w:iCs/>
           <w:color w:val="9876AA"/>
-          <w:sz w:val="18"/>
+          <w:sz w:val="17"/>
           <w:szCs w:val="14"/>
         </w:rPr>
         <w:t xml:space="preserve">usingMethodReference </w:t>
       </w:r>
       <w:r>
         <w:rPr>
-          <w:color w:val="A9B7C6"/>
-          <w:sz w:val="18"/>
+          <w:rFonts w:ascii="Consolas" w:hAnsi="Consolas"/>
+          <w:color w:val="A9B7C6"/>
+          <w:sz w:val="17"/>
           <w:szCs w:val="14"/>
         </w:rPr>
         <w:t>= MethodReferenceIndirectImplementation::</w:t>
       </w:r>
       <w:r>
         <w:rPr>
+          <w:rFonts w:ascii="Consolas" w:hAnsi="Consolas"/>
           <w:i/>
           <w:iCs/>
           <w:color w:val="A9B7C6"/>
-          <w:sz w:val="18"/>
+          <w:sz w:val="17"/>
           <w:szCs w:val="14"/>
         </w:rPr>
         <w:t>gpaGreater3</w:t>
       </w:r>
       <w:r>
         <w:rPr>
-          <w:color w:val="CC7832"/>
-          <w:sz w:val="18"/>
+          <w:rFonts w:ascii="Consolas" w:hAnsi="Consolas"/>
+          <w:color w:val="CC7832"/>
+          <w:sz w:val="17"/>
           <w:szCs w:val="14"/>
         </w:rPr>
         <w:t>;</w:t>
       </w:r>
       <w:r>
         <w:rPr>
-          <w:color w:val="CC7832"/>
-          <w:sz w:val="18"/>
-          <w:szCs w:val="14"/>
-        </w:rPr>
-        <w:br/>
-      </w:r>
-      <w:r>
-        <w:rPr>
-          <w:color w:val="CC7832"/>
-          <w:sz w:val="18"/>
+          <w:rFonts w:ascii="Consolas" w:hAnsi="Consolas"/>
+          <w:color w:val="CC7832"/>
+          <w:sz w:val="17"/>
+          <w:szCs w:val="14"/>
+        </w:rPr>
+        <w:br/>
+      </w:r>
+      <w:r>
+        <w:rPr>
+          <w:rFonts w:ascii="Consolas" w:hAnsi="Consolas"/>
+          <w:color w:val="CC7832"/>
+          <w:sz w:val="17"/>
           <w:szCs w:val="14"/>
         </w:rPr>
         <w:br/>
@@ -1531,24 +1669,27 @@
       </w:r>
       <w:r>
         <w:rPr>
+          <w:rFonts w:ascii="Consolas" w:hAnsi="Consolas"/>
           <w:color w:val="FFC66D"/>
-          <w:sz w:val="18"/>
+          <w:sz w:val="17"/>
           <w:szCs w:val="14"/>
         </w:rPr>
         <w:t>main</w:t>
       </w:r>
       <w:r>
         <w:rPr>
-          <w:color w:val="A9B7C6"/>
-          <w:sz w:val="18"/>
+          <w:rFonts w:ascii="Consolas" w:hAnsi="Consolas"/>
+          <w:color w:val="A9B7C6"/>
+          <w:sz w:val="17"/>
           <w:szCs w:val="14"/>
         </w:rPr>
         <w:t>(String[] args) {</w:t>
       </w:r>
       <w:r>
         <w:rPr>
-          <w:color w:val="A9B7C6"/>
-          <w:sz w:val="18"/>
+          <w:rFonts w:ascii="Consolas" w:hAnsi="Consolas"/>
+          <w:color w:val="A9B7C6"/>
+          <w:sz w:val="17"/>
           <w:szCs w:val="14"/>
         </w:rPr>
         <w:br/>
@@ -1556,70 +1697,78 @@
       </w:r>
       <w:r>
         <w:rPr>
+          <w:rFonts w:ascii="Consolas" w:hAnsi="Consolas"/>
           <w:i/>
           <w:iCs/>
           <w:color w:val="9876AA"/>
-          <w:sz w:val="18"/>
+          <w:sz w:val="17"/>
           <w:szCs w:val="14"/>
         </w:rPr>
         <w:t>out</w:t>
       </w:r>
       <w:r>
         <w:rPr>
-          <w:color w:val="A9B7C6"/>
-          <w:sz w:val="18"/>
+          <w:rFonts w:ascii="Consolas" w:hAnsi="Consolas"/>
+          <w:color w:val="A9B7C6"/>
+          <w:sz w:val="17"/>
           <w:szCs w:val="14"/>
         </w:rPr>
         <w:t>.println(</w:t>
       </w:r>
       <w:r>
         <w:rPr>
+          <w:rFonts w:ascii="Consolas" w:hAnsi="Consolas"/>
           <w:i/>
           <w:iCs/>
           <w:color w:val="9876AA"/>
-          <w:sz w:val="18"/>
+          <w:sz w:val="17"/>
           <w:szCs w:val="14"/>
         </w:rPr>
         <w:t>usingLamda</w:t>
       </w:r>
       <w:r>
         <w:rPr>
-          <w:color w:val="A9B7C6"/>
-          <w:sz w:val="18"/>
+          <w:rFonts w:ascii="Consolas" w:hAnsi="Consolas"/>
+          <w:color w:val="A9B7C6"/>
+          <w:sz w:val="17"/>
           <w:szCs w:val="14"/>
         </w:rPr>
         <w:t>.test(</w:t>
       </w:r>
       <w:r>
         <w:rPr>
+          <w:rFonts w:ascii="Consolas" w:hAnsi="Consolas"/>
           <w:i/>
           <w:iCs/>
           <w:color w:val="9876AA"/>
-          <w:sz w:val="18"/>
+          <w:sz w:val="17"/>
           <w:szCs w:val="14"/>
         </w:rPr>
         <w:t>studentSupplier</w:t>
       </w:r>
       <w:r>
         <w:rPr>
-          <w:color w:val="A9B7C6"/>
-          <w:sz w:val="18"/>
+          <w:rFonts w:ascii="Consolas" w:hAnsi="Consolas"/>
+          <w:color w:val="A9B7C6"/>
+          <w:sz w:val="17"/>
           <w:szCs w:val="14"/>
         </w:rPr>
         <w:t>.get()))</w:t>
       </w:r>
       <w:r>
         <w:rPr>
-          <w:color w:val="CC7832"/>
-          <w:sz w:val="18"/>
+          <w:rFonts w:ascii="Consolas" w:hAnsi="Consolas"/>
+          <w:color w:val="CC7832"/>
+          <w:sz w:val="17"/>
           <w:szCs w:val="14"/>
         </w:rPr>
         <w:t>;</w:t>
       </w:r>
       <w:r>
         <w:rPr>
-          <w:color w:val="CC7832"/>
-          <w:sz w:val="18"/>
+          <w:rFonts w:ascii="Consolas" w:hAnsi="Consolas"/>
+          <w:color w:val="CC7832"/>
+          <w:sz w:val="17"/>
           <w:szCs w:val="14"/>
         </w:rPr>
         <w:br/>
@@ -1627,78 +1776,87 @@
       </w:r>
       <w:r>
         <w:rPr>
-          <w:color w:val="A9B7C6"/>
-          <w:sz w:val="18"/>
+          <w:rFonts w:ascii="Consolas" w:hAnsi="Consolas"/>
+          <w:color w:val="A9B7C6"/>
+          <w:sz w:val="17"/>
           <w:szCs w:val="14"/>
         </w:rPr>
         <w:t>System.</w:t>
       </w:r>
       <w:r>
         <w:rPr>
+          <w:rFonts w:ascii="Consolas" w:hAnsi="Consolas"/>
           <w:i/>
           <w:iCs/>
           <w:color w:val="9876AA"/>
-          <w:sz w:val="18"/>
+          <w:sz w:val="17"/>
           <w:szCs w:val="14"/>
         </w:rPr>
         <w:t>out</w:t>
       </w:r>
       <w:r>
         <w:rPr>
-          <w:color w:val="A9B7C6"/>
-          <w:sz w:val="18"/>
+          <w:rFonts w:ascii="Consolas" w:hAnsi="Consolas"/>
+          <w:color w:val="A9B7C6"/>
+          <w:sz w:val="17"/>
           <w:szCs w:val="14"/>
         </w:rPr>
         <w:t>.println(</w:t>
       </w:r>
       <w:r>
         <w:rPr>
+          <w:rFonts w:ascii="Consolas" w:hAnsi="Consolas"/>
           <w:i/>
           <w:iCs/>
           <w:color w:val="9876AA"/>
-          <w:sz w:val="18"/>
+          <w:sz w:val="17"/>
           <w:szCs w:val="14"/>
         </w:rPr>
         <w:t>usingMethodReference</w:t>
       </w:r>
       <w:r>
         <w:rPr>
-          <w:color w:val="A9B7C6"/>
-          <w:sz w:val="18"/>
+          <w:rFonts w:ascii="Consolas" w:hAnsi="Consolas"/>
+          <w:color w:val="A9B7C6"/>
+          <w:sz w:val="17"/>
           <w:szCs w:val="14"/>
         </w:rPr>
         <w:t>.test(</w:t>
       </w:r>
       <w:r>
         <w:rPr>
+          <w:rFonts w:ascii="Consolas" w:hAnsi="Consolas"/>
           <w:i/>
           <w:iCs/>
           <w:color w:val="9876AA"/>
-          <w:sz w:val="18"/>
+          <w:sz w:val="17"/>
           <w:szCs w:val="14"/>
         </w:rPr>
         <w:t>studentSupplier</w:t>
       </w:r>
       <w:r>
         <w:rPr>
-          <w:color w:val="A9B7C6"/>
-          <w:sz w:val="18"/>
+          <w:rFonts w:ascii="Consolas" w:hAnsi="Consolas"/>
+          <w:color w:val="A9B7C6"/>
+          <w:sz w:val="17"/>
           <w:szCs w:val="14"/>
         </w:rPr>
         <w:t>.get()))</w:t>
       </w:r>
       <w:r>
         <w:rPr>
-          <w:color w:val="CC7832"/>
-          <w:sz w:val="18"/>
+          <w:rFonts w:ascii="Consolas" w:hAnsi="Consolas"/>
+          <w:color w:val="CC7832"/>
+          <w:sz w:val="17"/>
           <w:szCs w:val="14"/>
         </w:rPr>
         <w:t>;</w:t>
       </w:r>
       <w:r>
         <w:rPr>
-          <w:color w:val="CC7832"/>
-          <w:sz w:val="18"/>
+          <w:rFonts w:ascii="Consolas" w:hAnsi="Consolas"/>
+          <w:color w:val="CC7832"/>
+          <w:sz w:val="17"/>
           <w:szCs w:val="14"/>
         </w:rPr>
         <w:br/>
@@ -1706,16 +1864,18 @@
       </w:r>
       <w:r>
         <w:rPr>
-          <w:color w:val="A9B7C6"/>
-          <w:sz w:val="18"/>
+          <w:rFonts w:ascii="Consolas" w:hAnsi="Consolas"/>
+          <w:color w:val="A9B7C6"/>
+          <w:sz w:val="17"/>
           <w:szCs w:val="14"/>
         </w:rPr>
         <w:t>}</w:t>
       </w:r>
       <w:r>
         <w:rPr>
-          <w:color w:val="A9B7C6"/>
-          <w:sz w:val="18"/>
+          <w:rFonts w:ascii="Consolas" w:hAnsi="Consolas"/>
+          <w:color w:val="A9B7C6"/>
+          <w:sz w:val="17"/>
           <w:szCs w:val="14"/>
         </w:rPr>
         <w:br/>
@@ -1886,39 +2046,44 @@
         <w:pStyle w:val="HTMLPreformatted"/>
         <w:shd w:val="clear" w:color="auto" w:fill="2B2B2B"/>
         <w:rPr>
-          <w:color w:val="A9B7C6"/>
-          <w:sz w:val="18"/>
-          <w:szCs w:val="14"/>
-        </w:rPr>
-      </w:pPr>
-      <w:r>
-        <w:rPr>
-          <w:color w:val="A9B7C6"/>
-          <w:sz w:val="18"/>
+          <w:rFonts w:ascii="Consolas" w:hAnsi="Consolas"/>
+          <w:color w:val="A9B7C6"/>
+          <w:sz w:val="17"/>
+          <w:szCs w:val="14"/>
+        </w:rPr>
+      </w:pPr>
+      <w:r>
+        <w:rPr>
+          <w:rFonts w:ascii="Consolas" w:hAnsi="Consolas"/>
+          <w:color w:val="A9B7C6"/>
+          <w:sz w:val="17"/>
           <w:szCs w:val="14"/>
         </w:rPr>
         <w:t>Supplier&lt;Student&gt; newStudent = Student::</w:t>
       </w:r>
       <w:r>
         <w:rPr>
-          <w:color w:val="CC7832"/>
-          <w:sz w:val="18"/>
+          <w:rFonts w:ascii="Consolas" w:hAnsi="Consolas"/>
+          <w:color w:val="CC7832"/>
+          <w:sz w:val="17"/>
           <w:szCs w:val="14"/>
         </w:rPr>
         <w:t>new;</w:t>
       </w:r>
       <w:r>
         <w:rPr>
-          <w:color w:val="CC7832"/>
-          <w:sz w:val="18"/>
-          <w:szCs w:val="14"/>
-        </w:rPr>
-        <w:br/>
-      </w:r>
-      <w:r>
-        <w:rPr>
+          <w:rFonts w:ascii="Consolas" w:hAnsi="Consolas"/>
+          <w:color w:val="CC7832"/>
+          <w:sz w:val="17"/>
+          <w:szCs w:val="14"/>
+        </w:rPr>
+        <w:br/>
+      </w:r>
+      <w:r>
+        <w:rPr>
+          <w:rFonts w:ascii="Consolas" w:hAnsi="Consolas"/>
           <w:color w:val="808080"/>
-          <w:sz w:val="18"/>
+          <w:sz w:val="17"/>
           <w:szCs w:val="14"/>
         </w:rPr>
         <w:t>// Note upar koi input parameter nhi h. Therefore, we must have a Default Constructor in that mentioned class. (here in Student Class).</w:t>
@@ -1929,105 +2094,118 @@
         <w:pStyle w:val="HTMLPreformatted"/>
         <w:shd w:val="clear" w:color="auto" w:fill="2B2B2B"/>
         <w:rPr>
-          <w:color w:val="A9B7C6"/>
-          <w:sz w:val="14"/>
-          <w:szCs w:val="14"/>
-        </w:rPr>
-      </w:pPr>
-      <w:r>
-        <w:rPr>
-          <w:color w:val="A9B7C6"/>
-          <w:sz w:val="18"/>
+          <w:rFonts w:ascii="Consolas" w:hAnsi="Consolas"/>
+          <w:color w:val="A9B7C6"/>
+          <w:sz w:val="17"/>
+          <w:szCs w:val="14"/>
+        </w:rPr>
+      </w:pPr>
+      <w:r>
+        <w:rPr>
+          <w:rFonts w:ascii="Consolas" w:hAnsi="Consolas"/>
+          <w:color w:val="A9B7C6"/>
+          <w:sz w:val="17"/>
           <w:szCs w:val="14"/>
         </w:rPr>
         <w:t>System.</w:t>
       </w:r>
       <w:r>
         <w:rPr>
+          <w:rFonts w:ascii="Consolas" w:hAnsi="Consolas"/>
           <w:i/>
           <w:iCs/>
           <w:color w:val="9876AA"/>
-          <w:sz w:val="18"/>
+          <w:sz w:val="17"/>
           <w:szCs w:val="14"/>
         </w:rPr>
         <w:t>out</w:t>
       </w:r>
       <w:r>
         <w:rPr>
-          <w:color w:val="A9B7C6"/>
-          <w:sz w:val="18"/>
+          <w:rFonts w:ascii="Consolas" w:hAnsi="Consolas"/>
+          <w:color w:val="A9B7C6"/>
+          <w:sz w:val="17"/>
           <w:szCs w:val="14"/>
         </w:rPr>
         <w:t>.println(newStudent.get())</w:t>
       </w:r>
       <w:r>
         <w:rPr>
-          <w:color w:val="CC7832"/>
-          <w:sz w:val="18"/>
+          <w:rFonts w:ascii="Consolas" w:hAnsi="Consolas"/>
+          <w:color w:val="CC7832"/>
+          <w:sz w:val="17"/>
           <w:szCs w:val="14"/>
         </w:rPr>
         <w:t>;</w:t>
       </w:r>
       <w:r>
         <w:rPr>
-          <w:color w:val="CC7832"/>
-          <w:sz w:val="18"/>
-          <w:szCs w:val="14"/>
-        </w:rPr>
-        <w:br/>
-      </w:r>
-      <w:r>
-        <w:rPr>
-          <w:color w:val="CC7832"/>
-          <w:sz w:val="18"/>
-          <w:szCs w:val="14"/>
-        </w:rPr>
-        <w:br/>
-      </w:r>
-      <w:r>
-        <w:rPr>
-          <w:color w:val="A9B7C6"/>
-          <w:sz w:val="18"/>
+          <w:rFonts w:ascii="Consolas" w:hAnsi="Consolas"/>
+          <w:color w:val="CC7832"/>
+          <w:sz w:val="17"/>
+          <w:szCs w:val="14"/>
+        </w:rPr>
+        <w:br/>
+      </w:r>
+      <w:r>
+        <w:rPr>
+          <w:rFonts w:ascii="Consolas" w:hAnsi="Consolas"/>
+          <w:color w:val="CC7832"/>
+          <w:sz w:val="17"/>
+          <w:szCs w:val="14"/>
+        </w:rPr>
+        <w:br/>
+      </w:r>
+      <w:r>
+        <w:rPr>
+          <w:rFonts w:ascii="Consolas" w:hAnsi="Consolas"/>
+          <w:color w:val="A9B7C6"/>
+          <w:sz w:val="17"/>
           <w:szCs w:val="14"/>
         </w:rPr>
         <w:t>Function&lt;String</w:t>
       </w:r>
       <w:r>
         <w:rPr>
-          <w:color w:val="CC7832"/>
-          <w:sz w:val="18"/>
+          <w:rFonts w:ascii="Consolas" w:hAnsi="Consolas"/>
+          <w:color w:val="CC7832"/>
+          <w:sz w:val="17"/>
           <w:szCs w:val="14"/>
         </w:rPr>
         <w:t>,</w:t>
       </w:r>
       <w:r>
         <w:rPr>
-          <w:color w:val="A9B7C6"/>
-          <w:sz w:val="18"/>
+          <w:rFonts w:ascii="Consolas" w:hAnsi="Consolas"/>
+          <w:color w:val="A9B7C6"/>
+          <w:sz w:val="17"/>
           <w:szCs w:val="14"/>
         </w:rPr>
         <w:t>Student&gt; newStu = Student::</w:t>
       </w:r>
       <w:r>
         <w:rPr>
-          <w:color w:val="CC7832"/>
-          <w:sz w:val="18"/>
+          <w:rFonts w:ascii="Consolas" w:hAnsi="Consolas"/>
+          <w:color w:val="CC7832"/>
+          <w:sz w:val="17"/>
           <w:szCs w:val="14"/>
         </w:rPr>
         <w:t xml:space="preserve">new; </w:t>
       </w:r>
       <w:r>
         <w:rPr>
+          <w:rFonts w:ascii="Consolas" w:hAnsi="Consolas"/>
           <w:color w:val="808080"/>
-          <w:sz w:val="18"/>
+          <w:sz w:val="17"/>
           <w:szCs w:val="14"/>
         </w:rPr>
         <w:t>// Created a new object which takes</w:t>
       </w:r>
       <w:r>
         <w:rPr>
+          <w:rFonts w:ascii="Consolas" w:hAnsi="Consolas"/>
           <w:color w:val="808080"/>
-          <w:sz w:val="18"/>
+          <w:sz w:val="17"/>
           <w:szCs w:val="14"/>
         </w:rPr>
         <w:br/>
@@ -2039,57 +2217,64 @@
         <w:pStyle w:val="HTMLPreformatted"/>
         <w:shd w:val="clear" w:color="auto" w:fill="2B2B2B"/>
         <w:rPr>
-          <w:color w:val="A9B7C6"/>
-          <w:sz w:val="18"/>
-          <w:szCs w:val="14"/>
-        </w:rPr>
-      </w:pPr>
-      <w:r>
-        <w:rPr>
-          <w:color w:val="A9B7C6"/>
-          <w:sz w:val="18"/>
+          <w:rFonts w:ascii="Consolas" w:hAnsi="Consolas"/>
+          <w:color w:val="A9B7C6"/>
+          <w:sz w:val="17"/>
+          <w:szCs w:val="14"/>
+        </w:rPr>
+      </w:pPr>
+      <w:r>
+        <w:rPr>
+          <w:rFonts w:ascii="Consolas" w:hAnsi="Consolas"/>
+          <w:color w:val="A9B7C6"/>
+          <w:sz w:val="17"/>
           <w:szCs w:val="14"/>
         </w:rPr>
         <w:t>System.</w:t>
       </w:r>
       <w:r>
         <w:rPr>
+          <w:rFonts w:ascii="Consolas" w:hAnsi="Consolas"/>
           <w:i/>
           <w:iCs/>
           <w:color w:val="9876AA"/>
-          <w:sz w:val="18"/>
+          <w:sz w:val="17"/>
           <w:szCs w:val="14"/>
         </w:rPr>
         <w:t>out</w:t>
       </w:r>
       <w:r>
         <w:rPr>
-          <w:color w:val="A9B7C6"/>
-          <w:sz w:val="18"/>
+          <w:rFonts w:ascii="Consolas" w:hAnsi="Consolas"/>
+          <w:color w:val="A9B7C6"/>
+          <w:sz w:val="17"/>
           <w:szCs w:val="14"/>
         </w:rPr>
         <w:t>.println(newStu.apply(</w:t>
       </w:r>
       <w:r>
         <w:rPr>
+          <w:rFonts w:ascii="Consolas" w:hAnsi="Consolas"/>
           <w:color w:val="6A8759"/>
-          <w:sz w:val="18"/>
+          <w:sz w:val="17"/>
           <w:szCs w:val="14"/>
         </w:rPr>
         <w:t>"champak"</w:t>
       </w:r>
       <w:r>
         <w:rPr>
-          <w:color w:val="A9B7C6"/>
-          <w:sz w:val="18"/>
+          <w:rFonts w:ascii="Consolas" w:hAnsi="Consolas"/>
+          <w:color w:val="A9B7C6"/>
+          <w:sz w:val="17"/>
           <w:szCs w:val="14"/>
         </w:rPr>
         <w:t>))</w:t>
       </w:r>
       <w:r>
         <w:rPr>
-          <w:color w:val="CC7832"/>
-          <w:sz w:val="18"/>
+          <w:rFonts w:ascii="Consolas" w:hAnsi="Consolas"/>
+          <w:color w:val="CC7832"/>
+          <w:sz w:val="17"/>
           <w:szCs w:val="14"/>
         </w:rPr>
         <w:t>;</w:t>
@@ -2273,13 +2458,15 @@
         <w:shd w:val="clear" w:color="auto" w:fill="2B2B2B"/>
         <w:ind w:left="720"/>
         <w:rPr>
-          <w:color w:val="A9B7C6"/>
-          <w:sz w:val="17"/>
-          <w:szCs w:val="14"/>
-        </w:rPr>
-      </w:pPr>
-      <w:r>
-        <w:rPr>
+          <w:rFonts w:ascii="Consolas" w:hAnsi="Consolas"/>
+          <w:color w:val="A9B7C6"/>
+          <w:sz w:val="17"/>
+          <w:szCs w:val="14"/>
+        </w:rPr>
+      </w:pPr>
+      <w:r>
+        <w:rPr>
+          <w:rFonts w:ascii="Consolas" w:hAnsi="Consolas"/>
           <w:color w:val="CC7832"/>
           <w:sz w:val="17"/>
           <w:szCs w:val="14"/>
@@ -2288,6 +2475,7 @@
       </w:r>
       <w:r>
         <w:rPr>
+          <w:rFonts w:ascii="Consolas" w:hAnsi="Consolas"/>
           <w:color w:val="FFC66D"/>
           <w:sz w:val="17"/>
           <w:szCs w:val="14"/>
@@ -2296,6 +2484,7 @@
       </w:r>
       <w:r>
         <w:rPr>
+          <w:rFonts w:ascii="Consolas" w:hAnsi="Consolas"/>
           <w:color w:val="A9B7C6"/>
           <w:sz w:val="17"/>
           <w:szCs w:val="14"/>
@@ -2304,6 +2493,7 @@
       </w:r>
       <w:r>
         <w:rPr>
+          <w:rFonts w:ascii="Consolas" w:hAnsi="Consolas"/>
           <w:color w:val="A9B7C6"/>
           <w:sz w:val="17"/>
           <w:szCs w:val="14"/>
@@ -2313,6 +2503,7 @@
       </w:r>
       <w:r>
         <w:rPr>
+          <w:rFonts w:ascii="Consolas" w:hAnsi="Consolas"/>
           <w:color w:val="CC7832"/>
           <w:sz w:val="17"/>
           <w:szCs w:val="14"/>
@@ -2321,6 +2512,7 @@
       </w:r>
       <w:r>
         <w:rPr>
+          <w:rFonts w:ascii="Consolas" w:hAnsi="Consolas"/>
           <w:color w:val="A9B7C6"/>
           <w:sz w:val="17"/>
           <w:szCs w:val="14"/>
@@ -2329,6 +2521,7 @@
       </w:r>
       <w:r>
         <w:rPr>
+          <w:rFonts w:ascii="Consolas" w:hAnsi="Consolas"/>
           <w:color w:val="6897BB"/>
           <w:sz w:val="17"/>
           <w:szCs w:val="14"/>
@@ -2337,6 +2530,7 @@
       </w:r>
       <w:r>
         <w:rPr>
+          <w:rFonts w:ascii="Consolas" w:hAnsi="Consolas"/>
           <w:color w:val="CC7832"/>
           <w:sz w:val="17"/>
           <w:szCs w:val="14"/>
@@ -2345,6 +2539,7 @@
       </w:r>
       <w:r>
         <w:rPr>
+          <w:rFonts w:ascii="Consolas" w:hAnsi="Consolas"/>
           <w:color w:val="CC7832"/>
           <w:sz w:val="17"/>
           <w:szCs w:val="14"/>
@@ -2354,6 +2549,7 @@
       </w:r>
       <w:r>
         <w:rPr>
+          <w:rFonts w:ascii="Consolas" w:hAnsi="Consolas"/>
           <w:color w:val="A9B7C6"/>
           <w:sz w:val="17"/>
           <w:szCs w:val="14"/>
@@ -2362,6 +2558,7 @@
       </w:r>
       <w:r>
         <w:rPr>
+          <w:rFonts w:ascii="Consolas" w:hAnsi="Consolas"/>
           <w:i/>
           <w:iCs/>
           <w:color w:val="9876AA"/>
@@ -2372,6 +2569,7 @@
       </w:r>
       <w:r>
         <w:rPr>
+          <w:rFonts w:ascii="Consolas" w:hAnsi="Consolas"/>
           <w:color w:val="A9B7C6"/>
           <w:sz w:val="17"/>
           <w:szCs w:val="14"/>
@@ -2380,6 +2578,7 @@
       </w:r>
       <w:r>
         <w:rPr>
+          <w:rFonts w:ascii="Consolas" w:hAnsi="Consolas"/>
           <w:color w:val="CC7832"/>
           <w:sz w:val="17"/>
           <w:szCs w:val="14"/>
@@ -2388,6 +2587,7 @@
       </w:r>
       <w:r>
         <w:rPr>
+          <w:rFonts w:ascii="Consolas" w:hAnsi="Consolas"/>
           <w:color w:val="808080"/>
           <w:sz w:val="17"/>
           <w:szCs w:val="14"/>
@@ -2396,6 +2596,7 @@
       </w:r>
       <w:r>
         <w:rPr>
+          <w:rFonts w:ascii="Consolas" w:hAnsi="Consolas"/>
           <w:color w:val="808080"/>
           <w:sz w:val="17"/>
           <w:szCs w:val="14"/>
@@ -2405,6 +2606,7 @@
       </w:r>
       <w:r>
         <w:rPr>
+          <w:rFonts w:ascii="Consolas" w:hAnsi="Consolas"/>
           <w:color w:val="A9B7C6"/>
           <w:sz w:val="17"/>
           <w:szCs w:val="14"/>
@@ -2413,6 +2615,7 @@
       </w:r>
       <w:r>
         <w:rPr>
+          <w:rFonts w:ascii="Consolas" w:hAnsi="Consolas"/>
           <w:color w:val="6897BB"/>
           <w:sz w:val="17"/>
           <w:szCs w:val="14"/>
@@ -2421,6 +2624,7 @@
       </w:r>
       <w:r>
         <w:rPr>
+          <w:rFonts w:ascii="Consolas" w:hAnsi="Consolas"/>
           <w:color w:val="A9B7C6"/>
           <w:sz w:val="17"/>
           <w:szCs w:val="14"/>
@@ -2429,6 +2633,7 @@
       </w:r>
       <w:r>
         <w:rPr>
+          <w:rFonts w:ascii="Consolas" w:hAnsi="Consolas"/>
           <w:color w:val="CC7832"/>
           <w:sz w:val="17"/>
           <w:szCs w:val="14"/>
@@ -2437,14 +2642,16 @@
       </w:r>
       <w:r>
         <w:rPr>
-          <w:color w:val="CC7832"/>
-          <w:sz w:val="17"/>
-          <w:szCs w:val="14"/>
-        </w:rPr>
-        <w:br/>
-      </w:r>
-      <w:r>
-        <w:rPr>
+          <w:rFonts w:ascii="Consolas" w:hAnsi="Consolas"/>
+          <w:color w:val="CC7832"/>
+          <w:sz w:val="17"/>
+          <w:szCs w:val="14"/>
+        </w:rPr>
+        <w:br/>
+      </w:r>
+      <w:r>
+        <w:rPr>
+          <w:rFonts w:ascii="Consolas" w:hAnsi="Consolas"/>
           <w:color w:val="A9B7C6"/>
           <w:sz w:val="17"/>
           <w:szCs w:val="14"/>
@@ -2502,13 +2709,15 @@
         <w:shd w:val="clear" w:color="auto" w:fill="2B2B2B"/>
         <w:ind w:left="360"/>
         <w:rPr>
-          <w:color w:val="A9B7C6"/>
-          <w:sz w:val="17"/>
-          <w:szCs w:val="14"/>
-        </w:rPr>
-      </w:pPr>
-      <w:r>
-        <w:rPr>
+          <w:rFonts w:ascii="Consolas" w:hAnsi="Consolas"/>
+          <w:color w:val="A9B7C6"/>
+          <w:sz w:val="17"/>
+          <w:szCs w:val="14"/>
+        </w:rPr>
+      </w:pPr>
+      <w:r>
+        <w:rPr>
+          <w:rFonts w:ascii="Consolas" w:hAnsi="Consolas"/>
           <w:color w:val="CC7832"/>
           <w:sz w:val="17"/>
           <w:szCs w:val="14"/>
@@ -2517,6 +2726,7 @@
       </w:r>
       <w:r>
         <w:rPr>
+          <w:rFonts w:ascii="Consolas" w:hAnsi="Consolas"/>
           <w:color w:val="FFC66D"/>
           <w:sz w:val="17"/>
           <w:szCs w:val="14"/>
@@ -2525,6 +2735,7 @@
       </w:r>
       <w:r>
         <w:rPr>
+          <w:rFonts w:ascii="Consolas" w:hAnsi="Consolas"/>
           <w:color w:val="A9B7C6"/>
           <w:sz w:val="17"/>
           <w:szCs w:val="14"/>
@@ -2533,6 +2744,7 @@
       </w:r>
       <w:r>
         <w:rPr>
+          <w:rFonts w:ascii="Consolas" w:hAnsi="Consolas"/>
           <w:color w:val="A9B7C6"/>
           <w:sz w:val="17"/>
           <w:szCs w:val="14"/>
@@ -2542,6 +2754,7 @@
       </w:r>
       <w:r>
         <w:rPr>
+          <w:rFonts w:ascii="Consolas" w:hAnsi="Consolas"/>
           <w:color w:val="CC7832"/>
           <w:sz w:val="17"/>
           <w:szCs w:val="14"/>
@@ -2550,6 +2763,7 @@
       </w:r>
       <w:r>
         <w:rPr>
+          <w:rFonts w:ascii="Consolas" w:hAnsi="Consolas"/>
           <w:color w:val="A9B7C6"/>
           <w:sz w:val="17"/>
           <w:szCs w:val="14"/>
@@ -2558,6 +2772,7 @@
       </w:r>
       <w:r>
         <w:rPr>
+          <w:rFonts w:ascii="Consolas" w:hAnsi="Consolas"/>
           <w:color w:val="6897BB"/>
           <w:sz w:val="17"/>
           <w:szCs w:val="14"/>
@@ -2566,6 +2781,7 @@
       </w:r>
       <w:r>
         <w:rPr>
+          <w:rFonts w:ascii="Consolas" w:hAnsi="Consolas"/>
           <w:color w:val="CC7832"/>
           <w:sz w:val="17"/>
           <w:szCs w:val="14"/>
@@ -2574,6 +2790,7 @@
       </w:r>
       <w:r>
         <w:rPr>
+          <w:rFonts w:ascii="Consolas" w:hAnsi="Consolas"/>
           <w:color w:val="808080"/>
           <w:sz w:val="17"/>
           <w:szCs w:val="14"/>
@@ -2583,6 +2800,7 @@
       </w:r>
       <w:r>
         <w:rPr>
+          <w:rFonts w:ascii="Consolas" w:hAnsi="Consolas"/>
           <w:color w:val="A9B7C6"/>
           <w:sz w:val="17"/>
           <w:szCs w:val="14"/>
@@ -2591,6 +2809,7 @@
       </w:r>
       <w:r>
         <w:rPr>
+          <w:rFonts w:ascii="Consolas" w:hAnsi="Consolas"/>
           <w:color w:val="A9B7C6"/>
           <w:sz w:val="17"/>
           <w:szCs w:val="14"/>
@@ -2600,6 +2819,7 @@
       </w:r>
       <w:r>
         <w:rPr>
+          <w:rFonts w:ascii="Consolas" w:hAnsi="Consolas"/>
           <w:color w:val="B389C5"/>
           <w:sz w:val="17"/>
           <w:szCs w:val="14"/>
@@ -2608,6 +2828,7 @@
       </w:r>
       <w:r>
         <w:rPr>
+          <w:rFonts w:ascii="Consolas" w:hAnsi="Consolas"/>
           <w:color w:val="A9B7C6"/>
           <w:sz w:val="17"/>
           <w:szCs w:val="14"/>
@@ -2616,6 +2837,7 @@
       </w:r>
       <w:r>
         <w:rPr>
+          <w:rFonts w:ascii="Consolas" w:hAnsi="Consolas"/>
           <w:color w:val="6897BB"/>
           <w:sz w:val="17"/>
           <w:szCs w:val="14"/>
@@ -2624,6 +2846,7 @@
       </w:r>
       <w:r>
         <w:rPr>
+          <w:rFonts w:ascii="Consolas" w:hAnsi="Consolas"/>
           <w:color w:val="CC7832"/>
           <w:sz w:val="17"/>
           <w:szCs w:val="14"/>
@@ -2632,6 +2855,7 @@
       </w:r>
       <w:r>
         <w:rPr>
+          <w:rFonts w:ascii="Consolas" w:hAnsi="Consolas"/>
           <w:color w:val="808080"/>
           <w:sz w:val="17"/>
           <w:szCs w:val="14"/>
@@ -2640,6 +2864,7 @@
       </w:r>
       <w:r>
         <w:rPr>
+          <w:rFonts w:ascii="Consolas" w:hAnsi="Consolas"/>
           <w:color w:val="808080"/>
           <w:sz w:val="17"/>
           <w:szCs w:val="14"/>
@@ -2649,6 +2874,7 @@
       </w:r>
       <w:r>
         <w:rPr>
+          <w:rFonts w:ascii="Consolas" w:hAnsi="Consolas"/>
           <w:color w:val="A9B7C6"/>
           <w:sz w:val="17"/>
           <w:szCs w:val="14"/>
@@ -2657,6 +2883,7 @@
       </w:r>
       <w:r>
         <w:rPr>
+          <w:rFonts w:ascii="Consolas" w:hAnsi="Consolas"/>
           <w:i/>
           <w:iCs/>
           <w:color w:val="9876AA"/>
@@ -2667,6 +2894,7 @@
       </w:r>
       <w:r>
         <w:rPr>
+          <w:rFonts w:ascii="Consolas" w:hAnsi="Consolas"/>
           <w:color w:val="A9B7C6"/>
           <w:sz w:val="17"/>
           <w:szCs w:val="14"/>
@@ -2675,6 +2903,7 @@
       </w:r>
       <w:r>
         <w:rPr>
+          <w:rFonts w:ascii="Consolas" w:hAnsi="Consolas"/>
           <w:color w:val="CC7832"/>
           <w:sz w:val="17"/>
           <w:szCs w:val="14"/>
@@ -2683,6 +2912,7 @@
       </w:r>
       <w:r>
         <w:rPr>
+          <w:rFonts w:ascii="Consolas" w:hAnsi="Consolas"/>
           <w:color w:val="CC7832"/>
           <w:sz w:val="17"/>
           <w:szCs w:val="14"/>
@@ -2692,6 +2922,7 @@
       </w:r>
       <w:r>
         <w:rPr>
+          <w:rFonts w:ascii="Consolas" w:hAnsi="Consolas"/>
           <w:color w:val="A9B7C6"/>
           <w:sz w:val="17"/>
           <w:szCs w:val="14"/>
@@ -2700,6 +2931,7 @@
       </w:r>
       <w:r>
         <w:rPr>
+          <w:rFonts w:ascii="Consolas" w:hAnsi="Consolas"/>
           <w:color w:val="CC7832"/>
           <w:sz w:val="17"/>
           <w:szCs w:val="14"/>
@@ -2717,20 +2949,20 @@
         <w:rPr>
           <w:sz w:val="20"/>
         </w:rPr>
+        <w:t>.</w:t>
+      </w:r>
+    </w:p>
+    <w:p>
+      <w:pPr>
+        <w:rPr>
+          <w:sz w:val="20"/>
+        </w:rPr>
+      </w:pPr>
+      <w:r>
+        <w:rPr>
+          <w:sz w:val="20"/>
+        </w:rPr>
         <w:lastRenderedPageBreak/>
-        <w:t>.</w:t>
-      </w:r>
-    </w:p>
-    <w:p>
-      <w:pPr>
-        <w:rPr>
-          <w:sz w:val="20"/>
-        </w:rPr>
-      </w:pPr>
-      <w:r>
-        <w:rPr>
-          <w:sz w:val="20"/>
-        </w:rPr>
         <w:t>But we can reassign Reference Variable in Lambda Body.</w:t>
       </w:r>
     </w:p>
@@ -2739,13 +2971,15 @@
         <w:pStyle w:val="HTMLPreformatted"/>
         <w:shd w:val="clear" w:color="auto" w:fill="2B2B2B"/>
         <w:rPr>
-          <w:color w:val="A9B7C6"/>
-          <w:sz w:val="17"/>
-          <w:szCs w:val="14"/>
-        </w:rPr>
-      </w:pPr>
-      <w:r>
-        <w:rPr>
+          <w:rFonts w:ascii="Consolas" w:hAnsi="Consolas"/>
+          <w:color w:val="A9B7C6"/>
+          <w:sz w:val="17"/>
+          <w:szCs w:val="14"/>
+        </w:rPr>
+      </w:pPr>
+      <w:r>
+        <w:rPr>
+          <w:rFonts w:ascii="Consolas" w:hAnsi="Consolas"/>
           <w:color w:val="CC7832"/>
           <w:sz w:val="17"/>
           <w:szCs w:val="14"/>
@@ -2754,6 +2988,7 @@
       </w:r>
       <w:r>
         <w:rPr>
+          <w:rFonts w:ascii="Consolas" w:hAnsi="Consolas"/>
           <w:color w:val="A9B7C6"/>
           <w:sz w:val="17"/>
           <w:szCs w:val="14"/>
@@ -2762,6 +2997,7 @@
       </w:r>
       <w:r>
         <w:rPr>
+          <w:rFonts w:ascii="Consolas" w:hAnsi="Consolas"/>
           <w:color w:val="A9B7C6"/>
           <w:sz w:val="17"/>
           <w:szCs w:val="14"/>
@@ -2771,6 +3007,7 @@
       </w:r>
       <w:r>
         <w:rPr>
+          <w:rFonts w:ascii="Consolas" w:hAnsi="Consolas"/>
           <w:color w:val="CC7832"/>
           <w:sz w:val="17"/>
           <w:szCs w:val="14"/>
@@ -2779,6 +3016,7 @@
       </w:r>
       <w:r>
         <w:rPr>
+          <w:rFonts w:ascii="Consolas" w:hAnsi="Consolas"/>
           <w:i/>
           <w:iCs/>
           <w:color w:val="9876AA"/>
@@ -2789,6 +3027,7 @@
       </w:r>
       <w:r>
         <w:rPr>
+          <w:rFonts w:ascii="Consolas" w:hAnsi="Consolas"/>
           <w:color w:val="A9B7C6"/>
           <w:sz w:val="17"/>
           <w:szCs w:val="14"/>
@@ -2797,6 +3036,7 @@
       </w:r>
       <w:r>
         <w:rPr>
+          <w:rFonts w:ascii="Consolas" w:hAnsi="Consolas"/>
           <w:color w:val="6897BB"/>
           <w:sz w:val="17"/>
           <w:szCs w:val="14"/>
@@ -2805,6 +3045,7 @@
       </w:r>
       <w:r>
         <w:rPr>
+          <w:rFonts w:ascii="Consolas" w:hAnsi="Consolas"/>
           <w:color w:val="CC7832"/>
           <w:sz w:val="17"/>
           <w:szCs w:val="14"/>
@@ -2813,6 +3054,7 @@
       </w:r>
       <w:r>
         <w:rPr>
+          <w:rFonts w:ascii="Consolas" w:hAnsi="Consolas"/>
           <w:color w:val="CC7832"/>
           <w:sz w:val="17"/>
           <w:szCs w:val="14"/>
@@ -2822,6 +3064,7 @@
       </w:r>
       <w:r>
         <w:rPr>
+          <w:rFonts w:ascii="Consolas" w:hAnsi="Consolas"/>
           <w:color w:val="FFC66D"/>
           <w:sz w:val="17"/>
           <w:szCs w:val="14"/>
@@ -2830,6 +3073,7 @@
       </w:r>
       <w:r>
         <w:rPr>
+          <w:rFonts w:ascii="Consolas" w:hAnsi="Consolas"/>
           <w:color w:val="A9B7C6"/>
           <w:sz w:val="17"/>
           <w:szCs w:val="14"/>
@@ -2838,6 +3082,7 @@
       </w:r>
       <w:r>
         <w:rPr>
+          <w:rFonts w:ascii="Consolas" w:hAnsi="Consolas"/>
           <w:color w:val="808080"/>
           <w:sz w:val="17"/>
           <w:szCs w:val="14"/>
@@ -2847,6 +3092,7 @@
       </w:r>
       <w:r>
         <w:rPr>
+          <w:rFonts w:ascii="Consolas" w:hAnsi="Consolas"/>
           <w:color w:val="A9B7C6"/>
           <w:sz w:val="17"/>
           <w:szCs w:val="14"/>
@@ -2855,6 +3101,7 @@
       </w:r>
       <w:r>
         <w:rPr>
+          <w:rFonts w:ascii="Consolas" w:hAnsi="Consolas"/>
           <w:color w:val="A9B7C6"/>
           <w:sz w:val="17"/>
           <w:szCs w:val="14"/>
@@ -2864,6 +3111,7 @@
       </w:r>
       <w:r>
         <w:rPr>
+          <w:rFonts w:ascii="Consolas" w:hAnsi="Consolas"/>
           <w:i/>
           <w:iCs/>
           <w:color w:val="9876AA"/>
@@ -2874,6 +3122,7 @@
       </w:r>
       <w:r>
         <w:rPr>
+          <w:rFonts w:ascii="Consolas" w:hAnsi="Consolas"/>
           <w:color w:val="A9B7C6"/>
           <w:sz w:val="17"/>
           <w:szCs w:val="14"/>
@@ -2882,6 +3131,7 @@
       </w:r>
       <w:r>
         <w:rPr>
+          <w:rFonts w:ascii="Consolas" w:hAnsi="Consolas"/>
           <w:color w:val="CC7832"/>
           <w:sz w:val="17"/>
           <w:szCs w:val="14"/>
@@ -2890,6 +3140,7 @@
       </w:r>
       <w:r>
         <w:rPr>
+          <w:rFonts w:ascii="Consolas" w:hAnsi="Consolas"/>
           <w:color w:val="808080"/>
           <w:sz w:val="17"/>
           <w:szCs w:val="14"/>
@@ -2898,6 +3149,7 @@
       </w:r>
       <w:r>
         <w:rPr>
+          <w:rFonts w:ascii="Consolas" w:hAnsi="Consolas"/>
           <w:color w:val="808080"/>
           <w:sz w:val="17"/>
           <w:szCs w:val="14"/>
@@ -2907,6 +3159,7 @@
       </w:r>
       <w:r>
         <w:rPr>
+          <w:rFonts w:ascii="Consolas" w:hAnsi="Consolas"/>
           <w:color w:val="A9B7C6"/>
           <w:sz w:val="17"/>
           <w:szCs w:val="14"/>
@@ -2915,6 +3168,7 @@
       </w:r>
       <w:r>
         <w:rPr>
+          <w:rFonts w:ascii="Consolas" w:hAnsi="Consolas"/>
           <w:i/>
           <w:iCs/>
           <w:color w:val="9876AA"/>
@@ -2925,6 +3179,7 @@
       </w:r>
       <w:r>
         <w:rPr>
+          <w:rFonts w:ascii="Consolas" w:hAnsi="Consolas"/>
           <w:color w:val="A9B7C6"/>
           <w:sz w:val="17"/>
           <w:szCs w:val="14"/>
@@ -2933,6 +3188,7 @@
       </w:r>
       <w:r>
         <w:rPr>
+          <w:rFonts w:ascii="Consolas" w:hAnsi="Consolas"/>
           <w:color w:val="B389C5"/>
           <w:sz w:val="17"/>
           <w:szCs w:val="14"/>
@@ -2941,6 +3197,7 @@
       </w:r>
       <w:r>
         <w:rPr>
+          <w:rFonts w:ascii="Consolas" w:hAnsi="Consolas"/>
           <w:color w:val="A9B7C6"/>
           <w:sz w:val="17"/>
           <w:szCs w:val="14"/>
@@ -2949,6 +3206,7 @@
       </w:r>
       <w:r>
         <w:rPr>
+          <w:rFonts w:ascii="Consolas" w:hAnsi="Consolas"/>
           <w:color w:val="CC7832"/>
           <w:sz w:val="17"/>
           <w:szCs w:val="14"/>
@@ -2957,6 +3215,7 @@
       </w:r>
       <w:r>
         <w:rPr>
+          <w:rFonts w:ascii="Consolas" w:hAnsi="Consolas"/>
           <w:color w:val="CC7832"/>
           <w:sz w:val="17"/>
           <w:szCs w:val="14"/>
@@ -2966,6 +3225,7 @@
       </w:r>
       <w:r>
         <w:rPr>
+          <w:rFonts w:ascii="Consolas" w:hAnsi="Consolas"/>
           <w:color w:val="A9B7C6"/>
           <w:sz w:val="17"/>
           <w:szCs w:val="14"/>
@@ -2974,6 +3234,7 @@
       </w:r>
       <w:r>
         <w:rPr>
+          <w:rFonts w:ascii="Consolas" w:hAnsi="Consolas"/>
           <w:color w:val="CC7832"/>
           <w:sz w:val="17"/>
           <w:szCs w:val="14"/>
@@ -2982,6 +3243,7 @@
       </w:r>
       <w:r>
         <w:rPr>
+          <w:rFonts w:ascii="Consolas" w:hAnsi="Consolas"/>
           <w:color w:val="CC7832"/>
           <w:sz w:val="17"/>
           <w:szCs w:val="14"/>
@@ -2991,6 +3253,7 @@
       </w:r>
       <w:r>
         <w:rPr>
+          <w:rFonts w:ascii="Consolas" w:hAnsi="Consolas"/>
           <w:color w:val="A9B7C6"/>
           <w:sz w:val="17"/>
           <w:szCs w:val="14"/>
@@ -2999,6 +3262,7 @@
       </w:r>
       <w:r>
         <w:rPr>
+          <w:rFonts w:ascii="Consolas" w:hAnsi="Consolas"/>
           <w:color w:val="A9B7C6"/>
           <w:sz w:val="17"/>
           <w:szCs w:val="14"/>
@@ -3017,6 +3281,7 @@
       <w:r>
         <w:rPr>
           <w:b/>
+          <w:noProof/>
           <w:sz w:val="20"/>
         </w:rPr>
         <w:drawing>
@@ -3121,15 +3386,30 @@
           <w:sz w:val="28"/>
         </w:rPr>
       </w:pPr>
-      <w:r>
+    </w:p>
+    <w:p>
+      <w:pPr>
+        <w:jc w:val="center"/>
         <w:rPr>
           <w:b/>
           <w:sz w:val="28"/>
         </w:rPr>
+      </w:pPr>
+      <w:r>
+        <w:rPr>
+          <w:b/>
+          <w:sz w:val="28"/>
+        </w:rPr>
         <w:t>Streams API</w:t>
       </w:r>
-      <w:bookmarkStart w:id="0" w:name="_GoBack"/>
-      <w:bookmarkEnd w:id="0"/>
+    </w:p>
+    <w:p>
+      <w:pPr>
+        <w:rPr>
+          <w:b/>
+          <w:sz w:val="20"/>
+        </w:rPr>
+      </w:pPr>
     </w:p>
     <w:p>
       <w:pPr>
@@ -3841,6 +4121,7 @@
   <w:style w:type="character" w:default="1" w:styleId="DefaultParagraphFont">
     <w:name w:val="Default Paragraph Font"/>
     <w:uiPriority w:val="1"/>
+    <w:semiHidden/>
     <w:unhideWhenUsed/>
   </w:style>
   <w:style w:type="table" w:default="1" w:styleId="TableNormal">

</xml_diff>

<commit_message>
more stream api operations
</commit_message>
<xml_diff>
--- a/Java8Notes.docx
+++ b/Java8Notes.docx
@@ -1242,7 +1242,25 @@
           <w:szCs w:val="17"/>
           <w:lang w:eastAsia="en-IN"/>
         </w:rPr>
-        <w:t>Basicay by using Anonymous Class we can avoid creating Child class. (Though not recommended)</w:t>
+        <w:t>Basica</w:t>
+      </w:r>
+      <w:r>
+        <w:rPr>
+          <w:rFonts w:eastAsia="Times New Roman" w:cstheme="minorHAnsi"/>
+          <w:sz w:val="20"/>
+          <w:szCs w:val="17"/>
+          <w:lang w:eastAsia="en-IN"/>
+        </w:rPr>
+        <w:t>lly</w:t>
+      </w:r>
+      <w:r>
+        <w:rPr>
+          <w:rFonts w:eastAsia="Times New Roman" w:cstheme="minorHAnsi"/>
+          <w:sz w:val="20"/>
+          <w:szCs w:val="17"/>
+          <w:lang w:eastAsia="en-IN"/>
+        </w:rPr>
+        <w:t xml:space="preserve"> by using Anonymous Class we can avoid creating Child class. (Though not recommended)</w:t>
       </w:r>
     </w:p>
     <w:p>
@@ -7278,6 +7296,15 @@
       <w:r>
         <w:rPr>
           <w:rFonts w:ascii="Consolas" w:hAnsi="Consolas"/>
+          <w:color w:val="808080"/>
+          <w:sz w:val="17"/>
+          <w:szCs w:val="14"/>
+        </w:rPr>
+        <w:t xml:space="preserve"> (filter accepts predicate)</w:t>
+      </w:r>
+      <w:r>
+        <w:rPr>
+          <w:rFonts w:ascii="Consolas" w:hAnsi="Consolas"/>
           <w:b/>
           <w:bCs/>
           <w:color w:val="A9B7C6"/>
@@ -7412,16 +7439,7 @@
           <w:sz w:val="17"/>
           <w:szCs w:val="14"/>
         </w:rPr>
-        <w:t xml:space="preserve"> // creates </w:t>
-      </w:r>
-      <w:r>
-        <w:rPr>
-          <w:rFonts w:ascii="Consolas" w:hAnsi="Consolas"/>
-          <w:color w:val="808080"/>
-          <w:sz w:val="17"/>
-          <w:szCs w:val="14"/>
-        </w:rPr>
-        <w:t>Map</w:t>
+        <w:t xml:space="preserve"> // creates Map</w:t>
       </w:r>
       <w:r>
         <w:rPr>
@@ -8455,6 +8473,15 @@
         </w:rPr>
         <w:t>// created Set.</w:t>
       </w:r>
+      <w:r>
+        <w:rPr>
+          <w:rFonts w:ascii="Consolas" w:hAnsi="Consolas"/>
+          <w:color w:val="7A7E85"/>
+          <w:sz w:val="17"/>
+          <w:szCs w:val="14"/>
+        </w:rPr>
+        <w:t xml:space="preserve"> toList() likh deta to list bana deta.</w:t>
+      </w:r>
     </w:p>
     <w:p>
       <w:pPr>
@@ -8508,13 +8535,68 @@
           <w:sz w:val="20"/>
         </w:rPr>
       </w:pPr>
-    </w:p>
-    <w:p>
-      <w:pPr>
+      <w:r>
         <w:rPr>
           <w:bCs/>
           <w:sz w:val="20"/>
         </w:rPr>
+        <w:drawing>
+          <wp:anchor distT="0" distB="0" distL="114300" distR="114300" simplePos="0" relativeHeight="251677696" behindDoc="0" locked="0" layoutInCell="1" allowOverlap="1" wp14:anchorId="7C90C12D" wp14:editId="559EE556">
+            <wp:simplePos x="0" y="0"/>
+            <wp:positionH relativeFrom="column">
+              <wp:posOffset>4484370</wp:posOffset>
+            </wp:positionH>
+            <wp:positionV relativeFrom="paragraph">
+              <wp:posOffset>171450</wp:posOffset>
+            </wp:positionV>
+            <wp:extent cx="1730375" cy="1753870"/>
+            <wp:effectExtent l="0" t="0" r="3175" b="0"/>
+            <wp:wrapSquare wrapText="bothSides"/>
+            <wp:docPr id="762548784" name="Picture 1"/>
+            <wp:cNvGraphicFramePr>
+              <a:graphicFrameLocks xmlns:a="http://schemas.openxmlformats.org/drawingml/2006/main" noChangeAspect="1"/>
+            </wp:cNvGraphicFramePr>
+            <a:graphic xmlns:a="http://schemas.openxmlformats.org/drawingml/2006/main">
+              <a:graphicData uri="http://schemas.openxmlformats.org/drawingml/2006/picture">
+                <pic:pic xmlns:pic="http://schemas.openxmlformats.org/drawingml/2006/picture">
+                  <pic:nvPicPr>
+                    <pic:cNvPr id="762548784" name=""/>
+                    <pic:cNvPicPr/>
+                  </pic:nvPicPr>
+                  <pic:blipFill>
+                    <a:blip r:embed="rId15"/>
+                    <a:stretch>
+                      <a:fillRect/>
+                    </a:stretch>
+                  </pic:blipFill>
+                  <pic:spPr>
+                    <a:xfrm>
+                      <a:off x="0" y="0"/>
+                      <a:ext cx="1730375" cy="1753870"/>
+                    </a:xfrm>
+                    <a:prstGeom prst="rect">
+                      <a:avLst/>
+                    </a:prstGeom>
+                  </pic:spPr>
+                </pic:pic>
+              </a:graphicData>
+            </a:graphic>
+            <wp14:sizeRelH relativeFrom="margin">
+              <wp14:pctWidth>0</wp14:pctWidth>
+            </wp14:sizeRelH>
+            <wp14:sizeRelV relativeFrom="margin">
+              <wp14:pctHeight>0</wp14:pctHeight>
+            </wp14:sizeRelV>
+          </wp:anchor>
+        </w:drawing>
+      </w:r>
+    </w:p>
+    <w:p>
+      <w:pPr>
+        <w:rPr>
+          <w:bCs/>
+          <w:sz w:val="20"/>
+        </w:rPr>
       </w:pPr>
       <w:r>
         <w:rPr>
@@ -8536,6 +8618,1936 @@
         </w:rPr>
         <w:t>map accepts Function Interface</w:t>
       </w:r>
+    </w:p>
+    <w:p>
+      <w:pPr>
+        <w:pStyle w:val="ListParagraph"/>
+        <w:numPr>
+          <w:ilvl w:val="0"/>
+          <w:numId w:val="5"/>
+        </w:numPr>
+        <w:rPr>
+          <w:b/>
+          <w:sz w:val="24"/>
+        </w:rPr>
+      </w:pPr>
+      <w:r>
+        <w:rPr>
+          <w:b/>
+          <w:sz w:val="24"/>
+        </w:rPr>
+        <w:t>flatMap()</w:t>
+      </w:r>
+      <w:r>
+        <w:rPr>
+          <w:bCs/>
+          <w:sz w:val="20"/>
+        </w:rPr>
+        <w:t xml:space="preserve">: </w:t>
+      </w:r>
+      <w:r>
+        <w:rPr>
+          <w:b/>
+          <w:sz w:val="20"/>
+        </w:rPr>
+        <w:t xml:space="preserve">converts one type to another (same as map) </w:t>
+      </w:r>
+      <w:r>
+        <w:rPr>
+          <w:b/>
+          <w:sz w:val="26"/>
+        </w:rPr>
+        <w:t>+</w:t>
+      </w:r>
+      <w:r>
+        <w:rPr>
+          <w:b/>
+          <w:sz w:val="20"/>
+        </w:rPr>
+        <w:t xml:space="preserve"> flattening</w:t>
+      </w:r>
+      <w:r>
+        <w:rPr>
+          <w:b/>
+          <w:sz w:val="20"/>
+        </w:rPr>
+        <w:t>.</w:t>
+      </w:r>
+      <w:r>
+        <w:rPr>
+          <w:bCs/>
+          <w:sz w:val="20"/>
+        </w:rPr>
+        <w:t xml:space="preserve"> (</w:t>
+      </w:r>
+      <w:r>
+        <w:rPr>
+          <w:bCs/>
+          <w:sz w:val="20"/>
+        </w:rPr>
+        <w:t>process of transforming and combining nested structures into a single, flat structure</w:t>
+      </w:r>
+      <w:r>
+        <w:rPr>
+          <w:bCs/>
+          <w:sz w:val="20"/>
+        </w:rPr>
+        <w:t>)</w:t>
+      </w:r>
+      <w:r>
+        <w:rPr>
+          <w:noProof/>
+        </w:rPr>
+        <w:t xml:space="preserve"> </w:t>
+      </w:r>
+    </w:p>
+    <w:p>
+      <w:pPr>
+        <w:rPr>
+          <w:b/>
+          <w:sz w:val="20"/>
+        </w:rPr>
+      </w:pPr>
+      <w:r>
+        <w:rPr>
+          <w:bCs/>
+          <w:sz w:val="20"/>
+        </w:rPr>
+        <w:t>In general, flatMap is useful when you have a structure like a list of lists, arrays of arrays, or similar nested structures, and you want to flatten it into a single stream of elements.</w:t>
+      </w:r>
+    </w:p>
+    <w:p>
+      <w:pPr>
+        <w:rPr>
+          <w:b/>
+          <w:sz w:val="20"/>
+        </w:rPr>
+      </w:pPr>
+    </w:p>
+    <w:p>
+      <w:pPr>
+        <w:pStyle w:val="HTMLPreformatted"/>
+        <w:shd w:val="clear" w:color="auto" w:fill="1E1F22"/>
+        <w:tabs>
+          <w:tab w:val="clear" w:pos="9160"/>
+          <w:tab w:val="clear" w:pos="10076"/>
+        </w:tabs>
+        <w:ind w:left="-1276" w:right="-1322"/>
+        <w:rPr>
+          <w:rFonts w:ascii="Consolas" w:hAnsi="Consolas"/>
+          <w:color w:val="BCBEC4"/>
+          <w:sz w:val="17"/>
+          <w:szCs w:val="14"/>
+        </w:rPr>
+      </w:pPr>
+      <w:r>
+        <w:rPr>
+          <w:rFonts w:ascii="Consolas" w:hAnsi="Consolas"/>
+          <w:color w:val="7A7E85"/>
+          <w:sz w:val="17"/>
+          <w:szCs w:val="14"/>
+        </w:rPr>
+        <w:t>//      With Map</w:t>
+      </w:r>
+      <w:r>
+        <w:rPr>
+          <w:rFonts w:ascii="Consolas" w:hAnsi="Consolas"/>
+          <w:color w:val="7A7E85"/>
+          <w:sz w:val="17"/>
+          <w:szCs w:val="14"/>
+        </w:rPr>
+        <w:br/>
+        <w:t xml:space="preserve">        </w:t>
+      </w:r>
+      <w:r>
+        <w:rPr>
+          <w:rFonts w:ascii="Consolas" w:hAnsi="Consolas"/>
+          <w:color w:val="BCBEC4"/>
+          <w:sz w:val="17"/>
+          <w:szCs w:val="14"/>
+        </w:rPr>
+        <w:t>List&lt;List&lt;String&gt;&gt; studentActivities = StudentDataBase.</w:t>
+      </w:r>
+      <w:r>
+        <w:rPr>
+          <w:rFonts w:ascii="Consolas" w:hAnsi="Consolas"/>
+          <w:i/>
+          <w:iCs/>
+          <w:color w:val="BCBEC4"/>
+          <w:sz w:val="17"/>
+          <w:szCs w:val="14"/>
+        </w:rPr>
+        <w:t>getAllStudents</w:t>
+      </w:r>
+      <w:r>
+        <w:rPr>
+          <w:rFonts w:ascii="Consolas" w:hAnsi="Consolas"/>
+          <w:color w:val="BCBEC4"/>
+          <w:sz w:val="17"/>
+          <w:szCs w:val="14"/>
+        </w:rPr>
+        <w:t xml:space="preserve">().stream() </w:t>
+      </w:r>
+      <w:r>
+        <w:rPr>
+          <w:rFonts w:ascii="Consolas" w:hAnsi="Consolas"/>
+          <w:color w:val="7A7E85"/>
+          <w:sz w:val="17"/>
+          <w:szCs w:val="14"/>
+        </w:rPr>
+        <w:t>// Stream of object</w:t>
+      </w:r>
+      <w:r>
+        <w:rPr>
+          <w:rFonts w:ascii="Consolas" w:hAnsi="Consolas"/>
+          <w:color w:val="7A7E85"/>
+          <w:sz w:val="17"/>
+          <w:szCs w:val="14"/>
+        </w:rPr>
+        <w:br/>
+        <w:t xml:space="preserve">                </w:t>
+      </w:r>
+      <w:r>
+        <w:rPr>
+          <w:rFonts w:ascii="Consolas" w:hAnsi="Consolas"/>
+          <w:color w:val="BCBEC4"/>
+          <w:sz w:val="17"/>
+          <w:szCs w:val="14"/>
+        </w:rPr>
+        <w:t xml:space="preserve">.map(Student::getActivities) </w:t>
+      </w:r>
+      <w:r>
+        <w:rPr>
+          <w:rFonts w:ascii="Consolas" w:hAnsi="Consolas"/>
+          <w:color w:val="7A7E85"/>
+          <w:sz w:val="17"/>
+          <w:szCs w:val="14"/>
+        </w:rPr>
+        <w:t>// Stream of list&lt;String&gt;</w:t>
+      </w:r>
+      <w:r>
+        <w:rPr>
+          <w:rFonts w:ascii="Consolas" w:hAnsi="Consolas"/>
+          <w:color w:val="7A7E85"/>
+          <w:sz w:val="17"/>
+          <w:szCs w:val="14"/>
+        </w:rPr>
+        <w:br/>
+        <w:t xml:space="preserve">                </w:t>
+      </w:r>
+      <w:r>
+        <w:rPr>
+          <w:rFonts w:ascii="Consolas" w:hAnsi="Consolas"/>
+          <w:color w:val="BCBEC4"/>
+          <w:sz w:val="17"/>
+          <w:szCs w:val="14"/>
+        </w:rPr>
+        <w:t>.collect(</w:t>
+      </w:r>
+      <w:r>
+        <w:rPr>
+          <w:rFonts w:ascii="Consolas" w:hAnsi="Consolas"/>
+          <w:i/>
+          <w:iCs/>
+          <w:color w:val="BCBEC4"/>
+          <w:sz w:val="17"/>
+          <w:szCs w:val="14"/>
+        </w:rPr>
+        <w:t>toList</w:t>
+      </w:r>
+      <w:r>
+        <w:rPr>
+          <w:rFonts w:ascii="Consolas" w:hAnsi="Consolas"/>
+          <w:color w:val="BCBEC4"/>
+          <w:sz w:val="17"/>
+          <w:szCs w:val="14"/>
+        </w:rPr>
+        <w:t>());</w:t>
+      </w:r>
+      <w:r>
+        <w:rPr>
+          <w:rFonts w:ascii="Consolas" w:hAnsi="Consolas"/>
+          <w:color w:val="BCBEC4"/>
+          <w:sz w:val="17"/>
+          <w:szCs w:val="14"/>
+        </w:rPr>
+        <w:br/>
+        <w:t xml:space="preserve">        System.</w:t>
+      </w:r>
+      <w:r>
+        <w:rPr>
+          <w:rFonts w:ascii="Consolas" w:hAnsi="Consolas"/>
+          <w:i/>
+          <w:iCs/>
+          <w:color w:val="C77DBB"/>
+          <w:sz w:val="17"/>
+          <w:szCs w:val="14"/>
+        </w:rPr>
+        <w:t>out</w:t>
+      </w:r>
+      <w:r>
+        <w:rPr>
+          <w:rFonts w:ascii="Consolas" w:hAnsi="Consolas"/>
+          <w:color w:val="BCBEC4"/>
+          <w:sz w:val="17"/>
+          <w:szCs w:val="14"/>
+        </w:rPr>
+        <w:t>.println(studentActivities);</w:t>
+      </w:r>
+    </w:p>
+    <w:p>
+      <w:pPr>
+        <w:rPr>
+          <w:bCs/>
+          <w:sz w:val="20"/>
+        </w:rPr>
+      </w:pPr>
+      <w:r>
+        <w:rPr>
+          <w:b/>
+          <w:sz w:val="20"/>
+        </w:rPr>
+        <w:drawing>
+          <wp:anchor distT="0" distB="0" distL="114300" distR="114300" simplePos="0" relativeHeight="251679744" behindDoc="0" locked="0" layoutInCell="1" allowOverlap="1" wp14:anchorId="78F7CCF7" wp14:editId="49EF57B0">
+            <wp:simplePos x="0" y="0"/>
+            <wp:positionH relativeFrom="column">
+              <wp:posOffset>-914400</wp:posOffset>
+            </wp:positionH>
+            <wp:positionV relativeFrom="paragraph">
+              <wp:posOffset>187960</wp:posOffset>
+            </wp:positionV>
+            <wp:extent cx="7785735" cy="228600"/>
+            <wp:effectExtent l="0" t="0" r="5715" b="0"/>
+            <wp:wrapSquare wrapText="bothSides"/>
+            <wp:docPr id="711945949" name="Picture 1"/>
+            <wp:cNvGraphicFramePr>
+              <a:graphicFrameLocks xmlns:a="http://schemas.openxmlformats.org/drawingml/2006/main" noChangeAspect="1"/>
+            </wp:cNvGraphicFramePr>
+            <a:graphic xmlns:a="http://schemas.openxmlformats.org/drawingml/2006/main">
+              <a:graphicData uri="http://schemas.openxmlformats.org/drawingml/2006/picture">
+                <pic:pic xmlns:pic="http://schemas.openxmlformats.org/drawingml/2006/picture">
+                  <pic:nvPicPr>
+                    <pic:cNvPr id="711945949" name=""/>
+                    <pic:cNvPicPr/>
+                  </pic:nvPicPr>
+                  <pic:blipFill>
+                    <a:blip r:embed="rId16"/>
+                    <a:stretch>
+                      <a:fillRect/>
+                    </a:stretch>
+                  </pic:blipFill>
+                  <pic:spPr>
+                    <a:xfrm>
+                      <a:off x="0" y="0"/>
+                      <a:ext cx="7785735" cy="228600"/>
+                    </a:xfrm>
+                    <a:prstGeom prst="rect">
+                      <a:avLst/>
+                    </a:prstGeom>
+                  </pic:spPr>
+                </pic:pic>
+              </a:graphicData>
+            </a:graphic>
+            <wp14:sizeRelH relativeFrom="margin">
+              <wp14:pctWidth>0</wp14:pctWidth>
+            </wp14:sizeRelH>
+            <wp14:sizeRelV relativeFrom="margin">
+              <wp14:pctHeight>0</wp14:pctHeight>
+            </wp14:sizeRelV>
+          </wp:anchor>
+        </w:drawing>
+      </w:r>
+      <w:r>
+        <w:rPr>
+          <w:bCs/>
+          <w:sz w:val="20"/>
+        </w:rPr>
+        <w:t>Output :</w:t>
+      </w:r>
+    </w:p>
+    <w:p>
+      <w:pPr>
+        <w:rPr>
+          <w:bCs/>
+          <w:sz w:val="20"/>
+        </w:rPr>
+      </w:pPr>
+    </w:p>
+    <w:p>
+      <w:pPr>
+        <w:pStyle w:val="HTMLPreformatted"/>
+        <w:shd w:val="clear" w:color="auto" w:fill="1E1F22"/>
+        <w:tabs>
+          <w:tab w:val="clear" w:pos="9160"/>
+          <w:tab w:val="clear" w:pos="10076"/>
+        </w:tabs>
+        <w:ind w:left="-1276" w:right="-1440"/>
+        <w:rPr>
+          <w:rFonts w:ascii="Consolas" w:hAnsi="Consolas"/>
+          <w:color w:val="BCBEC4"/>
+          <w:sz w:val="17"/>
+          <w:szCs w:val="14"/>
+        </w:rPr>
+      </w:pPr>
+      <w:r>
+        <w:rPr>
+          <w:bCs/>
+        </w:rPr>
+        <w:drawing>
+          <wp:anchor distT="0" distB="0" distL="114300" distR="114300" simplePos="0" relativeHeight="251681792" behindDoc="0" locked="0" layoutInCell="1" allowOverlap="1" wp14:anchorId="380A990E" wp14:editId="59A3E4E3">
+            <wp:simplePos x="0" y="0"/>
+            <wp:positionH relativeFrom="column">
+              <wp:posOffset>-914400</wp:posOffset>
+            </wp:positionH>
+            <wp:positionV relativeFrom="paragraph">
+              <wp:posOffset>1119505</wp:posOffset>
+            </wp:positionV>
+            <wp:extent cx="7851140" cy="136525"/>
+            <wp:effectExtent l="0" t="0" r="0" b="0"/>
+            <wp:wrapSquare wrapText="bothSides"/>
+            <wp:docPr id="948807349" name="Picture 1"/>
+            <wp:cNvGraphicFramePr>
+              <a:graphicFrameLocks xmlns:a="http://schemas.openxmlformats.org/drawingml/2006/main" noChangeAspect="1"/>
+            </wp:cNvGraphicFramePr>
+            <a:graphic xmlns:a="http://schemas.openxmlformats.org/drawingml/2006/main">
+              <a:graphicData uri="http://schemas.openxmlformats.org/drawingml/2006/picture">
+                <pic:pic xmlns:pic="http://schemas.openxmlformats.org/drawingml/2006/picture">
+                  <pic:nvPicPr>
+                    <pic:cNvPr id="948807349" name=""/>
+                    <pic:cNvPicPr/>
+                  </pic:nvPicPr>
+                  <pic:blipFill>
+                    <a:blip r:embed="rId17"/>
+                    <a:stretch>
+                      <a:fillRect/>
+                    </a:stretch>
+                  </pic:blipFill>
+                  <pic:spPr>
+                    <a:xfrm>
+                      <a:off x="0" y="0"/>
+                      <a:ext cx="7851140" cy="136525"/>
+                    </a:xfrm>
+                    <a:prstGeom prst="rect">
+                      <a:avLst/>
+                    </a:prstGeom>
+                  </pic:spPr>
+                </pic:pic>
+              </a:graphicData>
+            </a:graphic>
+            <wp14:sizeRelH relativeFrom="margin">
+              <wp14:pctWidth>0</wp14:pctWidth>
+            </wp14:sizeRelH>
+            <wp14:sizeRelV relativeFrom="margin">
+              <wp14:pctHeight>0</wp14:pctHeight>
+            </wp14:sizeRelV>
+          </wp:anchor>
+        </w:drawing>
+      </w:r>
+      <w:r>
+        <w:rPr>
+          <w:rFonts w:ascii="Consolas" w:hAnsi="Consolas"/>
+          <w:color w:val="7A7E85"/>
+          <w:sz w:val="17"/>
+          <w:szCs w:val="14"/>
+        </w:rPr>
+        <w:t>//      With flatMap</w:t>
+      </w:r>
+      <w:r>
+        <w:rPr>
+          <w:rFonts w:ascii="Consolas" w:hAnsi="Consolas"/>
+          <w:color w:val="7A7E85"/>
+          <w:sz w:val="17"/>
+          <w:szCs w:val="14"/>
+        </w:rPr>
+        <w:br/>
+        <w:t xml:space="preserve">        </w:t>
+      </w:r>
+      <w:r>
+        <w:rPr>
+          <w:rFonts w:ascii="Consolas" w:hAnsi="Consolas"/>
+          <w:color w:val="BCBEC4"/>
+          <w:sz w:val="17"/>
+          <w:szCs w:val="14"/>
+        </w:rPr>
+        <w:t>List&lt;String&gt; stuAct = StudentDataBase.</w:t>
+      </w:r>
+      <w:r>
+        <w:rPr>
+          <w:rFonts w:ascii="Consolas" w:hAnsi="Consolas"/>
+          <w:i/>
+          <w:iCs/>
+          <w:color w:val="BCBEC4"/>
+          <w:sz w:val="17"/>
+          <w:szCs w:val="14"/>
+        </w:rPr>
+        <w:t>getAllStudents</w:t>
+      </w:r>
+      <w:r>
+        <w:rPr>
+          <w:rFonts w:ascii="Consolas" w:hAnsi="Consolas"/>
+          <w:color w:val="BCBEC4"/>
+          <w:sz w:val="17"/>
+          <w:szCs w:val="14"/>
+        </w:rPr>
+        <w:t>().stream().</w:t>
+      </w:r>
+      <w:r>
+        <w:rPr>
+          <w:rFonts w:ascii="Consolas" w:hAnsi="Consolas"/>
+          <w:color w:val="BCBEC4"/>
+          <w:sz w:val="17"/>
+          <w:szCs w:val="14"/>
+        </w:rPr>
+        <w:br/>
+        <w:t xml:space="preserve">                map(Student::getActivities).</w:t>
+      </w:r>
+      <w:r>
+        <w:rPr>
+          <w:rFonts w:ascii="Consolas" w:hAnsi="Consolas"/>
+          <w:color w:val="BCBEC4"/>
+          <w:sz w:val="17"/>
+          <w:szCs w:val="14"/>
+        </w:rPr>
+        <w:br/>
+        <w:t xml:space="preserve">                flatMap(List::stream). </w:t>
+      </w:r>
+      <w:r>
+        <w:rPr>
+          <w:rFonts w:ascii="Consolas" w:hAnsi="Consolas"/>
+          <w:color w:val="7A7E85"/>
+          <w:sz w:val="17"/>
+          <w:szCs w:val="14"/>
+        </w:rPr>
+        <w:t>// map se jo list nikala h uska bhi stream bana ( ye method reference ki tarah kiya h)</w:t>
+      </w:r>
+      <w:r>
+        <w:rPr>
+          <w:rFonts w:ascii="Consolas" w:hAnsi="Consolas"/>
+          <w:color w:val="7A7E85"/>
+          <w:sz w:val="17"/>
+          <w:szCs w:val="14"/>
+        </w:rPr>
+        <w:br/>
+        <w:t>//        flatMap(stuActLi -&gt; stuActLi.stream()). (lambda expression me is tarah)</w:t>
+      </w:r>
+      <w:r>
+        <w:rPr>
+          <w:rFonts w:ascii="Consolas" w:hAnsi="Consolas"/>
+          <w:color w:val="7A7E85"/>
+          <w:sz w:val="17"/>
+          <w:szCs w:val="14"/>
+        </w:rPr>
+        <w:t xml:space="preserve"> </w:t>
+      </w:r>
+      <w:r>
+        <w:rPr>
+          <w:rFonts w:ascii="Consolas" w:hAnsi="Consolas"/>
+          <w:color w:val="7A7E85"/>
+          <w:sz w:val="17"/>
+          <w:szCs w:val="14"/>
+        </w:rPr>
+        <w:br/>
+        <w:t xml:space="preserve">                </w:t>
+      </w:r>
+      <w:r>
+        <w:rPr>
+          <w:rFonts w:ascii="Consolas" w:hAnsi="Consolas"/>
+          <w:color w:val="BCBEC4"/>
+          <w:sz w:val="17"/>
+          <w:szCs w:val="14"/>
+        </w:rPr>
+        <w:t>collect(</w:t>
+      </w:r>
+      <w:r>
+        <w:rPr>
+          <w:rFonts w:ascii="Consolas" w:hAnsi="Consolas"/>
+          <w:i/>
+          <w:iCs/>
+          <w:color w:val="BCBEC4"/>
+          <w:sz w:val="17"/>
+          <w:szCs w:val="14"/>
+        </w:rPr>
+        <w:t>toList</w:t>
+      </w:r>
+      <w:r>
+        <w:rPr>
+          <w:rFonts w:ascii="Consolas" w:hAnsi="Consolas"/>
+          <w:color w:val="BCBEC4"/>
+          <w:sz w:val="17"/>
+          <w:szCs w:val="14"/>
+        </w:rPr>
+        <w:t>());</w:t>
+      </w:r>
+      <w:r>
+        <w:rPr>
+          <w:rFonts w:ascii="Consolas" w:hAnsi="Consolas"/>
+          <w:color w:val="BCBEC4"/>
+          <w:sz w:val="17"/>
+          <w:szCs w:val="14"/>
+        </w:rPr>
+        <w:br/>
+      </w:r>
+      <w:r>
+        <w:rPr>
+          <w:rFonts w:ascii="Consolas" w:hAnsi="Consolas"/>
+          <w:color w:val="7A7E85"/>
+          <w:sz w:val="17"/>
+          <w:szCs w:val="14"/>
+        </w:rPr>
+        <w:br/>
+        <w:t xml:space="preserve">        </w:t>
+      </w:r>
+      <w:r>
+        <w:rPr>
+          <w:rFonts w:ascii="Consolas" w:hAnsi="Consolas"/>
+          <w:color w:val="BCBEC4"/>
+          <w:sz w:val="17"/>
+          <w:szCs w:val="14"/>
+        </w:rPr>
+        <w:t>System.</w:t>
+      </w:r>
+      <w:r>
+        <w:rPr>
+          <w:rFonts w:ascii="Consolas" w:hAnsi="Consolas"/>
+          <w:i/>
+          <w:iCs/>
+          <w:color w:val="C77DBB"/>
+          <w:sz w:val="17"/>
+          <w:szCs w:val="14"/>
+        </w:rPr>
+        <w:t>out</w:t>
+      </w:r>
+      <w:r>
+        <w:rPr>
+          <w:rFonts w:ascii="Consolas" w:hAnsi="Consolas"/>
+          <w:color w:val="BCBEC4"/>
+          <w:sz w:val="17"/>
+          <w:szCs w:val="14"/>
+        </w:rPr>
+        <w:t>.println(stuAct);</w:t>
+      </w:r>
+    </w:p>
+    <w:p>
+      <w:pPr>
+        <w:rPr>
+          <w:bCs/>
+          <w:sz w:val="20"/>
+        </w:rPr>
+      </w:pPr>
+    </w:p>
+    <w:p>
+      <w:pPr>
+        <w:rPr>
+          <w:bCs/>
+          <w:sz w:val="20"/>
+        </w:rPr>
+      </w:pPr>
+      <w:r>
+        <w:rPr>
+          <w:bCs/>
+          <w:sz w:val="20"/>
+        </w:rPr>
+        <w:t>flatMap ka code is tarah bhi likh sakte h</w:t>
+      </w:r>
+    </w:p>
+    <w:p>
+      <w:pPr>
+        <w:pStyle w:val="HTMLPreformatted"/>
+        <w:shd w:val="clear" w:color="auto" w:fill="1E1F22"/>
+        <w:tabs>
+          <w:tab w:val="clear" w:pos="9160"/>
+          <w:tab w:val="clear" w:pos="10076"/>
+        </w:tabs>
+        <w:ind w:left="-1276" w:right="-1322"/>
+        <w:rPr>
+          <w:rFonts w:ascii="Consolas" w:hAnsi="Consolas"/>
+          <w:color w:val="BCBEC4"/>
+          <w:sz w:val="17"/>
+          <w:szCs w:val="14"/>
+        </w:rPr>
+      </w:pPr>
+      <w:r>
+        <w:rPr>
+          <w:rFonts w:ascii="Consolas" w:hAnsi="Consolas"/>
+          <w:color w:val="BCBEC4"/>
+          <w:sz w:val="17"/>
+          <w:szCs w:val="14"/>
+        </w:rPr>
+        <w:t>List&lt;String&gt; stuAct1 = StudentDataBase.</w:t>
+      </w:r>
+      <w:r>
+        <w:rPr>
+          <w:rFonts w:ascii="Consolas" w:hAnsi="Consolas"/>
+          <w:i/>
+          <w:iCs/>
+          <w:color w:val="BCBEC4"/>
+          <w:sz w:val="17"/>
+          <w:szCs w:val="14"/>
+        </w:rPr>
+        <w:t>getAllStudents</w:t>
+      </w:r>
+      <w:r>
+        <w:rPr>
+          <w:rFonts w:ascii="Consolas" w:hAnsi="Consolas"/>
+          <w:color w:val="BCBEC4"/>
+          <w:sz w:val="17"/>
+          <w:szCs w:val="14"/>
+        </w:rPr>
+        <w:t>().stream().</w:t>
+      </w:r>
+      <w:r>
+        <w:rPr>
+          <w:rFonts w:ascii="Consolas" w:hAnsi="Consolas"/>
+          <w:color w:val="BCBEC4"/>
+          <w:sz w:val="17"/>
+          <w:szCs w:val="14"/>
+        </w:rPr>
+        <w:br/>
+        <w:t xml:space="preserve">        flatMap(student -&gt; student.getActivities().stream()). </w:t>
+      </w:r>
+      <w:r>
+        <w:rPr>
+          <w:rFonts w:ascii="Consolas" w:hAnsi="Consolas"/>
+          <w:color w:val="7A7E85"/>
+          <w:sz w:val="17"/>
+          <w:szCs w:val="14"/>
+        </w:rPr>
+        <w:t>// Function interface ne object liya and stream diya</w:t>
+      </w:r>
+      <w:r>
+        <w:rPr>
+          <w:rFonts w:ascii="Consolas" w:hAnsi="Consolas"/>
+          <w:color w:val="7A7E85"/>
+          <w:sz w:val="17"/>
+          <w:szCs w:val="14"/>
+        </w:rPr>
+        <w:br/>
+        <w:t xml:space="preserve">        </w:t>
+      </w:r>
+      <w:r>
+        <w:rPr>
+          <w:rFonts w:ascii="Consolas" w:hAnsi="Consolas"/>
+          <w:color w:val="BCBEC4"/>
+          <w:sz w:val="17"/>
+          <w:szCs w:val="14"/>
+        </w:rPr>
+        <w:t>collect(</w:t>
+      </w:r>
+      <w:r>
+        <w:rPr>
+          <w:rFonts w:ascii="Consolas" w:hAnsi="Consolas"/>
+          <w:i/>
+          <w:iCs/>
+          <w:color w:val="BCBEC4"/>
+          <w:sz w:val="17"/>
+          <w:szCs w:val="14"/>
+        </w:rPr>
+        <w:t>toList</w:t>
+      </w:r>
+      <w:r>
+        <w:rPr>
+          <w:rFonts w:ascii="Consolas" w:hAnsi="Consolas"/>
+          <w:color w:val="BCBEC4"/>
+          <w:sz w:val="17"/>
+          <w:szCs w:val="14"/>
+        </w:rPr>
+        <w:t>());</w:t>
+      </w:r>
+    </w:p>
+    <w:p>
+      <w:pPr>
+        <w:rPr>
+          <w:bCs/>
+          <w:sz w:val="20"/>
+        </w:rPr>
+      </w:pPr>
+    </w:p>
+    <w:p>
+      <w:pPr>
+        <w:rPr>
+          <w:b/>
+          <w:sz w:val="24"/>
+        </w:rPr>
+      </w:pPr>
+    </w:p>
+    <w:p>
+      <w:pPr>
+        <w:rPr>
+          <w:b/>
+          <w:sz w:val="24"/>
+        </w:rPr>
+      </w:pPr>
+    </w:p>
+    <w:p>
+      <w:pPr>
+        <w:rPr>
+          <w:b/>
+          <w:sz w:val="24"/>
+        </w:rPr>
+      </w:pPr>
+      <w:r>
+        <w:rPr>
+          <w:b/>
+          <w:sz w:val="24"/>
+        </w:rPr>
+        <w:lastRenderedPageBreak/>
+        <w:t xml:space="preserve">Note: </w:t>
+      </w:r>
+    </w:p>
+    <w:p>
+      <w:pPr>
+        <w:pStyle w:val="HTMLPreformatted"/>
+        <w:shd w:val="clear" w:color="auto" w:fill="1E1F22"/>
+        <w:rPr>
+          <w:rFonts w:ascii="Consolas" w:hAnsi="Consolas"/>
+          <w:color w:val="BCBEC4"/>
+          <w:sz w:val="17"/>
+          <w:szCs w:val="12"/>
+        </w:rPr>
+      </w:pPr>
+      <w:r>
+        <w:rPr>
+          <w:rFonts w:ascii="Consolas" w:hAnsi="Consolas"/>
+          <w:color w:val="BCBEC4"/>
+          <w:sz w:val="17"/>
+          <w:szCs w:val="12"/>
+        </w:rPr>
+        <w:t>collect(Collectors.</w:t>
+      </w:r>
+      <w:r>
+        <w:rPr>
+          <w:rFonts w:ascii="Consolas" w:hAnsi="Consolas"/>
+          <w:i/>
+          <w:iCs/>
+          <w:color w:val="BCBEC4"/>
+          <w:sz w:val="17"/>
+          <w:szCs w:val="12"/>
+        </w:rPr>
+        <w:t>toList</w:t>
+      </w:r>
+      <w:r>
+        <w:rPr>
+          <w:rFonts w:ascii="Consolas" w:hAnsi="Consolas"/>
+          <w:color w:val="BCBEC4"/>
+          <w:sz w:val="17"/>
+          <w:szCs w:val="12"/>
+        </w:rPr>
+        <w:t>());</w:t>
+      </w:r>
+    </w:p>
+    <w:p>
+      <w:pPr>
+        <w:pStyle w:val="HTMLPreformatted"/>
+        <w:shd w:val="clear" w:color="auto" w:fill="1E1F22"/>
+        <w:rPr>
+          <w:rFonts w:ascii="Consolas" w:hAnsi="Consolas"/>
+          <w:color w:val="BCBEC4"/>
+          <w:sz w:val="17"/>
+          <w:szCs w:val="12"/>
+        </w:rPr>
+      </w:pPr>
+      <w:r>
+        <w:rPr>
+          <w:rFonts w:ascii="Consolas" w:hAnsi="Consolas"/>
+          <w:color w:val="7A7E85"/>
+          <w:sz w:val="17"/>
+          <w:szCs w:val="14"/>
+        </w:rPr>
+        <w:t>// upar niche koi bhi chalega</w:t>
+      </w:r>
+      <w:r>
+        <w:rPr>
+          <w:rFonts w:ascii="Consolas" w:hAnsi="Consolas"/>
+          <w:color w:val="BCBEC4"/>
+          <w:sz w:val="17"/>
+          <w:szCs w:val="12"/>
+        </w:rPr>
+        <w:br/>
+        <w:t>collect(</w:t>
+      </w:r>
+      <w:r>
+        <w:rPr>
+          <w:rFonts w:ascii="Consolas" w:hAnsi="Consolas"/>
+          <w:i/>
+          <w:iCs/>
+          <w:color w:val="BCBEC4"/>
+          <w:sz w:val="17"/>
+          <w:szCs w:val="12"/>
+        </w:rPr>
+        <w:t>toList</w:t>
+      </w:r>
+      <w:r>
+        <w:rPr>
+          <w:rFonts w:ascii="Consolas" w:hAnsi="Consolas"/>
+          <w:color w:val="BCBEC4"/>
+          <w:sz w:val="17"/>
+          <w:szCs w:val="12"/>
+        </w:rPr>
+        <w:t>());</w:t>
+      </w:r>
+    </w:p>
+    <w:p>
+      <w:pPr>
+        <w:rPr>
+          <w:b/>
+          <w:sz w:val="24"/>
+        </w:rPr>
+      </w:pPr>
+    </w:p>
+    <w:p>
+      <w:pPr>
+        <w:rPr>
+          <w:bCs/>
+          <w:sz w:val="20"/>
+        </w:rPr>
+      </w:pPr>
+    </w:p>
+    <w:p>
+      <w:pPr>
+        <w:rPr>
+          <w:bCs/>
+          <w:sz w:val="20"/>
+        </w:rPr>
+      </w:pPr>
+      <w:r>
+        <w:rPr>
+          <w:bCs/>
+          <w:sz w:val="20"/>
+        </w:rPr>
+        <w:drawing>
+          <wp:inline distT="0" distB="0" distL="0" distR="0" wp14:anchorId="00D7F3AB" wp14:editId="09225A1A">
+            <wp:extent cx="3396343" cy="978198"/>
+            <wp:effectExtent l="0" t="0" r="0" b="0"/>
+            <wp:docPr id="1836651785" name="Picture 1"/>
+            <wp:cNvGraphicFramePr>
+              <a:graphicFrameLocks xmlns:a="http://schemas.openxmlformats.org/drawingml/2006/main" noChangeAspect="1"/>
+            </wp:cNvGraphicFramePr>
+            <a:graphic xmlns:a="http://schemas.openxmlformats.org/drawingml/2006/main">
+              <a:graphicData uri="http://schemas.openxmlformats.org/drawingml/2006/picture">
+                <pic:pic xmlns:pic="http://schemas.openxmlformats.org/drawingml/2006/picture">
+                  <pic:nvPicPr>
+                    <pic:cNvPr id="1836651785" name=""/>
+                    <pic:cNvPicPr/>
+                  </pic:nvPicPr>
+                  <pic:blipFill>
+                    <a:blip r:embed="rId18">
+                      <a:extLst>
+                        <a:ext uri="{28A0092B-C50C-407E-A947-70E740481C1C}">
+                          <a14:useLocalDpi xmlns:a14="http://schemas.microsoft.com/office/drawing/2010/main" val="0"/>
+                        </a:ext>
+                      </a:extLst>
+                    </a:blip>
+                    <a:stretch>
+                      <a:fillRect/>
+                    </a:stretch>
+                  </pic:blipFill>
+                  <pic:spPr>
+                    <a:xfrm>
+                      <a:off x="0" y="0"/>
+                      <a:ext cx="3426740" cy="986953"/>
+                    </a:xfrm>
+                    <a:prstGeom prst="rect">
+                      <a:avLst/>
+                    </a:prstGeom>
+                  </pic:spPr>
+                </pic:pic>
+              </a:graphicData>
+            </a:graphic>
+          </wp:inline>
+        </w:drawing>
+      </w:r>
+    </w:p>
+    <w:p>
+      <w:pPr>
+        <w:pStyle w:val="HTMLPreformatted"/>
+        <w:shd w:val="clear" w:color="auto" w:fill="1E1F22"/>
+        <w:rPr>
+          <w:rFonts w:ascii="Consolas" w:hAnsi="Consolas"/>
+          <w:color w:val="7A7E85"/>
+          <w:sz w:val="17"/>
+          <w:szCs w:val="12"/>
+        </w:rPr>
+      </w:pPr>
+      <w:r>
+        <w:rPr>
+          <w:rFonts w:ascii="Consolas" w:hAnsi="Consolas"/>
+          <w:color w:val="BCBEC4"/>
+          <w:sz w:val="17"/>
+          <w:szCs w:val="12"/>
+        </w:rPr>
+        <w:t>List&lt;String&gt; stuAct = StudentDataBase.</w:t>
+      </w:r>
+      <w:r>
+        <w:rPr>
+          <w:rFonts w:ascii="Consolas" w:hAnsi="Consolas"/>
+          <w:i/>
+          <w:iCs/>
+          <w:color w:val="BCBEC4"/>
+          <w:sz w:val="17"/>
+          <w:szCs w:val="12"/>
+        </w:rPr>
+        <w:t>getAllStudents</w:t>
+      </w:r>
+      <w:r>
+        <w:rPr>
+          <w:rFonts w:ascii="Consolas" w:hAnsi="Consolas"/>
+          <w:color w:val="BCBEC4"/>
+          <w:sz w:val="17"/>
+          <w:szCs w:val="12"/>
+        </w:rPr>
+        <w:t>().stream().</w:t>
+      </w:r>
+      <w:r>
+        <w:rPr>
+          <w:rFonts w:ascii="Consolas" w:hAnsi="Consolas"/>
+          <w:color w:val="BCBEC4"/>
+          <w:sz w:val="17"/>
+          <w:szCs w:val="12"/>
+        </w:rPr>
+        <w:br/>
+        <w:t xml:space="preserve">       </w:t>
+      </w:r>
+      <w:r>
+        <w:rPr>
+          <w:rFonts w:ascii="Consolas" w:hAnsi="Consolas"/>
+          <w:color w:val="BCBEC4"/>
+          <w:sz w:val="17"/>
+          <w:szCs w:val="12"/>
+        </w:rPr>
+        <w:t xml:space="preserve">  </w:t>
+      </w:r>
+      <w:r>
+        <w:rPr>
+          <w:rFonts w:ascii="Consolas" w:hAnsi="Consolas"/>
+          <w:color w:val="BCBEC4"/>
+          <w:sz w:val="17"/>
+          <w:szCs w:val="12"/>
+        </w:rPr>
+        <w:t xml:space="preserve"> flatMap(stuActi -&gt; stuActi.getActivities().stream()).</w:t>
+      </w:r>
+      <w:r>
+        <w:rPr>
+          <w:rFonts w:ascii="Consolas" w:hAnsi="Consolas"/>
+          <w:color w:val="BCBEC4"/>
+          <w:sz w:val="17"/>
+          <w:szCs w:val="12"/>
+        </w:rPr>
+        <w:br/>
+        <w:t xml:space="preserve">        </w:t>
+      </w:r>
+      <w:r>
+        <w:rPr>
+          <w:rFonts w:ascii="Consolas" w:hAnsi="Consolas"/>
+          <w:color w:val="BCBEC4"/>
+          <w:sz w:val="17"/>
+          <w:szCs w:val="12"/>
+        </w:rPr>
+        <w:t xml:space="preserve">  </w:t>
+      </w:r>
+      <w:r>
+        <w:rPr>
+          <w:rFonts w:ascii="Consolas" w:hAnsi="Consolas"/>
+          <w:color w:val="BCBEC4"/>
+          <w:sz w:val="17"/>
+          <w:szCs w:val="12"/>
+        </w:rPr>
+        <w:t xml:space="preserve">distinct(). </w:t>
+      </w:r>
+      <w:r>
+        <w:rPr>
+          <w:rFonts w:ascii="Consolas" w:hAnsi="Consolas"/>
+          <w:color w:val="7A7E85"/>
+          <w:sz w:val="17"/>
+          <w:szCs w:val="12"/>
+        </w:rPr>
+        <w:t>// Stream&lt;String&gt; -&gt; with only distinct values</w:t>
+      </w:r>
+    </w:p>
+    <w:p>
+      <w:pPr>
+        <w:pStyle w:val="HTMLPreformatted"/>
+        <w:shd w:val="clear" w:color="auto" w:fill="1E1F22"/>
+        <w:rPr>
+          <w:rFonts w:ascii="Consolas" w:hAnsi="Consolas"/>
+          <w:color w:val="BCBEC4"/>
+          <w:sz w:val="17"/>
+          <w:szCs w:val="12"/>
+        </w:rPr>
+      </w:pPr>
+      <w:r>
+        <w:rPr>
+          <w:rFonts w:ascii="Consolas" w:hAnsi="Consolas"/>
+          <w:color w:val="7A7E85"/>
+          <w:sz w:val="17"/>
+          <w:szCs w:val="12"/>
+        </w:rPr>
+        <w:tab/>
+      </w:r>
+      <w:r>
+        <w:rPr>
+          <w:rFonts w:ascii="Consolas" w:hAnsi="Consolas"/>
+          <w:color w:val="BCBEC4"/>
+          <w:sz w:val="17"/>
+          <w:szCs w:val="12"/>
+        </w:rPr>
+        <w:t xml:space="preserve">sorted(). </w:t>
+      </w:r>
+      <w:r>
+        <w:rPr>
+          <w:rFonts w:ascii="Consolas" w:hAnsi="Consolas"/>
+          <w:color w:val="7A7E85"/>
+          <w:sz w:val="17"/>
+          <w:szCs w:val="12"/>
+        </w:rPr>
+        <w:t>// Stream&lt;String&gt; ko sort kr dega</w:t>
+      </w:r>
+    </w:p>
+    <w:p>
+      <w:pPr>
+        <w:pStyle w:val="HTMLPreformatted"/>
+        <w:shd w:val="clear" w:color="auto" w:fill="1E1F22"/>
+        <w:rPr>
+          <w:rFonts w:ascii="Consolas" w:hAnsi="Consolas"/>
+          <w:color w:val="BCBEC4"/>
+          <w:sz w:val="17"/>
+          <w:szCs w:val="12"/>
+        </w:rPr>
+      </w:pPr>
+      <w:r>
+        <w:rPr>
+          <w:rFonts w:ascii="Consolas" w:hAnsi="Consolas"/>
+          <w:color w:val="7A7E85"/>
+          <w:sz w:val="17"/>
+          <w:szCs w:val="12"/>
+        </w:rPr>
+        <w:tab/>
+      </w:r>
+      <w:r>
+        <w:rPr>
+          <w:rFonts w:ascii="Consolas" w:hAnsi="Consolas"/>
+          <w:color w:val="BCBEC4"/>
+          <w:sz w:val="17"/>
+          <w:szCs w:val="12"/>
+        </w:rPr>
+        <w:t>collect(Collectors.</w:t>
+      </w:r>
+      <w:r>
+        <w:rPr>
+          <w:rFonts w:ascii="Consolas" w:hAnsi="Consolas"/>
+          <w:i/>
+          <w:iCs/>
+          <w:color w:val="BCBEC4"/>
+          <w:sz w:val="17"/>
+          <w:szCs w:val="12"/>
+        </w:rPr>
+        <w:t>toList</w:t>
+      </w:r>
+      <w:r>
+        <w:rPr>
+          <w:rFonts w:ascii="Consolas" w:hAnsi="Consolas"/>
+          <w:color w:val="BCBEC4"/>
+          <w:sz w:val="17"/>
+          <w:szCs w:val="12"/>
+        </w:rPr>
+        <w:t>());</w:t>
+      </w:r>
+    </w:p>
+    <w:p>
+      <w:pPr>
+        <w:ind w:left="-567"/>
+        <w:rPr>
+          <w:bCs/>
+          <w:sz w:val="20"/>
+        </w:rPr>
+      </w:pPr>
+      <w:r>
+        <w:rPr>
+          <w:bCs/>
+          <w:sz w:val="20"/>
+        </w:rPr>
+        <w:drawing>
+          <wp:anchor distT="0" distB="0" distL="114300" distR="114300" simplePos="0" relativeHeight="251683840" behindDoc="0" locked="0" layoutInCell="1" allowOverlap="1" wp14:anchorId="0DF1407C" wp14:editId="72052A4C">
+            <wp:simplePos x="0" y="0"/>
+            <wp:positionH relativeFrom="column">
+              <wp:posOffset>369570</wp:posOffset>
+            </wp:positionH>
+            <wp:positionV relativeFrom="paragraph">
+              <wp:posOffset>3175</wp:posOffset>
+            </wp:positionV>
+            <wp:extent cx="5491480" cy="221615"/>
+            <wp:effectExtent l="0" t="0" r="0" b="6985"/>
+            <wp:wrapSquare wrapText="bothSides"/>
+            <wp:docPr id="937394597" name="Picture 1"/>
+            <wp:cNvGraphicFramePr>
+              <a:graphicFrameLocks xmlns:a="http://schemas.openxmlformats.org/drawingml/2006/main" noChangeAspect="1"/>
+            </wp:cNvGraphicFramePr>
+            <a:graphic xmlns:a="http://schemas.openxmlformats.org/drawingml/2006/main">
+              <a:graphicData uri="http://schemas.openxmlformats.org/drawingml/2006/picture">
+                <pic:pic xmlns:pic="http://schemas.openxmlformats.org/drawingml/2006/picture">
+                  <pic:nvPicPr>
+                    <pic:cNvPr id="937394597" name=""/>
+                    <pic:cNvPicPr/>
+                  </pic:nvPicPr>
+                  <pic:blipFill>
+                    <a:blip r:embed="rId19"/>
+                    <a:stretch>
+                      <a:fillRect/>
+                    </a:stretch>
+                  </pic:blipFill>
+                  <pic:spPr>
+                    <a:xfrm>
+                      <a:off x="0" y="0"/>
+                      <a:ext cx="5491480" cy="221615"/>
+                    </a:xfrm>
+                    <a:prstGeom prst="rect">
+                      <a:avLst/>
+                    </a:prstGeom>
+                  </pic:spPr>
+                </pic:pic>
+              </a:graphicData>
+            </a:graphic>
+            <wp14:sizeRelH relativeFrom="margin">
+              <wp14:pctWidth>0</wp14:pctWidth>
+            </wp14:sizeRelH>
+            <wp14:sizeRelV relativeFrom="margin">
+              <wp14:pctHeight>0</wp14:pctHeight>
+            </wp14:sizeRelV>
+          </wp:anchor>
+        </w:drawing>
+      </w:r>
+      <w:r>
+        <w:rPr>
+          <w:bCs/>
+          <w:sz w:val="20"/>
+        </w:rPr>
+        <w:t>output -&gt;</w:t>
+      </w:r>
+    </w:p>
+    <w:p>
+      <w:pPr>
+        <w:rPr>
+          <w:bCs/>
+          <w:sz w:val="20"/>
+        </w:rPr>
+      </w:pPr>
+    </w:p>
+    <w:p>
+      <w:pPr>
+        <w:pStyle w:val="HTMLPreformatted"/>
+        <w:shd w:val="clear" w:color="auto" w:fill="1E1F22"/>
+        <w:rPr>
+          <w:rFonts w:ascii="Consolas" w:hAnsi="Consolas"/>
+          <w:color w:val="BCBEC4"/>
+          <w:sz w:val="17"/>
+          <w:szCs w:val="12"/>
+        </w:rPr>
+      </w:pPr>
+      <w:r>
+        <w:rPr>
+          <w:rFonts w:ascii="Consolas" w:hAnsi="Consolas"/>
+          <w:color w:val="CF8E6D"/>
+          <w:sz w:val="17"/>
+          <w:szCs w:val="12"/>
+        </w:rPr>
+        <w:t xml:space="preserve">long </w:t>
+      </w:r>
+      <w:r>
+        <w:rPr>
+          <w:rFonts w:ascii="Consolas" w:hAnsi="Consolas"/>
+          <w:color w:val="BCBEC4"/>
+          <w:sz w:val="17"/>
+          <w:szCs w:val="12"/>
+        </w:rPr>
+        <w:t>disActCount = StudentDataBase.</w:t>
+      </w:r>
+      <w:r>
+        <w:rPr>
+          <w:rFonts w:ascii="Consolas" w:hAnsi="Consolas"/>
+          <w:i/>
+          <w:iCs/>
+          <w:color w:val="BCBEC4"/>
+          <w:sz w:val="17"/>
+          <w:szCs w:val="12"/>
+        </w:rPr>
+        <w:t>getAllStudents</w:t>
+      </w:r>
+      <w:r>
+        <w:rPr>
+          <w:rFonts w:ascii="Consolas" w:hAnsi="Consolas"/>
+          <w:color w:val="BCBEC4"/>
+          <w:sz w:val="17"/>
+          <w:szCs w:val="12"/>
+        </w:rPr>
+        <w:t>().stream().</w:t>
+      </w:r>
+      <w:r>
+        <w:rPr>
+          <w:rFonts w:ascii="Consolas" w:hAnsi="Consolas"/>
+          <w:color w:val="BCBEC4"/>
+          <w:sz w:val="17"/>
+          <w:szCs w:val="12"/>
+        </w:rPr>
+        <w:br/>
+        <w:t xml:space="preserve">    flatMap(stu -&gt; stu.getActivities().stream()).</w:t>
+      </w:r>
+      <w:r>
+        <w:rPr>
+          <w:rFonts w:ascii="Consolas" w:hAnsi="Consolas"/>
+          <w:color w:val="BCBEC4"/>
+          <w:sz w:val="17"/>
+          <w:szCs w:val="12"/>
+        </w:rPr>
+        <w:br/>
+        <w:t xml:space="preserve">    distinct(). </w:t>
+      </w:r>
+      <w:r>
+        <w:rPr>
+          <w:rFonts w:ascii="Consolas" w:hAnsi="Consolas"/>
+          <w:color w:val="7A7E85"/>
+          <w:sz w:val="17"/>
+          <w:szCs w:val="12"/>
+        </w:rPr>
+        <w:t>// Stream&lt;String&gt; -&gt; with only distinct values</w:t>
+      </w:r>
+      <w:r>
+        <w:rPr>
+          <w:rFonts w:ascii="Consolas" w:hAnsi="Consolas"/>
+          <w:color w:val="7A7E85"/>
+          <w:sz w:val="17"/>
+          <w:szCs w:val="12"/>
+        </w:rPr>
+        <w:br/>
+        <w:t xml:space="preserve">    </w:t>
+      </w:r>
+      <w:r>
+        <w:rPr>
+          <w:rFonts w:ascii="Consolas" w:hAnsi="Consolas"/>
+          <w:color w:val="BCBEC4"/>
+          <w:sz w:val="17"/>
+          <w:szCs w:val="12"/>
+        </w:rPr>
+        <w:t xml:space="preserve">count();  </w:t>
+      </w:r>
+      <w:r>
+        <w:rPr>
+          <w:rFonts w:ascii="Consolas" w:hAnsi="Consolas"/>
+          <w:color w:val="7A7E85"/>
+          <w:sz w:val="17"/>
+          <w:szCs w:val="12"/>
+        </w:rPr>
+        <w:t>// ye dega count</w:t>
+      </w:r>
+      <w:r>
+        <w:rPr>
+          <w:rFonts w:ascii="Consolas" w:hAnsi="Consolas"/>
+          <w:color w:val="7A7E85"/>
+          <w:sz w:val="17"/>
+          <w:szCs w:val="12"/>
+        </w:rPr>
+        <w:t xml:space="preserve"> (type long rahega)</w:t>
+      </w:r>
+    </w:p>
+    <w:p>
+      <w:pPr>
+        <w:rPr>
+          <w:bCs/>
+          <w:sz w:val="20"/>
+        </w:rPr>
+      </w:pPr>
+    </w:p>
+    <w:p>
+      <w:pPr>
+        <w:rPr>
+          <w:b/>
+          <w:sz w:val="20"/>
+        </w:rPr>
+      </w:pPr>
+      <w:r>
+        <w:rPr>
+          <w:bCs/>
+          <w:sz w:val="20"/>
+        </w:rPr>
+        <w:drawing>
+          <wp:anchor distT="0" distB="0" distL="114300" distR="114300" simplePos="0" relativeHeight="251685888" behindDoc="0" locked="0" layoutInCell="1" allowOverlap="1" wp14:anchorId="169B4722" wp14:editId="235A9965">
+            <wp:simplePos x="0" y="0"/>
+            <wp:positionH relativeFrom="column">
+              <wp:posOffset>2721610</wp:posOffset>
+            </wp:positionH>
+            <wp:positionV relativeFrom="paragraph">
+              <wp:posOffset>38735</wp:posOffset>
+            </wp:positionV>
+            <wp:extent cx="3914775" cy="504825"/>
+            <wp:effectExtent l="0" t="0" r="9525" b="9525"/>
+            <wp:wrapSquare wrapText="bothSides"/>
+            <wp:docPr id="933526568" name="Picture 1"/>
+            <wp:cNvGraphicFramePr>
+              <a:graphicFrameLocks xmlns:a="http://schemas.openxmlformats.org/drawingml/2006/main" noChangeAspect="1"/>
+            </wp:cNvGraphicFramePr>
+            <a:graphic xmlns:a="http://schemas.openxmlformats.org/drawingml/2006/main">
+              <a:graphicData uri="http://schemas.openxmlformats.org/drawingml/2006/picture">
+                <pic:pic xmlns:pic="http://schemas.openxmlformats.org/drawingml/2006/picture">
+                  <pic:nvPicPr>
+                    <pic:cNvPr id="933526568" name=""/>
+                    <pic:cNvPicPr/>
+                  </pic:nvPicPr>
+                  <pic:blipFill>
+                    <a:blip r:embed="rId20"/>
+                    <a:stretch>
+                      <a:fillRect/>
+                    </a:stretch>
+                  </pic:blipFill>
+                  <pic:spPr>
+                    <a:xfrm>
+                      <a:off x="0" y="0"/>
+                      <a:ext cx="3914775" cy="504825"/>
+                    </a:xfrm>
+                    <a:prstGeom prst="rect">
+                      <a:avLst/>
+                    </a:prstGeom>
+                  </pic:spPr>
+                </pic:pic>
+              </a:graphicData>
+            </a:graphic>
+          </wp:anchor>
+        </w:drawing>
+      </w:r>
+      <w:r>
+        <w:rPr>
+          <w:b/>
+          <w:sz w:val="24"/>
+        </w:rPr>
+        <w:t xml:space="preserve">Note: </w:t>
+      </w:r>
+      <w:r>
+        <w:rPr>
+          <w:b/>
+          <w:sz w:val="20"/>
+        </w:rPr>
+        <w:t xml:space="preserve">Sorted operation 2 type </w:t>
+      </w:r>
+      <w:r>
+        <w:rPr>
+          <w:b/>
+          <w:sz w:val="20"/>
+        </w:rPr>
+        <w:t xml:space="preserve">ka </w:t>
+      </w:r>
+      <w:r>
+        <w:rPr>
+          <w:b/>
+          <w:sz w:val="20"/>
+        </w:rPr>
+        <w:t xml:space="preserve">para accept krta </w:t>
+      </w:r>
+    </w:p>
+    <w:p>
+      <w:pPr>
+        <w:ind w:right="-1039"/>
+        <w:rPr>
+          <w:b/>
+          <w:sz w:val="20"/>
+        </w:rPr>
+      </w:pPr>
+      <w:r>
+        <w:rPr>
+          <w:b/>
+          <w:sz w:val="20"/>
+        </w:rPr>
+        <w:t>1) no para (upar ki tarah) 2) accepts Comparator as parameter</w:t>
+      </w:r>
+    </w:p>
+    <w:p>
+      <w:pPr>
+        <w:pStyle w:val="HTMLPreformatted"/>
+        <w:shd w:val="clear" w:color="auto" w:fill="1E1F22"/>
+        <w:tabs>
+          <w:tab w:val="clear" w:pos="9160"/>
+          <w:tab w:val="clear" w:pos="10076"/>
+          <w:tab w:val="left" w:pos="9026"/>
+        </w:tabs>
+        <w:ind w:left="-993" w:right="-1039"/>
+        <w:rPr>
+          <w:rFonts w:ascii="Consolas" w:hAnsi="Consolas"/>
+          <w:color w:val="7A7E85"/>
+          <w:sz w:val="17"/>
+          <w:szCs w:val="12"/>
+        </w:rPr>
+      </w:pPr>
+      <w:r>
+        <w:rPr>
+          <w:rFonts w:ascii="Consolas" w:hAnsi="Consolas"/>
+          <w:color w:val="BCBEC4"/>
+          <w:sz w:val="17"/>
+          <w:szCs w:val="12"/>
+        </w:rPr>
+        <w:t>List&lt;Student&gt; studentList = StudentDataBase.</w:t>
+      </w:r>
+      <w:r>
+        <w:rPr>
+          <w:rFonts w:ascii="Consolas" w:hAnsi="Consolas"/>
+          <w:i/>
+          <w:iCs/>
+          <w:color w:val="BCBEC4"/>
+          <w:sz w:val="17"/>
+          <w:szCs w:val="12"/>
+        </w:rPr>
+        <w:t>getAllStudents</w:t>
+      </w:r>
+      <w:r>
+        <w:rPr>
+          <w:rFonts w:ascii="Consolas" w:hAnsi="Consolas"/>
+          <w:color w:val="BCBEC4"/>
+          <w:sz w:val="17"/>
+          <w:szCs w:val="12"/>
+        </w:rPr>
+        <w:t>().stream().</w:t>
+      </w:r>
+      <w:r>
+        <w:rPr>
+          <w:rFonts w:ascii="Consolas" w:hAnsi="Consolas"/>
+          <w:color w:val="BCBEC4"/>
+          <w:sz w:val="17"/>
+          <w:szCs w:val="12"/>
+        </w:rPr>
+        <w:br/>
+        <w:t xml:space="preserve">                sorted(Comparator.</w:t>
+      </w:r>
+      <w:r>
+        <w:rPr>
+          <w:rFonts w:ascii="Consolas" w:hAnsi="Consolas"/>
+          <w:i/>
+          <w:iCs/>
+          <w:color w:val="BCBEC4"/>
+          <w:sz w:val="17"/>
+          <w:szCs w:val="12"/>
+        </w:rPr>
+        <w:t>comparing</w:t>
+      </w:r>
+      <w:r>
+        <w:rPr>
+          <w:rFonts w:ascii="Consolas" w:hAnsi="Consolas"/>
+          <w:color w:val="BCBEC4"/>
+          <w:sz w:val="17"/>
+          <w:szCs w:val="12"/>
+        </w:rPr>
+        <w:t xml:space="preserve">(Student::getName)). </w:t>
+      </w:r>
+      <w:r>
+        <w:rPr>
+          <w:rFonts w:ascii="Consolas" w:hAnsi="Consolas"/>
+          <w:color w:val="7A7E85"/>
+          <w:sz w:val="17"/>
+          <w:szCs w:val="12"/>
+        </w:rPr>
+        <w:t>// Note: comparing method accepts function</w:t>
+      </w:r>
+      <w:r>
+        <w:rPr>
+          <w:rFonts w:ascii="Consolas" w:hAnsi="Consolas"/>
+          <w:color w:val="7A7E85"/>
+          <w:sz w:val="17"/>
+          <w:szCs w:val="12"/>
+        </w:rPr>
+        <w:t xml:space="preserve"> interface</w:t>
+      </w:r>
+      <w:r>
+        <w:rPr>
+          <w:rFonts w:ascii="Consolas" w:hAnsi="Consolas"/>
+          <w:color w:val="7A7E85"/>
+          <w:sz w:val="17"/>
+          <w:szCs w:val="12"/>
+        </w:rPr>
+        <w:br/>
+        <w:t>//              sorted(Comparator.comparing(stu -&gt; stu.getName()))</w:t>
+      </w:r>
+    </w:p>
+    <w:p>
+      <w:pPr>
+        <w:pStyle w:val="HTMLPreformatted"/>
+        <w:shd w:val="clear" w:color="auto" w:fill="1E1F22"/>
+        <w:ind w:left="-993" w:right="-1039"/>
+        <w:rPr>
+          <w:rFonts w:ascii="Consolas" w:hAnsi="Consolas"/>
+          <w:color w:val="BCBEC4"/>
+          <w:sz w:val="17"/>
+          <w:szCs w:val="12"/>
+        </w:rPr>
+      </w:pPr>
+      <w:r>
+        <w:rPr>
+          <w:rFonts w:ascii="Consolas" w:hAnsi="Consolas"/>
+          <w:color w:val="7A7E85"/>
+          <w:sz w:val="17"/>
+          <w:szCs w:val="12"/>
+        </w:rPr>
+        <w:t>//        sorted(Comparator.comparing(Student::getName).reversed()). // descendi</w:t>
+      </w:r>
+      <w:r>
+        <w:rPr>
+          <w:rFonts w:ascii="Consolas" w:hAnsi="Consolas"/>
+          <w:color w:val="7A7E85"/>
+          <w:sz w:val="17"/>
+          <w:szCs w:val="12"/>
+        </w:rPr>
+        <w:t>n</w:t>
+      </w:r>
+      <w:r>
+        <w:rPr>
+          <w:rFonts w:ascii="Consolas" w:hAnsi="Consolas"/>
+          <w:color w:val="7A7E85"/>
+          <w:sz w:val="17"/>
+          <w:szCs w:val="12"/>
+        </w:rPr>
+        <w:t>g order me sort krne ke liye</w:t>
+      </w:r>
+    </w:p>
+    <w:p>
+      <w:pPr>
+        <w:pStyle w:val="HTMLPreformatted"/>
+        <w:shd w:val="clear" w:color="auto" w:fill="1E1F22"/>
+        <w:tabs>
+          <w:tab w:val="clear" w:pos="9160"/>
+          <w:tab w:val="clear" w:pos="10076"/>
+          <w:tab w:val="left" w:pos="9026"/>
+        </w:tabs>
+        <w:ind w:left="-993" w:right="-1039"/>
+        <w:rPr>
+          <w:rFonts w:ascii="Consolas" w:hAnsi="Consolas"/>
+          <w:color w:val="BCBEC4"/>
+          <w:sz w:val="17"/>
+          <w:szCs w:val="12"/>
+        </w:rPr>
+      </w:pPr>
+      <w:r>
+        <w:rPr>
+          <w:rFonts w:ascii="Consolas" w:hAnsi="Consolas"/>
+          <w:color w:val="7A7E85"/>
+          <w:sz w:val="17"/>
+          <w:szCs w:val="12"/>
+        </w:rPr>
+        <w:t xml:space="preserve">                </w:t>
+      </w:r>
+      <w:r>
+        <w:rPr>
+          <w:rFonts w:ascii="Consolas" w:hAnsi="Consolas"/>
+          <w:color w:val="BCBEC4"/>
+          <w:sz w:val="17"/>
+          <w:szCs w:val="12"/>
+        </w:rPr>
+        <w:t>collect(Collectors.</w:t>
+      </w:r>
+      <w:r>
+        <w:rPr>
+          <w:rFonts w:ascii="Consolas" w:hAnsi="Consolas"/>
+          <w:i/>
+          <w:iCs/>
+          <w:color w:val="BCBEC4"/>
+          <w:sz w:val="17"/>
+          <w:szCs w:val="12"/>
+        </w:rPr>
+        <w:t>toList</w:t>
+      </w:r>
+      <w:r>
+        <w:rPr>
+          <w:rFonts w:ascii="Consolas" w:hAnsi="Consolas"/>
+          <w:color w:val="BCBEC4"/>
+          <w:sz w:val="17"/>
+          <w:szCs w:val="12"/>
+        </w:rPr>
+        <w:t>());</w:t>
+      </w:r>
+      <w:r>
+        <w:rPr>
+          <w:rFonts w:ascii="Consolas" w:hAnsi="Consolas"/>
+          <w:color w:val="BCBEC4"/>
+          <w:sz w:val="17"/>
+          <w:szCs w:val="12"/>
+        </w:rPr>
+        <w:br/>
+        <w:t xml:space="preserve">        </w:t>
+      </w:r>
+      <w:r>
+        <w:rPr>
+          <w:rFonts w:ascii="Consolas" w:hAnsi="Consolas"/>
+          <w:color w:val="BCBEC4"/>
+          <w:sz w:val="17"/>
+          <w:szCs w:val="12"/>
+        </w:rPr>
+        <w:br/>
+        <w:t>studentList.forEach(System.</w:t>
+      </w:r>
+      <w:r>
+        <w:rPr>
+          <w:rFonts w:ascii="Consolas" w:hAnsi="Consolas"/>
+          <w:i/>
+          <w:iCs/>
+          <w:color w:val="C77DBB"/>
+          <w:sz w:val="17"/>
+          <w:szCs w:val="12"/>
+        </w:rPr>
+        <w:t>out</w:t>
+      </w:r>
+      <w:r>
+        <w:rPr>
+          <w:rFonts w:ascii="Consolas" w:hAnsi="Consolas"/>
+          <w:color w:val="BCBEC4"/>
+          <w:sz w:val="17"/>
+          <w:szCs w:val="12"/>
+        </w:rPr>
+        <w:t>::println);</w:t>
+      </w:r>
+    </w:p>
+    <w:p>
+      <w:pPr>
+        <w:ind w:right="-897"/>
+        <w:rPr>
+          <w:bCs/>
+          <w:sz w:val="20"/>
+        </w:rPr>
+      </w:pPr>
+      <w:r>
+        <w:rPr>
+          <w:bCs/>
+          <w:sz w:val="20"/>
+        </w:rPr>
+        <w:drawing>
+          <wp:anchor distT="0" distB="0" distL="114300" distR="114300" simplePos="0" relativeHeight="251687936" behindDoc="0" locked="0" layoutInCell="1" allowOverlap="1" wp14:anchorId="702F8F8F" wp14:editId="36F8E574">
+            <wp:simplePos x="0" y="0"/>
+            <wp:positionH relativeFrom="column">
+              <wp:posOffset>2348230</wp:posOffset>
+            </wp:positionH>
+            <wp:positionV relativeFrom="paragraph">
+              <wp:posOffset>253365</wp:posOffset>
+            </wp:positionV>
+            <wp:extent cx="3094990" cy="217170"/>
+            <wp:effectExtent l="0" t="0" r="0" b="0"/>
+            <wp:wrapSquare wrapText="bothSides"/>
+            <wp:docPr id="986339645" name="Picture 1"/>
+            <wp:cNvGraphicFramePr>
+              <a:graphicFrameLocks xmlns:a="http://schemas.openxmlformats.org/drawingml/2006/main" noChangeAspect="1"/>
+            </wp:cNvGraphicFramePr>
+            <a:graphic xmlns:a="http://schemas.openxmlformats.org/drawingml/2006/main">
+              <a:graphicData uri="http://schemas.openxmlformats.org/drawingml/2006/picture">
+                <pic:pic xmlns:pic="http://schemas.openxmlformats.org/drawingml/2006/picture">
+                  <pic:nvPicPr>
+                    <pic:cNvPr id="986339645" name=""/>
+                    <pic:cNvPicPr/>
+                  </pic:nvPicPr>
+                  <pic:blipFill>
+                    <a:blip r:embed="rId21"/>
+                    <a:stretch>
+                      <a:fillRect/>
+                    </a:stretch>
+                  </pic:blipFill>
+                  <pic:spPr>
+                    <a:xfrm>
+                      <a:off x="0" y="0"/>
+                      <a:ext cx="3094990" cy="217170"/>
+                    </a:xfrm>
+                    <a:prstGeom prst="rect">
+                      <a:avLst/>
+                    </a:prstGeom>
+                  </pic:spPr>
+                </pic:pic>
+              </a:graphicData>
+            </a:graphic>
+            <wp14:sizeRelH relativeFrom="margin">
+              <wp14:pctWidth>0</wp14:pctWidth>
+            </wp14:sizeRelH>
+            <wp14:sizeRelV relativeFrom="margin">
+              <wp14:pctHeight>0</wp14:pctHeight>
+            </wp14:sizeRelV>
+          </wp:anchor>
+        </w:drawing>
+      </w:r>
+    </w:p>
+    <w:p>
+      <w:pPr>
+        <w:ind w:right="-897"/>
+        <w:rPr>
+          <w:bCs/>
+          <w:sz w:val="20"/>
+        </w:rPr>
+      </w:pPr>
+      <w:r>
+        <w:rPr>
+          <w:b/>
+          <w:sz w:val="24"/>
+        </w:rPr>
+        <w:t>filter()</w:t>
+      </w:r>
+      <w:r>
+        <w:rPr>
+          <w:bCs/>
+          <w:sz w:val="20"/>
+        </w:rPr>
+        <w:t xml:space="preserve">: filter the elements in the stream. </w:t>
+      </w:r>
+    </w:p>
+    <w:p>
+      <w:pPr>
+        <w:pStyle w:val="HTMLPreformatted"/>
+        <w:shd w:val="clear" w:color="auto" w:fill="1E1F22"/>
+        <w:rPr>
+          <w:rFonts w:ascii="Consolas" w:hAnsi="Consolas"/>
+          <w:color w:val="BCBEC4"/>
+          <w:sz w:val="17"/>
+          <w:szCs w:val="12"/>
+        </w:rPr>
+      </w:pPr>
+      <w:r>
+        <w:rPr>
+          <w:rFonts w:ascii="Consolas" w:hAnsi="Consolas"/>
+          <w:color w:val="BCBEC4"/>
+          <w:sz w:val="17"/>
+          <w:szCs w:val="12"/>
+        </w:rPr>
+        <w:t>List&lt;Student&gt; stList = StudentDataBase.</w:t>
+      </w:r>
+      <w:r>
+        <w:rPr>
+          <w:rFonts w:ascii="Consolas" w:hAnsi="Consolas"/>
+          <w:i/>
+          <w:iCs/>
+          <w:color w:val="BCBEC4"/>
+          <w:sz w:val="17"/>
+          <w:szCs w:val="12"/>
+        </w:rPr>
+        <w:t>getAllStudents</w:t>
+      </w:r>
+      <w:r>
+        <w:rPr>
+          <w:rFonts w:ascii="Consolas" w:hAnsi="Consolas"/>
+          <w:color w:val="BCBEC4"/>
+          <w:sz w:val="17"/>
+          <w:szCs w:val="12"/>
+        </w:rPr>
+        <w:t>().stream()</w:t>
+      </w:r>
+      <w:r>
+        <w:rPr>
+          <w:rFonts w:ascii="Consolas" w:hAnsi="Consolas"/>
+          <w:color w:val="BCBEC4"/>
+          <w:sz w:val="17"/>
+          <w:szCs w:val="12"/>
+        </w:rPr>
+        <w:br/>
+        <w:t xml:space="preserve">        .filter(st -&gt; st.getGender().equals(</w:t>
+      </w:r>
+      <w:r>
+        <w:rPr>
+          <w:rFonts w:ascii="Consolas" w:hAnsi="Consolas"/>
+          <w:color w:val="6AAB73"/>
+          <w:sz w:val="17"/>
+          <w:szCs w:val="12"/>
+        </w:rPr>
+        <w:t>"female"</w:t>
+      </w:r>
+      <w:r>
+        <w:rPr>
+          <w:rFonts w:ascii="Consolas" w:hAnsi="Consolas"/>
+          <w:color w:val="BCBEC4"/>
+          <w:sz w:val="17"/>
+          <w:szCs w:val="12"/>
+        </w:rPr>
+        <w:t xml:space="preserve">)) </w:t>
+      </w:r>
+      <w:r>
+        <w:rPr>
+          <w:rFonts w:ascii="Consolas" w:hAnsi="Consolas"/>
+          <w:color w:val="7A7E85"/>
+          <w:sz w:val="17"/>
+          <w:szCs w:val="12"/>
+        </w:rPr>
+        <w:t>// accepts Predicate interface</w:t>
+      </w:r>
+      <w:r>
+        <w:rPr>
+          <w:rFonts w:ascii="Consolas" w:hAnsi="Consolas"/>
+          <w:color w:val="7A7E85"/>
+          <w:sz w:val="17"/>
+          <w:szCs w:val="12"/>
+        </w:rPr>
+        <w:br/>
+        <w:t xml:space="preserve">        </w:t>
+      </w:r>
+      <w:r>
+        <w:rPr>
+          <w:rFonts w:ascii="Consolas" w:hAnsi="Consolas"/>
+          <w:color w:val="BCBEC4"/>
+          <w:sz w:val="17"/>
+          <w:szCs w:val="12"/>
+        </w:rPr>
+        <w:t>.collect(Collectors.</w:t>
+      </w:r>
+      <w:r>
+        <w:rPr>
+          <w:rFonts w:ascii="Consolas" w:hAnsi="Consolas"/>
+          <w:i/>
+          <w:iCs/>
+          <w:color w:val="BCBEC4"/>
+          <w:sz w:val="17"/>
+          <w:szCs w:val="12"/>
+        </w:rPr>
+        <w:t>toList</w:t>
+      </w:r>
+      <w:r>
+        <w:rPr>
+          <w:rFonts w:ascii="Consolas" w:hAnsi="Consolas"/>
+          <w:color w:val="BCBEC4"/>
+          <w:sz w:val="17"/>
+          <w:szCs w:val="12"/>
+        </w:rPr>
+        <w:t>());</w:t>
+      </w:r>
+      <w:r>
+        <w:rPr>
+          <w:rFonts w:ascii="Consolas" w:hAnsi="Consolas"/>
+          <w:color w:val="BCBEC4"/>
+          <w:sz w:val="17"/>
+          <w:szCs w:val="12"/>
+        </w:rPr>
+        <w:br/>
+      </w:r>
+      <w:r>
+        <w:rPr>
+          <w:rFonts w:ascii="Consolas" w:hAnsi="Consolas"/>
+          <w:color w:val="BCBEC4"/>
+          <w:sz w:val="17"/>
+          <w:szCs w:val="12"/>
+        </w:rPr>
+        <w:br/>
+        <w:t>stList.forEach(System.</w:t>
+      </w:r>
+      <w:r>
+        <w:rPr>
+          <w:rFonts w:ascii="Consolas" w:hAnsi="Consolas"/>
+          <w:i/>
+          <w:iCs/>
+          <w:color w:val="C77DBB"/>
+          <w:sz w:val="17"/>
+          <w:szCs w:val="12"/>
+        </w:rPr>
+        <w:t>out</w:t>
+      </w:r>
+      <w:r>
+        <w:rPr>
+          <w:rFonts w:ascii="Consolas" w:hAnsi="Consolas"/>
+          <w:color w:val="BCBEC4"/>
+          <w:sz w:val="17"/>
+          <w:szCs w:val="12"/>
+        </w:rPr>
+        <w:t>::print);</w:t>
+      </w:r>
+    </w:p>
+    <w:p>
+      <w:pPr>
+        <w:ind w:right="-897"/>
+        <w:rPr>
+          <w:bCs/>
+          <w:sz w:val="20"/>
+        </w:rPr>
+      </w:pPr>
     </w:p>
     <w:sectPr>
       <w:pgSz w:w="11906" w:h="16838"/>

</xml_diff>

<commit_message>
Completed Stream API section 1
</commit_message>
<xml_diff>
--- a/Java8Notes.docx
+++ b/Java8Notes.docx
@@ -1,6 +1,6 @@
 
 <file path=word/document.xml><?xml version="1.0" encoding="utf-8"?>
-<w:document xmlns:wpc="http://schemas.microsoft.com/office/word/2010/wordprocessingCanvas" xmlns:cx="http://schemas.microsoft.com/office/drawing/2014/chartex" xmlns:cx1="http://schemas.microsoft.com/office/drawing/2015/9/8/chartex" xmlns:cx2="http://schemas.microsoft.com/office/drawing/2015/10/21/chartex" xmlns:cx3="http://schemas.microsoft.com/office/drawing/2016/5/9/chartex" xmlns:cx4="http://schemas.microsoft.com/office/drawing/2016/5/10/chartex" xmlns:cx5="http://schemas.microsoft.com/office/drawing/2016/5/11/chartex" xmlns:cx6="http://schemas.microsoft.com/office/drawing/2016/5/12/chartex" xmlns:cx7="http://schemas.microsoft.com/office/drawing/2016/5/13/chartex" xmlns:cx8="http://schemas.microsoft.com/office/drawing/2016/5/14/chartex" xmlns:mc="http://schemas.openxmlformats.org/markup-compatibility/2006" xmlns:aink="http://schemas.microsoft.com/office/drawing/2016/ink" xmlns:am3d="http://schemas.microsoft.com/office/drawing/2017/model3d" xmlns:o="urn:schemas-microsoft-com:office:office" xmlns:oel="http://schemas.microsoft.com/office/2019/extlst" xmlns:r="http://schemas.openxmlformats.org/officeDocument/2006/relationships" xmlns:m="http://schemas.openxmlformats.org/officeDocument/2006/math" xmlns:v="urn:schemas-microsoft-com:vml" xmlns:wp14="http://schemas.microsoft.com/office/word/2010/wordprocessingDrawing" xmlns:wp="http://schemas.openxmlformats.org/drawingml/2006/wordprocessingDrawing" xmlns:w10="urn:schemas-microsoft-com:office:word" xmlns:w="http://schemas.openxmlformats.org/wordprocessingml/2006/main" xmlns:w14="http://schemas.microsoft.com/office/word/2010/wordml" xmlns:w15="http://schemas.microsoft.com/office/word/2012/wordml" xmlns:w16cex="http://schemas.microsoft.com/office/word/2018/wordml/cex" xmlns:w16cid="http://schemas.microsoft.com/office/word/2016/wordml/cid" xmlns:w16="http://schemas.microsoft.com/office/word/2018/wordml" xmlns:w16sdtdh="http://schemas.microsoft.com/office/word/2020/wordml/sdtdatahash" xmlns:w16se="http://schemas.microsoft.com/office/word/2015/wordml/symex" xmlns:wpg="http://schemas.microsoft.com/office/word/2010/wordprocessingGroup" xmlns:wpi="http://schemas.microsoft.com/office/word/2010/wordprocessingInk" xmlns:wne="http://schemas.microsoft.com/office/word/2006/wordml" xmlns:wps="http://schemas.microsoft.com/office/word/2010/wordprocessingShape" mc:Ignorable="w14 w15 w16se w16cid w16 w16cex w16sdtdh wp14">
+<w:document xmlns:wpc="http://schemas.microsoft.com/office/word/2010/wordprocessingCanvas" xmlns:cx="http://schemas.microsoft.com/office/drawing/2014/chartex" xmlns:cx1="http://schemas.microsoft.com/office/drawing/2015/9/8/chartex" xmlns:cx2="http://schemas.microsoft.com/office/drawing/2015/10/21/chartex" xmlns:cx3="http://schemas.microsoft.com/office/drawing/2016/5/9/chartex" xmlns:cx4="http://schemas.microsoft.com/office/drawing/2016/5/10/chartex" xmlns:cx5="http://schemas.microsoft.com/office/drawing/2016/5/11/chartex" xmlns:cx6="http://schemas.microsoft.com/office/drawing/2016/5/12/chartex" xmlns:cx7="http://schemas.microsoft.com/office/drawing/2016/5/13/chartex" xmlns:cx8="http://schemas.microsoft.com/office/drawing/2016/5/14/chartex" xmlns:mc="http://schemas.openxmlformats.org/markup-compatibility/2006" xmlns:aink="http://schemas.microsoft.com/office/drawing/2016/ink" xmlns:am3d="http://schemas.microsoft.com/office/drawing/2017/model3d" xmlns:o="urn:schemas-microsoft-com:office:office" xmlns:r="http://schemas.openxmlformats.org/officeDocument/2006/relationships" xmlns:m="http://schemas.openxmlformats.org/officeDocument/2006/math" xmlns:v="urn:schemas-microsoft-com:vml" xmlns:wp14="http://schemas.microsoft.com/office/word/2010/wordprocessingDrawing" xmlns:wp="http://schemas.openxmlformats.org/drawingml/2006/wordprocessingDrawing" xmlns:w10="urn:schemas-microsoft-com:office:word" xmlns:w="http://schemas.openxmlformats.org/wordprocessingml/2006/main" xmlns:w14="http://schemas.microsoft.com/office/word/2010/wordml" xmlns:w15="http://schemas.microsoft.com/office/word/2012/wordml" xmlns:w16cid="http://schemas.microsoft.com/office/word/2016/wordml/cid" xmlns:w16se="http://schemas.microsoft.com/office/word/2015/wordml/symex" xmlns:wpg="http://schemas.microsoft.com/office/word/2010/wordprocessingGroup" xmlns:wpi="http://schemas.microsoft.com/office/word/2010/wordprocessingInk" xmlns:wne="http://schemas.microsoft.com/office/word/2006/wordml" xmlns:wps="http://schemas.microsoft.com/office/word/2010/wordprocessingShape" mc:Ignorable="w14 w15 w16se w16cid wp14">
   <w:body>
     <w:p>
       <w:pPr>
@@ -8538,6 +8538,7 @@
       <w:r>
         <w:rPr>
           <w:bCs/>
+          <w:noProof/>
           <w:sz w:val="20"/>
         </w:rPr>
         <w:drawing>
@@ -8905,6 +8906,7 @@
       <w:r>
         <w:rPr>
           <w:b/>
+          <w:noProof/>
           <w:sz w:val="20"/>
         </w:rPr>
         <w:drawing>
@@ -8992,6 +8994,7 @@
       <w:r>
         <w:rPr>
           <w:bCs/>
+          <w:noProof/>
         </w:rPr>
         <w:drawing>
           <wp:anchor distT="0" distB="0" distL="114300" distR="114300" simplePos="0" relativeHeight="251681792" behindDoc="0" locked="0" layoutInCell="1" allowOverlap="1" wp14:anchorId="380A990E" wp14:editId="59A3E4E3">
@@ -9512,6 +9515,7 @@
       <w:r>
         <w:rPr>
           <w:bCs/>
+          <w:noProof/>
           <w:sz w:val="20"/>
         </w:rPr>
         <w:drawing>
@@ -9763,6 +9767,7 @@
       <w:r>
         <w:rPr>
           <w:bCs/>
+          <w:noProof/>
           <w:sz w:val="20"/>
         </w:rPr>
         <w:drawing>
@@ -9965,6 +9970,7 @@
       <w:r>
         <w:rPr>
           <w:bCs/>
+          <w:noProof/>
           <w:sz w:val="20"/>
         </w:rPr>
         <w:drawing>
@@ -10308,6 +10314,7 @@
       <w:r>
         <w:rPr>
           <w:bCs/>
+          <w:noProof/>
           <w:sz w:val="20"/>
         </w:rPr>
         <w:drawing>
@@ -10549,6 +10556,2678 @@
         </w:rPr>
       </w:pPr>
     </w:p>
+    <w:p>
+      <w:pPr>
+        <w:ind w:right="-897"/>
+        <w:rPr>
+          <w:bCs/>
+          <w:sz w:val="20"/>
+        </w:rPr>
+      </w:pPr>
+      <w:r>
+        <w:rPr>
+          <w:b/>
+          <w:bCs/>
+          <w:sz w:val="24"/>
+        </w:rPr>
+        <w:t>reduce()</w:t>
+      </w:r>
+      <w:r>
+        <w:rPr>
+          <w:bCs/>
+          <w:sz w:val="20"/>
+        </w:rPr>
+        <w:t xml:space="preserve">: </w:t>
+      </w:r>
+      <w:r>
+        <w:rPr>
+          <w:bCs/>
+          <w:sz w:val="20"/>
+        </w:rPr>
+        <w:t>This is a terminal operation</w:t>
+      </w:r>
+      <w:r>
+        <w:rPr>
+          <w:bCs/>
+          <w:sz w:val="20"/>
+        </w:rPr>
+        <w:t xml:space="preserve"> us</w:t>
+      </w:r>
+      <w:r>
+        <w:rPr>
+          <w:bCs/>
+          <w:sz w:val="20"/>
+        </w:rPr>
+        <w:t xml:space="preserve">ed to reduce the contents of a stream to a single value. </w:t>
+      </w:r>
+    </w:p>
+    <w:p>
+      <w:pPr>
+        <w:ind w:right="-897"/>
+        <w:rPr>
+          <w:bCs/>
+          <w:sz w:val="20"/>
+        </w:rPr>
+      </w:pPr>
+      <w:r>
+        <w:rPr>
+          <w:bCs/>
+          <w:sz w:val="20"/>
+        </w:rPr>
+        <w:t>It accepts both 1 and 2 parameter</w:t>
+      </w:r>
+    </w:p>
+    <w:p>
+      <w:pPr>
+        <w:ind w:right="-897"/>
+        <w:rPr>
+          <w:bCs/>
+          <w:sz w:val="20"/>
+        </w:rPr>
+      </w:pPr>
+      <w:r>
+        <w:rPr>
+          <w:bCs/>
+          <w:sz w:val="20"/>
+        </w:rPr>
+        <w:drawing>
+          <wp:anchor distT="0" distB="0" distL="114300" distR="114300" simplePos="0" relativeHeight="251689984" behindDoc="0" locked="0" layoutInCell="1" allowOverlap="1" wp14:anchorId="1956C5A0" wp14:editId="2D6A20F1">
+            <wp:simplePos x="0" y="0"/>
+            <wp:positionH relativeFrom="column">
+              <wp:posOffset>804545</wp:posOffset>
+            </wp:positionH>
+            <wp:positionV relativeFrom="paragraph">
+              <wp:posOffset>8890</wp:posOffset>
+            </wp:positionV>
+            <wp:extent cx="2318385" cy="279400"/>
+            <wp:effectExtent l="0" t="0" r="5715" b="6350"/>
+            <wp:wrapSquare wrapText="bothSides"/>
+            <wp:docPr id="4" name="Picture 4"/>
+            <wp:cNvGraphicFramePr>
+              <a:graphicFrameLocks xmlns:a="http://schemas.openxmlformats.org/drawingml/2006/main" noChangeAspect="1"/>
+            </wp:cNvGraphicFramePr>
+            <a:graphic xmlns:a="http://schemas.openxmlformats.org/drawingml/2006/main">
+              <a:graphicData uri="http://schemas.openxmlformats.org/drawingml/2006/picture">
+                <pic:pic xmlns:pic="http://schemas.openxmlformats.org/drawingml/2006/picture">
+                  <pic:nvPicPr>
+                    <pic:cNvPr id="1" name=""/>
+                    <pic:cNvPicPr/>
+                  </pic:nvPicPr>
+                  <pic:blipFill>
+                    <a:blip r:embed="rId22">
+                      <a:extLst>
+                        <a:ext uri="{28A0092B-C50C-407E-A947-70E740481C1C}">
+                          <a14:useLocalDpi xmlns:a14="http://schemas.microsoft.com/office/drawing/2010/main" val="0"/>
+                        </a:ext>
+                      </a:extLst>
+                    </a:blip>
+                    <a:stretch>
+                      <a:fillRect/>
+                    </a:stretch>
+                  </pic:blipFill>
+                  <pic:spPr>
+                    <a:xfrm>
+                      <a:off x="0" y="0"/>
+                      <a:ext cx="2318385" cy="279400"/>
+                    </a:xfrm>
+                    <a:prstGeom prst="rect">
+                      <a:avLst/>
+                    </a:prstGeom>
+                  </pic:spPr>
+                </pic:pic>
+              </a:graphicData>
+            </a:graphic>
+            <wp14:sizeRelH relativeFrom="margin">
+              <wp14:pctWidth>0</wp14:pctWidth>
+            </wp14:sizeRelH>
+            <wp14:sizeRelV relativeFrom="margin">
+              <wp14:pctHeight>0</wp14:pctHeight>
+            </wp14:sizeRelV>
+          </wp:anchor>
+        </w:drawing>
+      </w:r>
+      <w:r>
+        <w:rPr>
+          <w:bCs/>
+          <w:sz w:val="20"/>
+        </w:rPr>
+        <w:t xml:space="preserve">For 2 para -&gt;  </w:t>
+      </w:r>
+      <w:r>
+        <w:rPr>
+          <w:bCs/>
+          <w:sz w:val="20"/>
+        </w:rPr>
+        <w:tab/>
+      </w:r>
+    </w:p>
+    <w:p>
+      <w:pPr>
+        <w:ind w:right="-897"/>
+        <w:rPr>
+          <w:bCs/>
+          <w:sz w:val="20"/>
+        </w:rPr>
+      </w:pPr>
+    </w:p>
+    <w:p>
+      <w:pPr>
+        <w:shd w:val="clear" w:color="auto" w:fill="2B2B2B"/>
+        <w:tabs>
+          <w:tab w:val="left" w:pos="916"/>
+          <w:tab w:val="left" w:pos="1832"/>
+          <w:tab w:val="left" w:pos="2748"/>
+          <w:tab w:val="left" w:pos="3664"/>
+          <w:tab w:val="left" w:pos="4580"/>
+          <w:tab w:val="left" w:pos="5496"/>
+          <w:tab w:val="left" w:pos="6412"/>
+          <w:tab w:val="left" w:pos="7328"/>
+          <w:tab w:val="left" w:pos="8244"/>
+          <w:tab w:val="left" w:pos="9160"/>
+          <w:tab w:val="left" w:pos="10076"/>
+          <w:tab w:val="left" w:pos="10992"/>
+          <w:tab w:val="left" w:pos="11908"/>
+          <w:tab w:val="left" w:pos="12824"/>
+          <w:tab w:val="left" w:pos="13740"/>
+          <w:tab w:val="left" w:pos="14656"/>
+        </w:tabs>
+        <w:spacing w:after="0" w:line="240" w:lineRule="auto"/>
+        <w:rPr>
+          <w:rFonts w:ascii="Consolas" w:eastAsia="Times New Roman" w:hAnsi="Consolas" w:cs="Courier New"/>
+          <w:color w:val="A9B7C6"/>
+          <w:sz w:val="17"/>
+          <w:szCs w:val="14"/>
+          <w:lang w:eastAsia="en-IN"/>
+        </w:rPr>
+      </w:pPr>
+      <w:r>
+        <w:rPr>
+          <w:rFonts w:ascii="Consolas" w:eastAsia="Times New Roman" w:hAnsi="Consolas" w:cs="Courier New"/>
+          <w:color w:val="A9B7C6"/>
+          <w:sz w:val="17"/>
+          <w:szCs w:val="14"/>
+          <w:lang w:eastAsia="en-IN"/>
+        </w:rPr>
+        <w:lastRenderedPageBreak/>
+        <w:t>List&lt;Integer&gt; intList = Arrays.</w:t>
+      </w:r>
+      <w:r>
+        <w:rPr>
+          <w:rFonts w:ascii="Consolas" w:eastAsia="Times New Roman" w:hAnsi="Consolas" w:cs="Courier New"/>
+          <w:i/>
+          <w:iCs/>
+          <w:color w:val="A9B7C6"/>
+          <w:sz w:val="17"/>
+          <w:szCs w:val="14"/>
+          <w:lang w:eastAsia="en-IN"/>
+        </w:rPr>
+        <w:t>asList</w:t>
+      </w:r>
+      <w:r>
+        <w:rPr>
+          <w:rFonts w:ascii="Consolas" w:eastAsia="Times New Roman" w:hAnsi="Consolas" w:cs="Courier New"/>
+          <w:color w:val="A9B7C6"/>
+          <w:sz w:val="17"/>
+          <w:szCs w:val="14"/>
+          <w:lang w:eastAsia="en-IN"/>
+        </w:rPr>
+        <w:t>(</w:t>
+      </w:r>
+      <w:r>
+        <w:rPr>
+          <w:rFonts w:ascii="Consolas" w:eastAsia="Times New Roman" w:hAnsi="Consolas" w:cs="Courier New"/>
+          <w:color w:val="6897BB"/>
+          <w:sz w:val="17"/>
+          <w:szCs w:val="14"/>
+          <w:lang w:eastAsia="en-IN"/>
+        </w:rPr>
+        <w:t>1</w:t>
+      </w:r>
+      <w:r>
+        <w:rPr>
+          <w:rFonts w:ascii="Consolas" w:eastAsia="Times New Roman" w:hAnsi="Consolas" w:cs="Courier New"/>
+          <w:color w:val="CC7832"/>
+          <w:sz w:val="17"/>
+          <w:szCs w:val="14"/>
+          <w:lang w:eastAsia="en-IN"/>
+        </w:rPr>
+        <w:t>,</w:t>
+      </w:r>
+      <w:r>
+        <w:rPr>
+          <w:rFonts w:ascii="Consolas" w:eastAsia="Times New Roman" w:hAnsi="Consolas" w:cs="Courier New"/>
+          <w:color w:val="6897BB"/>
+          <w:sz w:val="17"/>
+          <w:szCs w:val="14"/>
+          <w:lang w:eastAsia="en-IN"/>
+        </w:rPr>
+        <w:t>3</w:t>
+      </w:r>
+      <w:r>
+        <w:rPr>
+          <w:rFonts w:ascii="Consolas" w:eastAsia="Times New Roman" w:hAnsi="Consolas" w:cs="Courier New"/>
+          <w:color w:val="CC7832"/>
+          <w:sz w:val="17"/>
+          <w:szCs w:val="14"/>
+          <w:lang w:eastAsia="en-IN"/>
+        </w:rPr>
+        <w:t>,</w:t>
+      </w:r>
+      <w:r>
+        <w:rPr>
+          <w:rFonts w:ascii="Consolas" w:eastAsia="Times New Roman" w:hAnsi="Consolas" w:cs="Courier New"/>
+          <w:color w:val="6897BB"/>
+          <w:sz w:val="17"/>
+          <w:szCs w:val="14"/>
+          <w:lang w:eastAsia="en-IN"/>
+        </w:rPr>
+        <w:t>5</w:t>
+      </w:r>
+      <w:r>
+        <w:rPr>
+          <w:rFonts w:ascii="Consolas" w:eastAsia="Times New Roman" w:hAnsi="Consolas" w:cs="Courier New"/>
+          <w:color w:val="CC7832"/>
+          <w:sz w:val="17"/>
+          <w:szCs w:val="14"/>
+          <w:lang w:eastAsia="en-IN"/>
+        </w:rPr>
+        <w:t>,</w:t>
+      </w:r>
+      <w:r>
+        <w:rPr>
+          <w:rFonts w:ascii="Consolas" w:eastAsia="Times New Roman" w:hAnsi="Consolas" w:cs="Courier New"/>
+          <w:color w:val="6897BB"/>
+          <w:sz w:val="17"/>
+          <w:szCs w:val="14"/>
+          <w:lang w:eastAsia="en-IN"/>
+        </w:rPr>
+        <w:t>7</w:t>
+      </w:r>
+      <w:r>
+        <w:rPr>
+          <w:rFonts w:ascii="Consolas" w:eastAsia="Times New Roman" w:hAnsi="Consolas" w:cs="Courier New"/>
+          <w:color w:val="A9B7C6"/>
+          <w:sz w:val="17"/>
+          <w:szCs w:val="14"/>
+          <w:lang w:eastAsia="en-IN"/>
+        </w:rPr>
+        <w:t>)</w:t>
+      </w:r>
+      <w:r>
+        <w:rPr>
+          <w:rFonts w:ascii="Consolas" w:eastAsia="Times New Roman" w:hAnsi="Consolas" w:cs="Courier New"/>
+          <w:color w:val="CC7832"/>
+          <w:sz w:val="17"/>
+          <w:szCs w:val="14"/>
+          <w:lang w:eastAsia="en-IN"/>
+        </w:rPr>
+        <w:t>;</w:t>
+      </w:r>
+      <w:r>
+        <w:rPr>
+          <w:rFonts w:ascii="Consolas" w:eastAsia="Times New Roman" w:hAnsi="Consolas" w:cs="Courier New"/>
+          <w:color w:val="CC7832"/>
+          <w:sz w:val="17"/>
+          <w:szCs w:val="14"/>
+          <w:lang w:eastAsia="en-IN"/>
+        </w:rPr>
+        <w:br/>
+      </w:r>
+      <w:r>
+        <w:rPr>
+          <w:rFonts w:ascii="Consolas" w:eastAsia="Times New Roman" w:hAnsi="Consolas" w:cs="Courier New"/>
+          <w:color w:val="CC7832"/>
+          <w:sz w:val="17"/>
+          <w:szCs w:val="14"/>
+          <w:lang w:eastAsia="en-IN"/>
+        </w:rPr>
+        <w:br/>
+        <w:t xml:space="preserve">int </w:t>
+      </w:r>
+      <w:r>
+        <w:rPr>
+          <w:rFonts w:ascii="Consolas" w:eastAsia="Times New Roman" w:hAnsi="Consolas" w:cs="Courier New"/>
+          <w:color w:val="A9B7C6"/>
+          <w:sz w:val="17"/>
+          <w:szCs w:val="14"/>
+          <w:lang w:eastAsia="en-IN"/>
+        </w:rPr>
+        <w:t>multi = intList.stream()</w:t>
+      </w:r>
+      <w:r>
+        <w:rPr>
+          <w:rFonts w:ascii="Consolas" w:eastAsia="Times New Roman" w:hAnsi="Consolas" w:cs="Courier New"/>
+          <w:color w:val="A9B7C6"/>
+          <w:sz w:val="17"/>
+          <w:szCs w:val="14"/>
+          <w:lang w:eastAsia="en-IN"/>
+        </w:rPr>
+        <w:br/>
+        <w:t xml:space="preserve">        .reduce(</w:t>
+      </w:r>
+      <w:r>
+        <w:rPr>
+          <w:rFonts w:ascii="Consolas" w:eastAsia="Times New Roman" w:hAnsi="Consolas" w:cs="Courier New"/>
+          <w:color w:val="6897BB"/>
+          <w:sz w:val="17"/>
+          <w:szCs w:val="14"/>
+          <w:lang w:eastAsia="en-IN"/>
+        </w:rPr>
+        <w:t>1</w:t>
+      </w:r>
+      <w:r>
+        <w:rPr>
+          <w:rFonts w:ascii="Consolas" w:eastAsia="Times New Roman" w:hAnsi="Consolas" w:cs="Courier New"/>
+          <w:color w:val="CC7832"/>
+          <w:sz w:val="17"/>
+          <w:szCs w:val="14"/>
+          <w:lang w:eastAsia="en-IN"/>
+        </w:rPr>
+        <w:t>,</w:t>
+      </w:r>
+      <w:r>
+        <w:rPr>
+          <w:rFonts w:ascii="Consolas" w:eastAsia="Times New Roman" w:hAnsi="Consolas" w:cs="Courier New"/>
+          <w:color w:val="A9B7C6"/>
+          <w:sz w:val="17"/>
+          <w:szCs w:val="14"/>
+          <w:lang w:eastAsia="en-IN"/>
+        </w:rPr>
+        <w:t>(a</w:t>
+      </w:r>
+      <w:r>
+        <w:rPr>
+          <w:rFonts w:ascii="Consolas" w:eastAsia="Times New Roman" w:hAnsi="Consolas" w:cs="Courier New"/>
+          <w:color w:val="CC7832"/>
+          <w:sz w:val="17"/>
+          <w:szCs w:val="14"/>
+          <w:lang w:eastAsia="en-IN"/>
+        </w:rPr>
+        <w:t>,</w:t>
+      </w:r>
+      <w:r>
+        <w:rPr>
+          <w:rFonts w:ascii="Consolas" w:eastAsia="Times New Roman" w:hAnsi="Consolas" w:cs="Courier New"/>
+          <w:color w:val="A9B7C6"/>
+          <w:sz w:val="17"/>
+          <w:szCs w:val="14"/>
+          <w:lang w:eastAsia="en-IN"/>
+        </w:rPr>
+        <w:t>b) -&gt; a*b)</w:t>
+      </w:r>
+      <w:r>
+        <w:rPr>
+          <w:rFonts w:ascii="Consolas" w:eastAsia="Times New Roman" w:hAnsi="Consolas" w:cs="Courier New"/>
+          <w:color w:val="CC7832"/>
+          <w:sz w:val="17"/>
+          <w:szCs w:val="14"/>
+          <w:lang w:eastAsia="en-IN"/>
+        </w:rPr>
+        <w:t>;</w:t>
+      </w:r>
+      <w:r>
+        <w:rPr>
+          <w:rFonts w:ascii="Consolas" w:eastAsia="Times New Roman" w:hAnsi="Consolas" w:cs="Courier New"/>
+          <w:color w:val="CC7832"/>
+          <w:sz w:val="17"/>
+          <w:szCs w:val="14"/>
+          <w:lang w:eastAsia="en-IN"/>
+        </w:rPr>
+        <w:br/>
+        <w:t xml:space="preserve">        </w:t>
+      </w:r>
+      <w:r>
+        <w:rPr>
+          <w:rFonts w:ascii="Consolas" w:eastAsia="Times New Roman" w:hAnsi="Consolas" w:cs="Courier New"/>
+          <w:color w:val="808080"/>
+          <w:sz w:val="17"/>
+          <w:szCs w:val="14"/>
+          <w:lang w:eastAsia="en-IN"/>
+        </w:rPr>
+        <w:t>// Here first 'a' is set to default value</w:t>
+      </w:r>
+      <w:r>
+        <w:rPr>
+          <w:rFonts w:ascii="Consolas" w:eastAsia="Times New Roman" w:hAnsi="Consolas" w:cs="Courier New"/>
+          <w:color w:val="808080"/>
+          <w:sz w:val="17"/>
+          <w:szCs w:val="14"/>
+          <w:lang w:eastAsia="en-IN"/>
+        </w:rPr>
+        <w:t xml:space="preserve"> (also known as Identity)</w:t>
+      </w:r>
+      <w:r>
+        <w:rPr>
+          <w:rFonts w:ascii="Consolas" w:eastAsia="Times New Roman" w:hAnsi="Consolas" w:cs="Courier New"/>
+          <w:color w:val="808080"/>
+          <w:sz w:val="17"/>
+          <w:szCs w:val="14"/>
+          <w:lang w:eastAsia="en-IN"/>
+        </w:rPr>
+        <w:t xml:space="preserve"> 1 and multiplied with 'b' = 1 (b = 1 from stream) -&gt; result = 1</w:t>
+      </w:r>
+      <w:r>
+        <w:rPr>
+          <w:rFonts w:ascii="Consolas" w:eastAsia="Times New Roman" w:hAnsi="Consolas" w:cs="Courier New"/>
+          <w:color w:val="808080"/>
+          <w:sz w:val="17"/>
+          <w:szCs w:val="14"/>
+          <w:lang w:eastAsia="en-IN"/>
+        </w:rPr>
+        <w:br/>
+        <w:t xml:space="preserve">        // 'a' is set to previous output 'b' = 3 (b = 3 from stream)-&gt; result = 3</w:t>
+      </w:r>
+      <w:r>
+        <w:rPr>
+          <w:rFonts w:ascii="Consolas" w:eastAsia="Times New Roman" w:hAnsi="Consolas" w:cs="Courier New"/>
+          <w:color w:val="808080"/>
+          <w:sz w:val="17"/>
+          <w:szCs w:val="14"/>
+          <w:lang w:eastAsia="en-IN"/>
+        </w:rPr>
+        <w:br/>
+        <w:t xml:space="preserve">        // 'a' = 3 'b' = 5 (from stream) -&gt; result = 15</w:t>
+      </w:r>
+      <w:r>
+        <w:rPr>
+          <w:rFonts w:ascii="Consolas" w:eastAsia="Times New Roman" w:hAnsi="Consolas" w:cs="Courier New"/>
+          <w:color w:val="808080"/>
+          <w:sz w:val="17"/>
+          <w:szCs w:val="14"/>
+          <w:lang w:eastAsia="en-IN"/>
+        </w:rPr>
+        <w:br/>
+        <w:t xml:space="preserve">        // 'a' = 15 'b' = 7 (from stream) -&gt; result = 105</w:t>
+      </w:r>
+      <w:r>
+        <w:rPr>
+          <w:rFonts w:ascii="Consolas" w:eastAsia="Times New Roman" w:hAnsi="Consolas" w:cs="Courier New"/>
+          <w:color w:val="808080"/>
+          <w:sz w:val="17"/>
+          <w:szCs w:val="14"/>
+          <w:lang w:eastAsia="en-IN"/>
+        </w:rPr>
+        <w:br/>
+      </w:r>
+      <w:r>
+        <w:rPr>
+          <w:rFonts w:ascii="Consolas" w:eastAsia="Times New Roman" w:hAnsi="Consolas" w:cs="Courier New"/>
+          <w:color w:val="808080"/>
+          <w:sz w:val="17"/>
+          <w:szCs w:val="14"/>
+          <w:lang w:eastAsia="en-IN"/>
+        </w:rPr>
+        <w:br/>
+      </w:r>
+      <w:r>
+        <w:rPr>
+          <w:rFonts w:ascii="Consolas" w:eastAsia="Times New Roman" w:hAnsi="Consolas" w:cs="Courier New"/>
+          <w:color w:val="A9B7C6"/>
+          <w:sz w:val="17"/>
+          <w:szCs w:val="14"/>
+          <w:lang w:eastAsia="en-IN"/>
+        </w:rPr>
+        <w:t>System.</w:t>
+      </w:r>
+      <w:r>
+        <w:rPr>
+          <w:rFonts w:ascii="Consolas" w:eastAsia="Times New Roman" w:hAnsi="Consolas" w:cs="Courier New"/>
+          <w:i/>
+          <w:iCs/>
+          <w:color w:val="9876AA"/>
+          <w:sz w:val="17"/>
+          <w:szCs w:val="14"/>
+          <w:lang w:eastAsia="en-IN"/>
+        </w:rPr>
+        <w:t>out</w:t>
+      </w:r>
+      <w:r>
+        <w:rPr>
+          <w:rFonts w:ascii="Consolas" w:eastAsia="Times New Roman" w:hAnsi="Consolas" w:cs="Courier New"/>
+          <w:color w:val="A9B7C6"/>
+          <w:sz w:val="17"/>
+          <w:szCs w:val="14"/>
+          <w:lang w:eastAsia="en-IN"/>
+        </w:rPr>
+        <w:t>.println(multi)</w:t>
+      </w:r>
+      <w:r>
+        <w:rPr>
+          <w:rFonts w:ascii="Consolas" w:eastAsia="Times New Roman" w:hAnsi="Consolas" w:cs="Courier New"/>
+          <w:color w:val="CC7832"/>
+          <w:sz w:val="17"/>
+          <w:szCs w:val="14"/>
+          <w:lang w:eastAsia="en-IN"/>
+        </w:rPr>
+        <w:t>;</w:t>
+      </w:r>
+    </w:p>
+    <w:p>
+      <w:pPr>
+        <w:ind w:right="-897"/>
+        <w:rPr>
+          <w:bCs/>
+          <w:sz w:val="20"/>
+        </w:rPr>
+      </w:pPr>
+    </w:p>
+    <w:p>
+      <w:pPr>
+        <w:ind w:right="-897"/>
+        <w:rPr>
+          <w:bCs/>
+          <w:sz w:val="20"/>
+        </w:rPr>
+      </w:pPr>
+      <w:r>
+        <w:rPr>
+          <w:bCs/>
+          <w:sz w:val="20"/>
+        </w:rPr>
+        <w:t>For 1 para –</w:t>
+      </w:r>
+      <w:r>
+        <w:rPr>
+          <w:bCs/>
+          <w:sz w:val="20"/>
+        </w:rPr>
+        <w:t>&gt;</w:t>
+      </w:r>
+      <w:r>
+        <w:rPr>
+          <w:bCs/>
+          <w:sz w:val="20"/>
+        </w:rPr>
+        <w:t xml:space="preserve"> only BinaryOperator</w:t>
+      </w:r>
+      <w:r>
+        <w:rPr>
+          <w:bCs/>
+          <w:sz w:val="20"/>
+        </w:rPr>
+        <w:t xml:space="preserve"> but than we have store the single value in a Optioanl&lt;T&gt; (O</w:t>
+      </w:r>
+      <w:r>
+        <w:rPr>
+          <w:bCs/>
+          <w:sz w:val="20"/>
+        </w:rPr>
+        <w:t xml:space="preserve">ptional </w:t>
+      </w:r>
+      <w:r>
+        <w:t>was</w:t>
+      </w:r>
+      <w:r>
+        <w:rPr>
+          <w:bCs/>
+          <w:sz w:val="20"/>
+        </w:rPr>
+        <w:t xml:space="preserve"> introduced as part of Java </w:t>
+      </w:r>
+      <w:r>
+        <w:rPr>
+          <w:bCs/>
+          <w:sz w:val="20"/>
+        </w:rPr>
+        <w:t>8</w:t>
+      </w:r>
+      <w:r>
+        <w:rPr>
+          <w:bCs/>
+          <w:sz w:val="20"/>
+        </w:rPr>
+        <w:t xml:space="preserve"> to handle the null values that it is going to return</w:t>
+      </w:r>
+      <w:r>
+        <w:rPr>
+          <w:bCs/>
+          <w:sz w:val="20"/>
+        </w:rPr>
+        <w:t>) aage padhenge iske baare me.</w:t>
+      </w:r>
+    </w:p>
+    <w:p>
+      <w:pPr>
+        <w:pStyle w:val="HTMLPreformatted"/>
+        <w:shd w:val="clear" w:color="auto" w:fill="1E1F22"/>
+        <w:rPr>
+          <w:color w:val="7A7E85"/>
+          <w:sz w:val="16"/>
+          <w:szCs w:val="15"/>
+        </w:rPr>
+      </w:pPr>
+      <w:r>
+        <w:rPr>
+          <w:rFonts w:ascii="Consolas" w:hAnsi="Consolas"/>
+          <w:color w:val="7A7E85"/>
+          <w:sz w:val="17"/>
+          <w:szCs w:val="15"/>
+        </w:rPr>
+        <w:t>// For 1 para</w:t>
+      </w:r>
+      <w:r>
+        <w:rPr>
+          <w:rFonts w:ascii="Consolas" w:hAnsi="Consolas"/>
+          <w:color w:val="7A7E85"/>
+          <w:sz w:val="17"/>
+          <w:szCs w:val="15"/>
+        </w:rPr>
+        <w:br/>
+      </w:r>
+      <w:r>
+        <w:rPr>
+          <w:rFonts w:ascii="Consolas" w:hAnsi="Consolas"/>
+          <w:color w:val="BCBEC4"/>
+          <w:sz w:val="17"/>
+          <w:szCs w:val="15"/>
+        </w:rPr>
+        <w:t>Optional&lt;Integer&gt; multi1 = intList.stream()</w:t>
+      </w:r>
+      <w:r>
+        <w:rPr>
+          <w:rFonts w:ascii="Consolas" w:hAnsi="Consolas"/>
+          <w:color w:val="BCBEC4"/>
+          <w:sz w:val="17"/>
+          <w:szCs w:val="15"/>
+        </w:rPr>
+        <w:br/>
+        <w:t xml:space="preserve">        .reduce((a,b) -&gt; a*b);</w:t>
+      </w:r>
+      <w:r>
+        <w:rPr>
+          <w:rFonts w:ascii="Consolas" w:hAnsi="Consolas"/>
+          <w:color w:val="BCBEC4"/>
+          <w:sz w:val="17"/>
+          <w:szCs w:val="15"/>
+        </w:rPr>
+        <w:br/>
+      </w:r>
+      <w:r>
+        <w:rPr>
+          <w:rFonts w:ascii="Consolas" w:hAnsi="Consolas"/>
+          <w:color w:val="BCBEC4"/>
+          <w:sz w:val="17"/>
+          <w:szCs w:val="15"/>
+        </w:rPr>
+        <w:br/>
+        <w:t>System.</w:t>
+      </w:r>
+      <w:r>
+        <w:rPr>
+          <w:rFonts w:ascii="Consolas" w:hAnsi="Consolas"/>
+          <w:i/>
+          <w:iCs/>
+          <w:color w:val="C77DBB"/>
+          <w:sz w:val="17"/>
+          <w:szCs w:val="15"/>
+        </w:rPr>
+        <w:t>out</w:t>
+      </w:r>
+      <w:r>
+        <w:rPr>
+          <w:rFonts w:ascii="Consolas" w:hAnsi="Consolas"/>
+          <w:color w:val="BCBEC4"/>
+          <w:sz w:val="17"/>
+          <w:szCs w:val="15"/>
+        </w:rPr>
+        <w:t>.println(multi1.get())</w:t>
+      </w:r>
+      <w:r>
+        <w:rPr>
+          <w:rFonts w:ascii="Consolas" w:hAnsi="Consolas"/>
+          <w:color w:val="BCBEC4"/>
+          <w:sz w:val="17"/>
+          <w:szCs w:val="15"/>
+        </w:rPr>
+        <w:t>;</w:t>
+      </w:r>
+      <w:r>
+        <w:rPr>
+          <w:rFonts w:ascii="Consolas" w:hAnsi="Consolas"/>
+          <w:color w:val="BCBEC4"/>
+          <w:sz w:val="16"/>
+          <w:szCs w:val="15"/>
+        </w:rPr>
+        <w:t xml:space="preserve"> </w:t>
+      </w:r>
+      <w:r>
+        <w:rPr>
+          <w:color w:val="7A7E85"/>
+          <w:sz w:val="16"/>
+          <w:szCs w:val="15"/>
+        </w:rPr>
+        <w:t>// .get()</w:t>
+      </w:r>
+      <w:r>
+        <w:rPr>
+          <w:color w:val="7A7E85"/>
+          <w:sz w:val="16"/>
+          <w:szCs w:val="15"/>
+        </w:rPr>
+        <w:t xml:space="preserve"> -&gt;</w:t>
+      </w:r>
+      <w:r>
+        <w:rPr>
+          <w:color w:val="7A7E85"/>
+          <w:sz w:val="16"/>
+          <w:szCs w:val="15"/>
+        </w:rPr>
+        <w:t xml:space="preserve"> returns the output of an optional</w:t>
+      </w:r>
+    </w:p>
+    <w:p>
+      <w:pPr>
+        <w:pStyle w:val="HTMLPreformatted"/>
+        <w:shd w:val="clear" w:color="auto" w:fill="1E1F22"/>
+        <w:rPr>
+          <w:color w:val="BCBEC4"/>
+          <w:sz w:val="15"/>
+          <w:szCs w:val="15"/>
+        </w:rPr>
+      </w:pPr>
+    </w:p>
+    <w:p>
+      <w:pPr>
+        <w:ind w:right="-897"/>
+        <w:rPr>
+          <w:bCs/>
+          <w:sz w:val="20"/>
+        </w:rPr>
+      </w:pPr>
+    </w:p>
+    <w:p>
+      <w:pPr>
+        <w:ind w:right="-897"/>
+        <w:rPr>
+          <w:bCs/>
+          <w:sz w:val="20"/>
+        </w:rPr>
+      </w:pPr>
+      <w:r>
+        <w:rPr>
+          <w:bCs/>
+          <w:sz w:val="20"/>
+        </w:rPr>
+        <w:t xml:space="preserve">NOTE: </w:t>
+      </w:r>
+      <w:r>
+        <w:rPr>
+          <w:bCs/>
+          <w:sz w:val="20"/>
+        </w:rPr>
+        <w:t>Unlike</w:t>
+      </w:r>
+      <w:r>
+        <w:rPr>
+          <w:bCs/>
+          <w:sz w:val="20"/>
+        </w:rPr>
+        <w:t xml:space="preserve"> 2 para </w:t>
+      </w:r>
+      <w:r>
+        <w:rPr>
+          <w:bCs/>
+          <w:sz w:val="20"/>
+        </w:rPr>
+        <w:t>, the version without an identity assumes that the stream is non-empty, and it uses the first element of the stream as the initial accumulated value.</w:t>
+      </w:r>
+      <w:r>
+        <w:rPr>
+          <w:bCs/>
+          <w:sz w:val="20"/>
+        </w:rPr>
+        <w:t xml:space="preserve"> </w:t>
+      </w:r>
+      <w:r>
+        <w:rPr>
+          <w:bCs/>
+          <w:sz w:val="20"/>
+        </w:rPr>
+        <w:t xml:space="preserve">It's important to note that using reduce without an identity might result in an empty Optional if the stream is empty. </w:t>
+      </w:r>
+      <w:r>
+        <w:rPr>
+          <w:bCs/>
+          <w:sz w:val="20"/>
+        </w:rPr>
+        <w:t>Better C</w:t>
+      </w:r>
+      <w:r>
+        <w:rPr>
+          <w:bCs/>
+          <w:sz w:val="20"/>
+        </w:rPr>
+        <w:t>heck whether a result is present before accessing</w:t>
+      </w:r>
+      <w:r>
+        <w:rPr>
+          <w:bCs/>
+          <w:sz w:val="20"/>
+        </w:rPr>
+        <w:t>. For that,</w:t>
+      </w:r>
+    </w:p>
+    <w:p>
+      <w:pPr>
+        <w:pStyle w:val="HTMLPreformatted"/>
+        <w:shd w:val="clear" w:color="auto" w:fill="1E1F22"/>
+        <w:rPr>
+          <w:rFonts w:ascii="Consolas" w:hAnsi="Consolas"/>
+          <w:color w:val="BCBEC4"/>
+          <w:sz w:val="17"/>
+          <w:szCs w:val="15"/>
+        </w:rPr>
+      </w:pPr>
+      <w:r>
+        <w:rPr>
+          <w:rFonts w:ascii="Consolas" w:hAnsi="Consolas"/>
+          <w:color w:val="CF8E6D"/>
+          <w:sz w:val="17"/>
+          <w:szCs w:val="15"/>
+        </w:rPr>
+        <w:t>if</w:t>
+      </w:r>
+      <w:r>
+        <w:rPr>
+          <w:rFonts w:ascii="Consolas" w:hAnsi="Consolas"/>
+          <w:color w:val="BCBEC4"/>
+          <w:sz w:val="17"/>
+          <w:szCs w:val="15"/>
+        </w:rPr>
+        <w:t>(multi1.isPresent()) System.</w:t>
+      </w:r>
+      <w:r>
+        <w:rPr>
+          <w:rFonts w:ascii="Consolas" w:hAnsi="Consolas"/>
+          <w:i/>
+          <w:iCs/>
+          <w:color w:val="C77DBB"/>
+          <w:sz w:val="17"/>
+          <w:szCs w:val="15"/>
+        </w:rPr>
+        <w:t>out</w:t>
+      </w:r>
+      <w:r>
+        <w:rPr>
+          <w:rFonts w:ascii="Consolas" w:hAnsi="Consolas"/>
+          <w:color w:val="BCBEC4"/>
+          <w:sz w:val="17"/>
+          <w:szCs w:val="15"/>
+        </w:rPr>
+        <w:t xml:space="preserve">.println(multi1.get()); </w:t>
+      </w:r>
+      <w:r>
+        <w:rPr>
+          <w:rFonts w:ascii="Consolas" w:hAnsi="Consolas"/>
+          <w:color w:val="7A7E85"/>
+          <w:sz w:val="17"/>
+          <w:szCs w:val="15"/>
+        </w:rPr>
+        <w:t>// isPresent() -&gt; returns true if result is present</w:t>
+      </w:r>
+      <w:r>
+        <w:rPr>
+          <w:rFonts w:ascii="Consolas" w:hAnsi="Consolas"/>
+          <w:color w:val="7A7E85"/>
+          <w:sz w:val="17"/>
+          <w:szCs w:val="15"/>
+        </w:rPr>
+        <w:t xml:space="preserve">. </w:t>
+      </w:r>
+    </w:p>
+    <w:p>
+      <w:pPr>
+        <w:ind w:right="-897"/>
+        <w:rPr>
+          <w:bCs/>
+          <w:sz w:val="20"/>
+        </w:rPr>
+      </w:pPr>
+    </w:p>
+    <w:p>
+      <w:pPr>
+        <w:ind w:right="-897"/>
+        <w:rPr>
+          <w:bCs/>
+          <w:sz w:val="20"/>
+        </w:rPr>
+      </w:pPr>
+      <w:r>
+        <w:rPr>
+          <w:b/>
+          <w:bCs/>
+          <w:sz w:val="24"/>
+        </w:rPr>
+        <w:t>limit(</w:t>
+      </w:r>
+      <w:r>
+        <w:rPr>
+          <w:b/>
+          <w:bCs/>
+          <w:sz w:val="24"/>
+        </w:rPr>
+        <w:t>n)</w:t>
+      </w:r>
+      <w:r>
+        <w:rPr>
+          <w:bCs/>
+          <w:sz w:val="20"/>
+        </w:rPr>
+        <w:t>: n elements hi process krna stream ke.</w:t>
+      </w:r>
+    </w:p>
+    <w:p>
+      <w:pPr>
+        <w:ind w:right="-897"/>
+        <w:rPr>
+          <w:bCs/>
+          <w:sz w:val="20"/>
+        </w:rPr>
+      </w:pPr>
+      <w:r>
+        <w:rPr>
+          <w:b/>
+          <w:bCs/>
+          <w:sz w:val="24"/>
+        </w:rPr>
+        <w:t>skip(n)</w:t>
+      </w:r>
+      <w:r>
+        <w:rPr>
+          <w:bCs/>
+          <w:sz w:val="20"/>
+        </w:rPr>
+        <w:t xml:space="preserve">:- </w:t>
+      </w:r>
+      <w:r>
+        <w:rPr>
+          <w:bCs/>
+          <w:sz w:val="20"/>
+        </w:rPr>
+        <w:t xml:space="preserve"> </w:t>
+      </w:r>
+      <w:r>
+        <w:rPr>
+          <w:bCs/>
+          <w:sz w:val="20"/>
+        </w:rPr>
+        <w:t>n elements skip krke process shuru krna (1 based h</w:t>
+      </w:r>
+      <w:r>
+        <w:rPr>
+          <w:bCs/>
+          <w:sz w:val="20"/>
+        </w:rPr>
+        <w:t>,</w:t>
+      </w:r>
+      <w:r>
+        <w:rPr>
+          <w:bCs/>
+          <w:sz w:val="20"/>
+        </w:rPr>
+        <w:t xml:space="preserve"> 0 based nhi)</w:t>
+      </w:r>
+      <w:r>
+        <w:rPr>
+          <w:bCs/>
+          <w:sz w:val="20"/>
+        </w:rPr>
+        <w:t>.</w:t>
+      </w:r>
+    </w:p>
+    <w:p>
+      <w:pPr>
+        <w:ind w:right="-897"/>
+        <w:rPr>
+          <w:bCs/>
+          <w:sz w:val="20"/>
+        </w:rPr>
+      </w:pPr>
+      <w:r>
+        <w:rPr>
+          <w:bCs/>
+          <w:sz w:val="20"/>
+        </w:rPr>
+        <w:t>These two function helps to create a sub-stream</w:t>
+      </w:r>
+      <w:r>
+        <w:rPr>
+          <w:bCs/>
+          <w:sz w:val="20"/>
+        </w:rPr>
+        <w:t>.</w:t>
+      </w:r>
+    </w:p>
+    <w:p>
+      <w:pPr>
+        <w:ind w:right="-897"/>
+        <w:rPr>
+          <w:bCs/>
+          <w:sz w:val="20"/>
+        </w:rPr>
+      </w:pPr>
+    </w:p>
+    <w:p>
+      <w:pPr>
+        <w:ind w:right="-897"/>
+        <w:rPr>
+          <w:bCs/>
+          <w:sz w:val="20"/>
+        </w:rPr>
+      </w:pPr>
+      <w:r>
+        <w:rPr>
+          <w:b/>
+          <w:bCs/>
+          <w:sz w:val="24"/>
+        </w:rPr>
+        <w:t xml:space="preserve"> anyMatch()</w:t>
+      </w:r>
+      <w:r>
+        <w:rPr>
+          <w:bCs/>
+          <w:sz w:val="20"/>
+        </w:rPr>
+        <w:t>:</w:t>
+      </w:r>
+      <w:r>
+        <w:rPr>
+          <w:bCs/>
+          <w:sz w:val="20"/>
+        </w:rPr>
+        <w:t xml:space="preserve">- Returns true if any one of the element matches the predicate, otherwise false. </w:t>
+      </w:r>
+    </w:p>
+    <w:p>
+      <w:pPr>
+        <w:ind w:right="-897"/>
+        <w:rPr>
+          <w:bCs/>
+          <w:sz w:val="20"/>
+        </w:rPr>
+      </w:pPr>
+      <w:r>
+        <w:rPr>
+          <w:b/>
+          <w:bCs/>
+          <w:sz w:val="24"/>
+        </w:rPr>
+        <w:t xml:space="preserve"> allMatch()</w:t>
+      </w:r>
+      <w:r>
+        <w:rPr>
+          <w:b/>
+          <w:bCs/>
+          <w:sz w:val="20"/>
+        </w:rPr>
+        <w:t>:</w:t>
+      </w:r>
+      <w:r>
+        <w:rPr>
+          <w:bCs/>
+          <w:sz w:val="20"/>
+        </w:rPr>
+        <w:t xml:space="preserve">- Returns true if all the element in the stream matches the predicate, otherwise false. </w:t>
+      </w:r>
+    </w:p>
+    <w:p>
+      <w:pPr>
+        <w:ind w:right="-897"/>
+        <w:rPr>
+          <w:bCs/>
+          <w:sz w:val="20"/>
+        </w:rPr>
+      </w:pPr>
+      <w:r>
+        <w:rPr>
+          <w:b/>
+          <w:bCs/>
+          <w:sz w:val="24"/>
+        </w:rPr>
+        <w:t>noneMatch()</w:t>
+      </w:r>
+      <w:r>
+        <w:rPr>
+          <w:bCs/>
+          <w:sz w:val="20"/>
+        </w:rPr>
+        <w:t>:-</w:t>
+      </w:r>
+      <w:r>
+        <w:rPr>
+          <w:bCs/>
+          <w:sz w:val="20"/>
+        </w:rPr>
+        <w:t xml:space="preserve"> Just opposite to allMatch(). Returns true if none of the element in the stream matches the predicate, otherwise false.</w:t>
+      </w:r>
+    </w:p>
+    <w:p>
+      <w:pPr>
+        <w:ind w:right="-897"/>
+        <w:rPr>
+          <w:bCs/>
+          <w:sz w:val="20"/>
+        </w:rPr>
+      </w:pPr>
+      <w:r>
+        <w:rPr>
+          <w:bCs/>
+          <w:sz w:val="20"/>
+        </w:rPr>
+        <w:t xml:space="preserve">All </w:t>
+      </w:r>
+      <w:r>
+        <w:rPr>
+          <w:bCs/>
+          <w:sz w:val="20"/>
+        </w:rPr>
+        <w:t>above 3</w:t>
+      </w:r>
+      <w:r>
+        <w:rPr>
+          <w:bCs/>
+          <w:sz w:val="20"/>
+        </w:rPr>
+        <w:t xml:space="preserve"> functions takes in a predicate as an input and returns a Boolean as an output</w:t>
+      </w:r>
+      <w:r>
+        <w:rPr>
+          <w:bCs/>
+          <w:sz w:val="20"/>
+        </w:rPr>
+        <w:t>.</w:t>
+      </w:r>
+    </w:p>
+    <w:p>
+      <w:pPr>
+        <w:pStyle w:val="HTMLPreformatted"/>
+        <w:shd w:val="clear" w:color="auto" w:fill="1E1F22"/>
+        <w:rPr>
+          <w:rFonts w:ascii="Consolas" w:hAnsi="Consolas"/>
+          <w:color w:val="BCBEC4"/>
+          <w:sz w:val="17"/>
+          <w:szCs w:val="15"/>
+        </w:rPr>
+      </w:pPr>
+      <w:r>
+        <w:rPr>
+          <w:rFonts w:ascii="Consolas" w:hAnsi="Consolas"/>
+          <w:color w:val="CF8E6D"/>
+          <w:sz w:val="17"/>
+          <w:szCs w:val="15"/>
+        </w:rPr>
+        <w:t xml:space="preserve">boolean </w:t>
+      </w:r>
+      <w:r>
+        <w:rPr>
+          <w:rFonts w:ascii="Consolas" w:hAnsi="Consolas"/>
+          <w:color w:val="BCBEC4"/>
+          <w:sz w:val="17"/>
+          <w:szCs w:val="15"/>
+        </w:rPr>
+        <w:t>a = StudentDataBase.</w:t>
+      </w:r>
+      <w:r>
+        <w:rPr>
+          <w:rFonts w:ascii="Consolas" w:hAnsi="Consolas"/>
+          <w:i/>
+          <w:iCs/>
+          <w:color w:val="BCBEC4"/>
+          <w:sz w:val="17"/>
+          <w:szCs w:val="15"/>
+        </w:rPr>
+        <w:t>getAllStudents</w:t>
+      </w:r>
+      <w:r>
+        <w:rPr>
+          <w:rFonts w:ascii="Consolas" w:hAnsi="Consolas"/>
+          <w:color w:val="BCBEC4"/>
+          <w:sz w:val="17"/>
+          <w:szCs w:val="15"/>
+        </w:rPr>
+        <w:t>().stream()</w:t>
+      </w:r>
+      <w:r>
+        <w:rPr>
+          <w:rFonts w:ascii="Consolas" w:hAnsi="Consolas"/>
+          <w:color w:val="BCBEC4"/>
+          <w:sz w:val="17"/>
+          <w:szCs w:val="15"/>
+        </w:rPr>
+        <w:br/>
+        <w:t xml:space="preserve">        .</w:t>
+      </w:r>
+      <w:r>
+        <w:rPr>
+          <w:rFonts w:ascii="Consolas" w:hAnsi="Consolas"/>
+          <w:b/>
+          <w:color w:val="BCBEC4"/>
+          <w:sz w:val="18"/>
+          <w:szCs w:val="15"/>
+        </w:rPr>
+        <w:t>anyMatch</w:t>
+      </w:r>
+      <w:r>
+        <w:rPr>
+          <w:rFonts w:ascii="Consolas" w:hAnsi="Consolas"/>
+          <w:color w:val="BCBEC4"/>
+          <w:sz w:val="17"/>
+          <w:szCs w:val="15"/>
+        </w:rPr>
+        <w:t xml:space="preserve">(student -&gt; student.getGpa() &gt; </w:t>
+      </w:r>
+      <w:r>
+        <w:rPr>
+          <w:rFonts w:ascii="Consolas" w:hAnsi="Consolas"/>
+          <w:color w:val="2AACB8"/>
+          <w:sz w:val="17"/>
+          <w:szCs w:val="15"/>
+        </w:rPr>
+        <w:t>3</w:t>
+      </w:r>
+      <w:r>
+        <w:rPr>
+          <w:rFonts w:ascii="Consolas" w:hAnsi="Consolas"/>
+          <w:color w:val="BCBEC4"/>
+          <w:sz w:val="17"/>
+          <w:szCs w:val="15"/>
+        </w:rPr>
+        <w:t>);</w:t>
+      </w:r>
+      <w:r>
+        <w:rPr>
+          <w:rFonts w:ascii="Consolas" w:hAnsi="Consolas"/>
+          <w:color w:val="BCBEC4"/>
+          <w:sz w:val="17"/>
+          <w:szCs w:val="15"/>
+        </w:rPr>
+        <w:br/>
+      </w:r>
+      <w:r>
+        <w:rPr>
+          <w:rFonts w:ascii="Consolas" w:hAnsi="Consolas"/>
+          <w:color w:val="BCBEC4"/>
+          <w:sz w:val="17"/>
+          <w:szCs w:val="15"/>
+        </w:rPr>
+        <w:br/>
+      </w:r>
+      <w:r>
+        <w:rPr>
+          <w:rFonts w:ascii="Consolas" w:hAnsi="Consolas"/>
+          <w:color w:val="CF8E6D"/>
+          <w:sz w:val="17"/>
+          <w:szCs w:val="15"/>
+        </w:rPr>
+        <w:t xml:space="preserve">boolean </w:t>
+      </w:r>
+      <w:r>
+        <w:rPr>
+          <w:rFonts w:ascii="Consolas" w:hAnsi="Consolas"/>
+          <w:color w:val="BCBEC4"/>
+          <w:sz w:val="17"/>
+          <w:szCs w:val="15"/>
+        </w:rPr>
+        <w:t>b = StudentDataBase.</w:t>
+      </w:r>
+      <w:r>
+        <w:rPr>
+          <w:rFonts w:ascii="Consolas" w:hAnsi="Consolas"/>
+          <w:i/>
+          <w:iCs/>
+          <w:color w:val="BCBEC4"/>
+          <w:sz w:val="17"/>
+          <w:szCs w:val="15"/>
+        </w:rPr>
+        <w:t>getAllStudents</w:t>
+      </w:r>
+      <w:r>
+        <w:rPr>
+          <w:rFonts w:ascii="Consolas" w:hAnsi="Consolas"/>
+          <w:color w:val="BCBEC4"/>
+          <w:sz w:val="17"/>
+          <w:szCs w:val="15"/>
+        </w:rPr>
+        <w:t>().stream()</w:t>
+      </w:r>
+      <w:r>
+        <w:rPr>
+          <w:rFonts w:ascii="Consolas" w:hAnsi="Consolas"/>
+          <w:color w:val="BCBEC4"/>
+          <w:sz w:val="17"/>
+          <w:szCs w:val="15"/>
+        </w:rPr>
+        <w:br/>
+        <w:t xml:space="preserve">        .</w:t>
+      </w:r>
+      <w:r>
+        <w:rPr>
+          <w:rFonts w:ascii="Consolas" w:hAnsi="Consolas"/>
+          <w:b/>
+          <w:color w:val="BCBEC4"/>
+          <w:sz w:val="18"/>
+          <w:szCs w:val="15"/>
+        </w:rPr>
+        <w:t>noneMatch</w:t>
+      </w:r>
+      <w:r>
+        <w:rPr>
+          <w:rFonts w:ascii="Consolas" w:hAnsi="Consolas"/>
+          <w:color w:val="BCBEC4"/>
+          <w:sz w:val="17"/>
+          <w:szCs w:val="15"/>
+        </w:rPr>
+        <w:t xml:space="preserve">(student -&gt; student.getGpa() &gt; </w:t>
+      </w:r>
+      <w:r>
+        <w:rPr>
+          <w:rFonts w:ascii="Consolas" w:hAnsi="Consolas"/>
+          <w:color w:val="2AACB8"/>
+          <w:sz w:val="17"/>
+          <w:szCs w:val="15"/>
+        </w:rPr>
+        <w:t>3</w:t>
+      </w:r>
+      <w:r>
+        <w:rPr>
+          <w:rFonts w:ascii="Consolas" w:hAnsi="Consolas"/>
+          <w:color w:val="BCBEC4"/>
+          <w:sz w:val="17"/>
+          <w:szCs w:val="15"/>
+        </w:rPr>
+        <w:t>);</w:t>
+      </w:r>
+      <w:r>
+        <w:rPr>
+          <w:rFonts w:ascii="Consolas" w:hAnsi="Consolas"/>
+          <w:color w:val="BCBEC4"/>
+          <w:sz w:val="17"/>
+          <w:szCs w:val="15"/>
+        </w:rPr>
+        <w:br/>
+      </w:r>
+      <w:r>
+        <w:rPr>
+          <w:rFonts w:ascii="Consolas" w:hAnsi="Consolas"/>
+          <w:color w:val="BCBEC4"/>
+          <w:sz w:val="17"/>
+          <w:szCs w:val="15"/>
+        </w:rPr>
+        <w:br/>
+      </w:r>
+      <w:r>
+        <w:rPr>
+          <w:rFonts w:ascii="Consolas" w:hAnsi="Consolas"/>
+          <w:color w:val="CF8E6D"/>
+          <w:sz w:val="17"/>
+          <w:szCs w:val="15"/>
+        </w:rPr>
+        <w:t xml:space="preserve">boolean </w:t>
+      </w:r>
+      <w:r>
+        <w:rPr>
+          <w:rFonts w:ascii="Consolas" w:hAnsi="Consolas"/>
+          <w:color w:val="BCBEC4"/>
+          <w:sz w:val="17"/>
+          <w:szCs w:val="15"/>
+        </w:rPr>
+        <w:t>c = StudentDataBase.</w:t>
+      </w:r>
+      <w:r>
+        <w:rPr>
+          <w:rFonts w:ascii="Consolas" w:hAnsi="Consolas"/>
+          <w:i/>
+          <w:iCs/>
+          <w:color w:val="BCBEC4"/>
+          <w:sz w:val="17"/>
+          <w:szCs w:val="15"/>
+        </w:rPr>
+        <w:t>getAllStudents</w:t>
+      </w:r>
+      <w:r>
+        <w:rPr>
+          <w:rFonts w:ascii="Consolas" w:hAnsi="Consolas"/>
+          <w:color w:val="BCBEC4"/>
+          <w:sz w:val="17"/>
+          <w:szCs w:val="15"/>
+        </w:rPr>
+        <w:t>().stream()</w:t>
+      </w:r>
+      <w:r>
+        <w:rPr>
+          <w:rFonts w:ascii="Consolas" w:hAnsi="Consolas"/>
+          <w:color w:val="BCBEC4"/>
+          <w:sz w:val="17"/>
+          <w:szCs w:val="15"/>
+        </w:rPr>
+        <w:br/>
+        <w:t xml:space="preserve">        .</w:t>
+      </w:r>
+      <w:r>
+        <w:rPr>
+          <w:rFonts w:ascii="Consolas" w:hAnsi="Consolas"/>
+          <w:b/>
+          <w:color w:val="BCBEC4"/>
+          <w:sz w:val="18"/>
+          <w:szCs w:val="15"/>
+        </w:rPr>
+        <w:t>allMatch</w:t>
+      </w:r>
+      <w:r>
+        <w:rPr>
+          <w:rFonts w:ascii="Consolas" w:hAnsi="Consolas"/>
+          <w:color w:val="BCBEC4"/>
+          <w:sz w:val="17"/>
+          <w:szCs w:val="15"/>
+        </w:rPr>
+        <w:t xml:space="preserve">(student -&gt; student.getGpa() &gt; </w:t>
+      </w:r>
+      <w:r>
+        <w:rPr>
+          <w:rFonts w:ascii="Consolas" w:hAnsi="Consolas"/>
+          <w:color w:val="2AACB8"/>
+          <w:sz w:val="17"/>
+          <w:szCs w:val="15"/>
+        </w:rPr>
+        <w:t>3</w:t>
+      </w:r>
+      <w:r>
+        <w:rPr>
+          <w:rFonts w:ascii="Consolas" w:hAnsi="Consolas"/>
+          <w:color w:val="BCBEC4"/>
+          <w:sz w:val="17"/>
+          <w:szCs w:val="15"/>
+        </w:rPr>
+        <w:t>);</w:t>
+      </w:r>
+    </w:p>
+    <w:p>
+      <w:pPr>
+        <w:ind w:right="-897"/>
+        <w:rPr>
+          <w:bCs/>
+          <w:sz w:val="20"/>
+        </w:rPr>
+      </w:pPr>
+    </w:p>
+    <w:p>
+      <w:pPr>
+        <w:ind w:right="-897"/>
+        <w:rPr>
+          <w:bCs/>
+          <w:sz w:val="20"/>
+        </w:rPr>
+      </w:pPr>
+      <w:r>
+        <w:rPr>
+          <w:b/>
+          <w:bCs/>
+          <w:sz w:val="24"/>
+        </w:rPr>
+        <w:t>findFirst()</w:t>
+      </w:r>
+      <w:r>
+        <w:rPr>
+          <w:bCs/>
+          <w:sz w:val="20"/>
+        </w:rPr>
+        <w:t>:-</w:t>
+      </w:r>
+      <w:r>
+        <w:rPr>
+          <w:bCs/>
+          <w:sz w:val="20"/>
+        </w:rPr>
+        <w:t xml:space="preserve"> Returns first element in the stream. </w:t>
+      </w:r>
+    </w:p>
+    <w:p>
+      <w:pPr>
+        <w:ind w:right="-897"/>
+        <w:rPr>
+          <w:b/>
+          <w:bCs/>
+          <w:sz w:val="20"/>
+        </w:rPr>
+      </w:pPr>
+      <w:r>
+        <w:rPr>
+          <w:b/>
+          <w:bCs/>
+          <w:sz w:val="24"/>
+        </w:rPr>
+        <w:t>findAny()</w:t>
+      </w:r>
+      <w:r>
+        <w:rPr>
+          <w:bCs/>
+          <w:sz w:val="20"/>
+        </w:rPr>
+        <w:t>:-</w:t>
+      </w:r>
+      <w:r>
+        <w:rPr>
+          <w:bCs/>
+          <w:sz w:val="20"/>
+        </w:rPr>
+        <w:t xml:space="preserve"> Returns the first encountered element in the stream.</w:t>
+      </w:r>
+    </w:p>
+    <w:p>
+      <w:pPr>
+        <w:ind w:right="-897"/>
+        <w:rPr>
+          <w:bCs/>
+          <w:sz w:val="20"/>
+        </w:rPr>
+      </w:pPr>
+      <w:r>
+        <w:rPr>
+          <w:b/>
+          <w:bCs/>
+          <w:sz w:val="20"/>
+        </w:rPr>
+        <w:t xml:space="preserve">NOTE: </w:t>
+      </w:r>
+      <w:r>
+        <w:rPr>
+          <w:bCs/>
+          <w:sz w:val="20"/>
+        </w:rPr>
+        <w:t>Both the functions returns the result of type Optional</w:t>
+      </w:r>
+      <w:r>
+        <w:rPr>
+          <w:bCs/>
+          <w:sz w:val="20"/>
+        </w:rPr>
+        <w:t xml:space="preserve"> and are u</w:t>
+      </w:r>
+      <w:r>
+        <w:rPr>
+          <w:bCs/>
+          <w:sz w:val="20"/>
+        </w:rPr>
+        <w:t xml:space="preserve">sed to find an element in the stream. </w:t>
+      </w:r>
+    </w:p>
+    <w:p>
+      <w:pPr>
+        <w:pStyle w:val="HTMLPreformatted"/>
+        <w:shd w:val="clear" w:color="auto" w:fill="1E1F22"/>
+        <w:rPr>
+          <w:rFonts w:ascii="Consolas" w:hAnsi="Consolas"/>
+          <w:color w:val="BCBEC4"/>
+          <w:sz w:val="17"/>
+          <w:szCs w:val="15"/>
+        </w:rPr>
+      </w:pPr>
+      <w:r>
+        <w:rPr>
+          <w:rFonts w:ascii="Consolas" w:hAnsi="Consolas"/>
+          <w:color w:val="BCBEC4"/>
+          <w:sz w:val="17"/>
+          <w:szCs w:val="15"/>
+        </w:rPr>
+        <w:lastRenderedPageBreak/>
+        <w:t>Optional&lt;Student&gt; findAny = StudentDataBase.</w:t>
+      </w:r>
+      <w:r>
+        <w:rPr>
+          <w:rFonts w:ascii="Consolas" w:hAnsi="Consolas"/>
+          <w:i/>
+          <w:iCs/>
+          <w:color w:val="BCBEC4"/>
+          <w:sz w:val="17"/>
+          <w:szCs w:val="15"/>
+        </w:rPr>
+        <w:t>getAllStudents</w:t>
+      </w:r>
+      <w:r>
+        <w:rPr>
+          <w:rFonts w:ascii="Consolas" w:hAnsi="Consolas"/>
+          <w:color w:val="BCBEC4"/>
+          <w:sz w:val="17"/>
+          <w:szCs w:val="15"/>
+        </w:rPr>
+        <w:t>().stream()</w:t>
+      </w:r>
+      <w:r>
+        <w:rPr>
+          <w:rFonts w:ascii="Consolas" w:hAnsi="Consolas"/>
+          <w:color w:val="BCBEC4"/>
+          <w:sz w:val="17"/>
+          <w:szCs w:val="15"/>
+        </w:rPr>
+        <w:br/>
+        <w:t xml:space="preserve">        .filter(student -&gt; student.getGpa()&gt;=</w:t>
+      </w:r>
+      <w:r>
+        <w:rPr>
+          <w:rFonts w:ascii="Consolas" w:hAnsi="Consolas"/>
+          <w:color w:val="2AACB8"/>
+          <w:sz w:val="17"/>
+          <w:szCs w:val="15"/>
+        </w:rPr>
+        <w:t>3.8</w:t>
+      </w:r>
+      <w:r>
+        <w:rPr>
+          <w:rFonts w:ascii="Consolas" w:hAnsi="Consolas"/>
+          <w:color w:val="BCBEC4"/>
+          <w:sz w:val="17"/>
+          <w:szCs w:val="15"/>
+        </w:rPr>
+        <w:t>)</w:t>
+      </w:r>
+      <w:r>
+        <w:rPr>
+          <w:rFonts w:ascii="Consolas" w:hAnsi="Consolas"/>
+          <w:color w:val="BCBEC4"/>
+          <w:sz w:val="17"/>
+          <w:szCs w:val="15"/>
+        </w:rPr>
+        <w:br/>
+        <w:t xml:space="preserve">        .</w:t>
+      </w:r>
+      <w:r>
+        <w:rPr>
+          <w:rFonts w:ascii="Consolas" w:hAnsi="Consolas"/>
+          <w:b/>
+          <w:color w:val="BCBEC4"/>
+          <w:sz w:val="17"/>
+          <w:szCs w:val="15"/>
+        </w:rPr>
+        <w:t>findAny();</w:t>
+      </w:r>
+      <w:r>
+        <w:rPr>
+          <w:rFonts w:ascii="Consolas" w:hAnsi="Consolas"/>
+          <w:color w:val="BCBEC4"/>
+          <w:sz w:val="17"/>
+          <w:szCs w:val="15"/>
+        </w:rPr>
+        <w:br/>
+      </w:r>
+      <w:r>
+        <w:rPr>
+          <w:rFonts w:ascii="Consolas" w:hAnsi="Consolas"/>
+          <w:color w:val="BCBEC4"/>
+          <w:sz w:val="17"/>
+          <w:szCs w:val="15"/>
+        </w:rPr>
+        <w:br/>
+        <w:t>Optional&lt;Student&gt; findFirst = StudentDataBase.</w:t>
+      </w:r>
+      <w:r>
+        <w:rPr>
+          <w:rFonts w:ascii="Consolas" w:hAnsi="Consolas"/>
+          <w:i/>
+          <w:iCs/>
+          <w:color w:val="BCBEC4"/>
+          <w:sz w:val="17"/>
+          <w:szCs w:val="15"/>
+        </w:rPr>
+        <w:t>getAllStudents</w:t>
+      </w:r>
+      <w:r>
+        <w:rPr>
+          <w:rFonts w:ascii="Consolas" w:hAnsi="Consolas"/>
+          <w:color w:val="BCBEC4"/>
+          <w:sz w:val="17"/>
+          <w:szCs w:val="15"/>
+        </w:rPr>
+        <w:t>().stream()</w:t>
+      </w:r>
+      <w:r>
+        <w:rPr>
+          <w:rFonts w:ascii="Consolas" w:hAnsi="Consolas"/>
+          <w:color w:val="BCBEC4"/>
+          <w:sz w:val="17"/>
+          <w:szCs w:val="15"/>
+        </w:rPr>
+        <w:br/>
+        <w:t xml:space="preserve">        .filter(student -&gt; student.getGpa()&gt;=</w:t>
+      </w:r>
+      <w:r>
+        <w:rPr>
+          <w:rFonts w:ascii="Consolas" w:hAnsi="Consolas"/>
+          <w:color w:val="2AACB8"/>
+          <w:sz w:val="17"/>
+          <w:szCs w:val="15"/>
+        </w:rPr>
+        <w:t>3.8</w:t>
+      </w:r>
+      <w:r>
+        <w:rPr>
+          <w:rFonts w:ascii="Consolas" w:hAnsi="Consolas"/>
+          <w:color w:val="BCBEC4"/>
+          <w:sz w:val="17"/>
+          <w:szCs w:val="15"/>
+        </w:rPr>
+        <w:t>)</w:t>
+      </w:r>
+      <w:r>
+        <w:rPr>
+          <w:rFonts w:ascii="Consolas" w:hAnsi="Consolas"/>
+          <w:color w:val="BCBEC4"/>
+          <w:sz w:val="17"/>
+          <w:szCs w:val="15"/>
+        </w:rPr>
+        <w:br/>
+        <w:t xml:space="preserve">        .</w:t>
+      </w:r>
+      <w:r>
+        <w:rPr>
+          <w:rFonts w:ascii="Consolas" w:hAnsi="Consolas"/>
+          <w:b/>
+          <w:color w:val="BCBEC4"/>
+          <w:sz w:val="17"/>
+          <w:szCs w:val="15"/>
+        </w:rPr>
+        <w:t>findFirst();</w:t>
+      </w:r>
+    </w:p>
+    <w:p>
+      <w:pPr>
+        <w:ind w:right="-897"/>
+        <w:rPr>
+          <w:bCs/>
+          <w:sz w:val="20"/>
+        </w:rPr>
+      </w:pPr>
+    </w:p>
+    <w:p>
+      <w:pPr>
+        <w:ind w:right="-897"/>
+        <w:rPr>
+          <w:bCs/>
+          <w:sz w:val="20"/>
+        </w:rPr>
+      </w:pPr>
+      <w:r>
+        <w:rPr>
+          <w:bCs/>
+          <w:sz w:val="20"/>
+        </w:rPr>
+        <w:t>Concurrent coxtext me dono output same hi denge but jaha stream parallel banaya vaha output different jaata h very often (aage padhenge parallel stream me).</w:t>
+      </w:r>
+    </w:p>
+    <w:p>
+      <w:pPr>
+        <w:ind w:right="-897"/>
+        <w:rPr>
+          <w:bCs/>
+          <w:sz w:val="20"/>
+        </w:rPr>
+      </w:pPr>
+    </w:p>
+    <w:p>
+      <w:pPr>
+        <w:ind w:right="-897"/>
+        <w:jc w:val="center"/>
+        <w:rPr>
+          <w:b/>
+          <w:bCs/>
+          <w:sz w:val="26"/>
+        </w:rPr>
+      </w:pPr>
+      <w:r>
+        <w:rPr>
+          <w:bCs/>
+          <w:sz w:val="20"/>
+        </w:rPr>
+        <w:drawing>
+          <wp:anchor distT="0" distB="0" distL="114300" distR="114300" simplePos="0" relativeHeight="251692032" behindDoc="0" locked="0" layoutInCell="1" allowOverlap="1" wp14:anchorId="00DBCAB9" wp14:editId="37D52A37">
+            <wp:simplePos x="0" y="0"/>
+            <wp:positionH relativeFrom="page">
+              <wp:posOffset>3319780</wp:posOffset>
+            </wp:positionH>
+            <wp:positionV relativeFrom="paragraph">
+              <wp:posOffset>327025</wp:posOffset>
+            </wp:positionV>
+            <wp:extent cx="3865245" cy="1954530"/>
+            <wp:effectExtent l="0" t="0" r="1905" b="7620"/>
+            <wp:wrapSquare wrapText="bothSides"/>
+            <wp:docPr id="7" name="Picture 7"/>
+            <wp:cNvGraphicFramePr>
+              <a:graphicFrameLocks xmlns:a="http://schemas.openxmlformats.org/drawingml/2006/main" noChangeAspect="1"/>
+            </wp:cNvGraphicFramePr>
+            <a:graphic xmlns:a="http://schemas.openxmlformats.org/drawingml/2006/main">
+              <a:graphicData uri="http://schemas.openxmlformats.org/drawingml/2006/picture">
+                <pic:pic xmlns:pic="http://schemas.openxmlformats.org/drawingml/2006/picture">
+                  <pic:nvPicPr>
+                    <pic:cNvPr id="1" name=""/>
+                    <pic:cNvPicPr/>
+                  </pic:nvPicPr>
+                  <pic:blipFill>
+                    <a:blip r:embed="rId23">
+                      <a:extLst>
+                        <a:ext uri="{28A0092B-C50C-407E-A947-70E740481C1C}">
+                          <a14:useLocalDpi xmlns:a14="http://schemas.microsoft.com/office/drawing/2010/main" val="0"/>
+                        </a:ext>
+                      </a:extLst>
+                    </a:blip>
+                    <a:stretch>
+                      <a:fillRect/>
+                    </a:stretch>
+                  </pic:blipFill>
+                  <pic:spPr>
+                    <a:xfrm>
+                      <a:off x="0" y="0"/>
+                      <a:ext cx="3865245" cy="1954530"/>
+                    </a:xfrm>
+                    <a:prstGeom prst="rect">
+                      <a:avLst/>
+                    </a:prstGeom>
+                  </pic:spPr>
+                </pic:pic>
+              </a:graphicData>
+            </a:graphic>
+            <wp14:sizeRelH relativeFrom="margin">
+              <wp14:pctWidth>0</wp14:pctWidth>
+            </wp14:sizeRelH>
+            <wp14:sizeRelV relativeFrom="margin">
+              <wp14:pctHeight>0</wp14:pctHeight>
+            </wp14:sizeRelV>
+          </wp:anchor>
+        </w:drawing>
+      </w:r>
+      <w:r>
+        <w:rPr>
+          <w:b/>
+          <w:bCs/>
+          <w:sz w:val="26"/>
+        </w:rPr>
+        <w:drawing>
+          <wp:anchor distT="0" distB="0" distL="114300" distR="114300" simplePos="0" relativeHeight="251694080" behindDoc="0" locked="0" layoutInCell="1" allowOverlap="1" wp14:anchorId="3AF297CE" wp14:editId="3BFF0983">
+            <wp:simplePos x="0" y="0"/>
+            <wp:positionH relativeFrom="page">
+              <wp:posOffset>21590</wp:posOffset>
+            </wp:positionH>
+            <wp:positionV relativeFrom="paragraph">
+              <wp:posOffset>316865</wp:posOffset>
+            </wp:positionV>
+            <wp:extent cx="3341370" cy="1101090"/>
+            <wp:effectExtent l="0" t="0" r="0" b="3810"/>
+            <wp:wrapSquare wrapText="bothSides"/>
+            <wp:docPr id="6" name="Picture 6"/>
+            <wp:cNvGraphicFramePr>
+              <a:graphicFrameLocks xmlns:a="http://schemas.openxmlformats.org/drawingml/2006/main" noChangeAspect="1"/>
+            </wp:cNvGraphicFramePr>
+            <a:graphic xmlns:a="http://schemas.openxmlformats.org/drawingml/2006/main">
+              <a:graphicData uri="http://schemas.openxmlformats.org/drawingml/2006/picture">
+                <pic:pic xmlns:pic="http://schemas.openxmlformats.org/drawingml/2006/picture">
+                  <pic:nvPicPr>
+                    <pic:cNvPr id="1" name=""/>
+                    <pic:cNvPicPr/>
+                  </pic:nvPicPr>
+                  <pic:blipFill>
+                    <a:blip r:embed="rId24">
+                      <a:extLst>
+                        <a:ext uri="{28A0092B-C50C-407E-A947-70E740481C1C}">
+                          <a14:useLocalDpi xmlns:a14="http://schemas.microsoft.com/office/drawing/2010/main" val="0"/>
+                        </a:ext>
+                      </a:extLst>
+                    </a:blip>
+                    <a:stretch>
+                      <a:fillRect/>
+                    </a:stretch>
+                  </pic:blipFill>
+                  <pic:spPr>
+                    <a:xfrm>
+                      <a:off x="0" y="0"/>
+                      <a:ext cx="3341370" cy="1101090"/>
+                    </a:xfrm>
+                    <a:prstGeom prst="rect">
+                      <a:avLst/>
+                    </a:prstGeom>
+                  </pic:spPr>
+                </pic:pic>
+              </a:graphicData>
+            </a:graphic>
+            <wp14:sizeRelH relativeFrom="margin">
+              <wp14:pctWidth>0</wp14:pctWidth>
+            </wp14:sizeRelH>
+          </wp:anchor>
+        </w:drawing>
+      </w:r>
+      <w:r>
+        <w:rPr>
+          <w:b/>
+          <w:bCs/>
+          <w:sz w:val="26"/>
+        </w:rPr>
+        <w:t xml:space="preserve">Short Circuiting </w:t>
+      </w:r>
+    </w:p>
+    <w:p>
+      <w:pPr>
+        <w:ind w:right="-897"/>
+        <w:jc w:val="center"/>
+        <w:rPr>
+          <w:b/>
+          <w:bCs/>
+          <w:sz w:val="26"/>
+        </w:rPr>
+      </w:pPr>
+    </w:p>
+    <w:p>
+      <w:pPr>
+        <w:ind w:right="-897"/>
+        <w:rPr>
+          <w:bCs/>
+          <w:sz w:val="20"/>
+        </w:rPr>
+      </w:pPr>
+    </w:p>
+    <w:p>
+      <w:pPr>
+        <w:ind w:right="-897"/>
+        <w:rPr>
+          <w:bCs/>
+          <w:sz w:val="20"/>
+        </w:rPr>
+      </w:pPr>
+    </w:p>
+    <w:p>
+      <w:pPr>
+        <w:ind w:right="-897"/>
+        <w:rPr>
+          <w:bCs/>
+          <w:sz w:val="20"/>
+        </w:rPr>
+      </w:pPr>
+    </w:p>
+    <w:p>
+      <w:pPr>
+        <w:ind w:right="-897"/>
+      </w:pPr>
+      <w:r>
+        <w:rPr>
+          <w:b/>
+          <w:sz w:val="24"/>
+        </w:rPr>
+        <w:t>Of()</w:t>
+      </w:r>
+      <w:r>
+        <w:rPr>
+          <w:b/>
+          <w:sz w:val="20"/>
+        </w:rPr>
+        <w:t>:-</w:t>
+      </w:r>
+      <w:r>
+        <w:t xml:space="preserve"> Creates a stream of certain values passed to this method</w:t>
+      </w:r>
+      <w:r>
+        <w:t>.</w:t>
+      </w:r>
+    </w:p>
+    <w:p>
+      <w:pPr>
+        <w:pStyle w:val="HTMLPreformatted"/>
+        <w:shd w:val="clear" w:color="auto" w:fill="1E1F22"/>
+        <w:rPr>
+          <w:rFonts w:ascii="Consolas" w:hAnsi="Consolas"/>
+          <w:color w:val="BCBEC4"/>
+          <w:sz w:val="17"/>
+          <w:szCs w:val="15"/>
+        </w:rPr>
+      </w:pPr>
+      <w:r>
+        <w:rPr>
+          <w:rFonts w:ascii="Consolas" w:hAnsi="Consolas"/>
+          <w:color w:val="BCBEC4"/>
+          <w:sz w:val="17"/>
+          <w:szCs w:val="15"/>
+        </w:rPr>
+        <w:t xml:space="preserve">Stream&lt;String&gt; nameStream = </w:t>
+      </w:r>
+      <w:r>
+        <w:rPr>
+          <w:rFonts w:ascii="Consolas" w:hAnsi="Consolas"/>
+          <w:b/>
+          <w:color w:val="BCBEC4"/>
+          <w:sz w:val="18"/>
+          <w:szCs w:val="15"/>
+        </w:rPr>
+        <w:t>Stream.</w:t>
+      </w:r>
+      <w:r>
+        <w:rPr>
+          <w:rFonts w:ascii="Consolas" w:hAnsi="Consolas"/>
+          <w:b/>
+          <w:i/>
+          <w:iCs/>
+          <w:color w:val="BCBEC4"/>
+          <w:sz w:val="18"/>
+          <w:szCs w:val="15"/>
+        </w:rPr>
+        <w:t>of</w:t>
+      </w:r>
+      <w:r>
+        <w:rPr>
+          <w:rFonts w:ascii="Consolas" w:hAnsi="Consolas"/>
+          <w:b/>
+          <w:color w:val="BCBEC4"/>
+          <w:sz w:val="18"/>
+          <w:szCs w:val="15"/>
+        </w:rPr>
+        <w:t>(</w:t>
+      </w:r>
+      <w:r>
+        <w:rPr>
+          <w:rFonts w:ascii="Consolas" w:hAnsi="Consolas"/>
+          <w:b/>
+          <w:color w:val="6AAB73"/>
+          <w:sz w:val="18"/>
+          <w:szCs w:val="15"/>
+        </w:rPr>
+        <w:t>"Antu"</w:t>
+      </w:r>
+      <w:r>
+        <w:rPr>
+          <w:rFonts w:ascii="Consolas" w:hAnsi="Consolas"/>
+          <w:b/>
+          <w:color w:val="BCBEC4"/>
+          <w:sz w:val="18"/>
+          <w:szCs w:val="15"/>
+        </w:rPr>
+        <w:t>,</w:t>
+      </w:r>
+      <w:r>
+        <w:rPr>
+          <w:rFonts w:ascii="Consolas" w:hAnsi="Consolas"/>
+          <w:b/>
+          <w:color w:val="6AAB73"/>
+          <w:sz w:val="18"/>
+          <w:szCs w:val="15"/>
+        </w:rPr>
+        <w:t>"Bntu"</w:t>
+      </w:r>
+      <w:r>
+        <w:rPr>
+          <w:rFonts w:ascii="Consolas" w:hAnsi="Consolas"/>
+          <w:b/>
+          <w:color w:val="BCBEC4"/>
+          <w:sz w:val="18"/>
+          <w:szCs w:val="15"/>
+        </w:rPr>
+        <w:t>,</w:t>
+      </w:r>
+      <w:r>
+        <w:rPr>
+          <w:rFonts w:ascii="Consolas" w:hAnsi="Consolas"/>
+          <w:b/>
+          <w:color w:val="6AAB73"/>
+          <w:sz w:val="18"/>
+          <w:szCs w:val="15"/>
+        </w:rPr>
+        <w:t>"Cntu"</w:t>
+      </w:r>
+      <w:r>
+        <w:rPr>
+          <w:rFonts w:ascii="Consolas" w:hAnsi="Consolas"/>
+          <w:b/>
+          <w:color w:val="BCBEC4"/>
+          <w:sz w:val="18"/>
+          <w:szCs w:val="15"/>
+        </w:rPr>
+        <w:t>,</w:t>
+      </w:r>
+      <w:r>
+        <w:rPr>
+          <w:rFonts w:ascii="Consolas" w:hAnsi="Consolas"/>
+          <w:b/>
+          <w:color w:val="6AAB73"/>
+          <w:sz w:val="18"/>
+          <w:szCs w:val="15"/>
+        </w:rPr>
+        <w:t>"Dntu"</w:t>
+      </w:r>
+      <w:r>
+        <w:rPr>
+          <w:rFonts w:ascii="Consolas" w:hAnsi="Consolas"/>
+          <w:b/>
+          <w:color w:val="BCBEC4"/>
+          <w:sz w:val="18"/>
+          <w:szCs w:val="15"/>
+        </w:rPr>
+        <w:t xml:space="preserve">); </w:t>
+      </w:r>
+      <w:r>
+        <w:rPr>
+          <w:rFonts w:ascii="Consolas" w:hAnsi="Consolas"/>
+          <w:b/>
+          <w:color w:val="7A7E85"/>
+          <w:sz w:val="18"/>
+          <w:szCs w:val="15"/>
+        </w:rPr>
+        <w:t>// created a stream of string</w:t>
+      </w:r>
+      <w:r>
+        <w:rPr>
+          <w:rFonts w:ascii="Consolas" w:hAnsi="Consolas"/>
+          <w:b/>
+          <w:color w:val="7A7E85"/>
+          <w:sz w:val="18"/>
+          <w:szCs w:val="15"/>
+        </w:rPr>
+        <w:br/>
+      </w:r>
+      <w:r>
+        <w:rPr>
+          <w:rFonts w:ascii="Consolas" w:hAnsi="Consolas"/>
+          <w:color w:val="BCBEC4"/>
+          <w:sz w:val="17"/>
+          <w:szCs w:val="15"/>
+        </w:rPr>
+        <w:t>nameStream.forEach(System.</w:t>
+      </w:r>
+      <w:r>
+        <w:rPr>
+          <w:rFonts w:ascii="Consolas" w:hAnsi="Consolas"/>
+          <w:i/>
+          <w:iCs/>
+          <w:color w:val="C77DBB"/>
+          <w:sz w:val="17"/>
+          <w:szCs w:val="15"/>
+        </w:rPr>
+        <w:t>out</w:t>
+      </w:r>
+      <w:r>
+        <w:rPr>
+          <w:rFonts w:ascii="Consolas" w:hAnsi="Consolas"/>
+          <w:color w:val="BCBEC4"/>
+          <w:sz w:val="17"/>
+          <w:szCs w:val="15"/>
+        </w:rPr>
+        <w:t>::println);</w:t>
+      </w:r>
+    </w:p>
+    <w:p>
+      <w:pPr>
+        <w:pStyle w:val="HTMLPreformatted"/>
+        <w:shd w:val="clear" w:color="auto" w:fill="1E1F22"/>
+        <w:rPr>
+          <w:rFonts w:ascii="Consolas" w:hAnsi="Consolas"/>
+          <w:color w:val="BCBEC4"/>
+          <w:sz w:val="17"/>
+          <w:szCs w:val="15"/>
+        </w:rPr>
+      </w:pPr>
+      <w:r>
+        <w:rPr>
+          <w:rFonts w:ascii="Consolas" w:hAnsi="Consolas"/>
+          <w:color w:val="BCBEC4"/>
+          <w:sz w:val="17"/>
+          <w:szCs w:val="15"/>
+        </w:rPr>
+        <w:t xml:space="preserve">            </w:t>
+      </w:r>
+      <w:r>
+        <w:rPr>
+          <w:rFonts w:ascii="Consolas" w:hAnsi="Consolas"/>
+          <w:color w:val="BCBEC4"/>
+          <w:sz w:val="17"/>
+          <w:szCs w:val="15"/>
+        </w:rPr>
+        <w:tab/>
+      </w:r>
+      <w:r>
+        <w:rPr>
+          <w:rFonts w:ascii="Consolas" w:hAnsi="Consolas"/>
+          <w:color w:val="7A7E85"/>
+          <w:sz w:val="17"/>
+          <w:szCs w:val="15"/>
+        </w:rPr>
+        <w:t>// OR</w:t>
+      </w:r>
+      <w:r>
+        <w:rPr>
+          <w:rFonts w:ascii="Consolas" w:hAnsi="Consolas"/>
+          <w:color w:val="7A7E85"/>
+          <w:sz w:val="17"/>
+          <w:szCs w:val="15"/>
+        </w:rPr>
+        <w:t xml:space="preserve"> bina store kiye (pata hi h still chutiya hu me)</w:t>
+      </w:r>
+      <w:r>
+        <w:rPr>
+          <w:rFonts w:ascii="Consolas" w:hAnsi="Consolas"/>
+          <w:color w:val="7A7E85"/>
+          <w:sz w:val="17"/>
+          <w:szCs w:val="15"/>
+        </w:rPr>
+        <w:br/>
+        <w:t>/</w:t>
+      </w:r>
+      <w:bookmarkStart w:id="0" w:name="_GoBack"/>
+      <w:bookmarkEnd w:id="0"/>
+      <w:r>
+        <w:rPr>
+          <w:rFonts w:ascii="Consolas" w:hAnsi="Consolas"/>
+          <w:color w:val="7A7E85"/>
+          <w:sz w:val="17"/>
+          <w:szCs w:val="15"/>
+        </w:rPr>
+        <w:t>/        Stream.of("Antu","Bntu","Cntu","Dntu")</w:t>
+      </w:r>
+      <w:r>
+        <w:rPr>
+          <w:rFonts w:ascii="Consolas" w:hAnsi="Consolas"/>
+          <w:color w:val="7A7E85"/>
+          <w:sz w:val="17"/>
+          <w:szCs w:val="15"/>
+        </w:rPr>
+        <w:br/>
+        <w:t>//                .forEach(System.out::println);</w:t>
+      </w:r>
+    </w:p>
+    <w:p>
+      <w:pPr>
+        <w:pStyle w:val="HTMLPreformatted"/>
+        <w:shd w:val="clear" w:color="auto" w:fill="1E1F22"/>
+        <w:rPr>
+          <w:rFonts w:ascii="Consolas" w:hAnsi="Consolas"/>
+          <w:color w:val="BCBEC4"/>
+          <w:sz w:val="17"/>
+          <w:szCs w:val="15"/>
+        </w:rPr>
+      </w:pPr>
+    </w:p>
+    <w:p>
+      <w:pPr>
+        <w:ind w:right="-897"/>
+        <w:rPr>
+          <w:b/>
+          <w:sz w:val="24"/>
+        </w:rPr>
+      </w:pPr>
+    </w:p>
+    <w:p>
+      <w:pPr>
+        <w:ind w:right="-897"/>
+      </w:pPr>
+      <w:r>
+        <w:rPr>
+          <w:b/>
+          <w:sz w:val="24"/>
+        </w:rPr>
+        <w:t>iterate(), generate()</w:t>
+      </w:r>
+      <w:r>
+        <w:rPr>
+          <w:sz w:val="20"/>
+        </w:rPr>
+        <w:t>:-</w:t>
+      </w:r>
+      <w:r>
+        <w:t xml:space="preserve"> Used to create infinite Streams.</w:t>
+      </w:r>
+      <w:r>
+        <w:t xml:space="preserve"> </w:t>
+      </w:r>
+    </w:p>
+    <w:p>
+      <w:pPr>
+        <w:pStyle w:val="HTMLPreformatted"/>
+        <w:shd w:val="clear" w:color="auto" w:fill="1E1F22"/>
+        <w:rPr>
+          <w:rFonts w:ascii="Consolas" w:hAnsi="Consolas"/>
+          <w:color w:val="BCBEC4"/>
+          <w:sz w:val="17"/>
+          <w:szCs w:val="15"/>
+        </w:rPr>
+      </w:pPr>
+      <w:r>
+        <w:rPr>
+          <w:rFonts w:ascii="Consolas" w:hAnsi="Consolas"/>
+          <w:color w:val="7A7E85"/>
+          <w:sz w:val="17"/>
+          <w:szCs w:val="15"/>
+        </w:rPr>
+        <w:t>// iterate()</w:t>
+      </w:r>
+      <w:r>
+        <w:rPr>
+          <w:rFonts w:ascii="Consolas" w:hAnsi="Consolas"/>
+          <w:color w:val="7A7E85"/>
+          <w:sz w:val="17"/>
+          <w:szCs w:val="15"/>
+        </w:rPr>
+        <w:br/>
+      </w:r>
+      <w:r>
+        <w:rPr>
+          <w:rFonts w:ascii="Consolas" w:hAnsi="Consolas"/>
+          <w:color w:val="BCBEC4"/>
+          <w:sz w:val="17"/>
+          <w:szCs w:val="15"/>
+        </w:rPr>
+        <w:t>Stream.</w:t>
+      </w:r>
+      <w:r>
+        <w:rPr>
+          <w:rFonts w:ascii="Consolas" w:hAnsi="Consolas"/>
+          <w:i/>
+          <w:iCs/>
+          <w:color w:val="BCBEC4"/>
+          <w:sz w:val="17"/>
+          <w:szCs w:val="15"/>
+        </w:rPr>
+        <w:t>iterate</w:t>
+      </w:r>
+      <w:r>
+        <w:rPr>
+          <w:rFonts w:ascii="Consolas" w:hAnsi="Consolas"/>
+          <w:color w:val="BCBEC4"/>
+          <w:sz w:val="17"/>
+          <w:szCs w:val="15"/>
+        </w:rPr>
+        <w:t>(</w:t>
+      </w:r>
+      <w:r>
+        <w:rPr>
+          <w:rFonts w:ascii="Consolas" w:hAnsi="Consolas"/>
+          <w:color w:val="2AACB8"/>
+          <w:sz w:val="17"/>
+          <w:szCs w:val="15"/>
+        </w:rPr>
+        <w:t>1</w:t>
+      </w:r>
+      <w:r>
+        <w:rPr>
+          <w:rFonts w:ascii="Consolas" w:hAnsi="Consolas"/>
+          <w:color w:val="BCBEC4"/>
+          <w:sz w:val="17"/>
+          <w:szCs w:val="15"/>
+        </w:rPr>
+        <w:t>, a -&gt; a*</w:t>
+      </w:r>
+      <w:r>
+        <w:rPr>
+          <w:rFonts w:ascii="Consolas" w:hAnsi="Consolas"/>
+          <w:color w:val="2AACB8"/>
+          <w:sz w:val="17"/>
+          <w:szCs w:val="15"/>
+        </w:rPr>
+        <w:t>2</w:t>
+      </w:r>
+      <w:r>
+        <w:rPr>
+          <w:rFonts w:ascii="Consolas" w:hAnsi="Consolas"/>
+          <w:color w:val="BCBEC4"/>
+          <w:sz w:val="17"/>
+          <w:szCs w:val="15"/>
+        </w:rPr>
+        <w:t xml:space="preserve">) </w:t>
+      </w:r>
+      <w:r>
+        <w:rPr>
+          <w:rFonts w:ascii="Consolas" w:hAnsi="Consolas"/>
+          <w:color w:val="7A7E85"/>
+          <w:sz w:val="17"/>
+          <w:szCs w:val="15"/>
+        </w:rPr>
+        <w:t>// accepts initial value and Unary Operator (ye infinite stream banata jayega)</w:t>
+      </w:r>
+      <w:r>
+        <w:rPr>
+          <w:rFonts w:ascii="Consolas" w:hAnsi="Consolas"/>
+          <w:color w:val="7A7E85"/>
+          <w:sz w:val="17"/>
+          <w:szCs w:val="15"/>
+        </w:rPr>
+        <w:br/>
+        <w:t xml:space="preserve">        </w:t>
+      </w:r>
+      <w:r>
+        <w:rPr>
+          <w:rFonts w:ascii="Consolas" w:hAnsi="Consolas"/>
+          <w:color w:val="BCBEC4"/>
+          <w:sz w:val="17"/>
+          <w:szCs w:val="15"/>
+        </w:rPr>
+        <w:t>.limit(</w:t>
+      </w:r>
+      <w:r>
+        <w:rPr>
+          <w:rFonts w:ascii="Consolas" w:hAnsi="Consolas"/>
+          <w:color w:val="2AACB8"/>
+          <w:sz w:val="17"/>
+          <w:szCs w:val="15"/>
+        </w:rPr>
+        <w:t>10</w:t>
+      </w:r>
+      <w:r>
+        <w:rPr>
+          <w:rFonts w:ascii="Consolas" w:hAnsi="Consolas"/>
+          <w:color w:val="BCBEC4"/>
+          <w:sz w:val="17"/>
+          <w:szCs w:val="15"/>
+        </w:rPr>
+        <w:t xml:space="preserve">) </w:t>
+      </w:r>
+      <w:r>
+        <w:rPr>
+          <w:rFonts w:ascii="Consolas" w:hAnsi="Consolas"/>
+          <w:color w:val="7A7E85"/>
+          <w:sz w:val="17"/>
+          <w:szCs w:val="15"/>
+        </w:rPr>
+        <w:t>// limit se apn bolre bhai 10 se jyada mt chale jana.</w:t>
+      </w:r>
+      <w:r>
+        <w:rPr>
+          <w:rFonts w:ascii="Consolas" w:hAnsi="Consolas"/>
+          <w:color w:val="7A7E85"/>
+          <w:sz w:val="17"/>
+          <w:szCs w:val="15"/>
+        </w:rPr>
+        <w:br/>
+        <w:t xml:space="preserve">        </w:t>
+      </w:r>
+      <w:r>
+        <w:rPr>
+          <w:rFonts w:ascii="Consolas" w:hAnsi="Consolas"/>
+          <w:color w:val="BCBEC4"/>
+          <w:sz w:val="17"/>
+          <w:szCs w:val="15"/>
+        </w:rPr>
+        <w:t>.forEach(System.</w:t>
+      </w:r>
+      <w:r>
+        <w:rPr>
+          <w:rFonts w:ascii="Consolas" w:hAnsi="Consolas"/>
+          <w:i/>
+          <w:iCs/>
+          <w:color w:val="C77DBB"/>
+          <w:sz w:val="17"/>
+          <w:szCs w:val="15"/>
+        </w:rPr>
+        <w:t>out</w:t>
+      </w:r>
+      <w:r>
+        <w:rPr>
+          <w:rFonts w:ascii="Consolas" w:hAnsi="Consolas"/>
+          <w:color w:val="BCBEC4"/>
+          <w:sz w:val="17"/>
+          <w:szCs w:val="15"/>
+        </w:rPr>
+        <w:t>::println);</w:t>
+      </w:r>
+      <w:r>
+        <w:rPr>
+          <w:rFonts w:ascii="Consolas" w:hAnsi="Consolas"/>
+          <w:color w:val="BCBEC4"/>
+          <w:sz w:val="17"/>
+          <w:szCs w:val="15"/>
+        </w:rPr>
+        <w:br/>
+      </w:r>
+      <w:r>
+        <w:rPr>
+          <w:rFonts w:ascii="Consolas" w:hAnsi="Consolas"/>
+          <w:color w:val="7A7E85"/>
+          <w:sz w:val="17"/>
+          <w:szCs w:val="15"/>
+        </w:rPr>
+        <w:t>// generate</w:t>
+      </w:r>
+      <w:r>
+        <w:rPr>
+          <w:rFonts w:ascii="Consolas" w:hAnsi="Consolas"/>
+          <w:color w:val="7A7E85"/>
+          <w:sz w:val="17"/>
+          <w:szCs w:val="15"/>
+        </w:rPr>
+        <w:br/>
+      </w:r>
+      <w:r>
+        <w:rPr>
+          <w:rFonts w:ascii="Consolas" w:hAnsi="Consolas"/>
+          <w:color w:val="BCBEC4"/>
+          <w:sz w:val="17"/>
+          <w:szCs w:val="15"/>
+        </w:rPr>
+        <w:t xml:space="preserve">Supplier&lt;Integer&gt; generateRan = </w:t>
+      </w:r>
+      <w:r>
+        <w:rPr>
+          <w:rFonts w:ascii="Consolas" w:hAnsi="Consolas"/>
+          <w:color w:val="CF8E6D"/>
+          <w:sz w:val="17"/>
+          <w:szCs w:val="15"/>
+        </w:rPr>
+        <w:t xml:space="preserve">new </w:t>
+      </w:r>
+      <w:r>
+        <w:rPr>
+          <w:rFonts w:ascii="Consolas" w:hAnsi="Consolas"/>
+          <w:color w:val="BCBEC4"/>
+          <w:sz w:val="17"/>
+          <w:szCs w:val="15"/>
+        </w:rPr>
+        <w:t>Random()::nextInt;</w:t>
+      </w:r>
+      <w:r>
+        <w:rPr>
+          <w:rFonts w:ascii="Consolas" w:hAnsi="Consolas"/>
+          <w:color w:val="BCBEC4"/>
+          <w:sz w:val="17"/>
+          <w:szCs w:val="15"/>
+        </w:rPr>
+        <w:br/>
+        <w:t>Stream.</w:t>
+      </w:r>
+      <w:r>
+        <w:rPr>
+          <w:rFonts w:ascii="Consolas" w:hAnsi="Consolas"/>
+          <w:i/>
+          <w:iCs/>
+          <w:color w:val="BCBEC4"/>
+          <w:sz w:val="17"/>
+          <w:szCs w:val="15"/>
+        </w:rPr>
+        <w:t>generate</w:t>
+      </w:r>
+      <w:r>
+        <w:rPr>
+          <w:rFonts w:ascii="Consolas" w:hAnsi="Consolas"/>
+          <w:color w:val="BCBEC4"/>
+          <w:sz w:val="17"/>
+          <w:szCs w:val="15"/>
+        </w:rPr>
+        <w:t xml:space="preserve">(generateRan) </w:t>
+      </w:r>
+      <w:r>
+        <w:rPr>
+          <w:rFonts w:ascii="Consolas" w:hAnsi="Consolas"/>
+          <w:color w:val="7A7E85"/>
+          <w:sz w:val="17"/>
+          <w:szCs w:val="15"/>
+        </w:rPr>
+        <w:t>// accepts supplier and infinte stream banata jayega agr limit set nhi kiya to</w:t>
+      </w:r>
+      <w:r>
+        <w:rPr>
+          <w:rFonts w:ascii="Consolas" w:hAnsi="Consolas"/>
+          <w:color w:val="7A7E85"/>
+          <w:sz w:val="17"/>
+          <w:szCs w:val="15"/>
+        </w:rPr>
+        <w:br/>
+        <w:t xml:space="preserve">        </w:t>
+      </w:r>
+      <w:r>
+        <w:rPr>
+          <w:rFonts w:ascii="Consolas" w:hAnsi="Consolas"/>
+          <w:color w:val="BCBEC4"/>
+          <w:sz w:val="17"/>
+          <w:szCs w:val="15"/>
+        </w:rPr>
+        <w:t>.limit(</w:t>
+      </w:r>
+      <w:r>
+        <w:rPr>
+          <w:rFonts w:ascii="Consolas" w:hAnsi="Consolas"/>
+          <w:color w:val="2AACB8"/>
+          <w:sz w:val="17"/>
+          <w:szCs w:val="15"/>
+        </w:rPr>
+        <w:t>10</w:t>
+      </w:r>
+      <w:r>
+        <w:rPr>
+          <w:rFonts w:ascii="Consolas" w:hAnsi="Consolas"/>
+          <w:color w:val="BCBEC4"/>
+          <w:sz w:val="17"/>
+          <w:szCs w:val="15"/>
+        </w:rPr>
+        <w:t>)</w:t>
+      </w:r>
+      <w:r>
+        <w:rPr>
+          <w:rFonts w:ascii="Consolas" w:hAnsi="Consolas"/>
+          <w:color w:val="BCBEC4"/>
+          <w:sz w:val="17"/>
+          <w:szCs w:val="15"/>
+        </w:rPr>
+        <w:br/>
+        <w:t xml:space="preserve">        .forEach(System.</w:t>
+      </w:r>
+      <w:r>
+        <w:rPr>
+          <w:rFonts w:ascii="Consolas" w:hAnsi="Consolas"/>
+          <w:i/>
+          <w:iCs/>
+          <w:color w:val="C77DBB"/>
+          <w:sz w:val="17"/>
+          <w:szCs w:val="15"/>
+        </w:rPr>
+        <w:t>out</w:t>
+      </w:r>
+      <w:r>
+        <w:rPr>
+          <w:rFonts w:ascii="Consolas" w:hAnsi="Consolas"/>
+          <w:color w:val="BCBEC4"/>
+          <w:sz w:val="17"/>
+          <w:szCs w:val="15"/>
+        </w:rPr>
+        <w:t>::println);</w:t>
+      </w:r>
+    </w:p>
+    <w:p>
+      <w:pPr>
+        <w:ind w:right="-897"/>
+        <w:rPr>
+          <w:bCs/>
+          <w:sz w:val="20"/>
+        </w:rPr>
+      </w:pPr>
+    </w:p>
     <w:sectPr>
       <w:pgSz w:w="11906" w:h="16838"/>
       <w:pgMar w:top="1440" w:right="1440" w:bottom="1440" w:left="1440" w:header="708" w:footer="708" w:gutter="0"/>
@@ -10560,7 +13239,7 @@
 </file>
 
 <file path=word/numbering.xml><?xml version="1.0" encoding="utf-8"?>
-<w:numbering xmlns:wpc="http://schemas.microsoft.com/office/word/2010/wordprocessingCanvas" xmlns:cx="http://schemas.microsoft.com/office/drawing/2014/chartex" xmlns:cx1="http://schemas.microsoft.com/office/drawing/2015/9/8/chartex" xmlns:cx2="http://schemas.microsoft.com/office/drawing/2015/10/21/chartex" xmlns:cx3="http://schemas.microsoft.com/office/drawing/2016/5/9/chartex" xmlns:cx4="http://schemas.microsoft.com/office/drawing/2016/5/10/chartex" xmlns:cx5="http://schemas.microsoft.com/office/drawing/2016/5/11/chartex" xmlns:cx6="http://schemas.microsoft.com/office/drawing/2016/5/12/chartex" xmlns:cx7="http://schemas.microsoft.com/office/drawing/2016/5/13/chartex" xmlns:cx8="http://schemas.microsoft.com/office/drawing/2016/5/14/chartex" xmlns:mc="http://schemas.openxmlformats.org/markup-compatibility/2006" xmlns:aink="http://schemas.microsoft.com/office/drawing/2016/ink" xmlns:am3d="http://schemas.microsoft.com/office/drawing/2017/model3d" xmlns:o="urn:schemas-microsoft-com:office:office" xmlns:oel="http://schemas.microsoft.com/office/2019/extlst" xmlns:r="http://schemas.openxmlformats.org/officeDocument/2006/relationships" xmlns:m="http://schemas.openxmlformats.org/officeDocument/2006/math" xmlns:v="urn:schemas-microsoft-com:vml" xmlns:wp14="http://schemas.microsoft.com/office/word/2010/wordprocessingDrawing" xmlns:wp="http://schemas.openxmlformats.org/drawingml/2006/wordprocessingDrawing" xmlns:w10="urn:schemas-microsoft-com:office:word" xmlns:w="http://schemas.openxmlformats.org/wordprocessingml/2006/main" xmlns:w14="http://schemas.microsoft.com/office/word/2010/wordml" xmlns:w15="http://schemas.microsoft.com/office/word/2012/wordml" xmlns:w16cex="http://schemas.microsoft.com/office/word/2018/wordml/cex" xmlns:w16cid="http://schemas.microsoft.com/office/word/2016/wordml/cid" xmlns:w16="http://schemas.microsoft.com/office/word/2018/wordml" xmlns:w16sdtdh="http://schemas.microsoft.com/office/word/2020/wordml/sdtdatahash" xmlns:w16se="http://schemas.microsoft.com/office/word/2015/wordml/symex" xmlns:wpg="http://schemas.microsoft.com/office/word/2010/wordprocessingGroup" xmlns:wpi="http://schemas.microsoft.com/office/word/2010/wordprocessingInk" xmlns:wne="http://schemas.microsoft.com/office/word/2006/wordml" xmlns:wps="http://schemas.microsoft.com/office/word/2010/wordprocessingShape" mc:Ignorable="w14 w15 w16se w16cid w16 w16cex w16sdtdh wp14">
+<w:numbering xmlns:wpc="http://schemas.microsoft.com/office/word/2010/wordprocessingCanvas" xmlns:cx="http://schemas.microsoft.com/office/drawing/2014/chartex" xmlns:cx1="http://schemas.microsoft.com/office/drawing/2015/9/8/chartex" xmlns:cx2="http://schemas.microsoft.com/office/drawing/2015/10/21/chartex" xmlns:cx3="http://schemas.microsoft.com/office/drawing/2016/5/9/chartex" xmlns:cx4="http://schemas.microsoft.com/office/drawing/2016/5/10/chartex" xmlns:cx5="http://schemas.microsoft.com/office/drawing/2016/5/11/chartex" xmlns:cx6="http://schemas.microsoft.com/office/drawing/2016/5/12/chartex" xmlns:cx7="http://schemas.microsoft.com/office/drawing/2016/5/13/chartex" xmlns:cx8="http://schemas.microsoft.com/office/drawing/2016/5/14/chartex" xmlns:mc="http://schemas.openxmlformats.org/markup-compatibility/2006" xmlns:aink="http://schemas.microsoft.com/office/drawing/2016/ink" xmlns:am3d="http://schemas.microsoft.com/office/drawing/2017/model3d" xmlns:o="urn:schemas-microsoft-com:office:office" xmlns:r="http://schemas.openxmlformats.org/officeDocument/2006/relationships" xmlns:m="http://schemas.openxmlformats.org/officeDocument/2006/math" xmlns:v="urn:schemas-microsoft-com:vml" xmlns:wp14="http://schemas.microsoft.com/office/word/2010/wordprocessingDrawing" xmlns:wp="http://schemas.openxmlformats.org/drawingml/2006/wordprocessingDrawing" xmlns:w10="urn:schemas-microsoft-com:office:word" xmlns:w="http://schemas.openxmlformats.org/wordprocessingml/2006/main" xmlns:w14="http://schemas.microsoft.com/office/word/2010/wordml" xmlns:w15="http://schemas.microsoft.com/office/word/2012/wordml" xmlns:w16cid="http://schemas.microsoft.com/office/word/2016/wordml/cid" xmlns:w16se="http://schemas.microsoft.com/office/word/2015/wordml/symex" xmlns:wpg="http://schemas.microsoft.com/office/word/2010/wordprocessingGroup" xmlns:wpi="http://schemas.microsoft.com/office/word/2010/wordprocessingInk" xmlns:wne="http://schemas.microsoft.com/office/word/2006/wordml" xmlns:wps="http://schemas.microsoft.com/office/word/2010/wordprocessingShape" mc:Ignorable="w14 w15 w16se w16cid wp14">
   <w:abstractNum w:abstractNumId="0" w15:restartNumberingAfterBreak="0">
     <w:nsid w:val="0E9C3533"/>
     <w:multiLevelType w:val="hybridMultilevel"/>
@@ -11008,26 +13687,26 @@
       </w:pPr>
     </w:lvl>
   </w:abstractNum>
-  <w:num w:numId="1" w16cid:durableId="1851793709">
+  <w:num w:numId="1">
     <w:abstractNumId w:val="2"/>
   </w:num>
-  <w:num w:numId="2" w16cid:durableId="1155993127">
+  <w:num w:numId="2">
     <w:abstractNumId w:val="0"/>
   </w:num>
-  <w:num w:numId="3" w16cid:durableId="1280189369">
+  <w:num w:numId="3">
     <w:abstractNumId w:val="3"/>
   </w:num>
-  <w:num w:numId="4" w16cid:durableId="955913464">
+  <w:num w:numId="4">
     <w:abstractNumId w:val="1"/>
   </w:num>
-  <w:num w:numId="5" w16cid:durableId="40908066">
+  <w:num w:numId="5">
     <w:abstractNumId w:val="4"/>
   </w:num>
 </w:numbering>
 </file>
 
 <file path=word/styles.xml><?xml version="1.0" encoding="utf-8"?>
-<w:styles xmlns:mc="http://schemas.openxmlformats.org/markup-compatibility/2006" xmlns:r="http://schemas.openxmlformats.org/officeDocument/2006/relationships" xmlns:w="http://schemas.openxmlformats.org/wordprocessingml/2006/main" xmlns:w14="http://schemas.microsoft.com/office/word/2010/wordml" xmlns:w15="http://schemas.microsoft.com/office/word/2012/wordml" xmlns:w16cex="http://schemas.microsoft.com/office/word/2018/wordml/cex" xmlns:w16cid="http://schemas.microsoft.com/office/word/2016/wordml/cid" xmlns:w16="http://schemas.microsoft.com/office/word/2018/wordml" xmlns:w16sdtdh="http://schemas.microsoft.com/office/word/2020/wordml/sdtdatahash" xmlns:w16se="http://schemas.microsoft.com/office/word/2015/wordml/symex" mc:Ignorable="w14 w15 w16se w16cid w16 w16cex w16sdtdh">
+<w:styles xmlns:mc="http://schemas.openxmlformats.org/markup-compatibility/2006" xmlns:r="http://schemas.openxmlformats.org/officeDocument/2006/relationships" xmlns:w="http://schemas.openxmlformats.org/wordprocessingml/2006/main" xmlns:w14="http://schemas.microsoft.com/office/word/2010/wordml" xmlns:w15="http://schemas.microsoft.com/office/word/2012/wordml" xmlns:w16cid="http://schemas.microsoft.com/office/word/2016/wordml/cid" xmlns:w16se="http://schemas.microsoft.com/office/word/2015/wordml/symex" mc:Ignorable="w14 w15 w16se w16cid">
   <w:docDefaults>
     <w:rPrDefault>
       <w:rPr>
@@ -11043,7 +13722,7 @@
       </w:pPr>
     </w:pPrDefault>
   </w:docDefaults>
-  <w:latentStyles w:defLockedState="0" w:defUIPriority="99" w:defSemiHidden="0" w:defUnhideWhenUsed="0" w:defQFormat="0" w:count="376">
+  <w:latentStyles w:defLockedState="0" w:defUIPriority="99" w:defSemiHidden="0" w:defUnhideWhenUsed="0" w:defQFormat="0" w:count="375">
     <w:lsdException w:name="Normal" w:uiPriority="0" w:qFormat="1"/>
     <w:lsdException w:name="heading 1" w:uiPriority="9" w:qFormat="1"/>
     <w:lsdException w:name="heading 2" w:semiHidden="1" w:uiPriority="9" w:unhideWhenUsed="1" w:qFormat="1"/>
@@ -11419,7 +14098,6 @@
     <w:lsdException w:name="Smart Hyperlink" w:semiHidden="1" w:unhideWhenUsed="1"/>
     <w:lsdException w:name="Hashtag" w:semiHidden="1" w:unhideWhenUsed="1"/>
     <w:lsdException w:name="Unresolved Mention" w:semiHidden="1" w:unhideWhenUsed="1"/>
-    <w:lsdException w:name="Smart Link" w:semiHidden="1" w:unhideWhenUsed="1"/>
   </w:latentStyles>
   <w:style w:type="paragraph" w:default="1" w:styleId="Normal">
     <w:name w:val="Normal"/>
@@ -11428,7 +14106,6 @@
   <w:style w:type="character" w:default="1" w:styleId="DefaultParagraphFont">
     <w:name w:val="Default Paragraph Font"/>
     <w:uiPriority w:val="1"/>
-    <w:semiHidden/>
     <w:unhideWhenUsed/>
   </w:style>
   <w:style w:type="table" w:default="1" w:styleId="TableNormal">

</xml_diff>

<commit_message>
covered NS - aggreate function
</commit_message>
<xml_diff>
--- a/Java8Notes.docx
+++ b/Java8Notes.docx
@@ -13558,8 +13558,78 @@
           <w:bCs/>
           <w:sz w:val="20"/>
         </w:rPr>
+        <w:drawing>
+          <wp:anchor distT="0" distB="0" distL="114300" distR="114300" simplePos="0" relativeHeight="251695104" behindDoc="0" locked="0" layoutInCell="1" allowOverlap="1" wp14:anchorId="15D1D3E9" wp14:editId="434216CF">
+            <wp:simplePos x="0" y="0"/>
+            <wp:positionH relativeFrom="page">
+              <wp:align>right</wp:align>
+            </wp:positionH>
+            <wp:positionV relativeFrom="paragraph">
+              <wp:posOffset>5080</wp:posOffset>
+            </wp:positionV>
+            <wp:extent cx="2677795" cy="1721485"/>
+            <wp:effectExtent l="0" t="0" r="8255" b="0"/>
+            <wp:wrapSquare wrapText="bothSides"/>
+            <wp:docPr id="3" name="Picture 3"/>
+            <wp:cNvGraphicFramePr>
+              <a:graphicFrameLocks xmlns:a="http://schemas.openxmlformats.org/drawingml/2006/main" noChangeAspect="1"/>
+            </wp:cNvGraphicFramePr>
+            <a:graphic xmlns:a="http://schemas.openxmlformats.org/drawingml/2006/main">
+              <a:graphicData uri="http://schemas.openxmlformats.org/drawingml/2006/picture">
+                <pic:pic xmlns:pic="http://schemas.openxmlformats.org/drawingml/2006/picture">
+                  <pic:nvPicPr>
+                    <pic:cNvPr id="1" name=""/>
+                    <pic:cNvPicPr/>
+                  </pic:nvPicPr>
+                  <pic:blipFill>
+                    <a:blip r:embed="rId25">
+                      <a:extLst>
+                        <a:ext uri="{28A0092B-C50C-407E-A947-70E740481C1C}">
+                          <a14:useLocalDpi xmlns:a14="http://schemas.microsoft.com/office/drawing/2010/main" val="0"/>
+                        </a:ext>
+                      </a:extLst>
+                    </a:blip>
+                    <a:stretch>
+                      <a:fillRect/>
+                    </a:stretch>
+                  </pic:blipFill>
+                  <pic:spPr>
+                    <a:xfrm>
+                      <a:off x="0" y="0"/>
+                      <a:ext cx="2677795" cy="1721485"/>
+                    </a:xfrm>
+                    <a:prstGeom prst="rect">
+                      <a:avLst/>
+                    </a:prstGeom>
+                  </pic:spPr>
+                </pic:pic>
+              </a:graphicData>
+            </a:graphic>
+            <wp14:sizeRelH relativeFrom="margin">
+              <wp14:pctWidth>0</wp14:pctWidth>
+            </wp14:sizeRelH>
+            <wp14:sizeRelV relativeFrom="margin">
+              <wp14:pctHeight>0</wp14:pctHeight>
+            </wp14:sizeRelV>
+          </wp:anchor>
+        </w:drawing>
+      </w:r>
+      <w:r>
+        <w:rPr>
+          <w:bCs/>
+          <w:sz w:val="20"/>
+        </w:rPr>
         <w:t xml:space="preserve"> Ab yaha dekh apn List&lt;Integer&gt; ka stream bana rahe h and Integer is a wrapper class for primitive type int, to stream banate time baar baar unboking krna padta h (Integer to int), which is a extra overhead and can be avoided using Numeric Stream.</w:t>
       </w:r>
+    </w:p>
+    <w:p>
+      <w:pPr>
+        <w:ind w:right="-897"/>
+        <w:rPr>
+          <w:bCs/>
+          <w:sz w:val="20"/>
+        </w:rPr>
+      </w:pPr>
     </w:p>
     <w:p>
       <w:pPr>
@@ -13803,6 +13873,44 @@
     <w:p>
       <w:pPr>
         <w:ind w:right="-897"/>
+        <w:jc w:val="center"/>
+        <w:rPr>
+          <w:b/>
+          <w:bCs/>
+          <w:sz w:val="26"/>
+        </w:rPr>
+      </w:pPr>
+    </w:p>
+    <w:p>
+      <w:pPr>
+        <w:ind w:right="-897"/>
+        <w:jc w:val="center"/>
+        <w:rPr>
+          <w:b/>
+          <w:bCs/>
+          <w:sz w:val="26"/>
+        </w:rPr>
+      </w:pPr>
+      <w:r>
+        <w:rPr>
+          <w:b/>
+          <w:bCs/>
+          <w:sz w:val="26"/>
+        </w:rPr>
+        <w:t xml:space="preserve">Numeric Stream - </w:t>
+      </w:r>
+      <w:r>
+        <w:rPr>
+          <w:b/>
+          <w:bCs/>
+          <w:sz w:val="26"/>
+        </w:rPr>
+        <w:t>Ranges</w:t>
+      </w:r>
+    </w:p>
+    <w:p>
+      <w:pPr>
+        <w:ind w:right="-897"/>
         <w:rPr>
           <w:b/>
           <w:bCs/>
@@ -13831,29 +13939,79 @@
           <w:bCs/>
           <w:sz w:val="20"/>
         </w:rPr>
-        <w:t xml:space="preserve"> IntStream.range(1,50) -&gt; Returns an IntStream of 49 elements from 1 to 49. </w:t>
+        <w:t xml:space="preserve"> </w:t>
+      </w:r>
+      <w:r>
+        <w:rPr>
+          <w:b/>
+          <w:bCs/>
+          <w:sz w:val="20"/>
+        </w:rPr>
+        <w:t>IntStream.range(1,50)</w:t>
+      </w:r>
+      <w:r>
+        <w:rPr>
+          <w:bCs/>
+          <w:sz w:val="20"/>
+        </w:rPr>
+        <w:t xml:space="preserve"> -&gt; Returns an IntStream of 49 elements from </w:t>
+      </w:r>
+      <w:r>
+        <w:rPr>
+          <w:b/>
+          <w:bCs/>
+          <w:sz w:val="20"/>
+        </w:rPr>
+        <w:t xml:space="preserve">1 to 49. </w:t>
       </w:r>
     </w:p>
     <w:p>
       <w:pPr>
         <w:ind w:right="-897"/>
         <w:rPr>
-          <w:bCs/>
-          <w:sz w:val="20"/>
-        </w:rPr>
-      </w:pPr>
-      <w:r>
-        <w:rPr>
-          <w:bCs/>
-          <w:sz w:val="20"/>
-        </w:rPr>
-        <w:t xml:space="preserve">IntStream.rangeClosed(1,50) -&gt; Returns an IntStream of 50 elements from 1 to 50. </w:t>
+          <w:b/>
+          <w:bCs/>
+          <w:sz w:val="20"/>
+        </w:rPr>
+      </w:pPr>
+      <w:r>
+        <w:rPr>
+          <w:b/>
+          <w:bCs/>
+          <w:sz w:val="20"/>
+        </w:rPr>
+        <w:t>IntStream.rangeClosed(1,50)</w:t>
+      </w:r>
+      <w:r>
+        <w:rPr>
+          <w:bCs/>
+          <w:sz w:val="20"/>
+        </w:rPr>
+        <w:t xml:space="preserve"> -&gt; Returns an IntStream of 50 elements from </w:t>
+      </w:r>
+      <w:r>
+        <w:rPr>
+          <w:b/>
+          <w:bCs/>
+          <w:sz w:val="20"/>
+        </w:rPr>
+        <w:t xml:space="preserve">1 to 50. </w:t>
       </w:r>
     </w:p>
     <w:p>
       <w:pPr>
         <w:ind w:right="-897"/>
         <w:rPr>
+          <w:b/>
+          <w:bCs/>
+          <w:sz w:val="20"/>
+        </w:rPr>
+      </w:pPr>
+    </w:p>
+    <w:p>
+      <w:pPr>
+        <w:ind w:right="-897"/>
+        <w:rPr>
           <w:bCs/>
           <w:sz w:val="20"/>
         </w:rPr>
@@ -13889,32 +14047,1675 @@
         </w:rPr>
         <w:t>ditto same as IntStream bss Int hata ke Long likh de</w:t>
       </w:r>
+    </w:p>
+    <w:p>
+      <w:pPr>
+        <w:ind w:right="-897"/>
+        <w:rPr>
+          <w:bCs/>
+          <w:sz w:val="20"/>
+        </w:rPr>
+      </w:pPr>
+      <w:r>
+        <w:rPr>
+          <w:b/>
+          <w:bCs/>
+          <w:sz w:val="24"/>
+        </w:rPr>
+        <w:t>DoubleStream</w:t>
+      </w:r>
+      <w:r>
+        <w:rPr>
+          <w:bCs/>
+          <w:sz w:val="20"/>
+        </w:rPr>
+        <w:t>: - It does not support the range ()and rangeClosed().</w:t>
+      </w:r>
+    </w:p>
+    <w:p>
+      <w:pPr>
+        <w:ind w:right="-897"/>
+        <w:rPr>
+          <w:bCs/>
+          <w:sz w:val="20"/>
+        </w:rPr>
+      </w:pPr>
+    </w:p>
+    <w:p>
+      <w:pPr>
+        <w:shd w:val="clear" w:color="auto" w:fill="1E1F22"/>
+        <w:tabs>
+          <w:tab w:val="left" w:pos="916"/>
+          <w:tab w:val="left" w:pos="1832"/>
+          <w:tab w:val="left" w:pos="2748"/>
+          <w:tab w:val="left" w:pos="3664"/>
+          <w:tab w:val="left" w:pos="4580"/>
+          <w:tab w:val="left" w:pos="5496"/>
+          <w:tab w:val="left" w:pos="6412"/>
+          <w:tab w:val="left" w:pos="7328"/>
+          <w:tab w:val="left" w:pos="8244"/>
+          <w:tab w:val="left" w:pos="9160"/>
+          <w:tab w:val="left" w:pos="10076"/>
+          <w:tab w:val="left" w:pos="10992"/>
+          <w:tab w:val="left" w:pos="11908"/>
+          <w:tab w:val="left" w:pos="12824"/>
+          <w:tab w:val="left" w:pos="13740"/>
+          <w:tab w:val="left" w:pos="14656"/>
+        </w:tabs>
+        <w:spacing w:after="0" w:line="240" w:lineRule="auto"/>
+        <w:rPr>
+          <w:rFonts w:ascii="Consolas" w:eastAsia="Times New Roman" w:hAnsi="Consolas" w:cs="Courier New"/>
+          <w:color w:val="BCBEC4"/>
+          <w:sz w:val="17"/>
+          <w:szCs w:val="15"/>
+          <w:lang w:eastAsia="en-IN"/>
+        </w:rPr>
+      </w:pPr>
+      <w:r>
+        <w:rPr>
+          <w:rFonts w:ascii="Consolas" w:eastAsia="Times New Roman" w:hAnsi="Consolas" w:cs="Courier New"/>
+          <w:color w:val="BCBEC4"/>
+          <w:sz w:val="17"/>
+          <w:szCs w:val="15"/>
+          <w:lang w:eastAsia="en-IN"/>
+        </w:rPr>
+        <w:t>IntStream intStream = IntStream.</w:t>
+      </w:r>
+      <w:r>
+        <w:rPr>
+          <w:rFonts w:ascii="Consolas" w:eastAsia="Times New Roman" w:hAnsi="Consolas" w:cs="Courier New"/>
+          <w:i/>
+          <w:iCs/>
+          <w:color w:val="BCBEC4"/>
+          <w:sz w:val="17"/>
+          <w:szCs w:val="15"/>
+          <w:lang w:eastAsia="en-IN"/>
+        </w:rPr>
+        <w:t>range</w:t>
+      </w:r>
+      <w:r>
+        <w:rPr>
+          <w:rFonts w:ascii="Consolas" w:eastAsia="Times New Roman" w:hAnsi="Consolas" w:cs="Courier New"/>
+          <w:color w:val="BCBEC4"/>
+          <w:sz w:val="17"/>
+          <w:szCs w:val="15"/>
+          <w:lang w:eastAsia="en-IN"/>
+        </w:rPr>
+        <w:t>(</w:t>
+      </w:r>
+      <w:r>
+        <w:rPr>
+          <w:rFonts w:ascii="Consolas" w:eastAsia="Times New Roman" w:hAnsi="Consolas" w:cs="Courier New"/>
+          <w:color w:val="2AACB8"/>
+          <w:sz w:val="17"/>
+          <w:szCs w:val="15"/>
+          <w:lang w:eastAsia="en-IN"/>
+        </w:rPr>
+        <w:t>1</w:t>
+      </w:r>
+      <w:r>
+        <w:rPr>
+          <w:rFonts w:ascii="Consolas" w:eastAsia="Times New Roman" w:hAnsi="Consolas" w:cs="Courier New"/>
+          <w:color w:val="BCBEC4"/>
+          <w:sz w:val="17"/>
+          <w:szCs w:val="15"/>
+          <w:lang w:eastAsia="en-IN"/>
+        </w:rPr>
+        <w:t>,</w:t>
+      </w:r>
+      <w:r>
+        <w:rPr>
+          <w:rFonts w:ascii="Consolas" w:eastAsia="Times New Roman" w:hAnsi="Consolas" w:cs="Courier New"/>
+          <w:color w:val="2AACB8"/>
+          <w:sz w:val="17"/>
+          <w:szCs w:val="15"/>
+          <w:lang w:eastAsia="en-IN"/>
+        </w:rPr>
+        <w:t>50</w:t>
+      </w:r>
+      <w:r>
+        <w:rPr>
+          <w:rFonts w:ascii="Consolas" w:eastAsia="Times New Roman" w:hAnsi="Consolas" w:cs="Courier New"/>
+          <w:color w:val="BCBEC4"/>
+          <w:sz w:val="17"/>
+          <w:szCs w:val="15"/>
+          <w:lang w:eastAsia="en-IN"/>
+        </w:rPr>
+        <w:t>);</w:t>
+      </w:r>
+      <w:r>
+        <w:rPr>
+          <w:rFonts w:ascii="Consolas" w:eastAsia="Times New Roman" w:hAnsi="Consolas" w:cs="Courier New"/>
+          <w:color w:val="BCBEC4"/>
+          <w:sz w:val="17"/>
+          <w:szCs w:val="15"/>
+          <w:lang w:eastAsia="en-IN"/>
+        </w:rPr>
+        <w:br/>
+        <w:t>System.</w:t>
+      </w:r>
+      <w:r>
+        <w:rPr>
+          <w:rFonts w:ascii="Consolas" w:eastAsia="Times New Roman" w:hAnsi="Consolas" w:cs="Courier New"/>
+          <w:i/>
+          <w:iCs/>
+          <w:color w:val="C77DBB"/>
+          <w:sz w:val="17"/>
+          <w:szCs w:val="15"/>
+          <w:lang w:eastAsia="en-IN"/>
+        </w:rPr>
+        <w:t>out</w:t>
+      </w:r>
+      <w:r>
+        <w:rPr>
+          <w:rFonts w:ascii="Consolas" w:eastAsia="Times New Roman" w:hAnsi="Consolas" w:cs="Courier New"/>
+          <w:color w:val="BCBEC4"/>
+          <w:sz w:val="17"/>
+          <w:szCs w:val="15"/>
+          <w:lang w:eastAsia="en-IN"/>
+        </w:rPr>
+        <w:t xml:space="preserve">.println(intStream.count()); </w:t>
+      </w:r>
+      <w:r>
+        <w:rPr>
+          <w:rFonts w:ascii="Consolas" w:eastAsia="Times New Roman" w:hAnsi="Consolas" w:cs="Courier New"/>
+          <w:color w:val="7A7E85"/>
+          <w:sz w:val="17"/>
+          <w:szCs w:val="15"/>
+          <w:lang w:eastAsia="en-IN"/>
+        </w:rPr>
+        <w:t>// count returns no of elements in the stream.</w:t>
+      </w:r>
+      <w:r>
+        <w:rPr>
+          <w:rFonts w:ascii="Consolas" w:eastAsia="Times New Roman" w:hAnsi="Consolas" w:cs="Courier New"/>
+          <w:color w:val="7A7E85"/>
+          <w:sz w:val="17"/>
+          <w:szCs w:val="15"/>
+          <w:lang w:eastAsia="en-IN"/>
+        </w:rPr>
+        <w:br/>
+      </w:r>
+      <w:r>
+        <w:rPr>
+          <w:rFonts w:ascii="Consolas" w:eastAsia="Times New Roman" w:hAnsi="Consolas" w:cs="Courier New"/>
+          <w:color w:val="7A7E85"/>
+          <w:sz w:val="17"/>
+          <w:szCs w:val="15"/>
+          <w:lang w:eastAsia="en-IN"/>
+        </w:rPr>
+        <w:br/>
+      </w:r>
+      <w:r>
+        <w:rPr>
+          <w:rFonts w:ascii="Consolas" w:eastAsia="Times New Roman" w:hAnsi="Consolas" w:cs="Courier New"/>
+          <w:color w:val="BCBEC4"/>
+          <w:sz w:val="17"/>
+          <w:szCs w:val="15"/>
+          <w:lang w:eastAsia="en-IN"/>
+        </w:rPr>
+        <w:t>IntStream.</w:t>
+      </w:r>
+      <w:r>
+        <w:rPr>
+          <w:rFonts w:ascii="Consolas" w:eastAsia="Times New Roman" w:hAnsi="Consolas" w:cs="Courier New"/>
+          <w:i/>
+          <w:iCs/>
+          <w:color w:val="BCBEC4"/>
+          <w:sz w:val="17"/>
+          <w:szCs w:val="15"/>
+          <w:lang w:eastAsia="en-IN"/>
+        </w:rPr>
+        <w:t>range</w:t>
+      </w:r>
+      <w:r>
+        <w:rPr>
+          <w:rFonts w:ascii="Consolas" w:eastAsia="Times New Roman" w:hAnsi="Consolas" w:cs="Courier New"/>
+          <w:color w:val="BCBEC4"/>
+          <w:sz w:val="17"/>
+          <w:szCs w:val="15"/>
+          <w:lang w:eastAsia="en-IN"/>
+        </w:rPr>
+        <w:t>(</w:t>
+      </w:r>
+      <w:r>
+        <w:rPr>
+          <w:rFonts w:ascii="Consolas" w:eastAsia="Times New Roman" w:hAnsi="Consolas" w:cs="Courier New"/>
+          <w:color w:val="2AACB8"/>
+          <w:sz w:val="17"/>
+          <w:szCs w:val="15"/>
+          <w:lang w:eastAsia="en-IN"/>
+        </w:rPr>
+        <w:t>1</w:t>
+      </w:r>
+      <w:r>
+        <w:rPr>
+          <w:rFonts w:ascii="Consolas" w:eastAsia="Times New Roman" w:hAnsi="Consolas" w:cs="Courier New"/>
+          <w:color w:val="BCBEC4"/>
+          <w:sz w:val="17"/>
+          <w:szCs w:val="15"/>
+          <w:lang w:eastAsia="en-IN"/>
+        </w:rPr>
+        <w:t>,</w:t>
+      </w:r>
+      <w:r>
+        <w:rPr>
+          <w:rFonts w:ascii="Consolas" w:eastAsia="Times New Roman" w:hAnsi="Consolas" w:cs="Courier New"/>
+          <w:color w:val="2AACB8"/>
+          <w:sz w:val="17"/>
+          <w:szCs w:val="15"/>
+          <w:lang w:eastAsia="en-IN"/>
+        </w:rPr>
+        <w:t>50</w:t>
+      </w:r>
+      <w:r>
+        <w:rPr>
+          <w:rFonts w:ascii="Consolas" w:eastAsia="Times New Roman" w:hAnsi="Consolas" w:cs="Courier New"/>
+          <w:color w:val="BCBEC4"/>
+          <w:sz w:val="17"/>
+          <w:szCs w:val="15"/>
+          <w:lang w:eastAsia="en-IN"/>
+        </w:rPr>
+        <w:t>).forEach(curInt -&gt; System.</w:t>
+      </w:r>
+      <w:r>
+        <w:rPr>
+          <w:rFonts w:ascii="Consolas" w:eastAsia="Times New Roman" w:hAnsi="Consolas" w:cs="Courier New"/>
+          <w:i/>
+          <w:iCs/>
+          <w:color w:val="C77DBB"/>
+          <w:sz w:val="17"/>
+          <w:szCs w:val="15"/>
+          <w:lang w:eastAsia="en-IN"/>
+        </w:rPr>
+        <w:t>out</w:t>
+      </w:r>
+      <w:r>
+        <w:rPr>
+          <w:rFonts w:ascii="Consolas" w:eastAsia="Times New Roman" w:hAnsi="Consolas" w:cs="Courier New"/>
+          <w:color w:val="BCBEC4"/>
+          <w:sz w:val="17"/>
+          <w:szCs w:val="15"/>
+          <w:lang w:eastAsia="en-IN"/>
+        </w:rPr>
+        <w:t xml:space="preserve">.print(curInt + </w:t>
+      </w:r>
+      <w:r>
+        <w:rPr>
+          <w:rFonts w:ascii="Consolas" w:eastAsia="Times New Roman" w:hAnsi="Consolas" w:cs="Courier New"/>
+          <w:color w:val="6AAB73"/>
+          <w:sz w:val="17"/>
+          <w:szCs w:val="15"/>
+          <w:lang w:eastAsia="en-IN"/>
+        </w:rPr>
+        <w:t>", "</w:t>
+      </w:r>
+      <w:r>
+        <w:rPr>
+          <w:rFonts w:ascii="Consolas" w:eastAsia="Times New Roman" w:hAnsi="Consolas" w:cs="Courier New"/>
+          <w:color w:val="BCBEC4"/>
+          <w:sz w:val="17"/>
+          <w:szCs w:val="15"/>
+          <w:lang w:eastAsia="en-IN"/>
+        </w:rPr>
+        <w:t>));</w:t>
+      </w:r>
+      <w:r>
+        <w:rPr>
+          <w:rFonts w:ascii="Consolas" w:eastAsia="Times New Roman" w:hAnsi="Consolas" w:cs="Courier New"/>
+          <w:color w:val="BCBEC4"/>
+          <w:sz w:val="17"/>
+          <w:szCs w:val="15"/>
+          <w:lang w:eastAsia="en-IN"/>
+        </w:rPr>
+        <w:br/>
+        <w:t>System.</w:t>
+      </w:r>
+      <w:r>
+        <w:rPr>
+          <w:rFonts w:ascii="Consolas" w:eastAsia="Times New Roman" w:hAnsi="Consolas" w:cs="Courier New"/>
+          <w:i/>
+          <w:iCs/>
+          <w:color w:val="C77DBB"/>
+          <w:sz w:val="17"/>
+          <w:szCs w:val="15"/>
+          <w:lang w:eastAsia="en-IN"/>
+        </w:rPr>
+        <w:t>out</w:t>
+      </w:r>
+      <w:r>
+        <w:rPr>
+          <w:rFonts w:ascii="Consolas" w:eastAsia="Times New Roman" w:hAnsi="Consolas" w:cs="Courier New"/>
+          <w:color w:val="BCBEC4"/>
+          <w:sz w:val="17"/>
+          <w:szCs w:val="15"/>
+          <w:lang w:eastAsia="en-IN"/>
+        </w:rPr>
+        <w:t>.println();</w:t>
+      </w:r>
+      <w:r>
+        <w:rPr>
+          <w:rFonts w:ascii="Consolas" w:eastAsia="Times New Roman" w:hAnsi="Consolas" w:cs="Courier New"/>
+          <w:color w:val="BCBEC4"/>
+          <w:sz w:val="17"/>
+          <w:szCs w:val="15"/>
+          <w:lang w:eastAsia="en-IN"/>
+        </w:rPr>
+        <w:br/>
+        <w:t>LongStream.</w:t>
+      </w:r>
+      <w:r>
+        <w:rPr>
+          <w:rFonts w:ascii="Consolas" w:eastAsia="Times New Roman" w:hAnsi="Consolas" w:cs="Courier New"/>
+          <w:i/>
+          <w:iCs/>
+          <w:color w:val="BCBEC4"/>
+          <w:sz w:val="17"/>
+          <w:szCs w:val="15"/>
+          <w:lang w:eastAsia="en-IN"/>
+        </w:rPr>
+        <w:t>range</w:t>
+      </w:r>
+      <w:r>
+        <w:rPr>
+          <w:rFonts w:ascii="Consolas" w:eastAsia="Times New Roman" w:hAnsi="Consolas" w:cs="Courier New"/>
+          <w:color w:val="BCBEC4"/>
+          <w:sz w:val="17"/>
+          <w:szCs w:val="15"/>
+          <w:lang w:eastAsia="en-IN"/>
+        </w:rPr>
+        <w:t>(</w:t>
+      </w:r>
+      <w:r>
+        <w:rPr>
+          <w:rFonts w:ascii="Consolas" w:eastAsia="Times New Roman" w:hAnsi="Consolas" w:cs="Courier New"/>
+          <w:color w:val="2AACB8"/>
+          <w:sz w:val="17"/>
+          <w:szCs w:val="15"/>
+          <w:lang w:eastAsia="en-IN"/>
+        </w:rPr>
+        <w:t>1</w:t>
+      </w:r>
+      <w:r>
+        <w:rPr>
+          <w:rFonts w:ascii="Consolas" w:eastAsia="Times New Roman" w:hAnsi="Consolas" w:cs="Courier New"/>
+          <w:color w:val="BCBEC4"/>
+          <w:sz w:val="17"/>
+          <w:szCs w:val="15"/>
+          <w:lang w:eastAsia="en-IN"/>
+        </w:rPr>
+        <w:t>,</w:t>
+      </w:r>
+      <w:r>
+        <w:rPr>
+          <w:rFonts w:ascii="Consolas" w:eastAsia="Times New Roman" w:hAnsi="Consolas" w:cs="Courier New"/>
+          <w:color w:val="2AACB8"/>
+          <w:sz w:val="17"/>
+          <w:szCs w:val="15"/>
+          <w:lang w:eastAsia="en-IN"/>
+        </w:rPr>
+        <w:t>50</w:t>
+      </w:r>
+      <w:r>
+        <w:rPr>
+          <w:rFonts w:ascii="Consolas" w:eastAsia="Times New Roman" w:hAnsi="Consolas" w:cs="Courier New"/>
+          <w:color w:val="BCBEC4"/>
+          <w:sz w:val="17"/>
+          <w:szCs w:val="15"/>
+          <w:lang w:eastAsia="en-IN"/>
+        </w:rPr>
+        <w:t>).forEach(curInt -&gt; System.</w:t>
+      </w:r>
+      <w:r>
+        <w:rPr>
+          <w:rFonts w:ascii="Consolas" w:eastAsia="Times New Roman" w:hAnsi="Consolas" w:cs="Courier New"/>
+          <w:i/>
+          <w:iCs/>
+          <w:color w:val="C77DBB"/>
+          <w:sz w:val="17"/>
+          <w:szCs w:val="15"/>
+          <w:lang w:eastAsia="en-IN"/>
+        </w:rPr>
+        <w:t>out</w:t>
+      </w:r>
+      <w:r>
+        <w:rPr>
+          <w:rFonts w:ascii="Consolas" w:eastAsia="Times New Roman" w:hAnsi="Consolas" w:cs="Courier New"/>
+          <w:color w:val="BCBEC4"/>
+          <w:sz w:val="17"/>
+          <w:szCs w:val="15"/>
+          <w:lang w:eastAsia="en-IN"/>
+        </w:rPr>
+        <w:t xml:space="preserve">.print(curInt + </w:t>
+      </w:r>
+      <w:r>
+        <w:rPr>
+          <w:rFonts w:ascii="Consolas" w:eastAsia="Times New Roman" w:hAnsi="Consolas" w:cs="Courier New"/>
+          <w:color w:val="6AAB73"/>
+          <w:sz w:val="17"/>
+          <w:szCs w:val="15"/>
+          <w:lang w:eastAsia="en-IN"/>
+        </w:rPr>
+        <w:t>", "</w:t>
+      </w:r>
+      <w:r>
+        <w:rPr>
+          <w:rFonts w:ascii="Consolas" w:eastAsia="Times New Roman" w:hAnsi="Consolas" w:cs="Courier New"/>
+          <w:color w:val="BCBEC4"/>
+          <w:sz w:val="17"/>
+          <w:szCs w:val="15"/>
+          <w:lang w:eastAsia="en-IN"/>
+        </w:rPr>
+        <w:t>));</w:t>
+      </w:r>
+      <w:r>
+        <w:rPr>
+          <w:rFonts w:ascii="Consolas" w:eastAsia="Times New Roman" w:hAnsi="Consolas" w:cs="Courier New"/>
+          <w:color w:val="BCBEC4"/>
+          <w:sz w:val="17"/>
+          <w:szCs w:val="15"/>
+          <w:lang w:eastAsia="en-IN"/>
+        </w:rPr>
+        <w:br/>
+        <w:t>System.</w:t>
+      </w:r>
+      <w:r>
+        <w:rPr>
+          <w:rFonts w:ascii="Consolas" w:eastAsia="Times New Roman" w:hAnsi="Consolas" w:cs="Courier New"/>
+          <w:i/>
+          <w:iCs/>
+          <w:color w:val="C77DBB"/>
+          <w:sz w:val="17"/>
+          <w:szCs w:val="15"/>
+          <w:lang w:eastAsia="en-IN"/>
+        </w:rPr>
+        <w:t>out</w:t>
+      </w:r>
+      <w:r>
+        <w:rPr>
+          <w:rFonts w:ascii="Consolas" w:eastAsia="Times New Roman" w:hAnsi="Consolas" w:cs="Courier New"/>
+          <w:color w:val="BCBEC4"/>
+          <w:sz w:val="17"/>
+          <w:szCs w:val="15"/>
+          <w:lang w:eastAsia="en-IN"/>
+        </w:rPr>
+        <w:t>.println();</w:t>
+      </w:r>
+      <w:r>
+        <w:rPr>
+          <w:rFonts w:ascii="Consolas" w:eastAsia="Times New Roman" w:hAnsi="Consolas" w:cs="Courier New"/>
+          <w:color w:val="BCBEC4"/>
+          <w:sz w:val="17"/>
+          <w:szCs w:val="15"/>
+          <w:lang w:eastAsia="en-IN"/>
+        </w:rPr>
+        <w:br/>
+      </w:r>
+      <w:r>
+        <w:rPr>
+          <w:rFonts w:ascii="Consolas" w:eastAsia="Times New Roman" w:hAnsi="Consolas" w:cs="Courier New"/>
+          <w:color w:val="BCBEC4"/>
+          <w:sz w:val="17"/>
+          <w:szCs w:val="15"/>
+          <w:lang w:eastAsia="en-IN"/>
+        </w:rPr>
+        <w:br/>
+        <w:t>IntStream.</w:t>
+      </w:r>
+      <w:r>
+        <w:rPr>
+          <w:rFonts w:ascii="Consolas" w:eastAsia="Times New Roman" w:hAnsi="Consolas" w:cs="Courier New"/>
+          <w:i/>
+          <w:iCs/>
+          <w:color w:val="BCBEC4"/>
+          <w:sz w:val="17"/>
+          <w:szCs w:val="15"/>
+          <w:lang w:eastAsia="en-IN"/>
+        </w:rPr>
+        <w:t>rangeClosed</w:t>
+      </w:r>
+      <w:r>
+        <w:rPr>
+          <w:rFonts w:ascii="Consolas" w:eastAsia="Times New Roman" w:hAnsi="Consolas" w:cs="Courier New"/>
+          <w:color w:val="BCBEC4"/>
+          <w:sz w:val="17"/>
+          <w:szCs w:val="15"/>
+          <w:lang w:eastAsia="en-IN"/>
+        </w:rPr>
+        <w:t>(</w:t>
+      </w:r>
+      <w:r>
+        <w:rPr>
+          <w:rFonts w:ascii="Consolas" w:eastAsia="Times New Roman" w:hAnsi="Consolas" w:cs="Courier New"/>
+          <w:color w:val="2AACB8"/>
+          <w:sz w:val="17"/>
+          <w:szCs w:val="15"/>
+          <w:lang w:eastAsia="en-IN"/>
+        </w:rPr>
+        <w:t>1</w:t>
+      </w:r>
+      <w:r>
+        <w:rPr>
+          <w:rFonts w:ascii="Consolas" w:eastAsia="Times New Roman" w:hAnsi="Consolas" w:cs="Courier New"/>
+          <w:color w:val="BCBEC4"/>
+          <w:sz w:val="17"/>
+          <w:szCs w:val="15"/>
+          <w:lang w:eastAsia="en-IN"/>
+        </w:rPr>
+        <w:t>,</w:t>
+      </w:r>
+      <w:r>
+        <w:rPr>
+          <w:rFonts w:ascii="Consolas" w:eastAsia="Times New Roman" w:hAnsi="Consolas" w:cs="Courier New"/>
+          <w:color w:val="2AACB8"/>
+          <w:sz w:val="17"/>
+          <w:szCs w:val="15"/>
+          <w:lang w:eastAsia="en-IN"/>
+        </w:rPr>
+        <w:t>50</w:t>
+      </w:r>
+      <w:r>
+        <w:rPr>
+          <w:rFonts w:ascii="Consolas" w:eastAsia="Times New Roman" w:hAnsi="Consolas" w:cs="Courier New"/>
+          <w:color w:val="BCBEC4"/>
+          <w:sz w:val="17"/>
+          <w:szCs w:val="15"/>
+          <w:lang w:eastAsia="en-IN"/>
+        </w:rPr>
+        <w:t>).forEach(curInt -&gt; System.</w:t>
+      </w:r>
+      <w:r>
+        <w:rPr>
+          <w:rFonts w:ascii="Consolas" w:eastAsia="Times New Roman" w:hAnsi="Consolas" w:cs="Courier New"/>
+          <w:i/>
+          <w:iCs/>
+          <w:color w:val="C77DBB"/>
+          <w:sz w:val="17"/>
+          <w:szCs w:val="15"/>
+          <w:lang w:eastAsia="en-IN"/>
+        </w:rPr>
+        <w:t>out</w:t>
+      </w:r>
+      <w:r>
+        <w:rPr>
+          <w:rFonts w:ascii="Consolas" w:eastAsia="Times New Roman" w:hAnsi="Consolas" w:cs="Courier New"/>
+          <w:color w:val="BCBEC4"/>
+          <w:sz w:val="17"/>
+          <w:szCs w:val="15"/>
+          <w:lang w:eastAsia="en-IN"/>
+        </w:rPr>
+        <w:t xml:space="preserve">.print(curInt + </w:t>
+      </w:r>
+      <w:r>
+        <w:rPr>
+          <w:rFonts w:ascii="Consolas" w:eastAsia="Times New Roman" w:hAnsi="Consolas" w:cs="Courier New"/>
+          <w:color w:val="6AAB73"/>
+          <w:sz w:val="17"/>
+          <w:szCs w:val="15"/>
+          <w:lang w:eastAsia="en-IN"/>
+        </w:rPr>
+        <w:t>", "</w:t>
+      </w:r>
+      <w:r>
+        <w:rPr>
+          <w:rFonts w:ascii="Consolas" w:eastAsia="Times New Roman" w:hAnsi="Consolas" w:cs="Courier New"/>
+          <w:color w:val="BCBEC4"/>
+          <w:sz w:val="17"/>
+          <w:szCs w:val="15"/>
+          <w:lang w:eastAsia="en-IN"/>
+        </w:rPr>
+        <w:t>));</w:t>
+      </w:r>
+      <w:r>
+        <w:rPr>
+          <w:rFonts w:ascii="Consolas" w:eastAsia="Times New Roman" w:hAnsi="Consolas" w:cs="Courier New"/>
+          <w:color w:val="BCBEC4"/>
+          <w:sz w:val="17"/>
+          <w:szCs w:val="15"/>
+          <w:lang w:eastAsia="en-IN"/>
+        </w:rPr>
+        <w:br/>
+        <w:t>System.</w:t>
+      </w:r>
+      <w:r>
+        <w:rPr>
+          <w:rFonts w:ascii="Consolas" w:eastAsia="Times New Roman" w:hAnsi="Consolas" w:cs="Courier New"/>
+          <w:i/>
+          <w:iCs/>
+          <w:color w:val="C77DBB"/>
+          <w:sz w:val="17"/>
+          <w:szCs w:val="15"/>
+          <w:lang w:eastAsia="en-IN"/>
+        </w:rPr>
+        <w:t>out</w:t>
+      </w:r>
+      <w:r>
+        <w:rPr>
+          <w:rFonts w:ascii="Consolas" w:eastAsia="Times New Roman" w:hAnsi="Consolas" w:cs="Courier New"/>
+          <w:color w:val="BCBEC4"/>
+          <w:sz w:val="17"/>
+          <w:szCs w:val="15"/>
+          <w:lang w:eastAsia="en-IN"/>
+        </w:rPr>
+        <w:t>.println();</w:t>
+      </w:r>
+      <w:r>
+        <w:rPr>
+          <w:rFonts w:ascii="Consolas" w:eastAsia="Times New Roman" w:hAnsi="Consolas" w:cs="Courier New"/>
+          <w:color w:val="BCBEC4"/>
+          <w:sz w:val="17"/>
+          <w:szCs w:val="15"/>
+          <w:lang w:eastAsia="en-IN"/>
+        </w:rPr>
+        <w:br/>
+        <w:t>LongStream.</w:t>
+      </w:r>
+      <w:r>
+        <w:rPr>
+          <w:rFonts w:ascii="Consolas" w:eastAsia="Times New Roman" w:hAnsi="Consolas" w:cs="Courier New"/>
+          <w:i/>
+          <w:iCs/>
+          <w:color w:val="BCBEC4"/>
+          <w:sz w:val="17"/>
+          <w:szCs w:val="15"/>
+          <w:lang w:eastAsia="en-IN"/>
+        </w:rPr>
+        <w:t>rangeClosed</w:t>
+      </w:r>
+      <w:r>
+        <w:rPr>
+          <w:rFonts w:ascii="Consolas" w:eastAsia="Times New Roman" w:hAnsi="Consolas" w:cs="Courier New"/>
+          <w:color w:val="BCBEC4"/>
+          <w:sz w:val="17"/>
+          <w:szCs w:val="15"/>
+          <w:lang w:eastAsia="en-IN"/>
+        </w:rPr>
+        <w:t>(</w:t>
+      </w:r>
+      <w:r>
+        <w:rPr>
+          <w:rFonts w:ascii="Consolas" w:eastAsia="Times New Roman" w:hAnsi="Consolas" w:cs="Courier New"/>
+          <w:color w:val="2AACB8"/>
+          <w:sz w:val="17"/>
+          <w:szCs w:val="15"/>
+          <w:lang w:eastAsia="en-IN"/>
+        </w:rPr>
+        <w:t>1</w:t>
+      </w:r>
+      <w:r>
+        <w:rPr>
+          <w:rFonts w:ascii="Consolas" w:eastAsia="Times New Roman" w:hAnsi="Consolas" w:cs="Courier New"/>
+          <w:color w:val="BCBEC4"/>
+          <w:sz w:val="17"/>
+          <w:szCs w:val="15"/>
+          <w:lang w:eastAsia="en-IN"/>
+        </w:rPr>
+        <w:t>,</w:t>
+      </w:r>
+      <w:r>
+        <w:rPr>
+          <w:rFonts w:ascii="Consolas" w:eastAsia="Times New Roman" w:hAnsi="Consolas" w:cs="Courier New"/>
+          <w:color w:val="2AACB8"/>
+          <w:sz w:val="17"/>
+          <w:szCs w:val="15"/>
+          <w:lang w:eastAsia="en-IN"/>
+        </w:rPr>
+        <w:t>50</w:t>
+      </w:r>
+      <w:r>
+        <w:rPr>
+          <w:rFonts w:ascii="Consolas" w:eastAsia="Times New Roman" w:hAnsi="Consolas" w:cs="Courier New"/>
+          <w:color w:val="BCBEC4"/>
+          <w:sz w:val="17"/>
+          <w:szCs w:val="15"/>
+          <w:lang w:eastAsia="en-IN"/>
+        </w:rPr>
+        <w:t>).forEach(curInt -&gt; System.</w:t>
+      </w:r>
+      <w:r>
+        <w:rPr>
+          <w:rFonts w:ascii="Consolas" w:eastAsia="Times New Roman" w:hAnsi="Consolas" w:cs="Courier New"/>
+          <w:i/>
+          <w:iCs/>
+          <w:color w:val="C77DBB"/>
+          <w:sz w:val="17"/>
+          <w:szCs w:val="15"/>
+          <w:lang w:eastAsia="en-IN"/>
+        </w:rPr>
+        <w:t>out</w:t>
+      </w:r>
+      <w:r>
+        <w:rPr>
+          <w:rFonts w:ascii="Consolas" w:eastAsia="Times New Roman" w:hAnsi="Consolas" w:cs="Courier New"/>
+          <w:color w:val="BCBEC4"/>
+          <w:sz w:val="17"/>
+          <w:szCs w:val="15"/>
+          <w:lang w:eastAsia="en-IN"/>
+        </w:rPr>
+        <w:t xml:space="preserve">.print(curInt + </w:t>
+      </w:r>
+      <w:r>
+        <w:rPr>
+          <w:rFonts w:ascii="Consolas" w:eastAsia="Times New Roman" w:hAnsi="Consolas" w:cs="Courier New"/>
+          <w:color w:val="6AAB73"/>
+          <w:sz w:val="17"/>
+          <w:szCs w:val="15"/>
+          <w:lang w:eastAsia="en-IN"/>
+        </w:rPr>
+        <w:t>", "</w:t>
+      </w:r>
+      <w:r>
+        <w:rPr>
+          <w:rFonts w:ascii="Consolas" w:eastAsia="Times New Roman" w:hAnsi="Consolas" w:cs="Courier New"/>
+          <w:color w:val="BCBEC4"/>
+          <w:sz w:val="17"/>
+          <w:szCs w:val="15"/>
+          <w:lang w:eastAsia="en-IN"/>
+        </w:rPr>
+        <w:t>));</w:t>
+      </w:r>
+      <w:r>
+        <w:rPr>
+          <w:rFonts w:ascii="Consolas" w:eastAsia="Times New Roman" w:hAnsi="Consolas" w:cs="Courier New"/>
+          <w:color w:val="BCBEC4"/>
+          <w:sz w:val="17"/>
+          <w:szCs w:val="15"/>
+          <w:lang w:eastAsia="en-IN"/>
+        </w:rPr>
+        <w:br/>
+        <w:t>System.</w:t>
+      </w:r>
+      <w:r>
+        <w:rPr>
+          <w:rFonts w:ascii="Consolas" w:eastAsia="Times New Roman" w:hAnsi="Consolas" w:cs="Courier New"/>
+          <w:i/>
+          <w:iCs/>
+          <w:color w:val="C77DBB"/>
+          <w:sz w:val="17"/>
+          <w:szCs w:val="15"/>
+          <w:lang w:eastAsia="en-IN"/>
+        </w:rPr>
+        <w:t>out</w:t>
+      </w:r>
+      <w:r>
+        <w:rPr>
+          <w:rFonts w:ascii="Consolas" w:eastAsia="Times New Roman" w:hAnsi="Consolas" w:cs="Courier New"/>
+          <w:color w:val="BCBEC4"/>
+          <w:sz w:val="17"/>
+          <w:szCs w:val="15"/>
+          <w:lang w:eastAsia="en-IN"/>
+        </w:rPr>
+        <w:t>.println();</w:t>
+      </w:r>
+      <w:r>
+        <w:rPr>
+          <w:rFonts w:ascii="Consolas" w:eastAsia="Times New Roman" w:hAnsi="Consolas" w:cs="Courier New"/>
+          <w:color w:val="BCBEC4"/>
+          <w:sz w:val="17"/>
+          <w:szCs w:val="15"/>
+          <w:lang w:eastAsia="en-IN"/>
+        </w:rPr>
+        <w:br/>
+      </w:r>
+      <w:r>
+        <w:rPr>
+          <w:rFonts w:ascii="Consolas" w:eastAsia="Times New Roman" w:hAnsi="Consolas" w:cs="Courier New"/>
+          <w:color w:val="BCBEC4"/>
+          <w:sz w:val="17"/>
+          <w:szCs w:val="15"/>
+          <w:lang w:eastAsia="en-IN"/>
+        </w:rPr>
+        <w:br/>
+      </w:r>
+      <w:r>
+        <w:rPr>
+          <w:rFonts w:ascii="Consolas" w:eastAsia="Times New Roman" w:hAnsi="Consolas" w:cs="Courier New"/>
+          <w:color w:val="7A7E85"/>
+          <w:sz w:val="17"/>
+          <w:szCs w:val="15"/>
+          <w:lang w:eastAsia="en-IN"/>
+        </w:rPr>
+        <w:t>// We can use range and rangeClosed method for Double Stream too</w:t>
+      </w:r>
+      <w:r>
+        <w:rPr>
+          <w:rFonts w:ascii="Consolas" w:eastAsia="Times New Roman" w:hAnsi="Consolas" w:cs="Courier New"/>
+          <w:color w:val="7A7E85"/>
+          <w:sz w:val="17"/>
+          <w:szCs w:val="15"/>
+          <w:lang w:eastAsia="en-IN"/>
+        </w:rPr>
+        <w:br/>
+      </w:r>
+      <w:r>
+        <w:rPr>
+          <w:rFonts w:ascii="Consolas" w:eastAsia="Times New Roman" w:hAnsi="Consolas" w:cs="Courier New"/>
+          <w:color w:val="BCBEC4"/>
+          <w:sz w:val="17"/>
+          <w:szCs w:val="15"/>
+          <w:lang w:eastAsia="en-IN"/>
+        </w:rPr>
+        <w:t>IntStream.</w:t>
+      </w:r>
+      <w:r>
+        <w:rPr>
+          <w:rFonts w:ascii="Consolas" w:eastAsia="Times New Roman" w:hAnsi="Consolas" w:cs="Courier New"/>
+          <w:i/>
+          <w:iCs/>
+          <w:color w:val="BCBEC4"/>
+          <w:sz w:val="17"/>
+          <w:szCs w:val="15"/>
+          <w:lang w:eastAsia="en-IN"/>
+        </w:rPr>
+        <w:t>range</w:t>
+      </w:r>
+      <w:r>
+        <w:rPr>
+          <w:rFonts w:ascii="Consolas" w:eastAsia="Times New Roman" w:hAnsi="Consolas" w:cs="Courier New"/>
+          <w:color w:val="BCBEC4"/>
+          <w:sz w:val="17"/>
+          <w:szCs w:val="15"/>
+          <w:lang w:eastAsia="en-IN"/>
+        </w:rPr>
+        <w:t>(</w:t>
+      </w:r>
+      <w:r>
+        <w:rPr>
+          <w:rFonts w:ascii="Consolas" w:eastAsia="Times New Roman" w:hAnsi="Consolas" w:cs="Courier New"/>
+          <w:color w:val="2AACB8"/>
+          <w:sz w:val="17"/>
+          <w:szCs w:val="15"/>
+          <w:lang w:eastAsia="en-IN"/>
+        </w:rPr>
+        <w:t>1</w:t>
+      </w:r>
+      <w:r>
+        <w:rPr>
+          <w:rFonts w:ascii="Consolas" w:eastAsia="Times New Roman" w:hAnsi="Consolas" w:cs="Courier New"/>
+          <w:color w:val="BCBEC4"/>
+          <w:sz w:val="17"/>
+          <w:szCs w:val="15"/>
+          <w:lang w:eastAsia="en-IN"/>
+        </w:rPr>
+        <w:t>,</w:t>
+      </w:r>
+      <w:r>
+        <w:rPr>
+          <w:rFonts w:ascii="Consolas" w:eastAsia="Times New Roman" w:hAnsi="Consolas" w:cs="Courier New"/>
+          <w:color w:val="2AACB8"/>
+          <w:sz w:val="17"/>
+          <w:szCs w:val="15"/>
+          <w:lang w:eastAsia="en-IN"/>
+        </w:rPr>
+        <w:t>49</w:t>
+      </w:r>
+      <w:r>
+        <w:rPr>
+          <w:rFonts w:ascii="Consolas" w:eastAsia="Times New Roman" w:hAnsi="Consolas" w:cs="Courier New"/>
+          <w:color w:val="BCBEC4"/>
+          <w:sz w:val="17"/>
+          <w:szCs w:val="15"/>
+          <w:lang w:eastAsia="en-IN"/>
+        </w:rPr>
+        <w:t>).asDoubleStream().forEach(curDouble -&gt; System.</w:t>
+      </w:r>
+      <w:r>
+        <w:rPr>
+          <w:rFonts w:ascii="Consolas" w:eastAsia="Times New Roman" w:hAnsi="Consolas" w:cs="Courier New"/>
+          <w:i/>
+          <w:iCs/>
+          <w:color w:val="C77DBB"/>
+          <w:sz w:val="17"/>
+          <w:szCs w:val="15"/>
+          <w:lang w:eastAsia="en-IN"/>
+        </w:rPr>
+        <w:t>out</w:t>
+      </w:r>
+      <w:r>
+        <w:rPr>
+          <w:rFonts w:ascii="Consolas" w:eastAsia="Times New Roman" w:hAnsi="Consolas" w:cs="Courier New"/>
+          <w:color w:val="BCBEC4"/>
+          <w:sz w:val="17"/>
+          <w:szCs w:val="15"/>
+          <w:lang w:eastAsia="en-IN"/>
+        </w:rPr>
+        <w:t xml:space="preserve">.print(curDouble + </w:t>
+      </w:r>
+      <w:r>
+        <w:rPr>
+          <w:rFonts w:ascii="Consolas" w:eastAsia="Times New Roman" w:hAnsi="Consolas" w:cs="Courier New"/>
+          <w:color w:val="6AAB73"/>
+          <w:sz w:val="17"/>
+          <w:szCs w:val="15"/>
+          <w:lang w:eastAsia="en-IN"/>
+        </w:rPr>
+        <w:t>", "</w:t>
+      </w:r>
+      <w:r>
+        <w:rPr>
+          <w:rFonts w:ascii="Consolas" w:eastAsia="Times New Roman" w:hAnsi="Consolas" w:cs="Courier New"/>
+          <w:color w:val="BCBEC4"/>
+          <w:sz w:val="17"/>
+          <w:szCs w:val="15"/>
+          <w:lang w:eastAsia="en-IN"/>
+        </w:rPr>
+        <w:t>));</w:t>
+      </w:r>
+    </w:p>
+    <w:p>
+      <w:pPr>
+        <w:ind w:right="-897"/>
+        <w:rPr>
+          <w:bCs/>
+          <w:sz w:val="20"/>
+        </w:rPr>
+      </w:pPr>
+    </w:p>
+    <w:p>
+      <w:pPr>
+        <w:ind w:right="-897"/>
+        <w:jc w:val="center"/>
+        <w:rPr>
+          <w:b/>
+          <w:bCs/>
+          <w:sz w:val="26"/>
+        </w:rPr>
+      </w:pPr>
+    </w:p>
+    <w:p>
+      <w:pPr>
+        <w:ind w:right="-897"/>
+        <w:jc w:val="center"/>
+        <w:rPr>
+          <w:b/>
+          <w:bCs/>
+          <w:sz w:val="26"/>
+        </w:rPr>
+      </w:pPr>
+      <w:r>
+        <w:rPr>
+          <w:b/>
+          <w:bCs/>
+          <w:sz w:val="26"/>
+        </w:rPr>
+        <w:t xml:space="preserve">Numeric Stream </w:t>
+      </w:r>
+      <w:r>
+        <w:rPr>
+          <w:b/>
+          <w:bCs/>
+          <w:sz w:val="26"/>
+        </w:rPr>
+        <w:t>– Aggregate Function</w:t>
+      </w:r>
+    </w:p>
+    <w:p>
+      <w:pPr>
+        <w:ind w:right="-897"/>
+        <w:rPr>
+          <w:b/>
+        </w:rPr>
+      </w:pPr>
+      <w:r>
+        <w:t>1)</w:t>
+      </w:r>
+      <w:r>
+        <w:t xml:space="preserve"> </w:t>
+      </w:r>
+      <w:r>
+        <w:rPr>
+          <w:b/>
+        </w:rPr>
+        <w:t>sum()</w:t>
+      </w:r>
+      <w:r>
+        <w:t xml:space="preserve"> </w:t>
+      </w:r>
+      <w:r>
+        <w:t xml:space="preserve">            2)</w:t>
+      </w:r>
+      <w:r>
+        <w:t xml:space="preserve"> </w:t>
+      </w:r>
+      <w:r>
+        <w:rPr>
+          <w:b/>
+        </w:rPr>
+        <w:t>max()</w:t>
+      </w:r>
+      <w:r>
+        <w:t xml:space="preserve"> </w:t>
+      </w:r>
+      <w:r>
+        <w:t xml:space="preserve">             3)</w:t>
+      </w:r>
+      <w:r>
+        <w:t xml:space="preserve"> </w:t>
+      </w:r>
+      <w:r>
+        <w:rPr>
+          <w:b/>
+        </w:rPr>
+        <w:t>min()</w:t>
+      </w:r>
+      <w:r>
+        <w:t xml:space="preserve"> </w:t>
+      </w:r>
+      <w:r>
+        <w:t xml:space="preserve">          4)</w:t>
+      </w:r>
+      <w:r>
+        <w:t xml:space="preserve"> </w:t>
+      </w:r>
+      <w:r>
+        <w:rPr>
+          <w:b/>
+        </w:rPr>
+        <w:t>average()</w:t>
+      </w:r>
+    </w:p>
+    <w:p>
+      <w:pPr>
+        <w:ind w:right="-897"/>
+        <w:rPr>
+          <w:sz w:val="20"/>
+        </w:rPr>
+      </w:pPr>
+      <w:r>
+        <w:rPr>
+          <w:sz w:val="20"/>
+        </w:rPr>
+        <w:lastRenderedPageBreak/>
+        <w:t xml:space="preserve">Jaisa naam vaisa kaam. </w:t>
+      </w:r>
+      <w:r>
+        <w:rPr>
+          <w:b/>
+          <w:sz w:val="20"/>
+        </w:rPr>
+        <w:t xml:space="preserve">Note: </w:t>
+      </w:r>
+      <w:r>
+        <w:rPr>
+          <w:sz w:val="20"/>
+        </w:rPr>
+        <w:t xml:space="preserve"> </w:t>
+      </w:r>
+      <w:r>
+        <w:rPr>
+          <w:b/>
+          <w:sz w:val="20"/>
+        </w:rPr>
+        <w:t xml:space="preserve">Aggregate Function returns Optional </w:t>
+      </w:r>
+      <w:r>
+        <w:rPr>
+          <w:sz w:val="20"/>
+        </w:rPr>
+        <w:t>(aage padhenge iske baare)</w:t>
+      </w:r>
+    </w:p>
+    <w:p>
+      <w:pPr>
+        <w:shd w:val="clear" w:color="auto" w:fill="1E1F22"/>
+        <w:tabs>
+          <w:tab w:val="left" w:pos="916"/>
+          <w:tab w:val="left" w:pos="1832"/>
+          <w:tab w:val="left" w:pos="2748"/>
+          <w:tab w:val="left" w:pos="3664"/>
+          <w:tab w:val="left" w:pos="4580"/>
+          <w:tab w:val="left" w:pos="5496"/>
+          <w:tab w:val="left" w:pos="6412"/>
+          <w:tab w:val="left" w:pos="7328"/>
+          <w:tab w:val="left" w:pos="8244"/>
+          <w:tab w:val="left" w:pos="9160"/>
+          <w:tab w:val="left" w:pos="10076"/>
+          <w:tab w:val="left" w:pos="10992"/>
+          <w:tab w:val="left" w:pos="11908"/>
+          <w:tab w:val="left" w:pos="12824"/>
+          <w:tab w:val="left" w:pos="13740"/>
+          <w:tab w:val="left" w:pos="14656"/>
+        </w:tabs>
+        <w:spacing w:after="0" w:line="240" w:lineRule="auto"/>
+        <w:rPr>
+          <w:rFonts w:ascii="Consolas" w:eastAsia="Times New Roman" w:hAnsi="Consolas" w:cs="Courier New"/>
+          <w:color w:val="BCBEC4"/>
+          <w:sz w:val="17"/>
+          <w:szCs w:val="15"/>
+          <w:lang w:eastAsia="en-IN"/>
+        </w:rPr>
+      </w:pPr>
+      <w:r>
+        <w:rPr>
+          <w:rFonts w:ascii="Consolas" w:eastAsia="Times New Roman" w:hAnsi="Consolas" w:cs="Courier New"/>
+          <w:color w:val="BCBEC4"/>
+          <w:sz w:val="17"/>
+          <w:szCs w:val="15"/>
+          <w:lang w:eastAsia="en-IN"/>
+        </w:rPr>
+        <w:t>OptionalInt min = IntStream.</w:t>
+      </w:r>
+      <w:r>
+        <w:rPr>
+          <w:rFonts w:ascii="Consolas" w:eastAsia="Times New Roman" w:hAnsi="Consolas" w:cs="Courier New"/>
+          <w:i/>
+          <w:iCs/>
+          <w:color w:val="BCBEC4"/>
+          <w:sz w:val="17"/>
+          <w:szCs w:val="15"/>
+          <w:lang w:eastAsia="en-IN"/>
+        </w:rPr>
+        <w:t>rangeClosed</w:t>
+      </w:r>
+      <w:r>
+        <w:rPr>
+          <w:rFonts w:ascii="Consolas" w:eastAsia="Times New Roman" w:hAnsi="Consolas" w:cs="Courier New"/>
+          <w:color w:val="BCBEC4"/>
+          <w:sz w:val="17"/>
+          <w:szCs w:val="15"/>
+          <w:lang w:eastAsia="en-IN"/>
+        </w:rPr>
+        <w:t>(</w:t>
+      </w:r>
+      <w:r>
+        <w:rPr>
+          <w:rFonts w:ascii="Consolas" w:eastAsia="Times New Roman" w:hAnsi="Consolas" w:cs="Courier New"/>
+          <w:color w:val="2AACB8"/>
+          <w:sz w:val="17"/>
+          <w:szCs w:val="15"/>
+          <w:lang w:eastAsia="en-IN"/>
+        </w:rPr>
+        <w:t>1</w:t>
+      </w:r>
+      <w:r>
+        <w:rPr>
+          <w:rFonts w:ascii="Consolas" w:eastAsia="Times New Roman" w:hAnsi="Consolas" w:cs="Courier New"/>
+          <w:color w:val="BCBEC4"/>
+          <w:sz w:val="17"/>
+          <w:szCs w:val="15"/>
+          <w:lang w:eastAsia="en-IN"/>
+        </w:rPr>
+        <w:t>,</w:t>
+      </w:r>
+      <w:r>
+        <w:rPr>
+          <w:rFonts w:ascii="Consolas" w:eastAsia="Times New Roman" w:hAnsi="Consolas" w:cs="Courier New"/>
+          <w:color w:val="2AACB8"/>
+          <w:sz w:val="17"/>
+          <w:szCs w:val="15"/>
+          <w:lang w:eastAsia="en-IN"/>
+        </w:rPr>
+        <w:t>40</w:t>
+      </w:r>
+      <w:r>
+        <w:rPr>
+          <w:rFonts w:ascii="Consolas" w:eastAsia="Times New Roman" w:hAnsi="Consolas" w:cs="Courier New"/>
+          <w:color w:val="BCBEC4"/>
+          <w:sz w:val="17"/>
+          <w:szCs w:val="15"/>
+          <w:lang w:eastAsia="en-IN"/>
+        </w:rPr>
+        <w:t xml:space="preserve">).min(); </w:t>
+      </w:r>
+      <w:r>
+        <w:rPr>
+          <w:rFonts w:ascii="Consolas" w:eastAsia="Times New Roman" w:hAnsi="Consolas" w:cs="Courier New"/>
+          <w:color w:val="7A7E85"/>
+          <w:sz w:val="17"/>
+          <w:szCs w:val="15"/>
+          <w:lang w:eastAsia="en-IN"/>
+        </w:rPr>
+        <w:t>// O/p -&gt; 1</w:t>
+      </w:r>
+      <w:r>
+        <w:rPr>
+          <w:rFonts w:ascii="Consolas" w:eastAsia="Times New Roman" w:hAnsi="Consolas" w:cs="Courier New"/>
+          <w:color w:val="7A7E85"/>
+          <w:sz w:val="17"/>
+          <w:szCs w:val="15"/>
+          <w:lang w:eastAsia="en-IN"/>
+        </w:rPr>
+        <w:br/>
+      </w:r>
+      <w:r>
+        <w:rPr>
+          <w:rFonts w:ascii="Consolas" w:eastAsia="Times New Roman" w:hAnsi="Consolas" w:cs="Courier New"/>
+          <w:color w:val="BCBEC4"/>
+          <w:sz w:val="17"/>
+          <w:szCs w:val="15"/>
+          <w:lang w:eastAsia="en-IN"/>
+        </w:rPr>
+        <w:t>OptionalInt max = IntStream.</w:t>
+      </w:r>
+      <w:r>
+        <w:rPr>
+          <w:rFonts w:ascii="Consolas" w:eastAsia="Times New Roman" w:hAnsi="Consolas" w:cs="Courier New"/>
+          <w:i/>
+          <w:iCs/>
+          <w:color w:val="BCBEC4"/>
+          <w:sz w:val="17"/>
+          <w:szCs w:val="15"/>
+          <w:lang w:eastAsia="en-IN"/>
+        </w:rPr>
+        <w:t>rangeClosed</w:t>
+      </w:r>
+      <w:r>
+        <w:rPr>
+          <w:rFonts w:ascii="Consolas" w:eastAsia="Times New Roman" w:hAnsi="Consolas" w:cs="Courier New"/>
+          <w:color w:val="BCBEC4"/>
+          <w:sz w:val="17"/>
+          <w:szCs w:val="15"/>
+          <w:lang w:eastAsia="en-IN"/>
+        </w:rPr>
+        <w:t>(</w:t>
+      </w:r>
+      <w:r>
+        <w:rPr>
+          <w:rFonts w:ascii="Consolas" w:eastAsia="Times New Roman" w:hAnsi="Consolas" w:cs="Courier New"/>
+          <w:color w:val="2AACB8"/>
+          <w:sz w:val="17"/>
+          <w:szCs w:val="15"/>
+          <w:lang w:eastAsia="en-IN"/>
+        </w:rPr>
+        <w:t>1</w:t>
+      </w:r>
+      <w:r>
+        <w:rPr>
+          <w:rFonts w:ascii="Consolas" w:eastAsia="Times New Roman" w:hAnsi="Consolas" w:cs="Courier New"/>
+          <w:color w:val="BCBEC4"/>
+          <w:sz w:val="17"/>
+          <w:szCs w:val="15"/>
+          <w:lang w:eastAsia="en-IN"/>
+        </w:rPr>
+        <w:t>,</w:t>
+      </w:r>
+      <w:r>
+        <w:rPr>
+          <w:rFonts w:ascii="Consolas" w:eastAsia="Times New Roman" w:hAnsi="Consolas" w:cs="Courier New"/>
+          <w:color w:val="2AACB8"/>
+          <w:sz w:val="17"/>
+          <w:szCs w:val="15"/>
+          <w:lang w:eastAsia="en-IN"/>
+        </w:rPr>
+        <w:t>40</w:t>
+      </w:r>
+      <w:r>
+        <w:rPr>
+          <w:rFonts w:ascii="Consolas" w:eastAsia="Times New Roman" w:hAnsi="Consolas" w:cs="Courier New"/>
+          <w:color w:val="BCBEC4"/>
+          <w:sz w:val="17"/>
+          <w:szCs w:val="15"/>
+          <w:lang w:eastAsia="en-IN"/>
+        </w:rPr>
+        <w:t xml:space="preserve">).max(); </w:t>
+      </w:r>
+      <w:r>
+        <w:rPr>
+          <w:rFonts w:ascii="Consolas" w:eastAsia="Times New Roman" w:hAnsi="Consolas" w:cs="Courier New"/>
+          <w:color w:val="7A7E85"/>
+          <w:sz w:val="17"/>
+          <w:szCs w:val="15"/>
+          <w:lang w:eastAsia="en-IN"/>
+        </w:rPr>
+        <w:t>// max and min returns OptionalDouble // O/p -&gt; 40</w:t>
+      </w:r>
+      <w:r>
+        <w:rPr>
+          <w:rFonts w:ascii="Consolas" w:eastAsia="Times New Roman" w:hAnsi="Consolas" w:cs="Courier New"/>
+          <w:color w:val="7A7E85"/>
+          <w:sz w:val="17"/>
+          <w:szCs w:val="15"/>
+          <w:lang w:eastAsia="en-IN"/>
+        </w:rPr>
+        <w:br/>
+      </w:r>
+      <w:r>
+        <w:rPr>
+          <w:rFonts w:ascii="Consolas" w:eastAsia="Times New Roman" w:hAnsi="Consolas" w:cs="Courier New"/>
+          <w:color w:val="BCBEC4"/>
+          <w:sz w:val="17"/>
+          <w:szCs w:val="15"/>
+          <w:lang w:eastAsia="en-IN"/>
+        </w:rPr>
+        <w:t>OptionalDouble average = IntStream.</w:t>
+      </w:r>
+      <w:r>
+        <w:rPr>
+          <w:rFonts w:ascii="Consolas" w:eastAsia="Times New Roman" w:hAnsi="Consolas" w:cs="Courier New"/>
+          <w:i/>
+          <w:iCs/>
+          <w:color w:val="BCBEC4"/>
+          <w:sz w:val="17"/>
+          <w:szCs w:val="15"/>
+          <w:lang w:eastAsia="en-IN"/>
+        </w:rPr>
+        <w:t>rangeClosed</w:t>
+      </w:r>
+      <w:r>
+        <w:rPr>
+          <w:rFonts w:ascii="Consolas" w:eastAsia="Times New Roman" w:hAnsi="Consolas" w:cs="Courier New"/>
+          <w:color w:val="BCBEC4"/>
+          <w:sz w:val="17"/>
+          <w:szCs w:val="15"/>
+          <w:lang w:eastAsia="en-IN"/>
+        </w:rPr>
+        <w:t>(</w:t>
+      </w:r>
+      <w:r>
+        <w:rPr>
+          <w:rFonts w:ascii="Consolas" w:eastAsia="Times New Roman" w:hAnsi="Consolas" w:cs="Courier New"/>
+          <w:color w:val="2AACB8"/>
+          <w:sz w:val="17"/>
+          <w:szCs w:val="15"/>
+          <w:lang w:eastAsia="en-IN"/>
+        </w:rPr>
+        <w:t>1</w:t>
+      </w:r>
+      <w:r>
+        <w:rPr>
+          <w:rFonts w:ascii="Consolas" w:eastAsia="Times New Roman" w:hAnsi="Consolas" w:cs="Courier New"/>
+          <w:color w:val="BCBEC4"/>
+          <w:sz w:val="17"/>
+          <w:szCs w:val="15"/>
+          <w:lang w:eastAsia="en-IN"/>
+        </w:rPr>
+        <w:t>,</w:t>
+      </w:r>
+      <w:r>
+        <w:rPr>
+          <w:rFonts w:ascii="Consolas" w:eastAsia="Times New Roman" w:hAnsi="Consolas" w:cs="Courier New"/>
+          <w:color w:val="2AACB8"/>
+          <w:sz w:val="17"/>
+          <w:szCs w:val="15"/>
+          <w:lang w:eastAsia="en-IN"/>
+        </w:rPr>
+        <w:t>40</w:t>
+      </w:r>
+      <w:r>
+        <w:rPr>
+          <w:rFonts w:ascii="Consolas" w:eastAsia="Times New Roman" w:hAnsi="Consolas" w:cs="Courier New"/>
+          <w:color w:val="BCBEC4"/>
+          <w:sz w:val="17"/>
+          <w:szCs w:val="15"/>
+          <w:lang w:eastAsia="en-IN"/>
+        </w:rPr>
+        <w:t xml:space="preserve">).average(); </w:t>
+      </w:r>
+      <w:r>
+        <w:rPr>
+          <w:rFonts w:ascii="Consolas" w:eastAsia="Times New Roman" w:hAnsi="Consolas" w:cs="Courier New"/>
+          <w:color w:val="7A7E85"/>
+          <w:sz w:val="17"/>
+          <w:szCs w:val="15"/>
+          <w:lang w:eastAsia="en-IN"/>
+        </w:rPr>
+        <w:t>// average returns OptionalDouble // O/p -&gt; 20.5</w:t>
+      </w:r>
+      <w:r>
+        <w:rPr>
+          <w:rFonts w:ascii="Consolas" w:eastAsia="Times New Roman" w:hAnsi="Consolas" w:cs="Courier New"/>
+          <w:color w:val="7A7E85"/>
+          <w:sz w:val="17"/>
+          <w:szCs w:val="15"/>
+          <w:lang w:eastAsia="en-IN"/>
+        </w:rPr>
+        <w:br/>
+      </w:r>
+      <w:r>
+        <w:rPr>
+          <w:rFonts w:ascii="Consolas" w:eastAsia="Times New Roman" w:hAnsi="Consolas" w:cs="Courier New"/>
+          <w:color w:val="CF8E6D"/>
+          <w:sz w:val="17"/>
+          <w:szCs w:val="15"/>
+          <w:lang w:eastAsia="en-IN"/>
+        </w:rPr>
+        <w:t xml:space="preserve">long </w:t>
+      </w:r>
+      <w:r>
+        <w:rPr>
+          <w:rFonts w:ascii="Consolas" w:eastAsia="Times New Roman" w:hAnsi="Consolas" w:cs="Courier New"/>
+          <w:color w:val="BCBEC4"/>
+          <w:sz w:val="17"/>
+          <w:szCs w:val="15"/>
+          <w:lang w:eastAsia="en-IN"/>
+        </w:rPr>
+        <w:t>countElInStream = IntStream.</w:t>
+      </w:r>
+      <w:r>
+        <w:rPr>
+          <w:rFonts w:ascii="Consolas" w:eastAsia="Times New Roman" w:hAnsi="Consolas" w:cs="Courier New"/>
+          <w:i/>
+          <w:iCs/>
+          <w:color w:val="BCBEC4"/>
+          <w:sz w:val="17"/>
+          <w:szCs w:val="15"/>
+          <w:lang w:eastAsia="en-IN"/>
+        </w:rPr>
+        <w:t>rangeClosed</w:t>
+      </w:r>
+      <w:r>
+        <w:rPr>
+          <w:rFonts w:ascii="Consolas" w:eastAsia="Times New Roman" w:hAnsi="Consolas" w:cs="Courier New"/>
+          <w:color w:val="BCBEC4"/>
+          <w:sz w:val="17"/>
+          <w:szCs w:val="15"/>
+          <w:lang w:eastAsia="en-IN"/>
+        </w:rPr>
+        <w:t>(</w:t>
+      </w:r>
+      <w:r>
+        <w:rPr>
+          <w:rFonts w:ascii="Consolas" w:eastAsia="Times New Roman" w:hAnsi="Consolas" w:cs="Courier New"/>
+          <w:color w:val="2AACB8"/>
+          <w:sz w:val="17"/>
+          <w:szCs w:val="15"/>
+          <w:lang w:eastAsia="en-IN"/>
+        </w:rPr>
+        <w:t>1</w:t>
+      </w:r>
+      <w:r>
+        <w:rPr>
+          <w:rFonts w:ascii="Consolas" w:eastAsia="Times New Roman" w:hAnsi="Consolas" w:cs="Courier New"/>
+          <w:color w:val="BCBEC4"/>
+          <w:sz w:val="17"/>
+          <w:szCs w:val="15"/>
+          <w:lang w:eastAsia="en-IN"/>
+        </w:rPr>
+        <w:t>,</w:t>
+      </w:r>
+      <w:r>
+        <w:rPr>
+          <w:rFonts w:ascii="Consolas" w:eastAsia="Times New Roman" w:hAnsi="Consolas" w:cs="Courier New"/>
+          <w:color w:val="2AACB8"/>
+          <w:sz w:val="17"/>
+          <w:szCs w:val="15"/>
+          <w:lang w:eastAsia="en-IN"/>
+        </w:rPr>
+        <w:t>40</w:t>
+      </w:r>
+      <w:r>
+        <w:rPr>
+          <w:rFonts w:ascii="Consolas" w:eastAsia="Times New Roman" w:hAnsi="Consolas" w:cs="Courier New"/>
+          <w:color w:val="BCBEC4"/>
+          <w:sz w:val="17"/>
+          <w:szCs w:val="15"/>
+          <w:lang w:eastAsia="en-IN"/>
+        </w:rPr>
+        <w:t xml:space="preserve">).count(); </w:t>
+      </w:r>
+      <w:r>
+        <w:rPr>
+          <w:rFonts w:ascii="Consolas" w:eastAsia="Times New Roman" w:hAnsi="Consolas" w:cs="Courier New"/>
+          <w:color w:val="7A7E85"/>
+          <w:sz w:val="17"/>
+          <w:szCs w:val="15"/>
+          <w:lang w:eastAsia="en-IN"/>
+        </w:rPr>
+        <w:t>// count returns long // O/p -&gt;  40</w:t>
+      </w:r>
+      <w:r>
+        <w:rPr>
+          <w:rFonts w:ascii="Consolas" w:eastAsia="Times New Roman" w:hAnsi="Consolas" w:cs="Courier New"/>
+          <w:color w:val="7A7E85"/>
+          <w:sz w:val="17"/>
+          <w:szCs w:val="15"/>
+          <w:lang w:eastAsia="en-IN"/>
+        </w:rPr>
+        <w:br/>
+      </w:r>
+      <w:r>
+        <w:rPr>
+          <w:rFonts w:ascii="Consolas" w:eastAsia="Times New Roman" w:hAnsi="Consolas" w:cs="Courier New"/>
+          <w:color w:val="7A7E85"/>
+          <w:sz w:val="17"/>
+          <w:szCs w:val="15"/>
+          <w:lang w:eastAsia="en-IN"/>
+        </w:rPr>
+        <w:br/>
+      </w:r>
+      <w:r>
+        <w:rPr>
+          <w:rFonts w:ascii="Consolas" w:eastAsia="Times New Roman" w:hAnsi="Consolas" w:cs="Courier New"/>
+          <w:color w:val="BCBEC4"/>
+          <w:sz w:val="17"/>
+          <w:szCs w:val="15"/>
+          <w:lang w:eastAsia="en-IN"/>
+        </w:rPr>
+        <w:t>System.</w:t>
+      </w:r>
+      <w:r>
+        <w:rPr>
+          <w:rFonts w:ascii="Consolas" w:eastAsia="Times New Roman" w:hAnsi="Consolas" w:cs="Courier New"/>
+          <w:i/>
+          <w:iCs/>
+          <w:color w:val="C77DBB"/>
+          <w:sz w:val="17"/>
+          <w:szCs w:val="15"/>
+          <w:lang w:eastAsia="en-IN"/>
+        </w:rPr>
+        <w:t>out</w:t>
+      </w:r>
+      <w:r>
+        <w:rPr>
+          <w:rFonts w:ascii="Consolas" w:eastAsia="Times New Roman" w:hAnsi="Consolas" w:cs="Courier New"/>
+          <w:color w:val="BCBEC4"/>
+          <w:sz w:val="17"/>
+          <w:szCs w:val="15"/>
+          <w:lang w:eastAsia="en-IN"/>
+        </w:rPr>
+        <w:t xml:space="preserve">.println(min.isPresent() ? min.getAsInt() : </w:t>
+      </w:r>
+      <w:r>
+        <w:rPr>
+          <w:rFonts w:ascii="Consolas" w:eastAsia="Times New Roman" w:hAnsi="Consolas" w:cs="Courier New"/>
+          <w:color w:val="6AAB73"/>
+          <w:sz w:val="17"/>
+          <w:szCs w:val="15"/>
+          <w:lang w:eastAsia="en-IN"/>
+        </w:rPr>
+        <w:t>"no stream"</w:t>
+      </w:r>
+      <w:r>
+        <w:rPr>
+          <w:rFonts w:ascii="Consolas" w:eastAsia="Times New Roman" w:hAnsi="Consolas" w:cs="Courier New"/>
+          <w:color w:val="BCBEC4"/>
+          <w:sz w:val="17"/>
+          <w:szCs w:val="15"/>
+          <w:lang w:eastAsia="en-IN"/>
+        </w:rPr>
+        <w:t>);</w:t>
+      </w:r>
+      <w:r>
+        <w:rPr>
+          <w:rFonts w:ascii="Consolas" w:eastAsia="Times New Roman" w:hAnsi="Consolas" w:cs="Courier New"/>
+          <w:color w:val="BCBEC4"/>
+          <w:sz w:val="17"/>
+          <w:szCs w:val="15"/>
+          <w:lang w:eastAsia="en-IN"/>
+        </w:rPr>
+        <w:br/>
+        <w:t>System.</w:t>
+      </w:r>
+      <w:r>
+        <w:rPr>
+          <w:rFonts w:ascii="Consolas" w:eastAsia="Times New Roman" w:hAnsi="Consolas" w:cs="Courier New"/>
+          <w:i/>
+          <w:iCs/>
+          <w:color w:val="C77DBB"/>
+          <w:sz w:val="17"/>
+          <w:szCs w:val="15"/>
+          <w:lang w:eastAsia="en-IN"/>
+        </w:rPr>
+        <w:t>out</w:t>
+      </w:r>
+      <w:r>
+        <w:rPr>
+          <w:rFonts w:ascii="Consolas" w:eastAsia="Times New Roman" w:hAnsi="Consolas" w:cs="Courier New"/>
+          <w:color w:val="BCBEC4"/>
+          <w:sz w:val="17"/>
+          <w:szCs w:val="15"/>
+          <w:lang w:eastAsia="en-IN"/>
+        </w:rPr>
+        <w:t xml:space="preserve">.println(max.getAsInt() + </w:t>
+      </w:r>
+      <w:r>
+        <w:rPr>
+          <w:rFonts w:ascii="Consolas" w:eastAsia="Times New Roman" w:hAnsi="Consolas" w:cs="Courier New"/>
+          <w:color w:val="6AAB73"/>
+          <w:sz w:val="17"/>
+          <w:szCs w:val="15"/>
+          <w:lang w:eastAsia="en-IN"/>
+        </w:rPr>
+        <w:t xml:space="preserve">" " </w:t>
+      </w:r>
+      <w:r>
+        <w:rPr>
+          <w:rFonts w:ascii="Consolas" w:eastAsia="Times New Roman" w:hAnsi="Consolas" w:cs="Courier New"/>
+          <w:color w:val="BCBEC4"/>
+          <w:sz w:val="17"/>
+          <w:szCs w:val="15"/>
+          <w:lang w:eastAsia="en-IN"/>
+        </w:rPr>
+        <w:t xml:space="preserve">+ average.getAsDouble() + </w:t>
+      </w:r>
+      <w:r>
+        <w:rPr>
+          <w:rFonts w:ascii="Consolas" w:eastAsia="Times New Roman" w:hAnsi="Consolas" w:cs="Courier New"/>
+          <w:color w:val="6AAB73"/>
+          <w:sz w:val="17"/>
+          <w:szCs w:val="15"/>
+          <w:lang w:eastAsia="en-IN"/>
+        </w:rPr>
+        <w:t xml:space="preserve">" " </w:t>
+      </w:r>
+      <w:r>
+        <w:rPr>
+          <w:rFonts w:ascii="Consolas" w:eastAsia="Times New Roman" w:hAnsi="Consolas" w:cs="Courier New"/>
+          <w:color w:val="BCBEC4"/>
+          <w:sz w:val="17"/>
+          <w:szCs w:val="15"/>
+          <w:lang w:eastAsia="en-IN"/>
+        </w:rPr>
+        <w:t>+ countElInStream);</w:t>
+      </w:r>
+    </w:p>
+    <w:p>
+      <w:pPr>
+        <w:ind w:right="-897"/>
+        <w:rPr>
+          <w:sz w:val="20"/>
+        </w:rPr>
+      </w:pPr>
+    </w:p>
+    <w:p>
+      <w:pPr>
+        <w:ind w:right="-897"/>
+        <w:rPr>
+          <w:sz w:val="20"/>
+        </w:rPr>
+      </w:pPr>
       <w:bookmarkStart w:id="0" w:name="_GoBack"/>
       <w:bookmarkEnd w:id="0"/>
-    </w:p>
-    <w:p>
-      <w:pPr>
-        <w:ind w:right="-897"/>
-        <w:rPr>
-          <w:bCs/>
-          <w:sz w:val="20"/>
-        </w:rPr>
-      </w:pPr>
-      <w:r>
-        <w:rPr>
-          <w:b/>
-          <w:bCs/>
-          <w:sz w:val="24"/>
-        </w:rPr>
-        <w:t>DoubleStream</w:t>
-      </w:r>
-      <w:r>
-        <w:rPr>
-          <w:bCs/>
-          <w:sz w:val="20"/>
-        </w:rPr>
-        <w:t>: - It does not support the range ()and rangeClosed().</w:t>
-      </w:r>
     </w:p>
     <w:sectPr>
       <w:pgSz w:w="11906" w:h="16838"/>

</xml_diff>